<commit_message>
Arreglado Formato y Comentarios
</commit_message>
<xml_diff>
--- a/SPMP - FifthFloor - CLUE.docx
+++ b/SPMP - FifthFloor - CLUE.docx
@@ -217,7 +217,6 @@
           <w:lang w:val="en-US"/>
         </w:rPr>
       </w:pPr>
-      <w:proofErr w:type="gramStart"/>
       <w:r>
         <w:rPr>
           <w:rFonts w:ascii="Arial" w:hAnsi="Arial" w:cs="Arial"/>
@@ -227,7 +226,6 @@
         </w:rPr>
         <w:t>FIFTH FLOOR CORP.</w:t>
       </w:r>
-      <w:proofErr w:type="gramEnd"/>
     </w:p>
     <w:p>
       <w:pPr>
@@ -369,27 +367,7 @@
                 <w:sz w:val="20"/>
                 <w:szCs w:val="20"/>
               </w:rPr>
-              <w:t xml:space="preserve">Katherine </w:t>
-            </w:r>
-            <w:proofErr w:type="spellStart"/>
-            <w:r>
-              <w:rPr>
-                <w:rFonts w:ascii="Arial" w:hAnsi="Arial" w:cs="Arial"/>
-                <w:b/>
-                <w:sz w:val="20"/>
-                <w:szCs w:val="20"/>
-              </w:rPr>
-              <w:t>Espíndola</w:t>
-            </w:r>
-            <w:proofErr w:type="spellEnd"/>
-            <w:r>
-              <w:rPr>
-                <w:rFonts w:ascii="Arial" w:hAnsi="Arial" w:cs="Arial"/>
-                <w:b/>
-                <w:sz w:val="20"/>
-                <w:szCs w:val="20"/>
-              </w:rPr>
-              <w:t xml:space="preserve"> Buitrago</w:t>
+              <w:t>Katherine Espíndola Buitrago</w:t>
             </w:r>
           </w:p>
           <w:p>
@@ -444,19 +422,8 @@
                 <w:sz w:val="20"/>
                 <w:szCs w:val="20"/>
               </w:rPr>
-              <w:t xml:space="preserve">Oscar </w:t>
-            </w:r>
-            <w:proofErr w:type="spellStart"/>
-            <w:r>
-              <w:rPr>
-                <w:rFonts w:ascii="Arial" w:hAnsi="Arial" w:cs="Arial"/>
-                <w:b/>
-                <w:sz w:val="20"/>
-                <w:szCs w:val="20"/>
-              </w:rPr>
-              <w:t>Casallas</w:t>
-            </w:r>
-            <w:proofErr w:type="spellEnd"/>
+              <w:t>Oscar Casallas</w:t>
+            </w:r>
           </w:p>
           <w:p>
             <w:pPr>
@@ -989,30 +956,14 @@
         </w:rPr>
       </w:pPr>
       <w:bookmarkStart w:id="2" w:name="_Toc332558249"/>
-      <w:proofErr w:type="spellStart"/>
       <w:r>
         <w:rPr>
           <w:rFonts w:ascii="Arial" w:hAnsi="Arial" w:cs="Arial"/>
         </w:rPr>
         <w:lastRenderedPageBreak/>
-        <w:t>Change</w:t>
-      </w:r>
-      <w:proofErr w:type="spellEnd"/>
-      <w:r>
-        <w:rPr>
-          <w:rFonts w:ascii="Arial" w:hAnsi="Arial" w:cs="Arial"/>
-        </w:rPr>
-        <w:t xml:space="preserve"> </w:t>
-      </w:r>
-      <w:proofErr w:type="spellStart"/>
-      <w:r>
-        <w:rPr>
-          <w:rFonts w:ascii="Arial" w:hAnsi="Arial" w:cs="Arial"/>
-        </w:rPr>
-        <w:t>History</w:t>
+        <w:t>Change History</w:t>
       </w:r>
       <w:bookmarkEnd w:id="2"/>
-      <w:proofErr w:type="spellEnd"/>
       <w:r>
         <w:rPr>
           <w:rFonts w:ascii="Arial" w:hAnsi="Arial" w:cs="Arial"/>
@@ -1148,23 +1099,7 @@
                 <w:rFonts w:ascii="Arial" w:hAnsi="Arial" w:cs="Arial"/>
                 <w:kern w:val="32"/>
               </w:rPr>
-              <w:t xml:space="preserve">Oscar </w:t>
-            </w:r>
-            <w:proofErr w:type="spellStart"/>
-            <w:r>
-              <w:rPr>
-                <w:rFonts w:ascii="Arial" w:hAnsi="Arial" w:cs="Arial"/>
-                <w:kern w:val="32"/>
-              </w:rPr>
-              <w:t>Casallas</w:t>
-            </w:r>
-            <w:proofErr w:type="spellEnd"/>
-            <w:r>
-              <w:rPr>
-                <w:rFonts w:ascii="Arial" w:hAnsi="Arial" w:cs="Arial"/>
-                <w:kern w:val="32"/>
-              </w:rPr>
-              <w:t xml:space="preserve"> Moreno</w:t>
+              <w:t>Oscar Casallas Moreno</w:t>
             </w:r>
           </w:p>
         </w:tc>
@@ -1206,37 +1141,12 @@
                 <w:kern w:val="32"/>
               </w:rPr>
             </w:pPr>
-            <w:proofErr w:type="spellStart"/>
             <w:r>
               <w:rPr>
                 <w:rFonts w:ascii="Arial" w:hAnsi="Arial" w:cs="Arial"/>
                 <w:kern w:val="32"/>
               </w:rPr>
-              <w:t>Fifth</w:t>
-            </w:r>
-            <w:proofErr w:type="spellEnd"/>
-            <w:r>
-              <w:rPr>
-                <w:rFonts w:ascii="Arial" w:hAnsi="Arial" w:cs="Arial"/>
-                <w:kern w:val="32"/>
-              </w:rPr>
-              <w:t xml:space="preserve"> </w:t>
-            </w:r>
-            <w:proofErr w:type="spellStart"/>
-            <w:r>
-              <w:rPr>
-                <w:rFonts w:ascii="Arial" w:hAnsi="Arial" w:cs="Arial"/>
-                <w:kern w:val="32"/>
-              </w:rPr>
-              <w:t>Floor</w:t>
-            </w:r>
-            <w:proofErr w:type="spellEnd"/>
-            <w:r>
-              <w:rPr>
-                <w:rFonts w:ascii="Arial" w:hAnsi="Arial" w:cs="Arial"/>
-                <w:kern w:val="32"/>
-              </w:rPr>
-              <w:t xml:space="preserve"> Corp.</w:t>
+              <w:t>Fifth Floor Corp.</w:t>
             </w:r>
           </w:p>
         </w:tc>
@@ -1990,6 +1900,7 @@
           <w:docPartUnique/>
         </w:docPartObj>
       </w:sdtPr>
+      <w:sdtEndPr/>
       <w:sdtContent>
         <w:p>
           <w:pPr>
@@ -6851,15 +6762,13 @@
         </w:rPr>
       </w:pPr>
       <w:bookmarkStart w:id="21" w:name="_Toc332558253"/>
-      <w:proofErr w:type="gramStart"/>
-      <w:r>
-        <w:rPr>
-          <w:rFonts w:ascii="Arial" w:hAnsi="Arial" w:cs="Arial"/>
-          <w:lang w:val="en-US"/>
-        </w:rPr>
-        <w:t>1.Project</w:t>
-      </w:r>
-      <w:proofErr w:type="gramEnd"/>
+      <w:r>
+        <w:rPr>
+          <w:rFonts w:ascii="Arial" w:hAnsi="Arial" w:cs="Arial"/>
+          <w:lang w:val="en-US"/>
+        </w:rPr>
+        <w:t>1. Project</w:t>
+      </w:r>
       <w:r>
         <w:rPr>
           <w:rFonts w:ascii="Arial" w:hAnsi="Arial" w:cs="Arial"/>
@@ -6912,6 +6821,13 @@
         <w:t>1.1.1 Purpose, Scope and objectives</w:t>
       </w:r>
       <w:bookmarkEnd w:id="23"/>
+    </w:p>
+    <w:p>
+      <w:pPr>
+        <w:rPr>
+          <w:lang w:val="en-US"/>
+        </w:rPr>
+      </w:pPr>
     </w:p>
     <w:p>
       <w:pPr>
@@ -7082,248 +6998,244 @@
           <w:sz w:val="28"/>
           <w:szCs w:val="28"/>
         </w:rPr>
-        <w:t xml:space="preserve">1.1.2 </w:t>
-      </w:r>
-      <w:proofErr w:type="spellStart"/>
-      <w:r>
+        <w:t>1.1.2 Assumptions and constrains</w:t>
+      </w:r>
+      <w:bookmarkEnd w:id="26"/>
+    </w:p>
+    <w:p>
+      <w:bookmarkStart w:id="27" w:name="_GoBack"/>
+      <w:bookmarkEnd w:id="27"/>
+    </w:p>
+    <w:p>
+      <w:pPr>
+        <w:rPr>
+          <w:rFonts w:ascii="Arial" w:hAnsi="Arial" w:cs="Arial"/>
+          <w:sz w:val="24"/>
+          <w:szCs w:val="28"/>
+        </w:rPr>
+      </w:pPr>
+      <w:r>
+        <w:rPr>
+          <w:rFonts w:ascii="Arial" w:hAnsi="Arial" w:cs="Arial"/>
+          <w:sz w:val="24"/>
+          <w:szCs w:val="28"/>
+        </w:rPr>
+        <w:t>Suposiciones del proyecto</w:t>
+      </w:r>
+      <w:r>
+        <w:rPr>
+          <w:rFonts w:ascii="Arial" w:hAnsi="Arial" w:cs="Arial"/>
+          <w:sz w:val="24"/>
+          <w:szCs w:val="28"/>
+        </w:rPr>
+        <w:t>:</w:t>
+      </w:r>
+    </w:p>
+    <w:p>
+      <w:pPr>
+        <w:rPr>
+          <w:rFonts w:ascii="Arial" w:hAnsi="Arial" w:cs="Arial"/>
+          <w:sz w:val="24"/>
+          <w:szCs w:val="28"/>
+        </w:rPr>
+      </w:pPr>
+      <w:r>
+        <w:rPr>
+          <w:rFonts w:ascii="Arial" w:hAnsi="Arial" w:cs="Arial"/>
+          <w:sz w:val="24"/>
+          <w:szCs w:val="28"/>
+        </w:rPr>
+        <w:t>Restricciones del proyecto</w:t>
+      </w:r>
+    </w:p>
+    <w:p>
+      <w:pPr>
+        <w:rPr>
+          <w:rFonts w:ascii="Arial" w:hAnsi="Arial" w:cs="Arial"/>
+          <w:sz w:val="24"/>
+          <w:szCs w:val="28"/>
+        </w:rPr>
+      </w:pPr>
+      <w:r>
+        <w:rPr>
+          <w:rFonts w:ascii="Arial" w:hAnsi="Arial" w:cs="Arial"/>
+          <w:sz w:val="24"/>
+          <w:szCs w:val="28"/>
+        </w:rPr>
+        <w:t>Alcance</w:t>
+      </w:r>
+    </w:p>
+    <w:p>
+      <w:pPr>
+        <w:rPr>
+          <w:rFonts w:ascii="Arial" w:hAnsi="Arial" w:cs="Arial"/>
+          <w:sz w:val="24"/>
+          <w:szCs w:val="28"/>
+        </w:rPr>
+      </w:pPr>
+      <w:r>
+        <w:rPr>
+          <w:rFonts w:ascii="Arial" w:hAnsi="Arial" w:cs="Arial"/>
+          <w:sz w:val="24"/>
+          <w:szCs w:val="28"/>
+        </w:rPr>
+        <w:t>Calendario</w:t>
+      </w:r>
+    </w:p>
+    <w:p>
+      <w:pPr>
+        <w:rPr>
+          <w:rFonts w:ascii="Arial" w:hAnsi="Arial" w:cs="Arial"/>
+          <w:sz w:val="24"/>
+          <w:szCs w:val="28"/>
+        </w:rPr>
+      </w:pPr>
+      <w:r>
+        <w:rPr>
+          <w:rFonts w:ascii="Arial" w:hAnsi="Arial" w:cs="Arial"/>
+          <w:sz w:val="24"/>
+          <w:szCs w:val="28"/>
+        </w:rPr>
+        <w:t>Presupuesto</w:t>
+      </w:r>
+    </w:p>
+    <w:p>
+      <w:pPr>
+        <w:rPr>
+          <w:rFonts w:ascii="Arial" w:hAnsi="Arial" w:cs="Arial"/>
+          <w:sz w:val="24"/>
+          <w:szCs w:val="28"/>
+        </w:rPr>
+      </w:pPr>
+      <w:r>
+        <w:rPr>
+          <w:rFonts w:ascii="Arial" w:hAnsi="Arial" w:cs="Arial"/>
+          <w:sz w:val="24"/>
+          <w:szCs w:val="28"/>
+        </w:rPr>
+        <w:lastRenderedPageBreak/>
+        <w:t>Software a ser reutilizado</w:t>
+      </w:r>
+    </w:p>
+    <w:p>
+      <w:pPr>
+        <w:rPr>
+          <w:rFonts w:ascii="Arial" w:hAnsi="Arial" w:cs="Arial"/>
+          <w:sz w:val="24"/>
+          <w:szCs w:val="28"/>
+        </w:rPr>
+      </w:pPr>
+      <w:r>
+        <w:rPr>
+          <w:rFonts w:ascii="Arial" w:hAnsi="Arial" w:cs="Arial"/>
+          <w:sz w:val="24"/>
+          <w:szCs w:val="28"/>
+        </w:rPr>
+        <w:t>Tecnologia a ser empleada</w:t>
+      </w:r>
+    </w:p>
+    <w:p>
+      <w:pPr>
+        <w:rPr>
+          <w:rFonts w:ascii="Arial" w:hAnsi="Arial" w:cs="Arial"/>
+          <w:sz w:val="24"/>
+          <w:szCs w:val="28"/>
+        </w:rPr>
+      </w:pPr>
+      <w:r>
+        <w:rPr>
+          <w:rFonts w:ascii="Arial" w:hAnsi="Arial" w:cs="Arial"/>
+          <w:sz w:val="24"/>
+          <w:szCs w:val="28"/>
+        </w:rPr>
+        <w:t>Locaciones de desarrollo</w:t>
+      </w:r>
+    </w:p>
+    <w:p>
+      <w:pPr>
+        <w:rPr>
+          <w:rFonts w:ascii="Arial" w:hAnsi="Arial" w:cs="Arial"/>
+          <w:sz w:val="24"/>
+          <w:szCs w:val="28"/>
+          <w:u w:val="single"/>
+        </w:rPr>
+      </w:pPr>
+      <w:r>
+        <w:rPr>
+          <w:rFonts w:ascii="Arial" w:hAnsi="Arial" w:cs="Arial"/>
+          <w:sz w:val="24"/>
+          <w:szCs w:val="28"/>
+          <w:u w:val="single"/>
+        </w:rPr>
+        <w:t xml:space="preserve">Expectativas del entorno del usuario </w:t>
+      </w:r>
+      <w:r>
+        <w:rPr>
+          <w:rFonts w:ascii="Arial" w:hAnsi="Arial" w:cs="Arial"/>
+          <w:sz w:val="24"/>
+          <w:szCs w:val="28"/>
+          <w:u w:val="single"/>
+        </w:rPr>
+        <w:t>del</w:t>
+      </w:r>
+      <w:r>
+        <w:rPr>
+          <w:rFonts w:ascii="Arial" w:hAnsi="Arial" w:cs="Arial"/>
+          <w:sz w:val="24"/>
+          <w:szCs w:val="28"/>
+          <w:u w:val="single"/>
+        </w:rPr>
+        <w:t xml:space="preserve"> producto  *</w:t>
+      </w:r>
+    </w:p>
+    <w:p>
+      <w:pPr>
+        <w:rPr>
+          <w:rFonts w:ascii="Arial" w:hAnsi="Arial" w:cs="Arial"/>
+          <w:sz w:val="24"/>
+          <w:szCs w:val="28"/>
+          <w:u w:val="single"/>
+        </w:rPr>
+      </w:pPr>
+      <w:r>
+        <w:rPr>
+          <w:rFonts w:ascii="Arial" w:hAnsi="Arial" w:cs="Arial"/>
+          <w:sz w:val="24"/>
+          <w:szCs w:val="28"/>
+          <w:u w:val="single"/>
+        </w:rPr>
+        <w:t>Nivel de integridad requerido  *</w:t>
+      </w:r>
+    </w:p>
+    <w:p>
+      <w:pPr>
+        <w:pStyle w:val="Heading3"/>
         <w:rPr>
           <w:rFonts w:ascii="Arial" w:hAnsi="Arial" w:cs="Arial"/>
           <w:sz w:val="28"/>
           <w:szCs w:val="28"/>
         </w:rPr>
-        <w:t>Assumptions</w:t>
-      </w:r>
-      <w:proofErr w:type="spellEnd"/>
-      <w:r>
+      </w:pPr>
+    </w:p>
+    <w:p>
+      <w:pPr>
+        <w:pStyle w:val="Heading3"/>
         <w:rPr>
           <w:rFonts w:ascii="Arial" w:hAnsi="Arial" w:cs="Arial"/>
           <w:sz w:val="28"/>
           <w:szCs w:val="28"/>
         </w:rPr>
-        <w:t xml:space="preserve"> and </w:t>
-      </w:r>
-      <w:proofErr w:type="spellStart"/>
+      </w:pPr>
+      <w:bookmarkStart w:id="28" w:name="_Toc332558257"/>
       <w:r>
         <w:rPr>
           <w:rFonts w:ascii="Arial" w:hAnsi="Arial" w:cs="Arial"/>
           <w:sz w:val="28"/>
           <w:szCs w:val="28"/>
         </w:rPr>
-        <w:t>constrains</w:t>
-      </w:r>
-      <w:bookmarkEnd w:id="26"/>
-      <w:proofErr w:type="spellEnd"/>
-    </w:p>
-    <w:p>
-      <w:pPr>
-        <w:rPr>
-          <w:rFonts w:ascii="Arial" w:hAnsi="Arial" w:cs="Arial"/>
-          <w:sz w:val="24"/>
-          <w:szCs w:val="28"/>
-        </w:rPr>
-      </w:pPr>
-      <w:r>
-        <w:rPr>
-          <w:rFonts w:ascii="Arial" w:hAnsi="Arial" w:cs="Arial"/>
-          <w:sz w:val="24"/>
-          <w:szCs w:val="28"/>
-        </w:rPr>
-        <w:t>Suposiciones del proyecto</w:t>
-      </w:r>
-      <w:r>
-        <w:rPr>
-          <w:rFonts w:ascii="Arial" w:hAnsi="Arial" w:cs="Arial"/>
-          <w:sz w:val="24"/>
-          <w:szCs w:val="28"/>
-        </w:rPr>
-        <w:t>:</w:t>
-      </w:r>
-    </w:p>
-    <w:p>
-      <w:pPr>
-        <w:rPr>
-          <w:rFonts w:ascii="Arial" w:hAnsi="Arial" w:cs="Arial"/>
-          <w:sz w:val="24"/>
-          <w:szCs w:val="28"/>
-        </w:rPr>
-      </w:pPr>
-      <w:r>
-        <w:rPr>
-          <w:rFonts w:ascii="Arial" w:hAnsi="Arial" w:cs="Arial"/>
-          <w:sz w:val="24"/>
-          <w:szCs w:val="28"/>
-        </w:rPr>
-        <w:t>Restricciones del proyecto</w:t>
-      </w:r>
-    </w:p>
-    <w:p>
-      <w:pPr>
-        <w:rPr>
-          <w:rFonts w:ascii="Arial" w:hAnsi="Arial" w:cs="Arial"/>
-          <w:sz w:val="24"/>
-          <w:szCs w:val="28"/>
-        </w:rPr>
-      </w:pPr>
-      <w:r>
-        <w:rPr>
-          <w:rFonts w:ascii="Arial" w:hAnsi="Arial" w:cs="Arial"/>
-          <w:sz w:val="24"/>
-          <w:szCs w:val="28"/>
-        </w:rPr>
-        <w:t>Alcance</w:t>
-      </w:r>
-    </w:p>
-    <w:p>
-      <w:pPr>
-        <w:rPr>
-          <w:rFonts w:ascii="Arial" w:hAnsi="Arial" w:cs="Arial"/>
-          <w:sz w:val="24"/>
-          <w:szCs w:val="28"/>
-        </w:rPr>
-      </w:pPr>
-      <w:r>
-        <w:rPr>
-          <w:rFonts w:ascii="Arial" w:hAnsi="Arial" w:cs="Arial"/>
-          <w:sz w:val="24"/>
-          <w:szCs w:val="28"/>
-        </w:rPr>
-        <w:t>Calendario</w:t>
-      </w:r>
-    </w:p>
-    <w:p>
-      <w:pPr>
-        <w:rPr>
-          <w:rFonts w:ascii="Arial" w:hAnsi="Arial" w:cs="Arial"/>
-          <w:sz w:val="24"/>
-          <w:szCs w:val="28"/>
-        </w:rPr>
-      </w:pPr>
-      <w:r>
-        <w:rPr>
-          <w:rFonts w:ascii="Arial" w:hAnsi="Arial" w:cs="Arial"/>
-          <w:sz w:val="24"/>
-          <w:szCs w:val="28"/>
-        </w:rPr>
-        <w:t>Presupuesto</w:t>
-      </w:r>
-    </w:p>
-    <w:p>
-      <w:pPr>
-        <w:rPr>
-          <w:rFonts w:ascii="Arial" w:hAnsi="Arial" w:cs="Arial"/>
-          <w:sz w:val="24"/>
-          <w:szCs w:val="28"/>
-        </w:rPr>
-      </w:pPr>
-      <w:r>
-        <w:rPr>
-          <w:rFonts w:ascii="Arial" w:hAnsi="Arial" w:cs="Arial"/>
-          <w:sz w:val="24"/>
-          <w:szCs w:val="28"/>
-        </w:rPr>
-        <w:t>Software a ser reutilizado</w:t>
-      </w:r>
-    </w:p>
-    <w:p>
-      <w:pPr>
-        <w:rPr>
-          <w:rFonts w:ascii="Arial" w:hAnsi="Arial" w:cs="Arial"/>
-          <w:sz w:val="24"/>
-          <w:szCs w:val="28"/>
-        </w:rPr>
-      </w:pPr>
-      <w:proofErr w:type="spellStart"/>
-      <w:r>
-        <w:rPr>
-          <w:rFonts w:ascii="Arial" w:hAnsi="Arial" w:cs="Arial"/>
-          <w:sz w:val="24"/>
-          <w:szCs w:val="28"/>
-        </w:rPr>
-        <w:t>Tecnologia</w:t>
-      </w:r>
-      <w:proofErr w:type="spellEnd"/>
-      <w:r>
-        <w:rPr>
-          <w:rFonts w:ascii="Arial" w:hAnsi="Arial" w:cs="Arial"/>
-          <w:sz w:val="24"/>
-          <w:szCs w:val="28"/>
-        </w:rPr>
-        <w:t xml:space="preserve"> a ser empleada</w:t>
-      </w:r>
-    </w:p>
-    <w:p>
-      <w:pPr>
-        <w:rPr>
-          <w:rFonts w:ascii="Arial" w:hAnsi="Arial" w:cs="Arial"/>
-          <w:sz w:val="24"/>
-          <w:szCs w:val="28"/>
-        </w:rPr>
-      </w:pPr>
-      <w:r>
-        <w:rPr>
-          <w:rFonts w:ascii="Arial" w:hAnsi="Arial" w:cs="Arial"/>
-          <w:sz w:val="24"/>
-          <w:szCs w:val="28"/>
-        </w:rPr>
-        <w:lastRenderedPageBreak/>
-        <w:t>Locaciones de desarrollo</w:t>
-      </w:r>
-    </w:p>
-    <w:p>
-      <w:pPr>
-        <w:rPr>
-          <w:rFonts w:ascii="Arial" w:hAnsi="Arial" w:cs="Arial"/>
-          <w:sz w:val="24"/>
-          <w:szCs w:val="28"/>
-          <w:u w:val="single"/>
-        </w:rPr>
-      </w:pPr>
-      <w:r>
-        <w:rPr>
-          <w:rFonts w:ascii="Arial" w:hAnsi="Arial" w:cs="Arial"/>
-          <w:sz w:val="24"/>
-          <w:szCs w:val="28"/>
-          <w:u w:val="single"/>
-        </w:rPr>
-        <w:t xml:space="preserve">Expectativas del entorno del usuario </w:t>
-      </w:r>
-      <w:r>
-        <w:rPr>
-          <w:rFonts w:ascii="Arial" w:hAnsi="Arial" w:cs="Arial"/>
-          <w:sz w:val="24"/>
-          <w:szCs w:val="28"/>
-          <w:u w:val="single"/>
-        </w:rPr>
-        <w:t>del</w:t>
-      </w:r>
-      <w:r>
-        <w:rPr>
-          <w:rFonts w:ascii="Arial" w:hAnsi="Arial" w:cs="Arial"/>
-          <w:sz w:val="24"/>
-          <w:szCs w:val="28"/>
-          <w:u w:val="single"/>
-        </w:rPr>
-        <w:t xml:space="preserve"> producto  *</w:t>
-      </w:r>
-    </w:p>
-    <w:p>
-      <w:pPr>
-        <w:rPr>
-          <w:rFonts w:ascii="Arial" w:hAnsi="Arial" w:cs="Arial"/>
-          <w:sz w:val="24"/>
-          <w:szCs w:val="28"/>
-          <w:u w:val="single"/>
-        </w:rPr>
-      </w:pPr>
-      <w:r>
-        <w:rPr>
-          <w:rFonts w:ascii="Arial" w:hAnsi="Arial" w:cs="Arial"/>
-          <w:sz w:val="24"/>
-          <w:szCs w:val="28"/>
-          <w:u w:val="single"/>
-        </w:rPr>
-        <w:t>Nivel de integridad requerido  *</w:t>
-      </w:r>
+        <w:t>1.1.3 Project deliverables</w:t>
+      </w:r>
+      <w:bookmarkEnd w:id="28"/>
     </w:p>
     <w:p>
       <w:pPr>
@@ -7332,63 +7244,120 @@
           <w:rFonts w:ascii="Arial" w:hAnsi="Arial" w:cs="Arial"/>
           <w:sz w:val="28"/>
           <w:szCs w:val="28"/>
-        </w:rPr>
-      </w:pPr>
-    </w:p>
-    <w:p>
-      <w:pPr>
-        <w:pStyle w:val="Heading3"/>
+          <w:lang w:val="en-US"/>
+        </w:rPr>
+      </w:pPr>
+      <w:bookmarkStart w:id="29" w:name="_Toc332558258"/>
+      <w:r>
         <w:rPr>
           <w:rFonts w:ascii="Arial" w:hAnsi="Arial" w:cs="Arial"/>
           <w:sz w:val="28"/>
           <w:szCs w:val="28"/>
-        </w:rPr>
-      </w:pPr>
-      <w:bookmarkStart w:id="27" w:name="_Toc332558257"/>
-      <w:r>
+          <w:lang w:val="en-US"/>
+        </w:rPr>
+        <w:t>1.1.4 Schedules and budget summary</w:t>
+      </w:r>
+      <w:bookmarkEnd w:id="29"/>
+    </w:p>
+    <w:p>
+      <w:pPr>
         <w:rPr>
           <w:rFonts w:ascii="Arial" w:hAnsi="Arial" w:cs="Arial"/>
           <w:sz w:val="28"/>
           <w:szCs w:val="28"/>
-        </w:rPr>
-        <w:t xml:space="preserve">1.1.3 Project </w:t>
-      </w:r>
-      <w:proofErr w:type="spellStart"/>
-      <w:r>
+          <w:lang w:val="en-US"/>
+        </w:rPr>
+      </w:pPr>
+    </w:p>
+    <w:p>
+      <w:pPr>
+        <w:pStyle w:val="Heading2"/>
         <w:rPr>
           <w:rFonts w:ascii="Arial" w:hAnsi="Arial" w:cs="Arial"/>
           <w:sz w:val="28"/>
           <w:szCs w:val="28"/>
-        </w:rPr>
-        <w:t>deliverables</w:t>
-      </w:r>
-      <w:bookmarkEnd w:id="27"/>
-      <w:proofErr w:type="spellEnd"/>
-    </w:p>
-    <w:p>
-      <w:pPr>
-        <w:pStyle w:val="Heading3"/>
+          <w:lang w:val="en-US"/>
+        </w:rPr>
+      </w:pPr>
+      <w:bookmarkStart w:id="30" w:name="_Toc332558259"/>
+      <w:r>
         <w:rPr>
           <w:rFonts w:ascii="Arial" w:hAnsi="Arial" w:cs="Arial"/>
           <w:sz w:val="28"/>
           <w:szCs w:val="28"/>
           <w:lang w:val="en-US"/>
         </w:rPr>
-      </w:pPr>
-      <w:bookmarkStart w:id="28" w:name="_Toc332558258"/>
-      <w:r>
+        <w:t>1.2 Evolution of the plan</w:t>
+      </w:r>
+      <w:bookmarkEnd w:id="30"/>
+    </w:p>
+    <w:p>
+      <w:pPr>
         <w:rPr>
           <w:rFonts w:ascii="Arial" w:hAnsi="Arial" w:cs="Arial"/>
           <w:sz w:val="28"/>
           <w:szCs w:val="28"/>
           <w:lang w:val="en-US"/>
         </w:rPr>
-        <w:t>1.1.4 Schedules and budget summary</w:t>
-      </w:r>
-      <w:bookmarkEnd w:id="28"/>
-    </w:p>
-    <w:p>
-      <w:pPr>
+      </w:pPr>
+    </w:p>
+    <w:p>
+      <w:pPr>
+        <w:pStyle w:val="Heading1"/>
+        <w:rPr>
+          <w:rFonts w:ascii="Arial" w:hAnsi="Arial" w:cs="Arial"/>
+          <w:lang w:val="en-US"/>
+        </w:rPr>
+      </w:pPr>
+      <w:bookmarkStart w:id="31" w:name="_Toc332558260"/>
+      <w:r>
+        <w:rPr>
+          <w:rFonts w:ascii="Arial" w:hAnsi="Arial" w:cs="Arial"/>
+          <w:lang w:val="en-US"/>
+        </w:rPr>
+        <w:t>2. References</w:t>
+      </w:r>
+      <w:bookmarkEnd w:id="31"/>
+    </w:p>
+    <w:p>
+      <w:pPr>
+        <w:pStyle w:val="Heading1"/>
+        <w:rPr>
+          <w:rFonts w:ascii="Arial" w:hAnsi="Arial" w:cs="Arial"/>
+          <w:lang w:val="en-US"/>
+        </w:rPr>
+      </w:pPr>
+      <w:bookmarkStart w:id="32" w:name="_Toc332558261"/>
+      <w:r>
+        <w:rPr>
+          <w:rFonts w:ascii="Arial" w:hAnsi="Arial" w:cs="Arial"/>
+          <w:lang w:val="en-US"/>
+        </w:rPr>
+        <w:t>3. Definitions</w:t>
+      </w:r>
+      <w:bookmarkEnd w:id="32"/>
+    </w:p>
+    <w:p>
+      <w:pPr>
+        <w:pStyle w:val="Heading1"/>
+        <w:rPr>
+          <w:rFonts w:ascii="Arial" w:hAnsi="Arial" w:cs="Arial"/>
+          <w:lang w:val="en-US"/>
+        </w:rPr>
+      </w:pPr>
+      <w:bookmarkStart w:id="33" w:name="_Toc332558262"/>
+      <w:r>
+        <w:rPr>
+          <w:rFonts w:ascii="Arial" w:hAnsi="Arial" w:cs="Arial"/>
+          <w:lang w:val="en-US"/>
+        </w:rPr>
+        <w:t>4.Project Context</w:t>
+      </w:r>
+      <w:bookmarkEnd w:id="33"/>
+    </w:p>
+    <w:p>
+      <w:pPr>
+        <w:pStyle w:val="Heading2"/>
         <w:rPr>
           <w:rFonts w:ascii="Arial" w:hAnsi="Arial" w:cs="Arial"/>
           <w:sz w:val="28"/>
@@ -7396,6 +7365,17 @@
           <w:lang w:val="en-US"/>
         </w:rPr>
       </w:pPr>
+      <w:bookmarkStart w:id="34" w:name="_Toc332558263"/>
+      <w:r>
+        <w:rPr>
+          <w:rFonts w:ascii="Arial" w:hAnsi="Arial" w:cs="Arial"/>
+          <w:sz w:val="28"/>
+          <w:szCs w:val="28"/>
+          <w:lang w:val="en-US"/>
+        </w:rPr>
+        <w:t>4.1 Process Model</w:t>
+      </w:r>
+      <w:bookmarkEnd w:id="34"/>
     </w:p>
     <w:p>
       <w:pPr>
@@ -7407,7 +7387,7 @@
           <w:lang w:val="en-US"/>
         </w:rPr>
       </w:pPr>
-      <w:bookmarkStart w:id="29" w:name="_Toc332558259"/>
+      <w:bookmarkStart w:id="35" w:name="_Toc332558264"/>
       <w:r>
         <w:rPr>
           <w:rFonts w:ascii="Arial" w:hAnsi="Arial" w:cs="Arial"/>
@@ -7415,12 +7395,13 @@
           <w:szCs w:val="28"/>
           <w:lang w:val="en-US"/>
         </w:rPr>
-        <w:t>1.2 Evolution of the plan</w:t>
-      </w:r>
-      <w:bookmarkEnd w:id="29"/>
-    </w:p>
-    <w:p>
-      <w:pPr>
+        <w:t>4.2 Process Improvement Plan</w:t>
+      </w:r>
+      <w:bookmarkEnd w:id="35"/>
+    </w:p>
+    <w:p>
+      <w:pPr>
+        <w:pStyle w:val="Heading2"/>
         <w:rPr>
           <w:rFonts w:ascii="Arial" w:hAnsi="Arial" w:cs="Arial"/>
           <w:sz w:val="28"/>
@@ -7428,69 +7409,35 @@
           <w:lang w:val="en-US"/>
         </w:rPr>
       </w:pPr>
-    </w:p>
-    <w:p>
-      <w:pPr>
-        <w:pStyle w:val="Heading1"/>
-        <w:rPr>
-          <w:rFonts w:ascii="Arial" w:hAnsi="Arial" w:cs="Arial"/>
-          <w:lang w:val="en-US"/>
-        </w:rPr>
-      </w:pPr>
-      <w:bookmarkStart w:id="30" w:name="_Toc332558260"/>
-      <w:r>
-        <w:rPr>
-          <w:rFonts w:ascii="Arial" w:hAnsi="Arial" w:cs="Arial"/>
-          <w:lang w:val="en-US"/>
-        </w:rPr>
-        <w:t>2. References</w:t>
-      </w:r>
-      <w:bookmarkEnd w:id="30"/>
-    </w:p>
-    <w:p>
-      <w:pPr>
-        <w:pStyle w:val="Heading1"/>
-        <w:rPr>
-          <w:rFonts w:ascii="Arial" w:hAnsi="Arial" w:cs="Arial"/>
-          <w:lang w:val="en-US"/>
-        </w:rPr>
-      </w:pPr>
-      <w:bookmarkStart w:id="31" w:name="_Toc332558261"/>
-      <w:r>
-        <w:rPr>
-          <w:rFonts w:ascii="Arial" w:hAnsi="Arial" w:cs="Arial"/>
-          <w:lang w:val="en-US"/>
-        </w:rPr>
-        <w:t>3. Definitions</w:t>
-      </w:r>
-      <w:bookmarkEnd w:id="31"/>
-    </w:p>
-    <w:p>
-      <w:pPr>
-        <w:pStyle w:val="Heading1"/>
-        <w:rPr>
-          <w:rFonts w:ascii="Arial" w:hAnsi="Arial" w:cs="Arial"/>
-          <w:lang w:val="en-US"/>
-        </w:rPr>
-      </w:pPr>
-      <w:bookmarkStart w:id="32" w:name="_Toc332558262"/>
-      <w:proofErr w:type="gramStart"/>
-      <w:r>
-        <w:rPr>
-          <w:rFonts w:ascii="Arial" w:hAnsi="Arial" w:cs="Arial"/>
-          <w:lang w:val="en-US"/>
-        </w:rPr>
-        <w:t>4.Project</w:t>
-      </w:r>
-      <w:proofErr w:type="gramEnd"/>
-      <w:r>
-        <w:rPr>
-          <w:rFonts w:ascii="Arial" w:hAnsi="Arial" w:cs="Arial"/>
-          <w:lang w:val="en-US"/>
-        </w:rPr>
-        <w:t xml:space="preserve"> Context</w:t>
-      </w:r>
-      <w:bookmarkEnd w:id="32"/>
+      <w:bookmarkStart w:id="36" w:name="_Toc332558265"/>
+      <w:r>
+        <w:rPr>
+          <w:rFonts w:ascii="Arial" w:hAnsi="Arial" w:cs="Arial"/>
+          <w:sz w:val="28"/>
+          <w:szCs w:val="28"/>
+          <w:lang w:val="en-US"/>
+        </w:rPr>
+        <w:t xml:space="preserve">4.3 </w:t>
+      </w:r>
+      <w:r>
+        <w:rPr>
+          <w:rFonts w:ascii="Arial" w:hAnsi="Arial" w:cs="Arial"/>
+          <w:sz w:val="28"/>
+          <w:szCs w:val="28"/>
+          <w:lang w:val="en-US"/>
+        </w:rPr>
+        <w:t>Infra</w:t>
+      </w:r>
+      <w:r>
+        <w:rPr>
+          <w:rFonts w:ascii="Arial" w:hAnsi="Arial" w:cs="Arial"/>
+          <w:sz w:val="28"/>
+          <w:szCs w:val="28"/>
+          <w:lang w:val="en-US"/>
+        </w:rPr>
+        <w:t>structure Plan</w:t>
+      </w:r>
+      <w:bookmarkEnd w:id="36"/>
     </w:p>
     <w:p>
       <w:pPr>
@@ -7502,7 +7449,7 @@
           <w:lang w:val="en-US"/>
         </w:rPr>
       </w:pPr>
-      <w:bookmarkStart w:id="33" w:name="_Toc332558263"/>
+      <w:bookmarkStart w:id="37" w:name="_Toc332558266"/>
       <w:r>
         <w:rPr>
           <w:rFonts w:ascii="Arial" w:hAnsi="Arial" w:cs="Arial"/>
@@ -7510,93 +7457,9 @@
           <w:szCs w:val="28"/>
           <w:lang w:val="en-US"/>
         </w:rPr>
-        <w:t>4.1 Process Model</w:t>
-      </w:r>
-      <w:bookmarkEnd w:id="33"/>
-    </w:p>
-    <w:p>
-      <w:pPr>
-        <w:pStyle w:val="Heading2"/>
-        <w:rPr>
-          <w:rFonts w:ascii="Arial" w:hAnsi="Arial" w:cs="Arial"/>
-          <w:sz w:val="28"/>
-          <w:szCs w:val="28"/>
-          <w:lang w:val="en-US"/>
-        </w:rPr>
-      </w:pPr>
-      <w:bookmarkStart w:id="34" w:name="_Toc332558264"/>
-      <w:r>
-        <w:rPr>
-          <w:rFonts w:ascii="Arial" w:hAnsi="Arial" w:cs="Arial"/>
-          <w:sz w:val="28"/>
-          <w:szCs w:val="28"/>
-          <w:lang w:val="en-US"/>
-        </w:rPr>
-        <w:t>4.2 Process Improvement Plan</w:t>
-      </w:r>
-      <w:bookmarkEnd w:id="34"/>
-    </w:p>
-    <w:p>
-      <w:pPr>
-        <w:pStyle w:val="Heading2"/>
-        <w:rPr>
-          <w:rFonts w:ascii="Arial" w:hAnsi="Arial" w:cs="Arial"/>
-          <w:sz w:val="28"/>
-          <w:szCs w:val="28"/>
-          <w:lang w:val="en-US"/>
-        </w:rPr>
-      </w:pPr>
-      <w:bookmarkStart w:id="35" w:name="_Toc332558265"/>
-      <w:r>
-        <w:rPr>
-          <w:rFonts w:ascii="Arial" w:hAnsi="Arial" w:cs="Arial"/>
-          <w:sz w:val="28"/>
-          <w:szCs w:val="28"/>
-          <w:lang w:val="en-US"/>
-        </w:rPr>
-        <w:t xml:space="preserve">4.3 </w:t>
-      </w:r>
-      <w:r>
-        <w:rPr>
-          <w:rFonts w:ascii="Arial" w:hAnsi="Arial" w:cs="Arial"/>
-          <w:sz w:val="28"/>
-          <w:szCs w:val="28"/>
-          <w:lang w:val="en-US"/>
-        </w:rPr>
-        <w:t>Infra</w:t>
-      </w:r>
-      <w:r>
-        <w:rPr>
-          <w:rFonts w:ascii="Arial" w:hAnsi="Arial" w:cs="Arial"/>
-          <w:sz w:val="28"/>
-          <w:szCs w:val="28"/>
-          <w:lang w:val="en-US"/>
-        </w:rPr>
-        <w:t>structure Plan</w:t>
-      </w:r>
-      <w:bookmarkEnd w:id="35"/>
-    </w:p>
-    <w:p>
-      <w:pPr>
-        <w:pStyle w:val="Heading2"/>
-        <w:rPr>
-          <w:rFonts w:ascii="Arial" w:hAnsi="Arial" w:cs="Arial"/>
-          <w:sz w:val="28"/>
-          <w:szCs w:val="28"/>
-          <w:lang w:val="en-US"/>
-        </w:rPr>
-      </w:pPr>
-      <w:bookmarkStart w:id="36" w:name="_Toc332558266"/>
-      <w:r>
-        <w:rPr>
-          <w:rFonts w:ascii="Arial" w:hAnsi="Arial" w:cs="Arial"/>
-          <w:sz w:val="28"/>
-          <w:szCs w:val="28"/>
-          <w:lang w:val="en-US"/>
-        </w:rPr>
         <w:t>4.4 Methods, tools and techniques</w:t>
       </w:r>
-      <w:bookmarkEnd w:id="36"/>
+      <w:bookmarkEnd w:id="37"/>
     </w:p>
     <w:p>
       <w:pPr>
@@ -7606,25 +7469,19 @@
           <w:color w:val="auto"/>
           <w:sz w:val="24"/>
           <w:szCs w:val="28"/>
-          <w:lang w:val="en-US"/>
-        </w:rPr>
-      </w:pPr>
-      <w:commentRangeStart w:id="37"/>
-      <w:proofErr w:type="spellStart"/>
-      <w:proofErr w:type="gramStart"/>
+        </w:rPr>
+      </w:pPr>
+      <w:commentRangeStart w:id="38"/>
       <w:r>
         <w:rPr>
           <w:rFonts w:ascii="Arial" w:hAnsi="Arial" w:cs="Arial"/>
           <w:color w:val="auto"/>
           <w:sz w:val="24"/>
           <w:szCs w:val="28"/>
-          <w:lang w:val="en-US"/>
         </w:rPr>
         <w:t>referencia</w:t>
       </w:r>
-      <w:commentRangeEnd w:id="37"/>
-      <w:proofErr w:type="spellEnd"/>
-      <w:proofErr w:type="gramEnd"/>
+      <w:commentRangeEnd w:id="38"/>
       <w:r>
         <w:rPr>
           <w:rStyle w:val="CommentReference"/>
@@ -7633,44 +7490,20 @@
           <w:bCs w:val="0"/>
           <w:color w:val="auto"/>
         </w:rPr>
-        <w:commentReference w:id="37"/>
-      </w:r>
-    </w:p>
-    <w:p>
-      <w:pPr>
-        <w:rPr>
-          <w:lang w:val="en-US"/>
-        </w:rPr>
-      </w:pPr>
-      <w:commentRangeStart w:id="38"/>
-      <w:proofErr w:type="spellStart"/>
-      <w:r>
-        <w:rPr>
-          <w:lang w:val="en-US"/>
-        </w:rPr>
-        <w:t>Herramientas</w:t>
-      </w:r>
-      <w:proofErr w:type="spellEnd"/>
-      <w:r>
-        <w:rPr>
-          <w:lang w:val="en-US"/>
-        </w:rPr>
-        <w:t xml:space="preserve"> y </w:t>
-      </w:r>
-      <w:proofErr w:type="spellStart"/>
-      <w:r>
-        <w:rPr>
-          <w:lang w:val="en-US"/>
-        </w:rPr>
-        <w:t>Lenguajes</w:t>
-      </w:r>
-      <w:commentRangeEnd w:id="38"/>
-      <w:proofErr w:type="spellEnd"/>
+        <w:commentReference w:id="38"/>
+      </w:r>
+    </w:p>
+    <w:p>
+      <w:commentRangeStart w:id="39"/>
+      <w:r>
+        <w:t>Herramientas y Lenguajes</w:t>
+      </w:r>
+      <w:commentRangeEnd w:id="39"/>
       <w:r>
         <w:rPr>
           <w:rStyle w:val="CommentReference"/>
         </w:rPr>
-        <w:commentReference w:id="38"/>
+        <w:commentReference w:id="39"/>
       </w:r>
     </w:p>
     <w:p>
@@ -7680,30 +7513,21 @@
           <w:rFonts w:ascii="Arial" w:hAnsi="Arial" w:cs="Arial"/>
           <w:sz w:val="28"/>
           <w:szCs w:val="28"/>
-          <w:lang w:val="en-US"/>
-        </w:rPr>
-      </w:pPr>
-      <w:bookmarkStart w:id="39" w:name="_Toc332558267"/>
+        </w:rPr>
+      </w:pPr>
+      <w:bookmarkStart w:id="40" w:name="_Toc332558267"/>
       <w:r>
         <w:rPr>
           <w:rFonts w:ascii="Arial" w:hAnsi="Arial" w:cs="Arial"/>
           <w:sz w:val="28"/>
           <w:szCs w:val="28"/>
-          <w:lang w:val="en-US"/>
-        </w:rPr>
+        </w:rPr>
+        <w:lastRenderedPageBreak/>
         <w:t>4.5 Product Acceptance plan</w:t>
       </w:r>
-      <w:bookmarkEnd w:id="39"/>
-    </w:p>
-    <w:p>
-      <w:pPr>
-        <w:rPr>
-          <w:lang w:val="en-US"/>
-        </w:rPr>
-      </w:pPr>
-      <w:bookmarkStart w:id="40" w:name="_GoBack"/>
       <w:bookmarkEnd w:id="40"/>
     </w:p>
+    <w:p/>
     <w:p>
       <w:pPr>
         <w:pStyle w:val="Heading2"/>
@@ -7722,386 +7546,531 @@
           <w:szCs w:val="28"/>
           <w:lang w:val="en-US"/>
         </w:rPr>
+        <w:t>4.6 Project Organization</w:t>
+      </w:r>
+      <w:bookmarkEnd w:id="41"/>
+    </w:p>
+    <w:p>
+      <w:pPr>
+        <w:pStyle w:val="Heading3"/>
+        <w:rPr>
+          <w:rFonts w:ascii="Arial" w:hAnsi="Arial" w:cs="Arial"/>
+          <w:sz w:val="28"/>
+          <w:szCs w:val="28"/>
+          <w:lang w:val="en-US"/>
+        </w:rPr>
+      </w:pPr>
+      <w:bookmarkStart w:id="42" w:name="_Toc332558269"/>
+      <w:r>
+        <w:rPr>
+          <w:rFonts w:ascii="Arial" w:hAnsi="Arial" w:cs="Arial"/>
+          <w:sz w:val="28"/>
+          <w:szCs w:val="28"/>
+          <w:lang w:val="en-US"/>
+        </w:rPr>
+        <w:t>4.6.1 External Interfaces</w:t>
+      </w:r>
+      <w:bookmarkEnd w:id="42"/>
+    </w:p>
+    <w:p>
+      <w:pPr>
+        <w:pStyle w:val="Heading3"/>
+        <w:rPr>
+          <w:rFonts w:ascii="Arial" w:hAnsi="Arial" w:cs="Arial"/>
+          <w:sz w:val="28"/>
+          <w:szCs w:val="28"/>
+          <w:lang w:val="en-US"/>
+        </w:rPr>
+      </w:pPr>
+      <w:bookmarkStart w:id="43" w:name="_Toc332558270"/>
+      <w:r>
+        <w:rPr>
+          <w:rFonts w:ascii="Arial" w:hAnsi="Arial" w:cs="Arial"/>
+          <w:sz w:val="28"/>
+          <w:szCs w:val="28"/>
+          <w:lang w:val="en-US"/>
+        </w:rPr>
+        <w:t>4.6.2 Internal Interfaces</w:t>
+      </w:r>
+      <w:bookmarkEnd w:id="43"/>
+    </w:p>
+    <w:p>
+      <w:pPr>
+        <w:pStyle w:val="Heading3"/>
+        <w:rPr>
+          <w:rFonts w:ascii="Arial" w:hAnsi="Arial" w:cs="Arial"/>
+          <w:sz w:val="28"/>
+          <w:szCs w:val="28"/>
+          <w:lang w:val="en-US"/>
+        </w:rPr>
+      </w:pPr>
+      <w:bookmarkStart w:id="44" w:name="_Toc332558271"/>
+      <w:r>
+        <w:rPr>
+          <w:rFonts w:ascii="Arial" w:hAnsi="Arial" w:cs="Arial"/>
+          <w:sz w:val="28"/>
+          <w:szCs w:val="28"/>
+          <w:lang w:val="en-US"/>
+        </w:rPr>
+        <w:t>4.6.3 Authorities and responsibilities</w:t>
+      </w:r>
+      <w:bookmarkEnd w:id="44"/>
+    </w:p>
+    <w:p>
+      <w:pPr>
+        <w:rPr>
+          <w:rFonts w:ascii="Arial" w:hAnsi="Arial" w:cs="Arial"/>
+          <w:sz w:val="28"/>
+          <w:szCs w:val="28"/>
+          <w:lang w:val="en-US"/>
+        </w:rPr>
+      </w:pPr>
+    </w:p>
+    <w:p>
+      <w:pPr>
+        <w:pStyle w:val="Heading1"/>
+        <w:rPr>
+          <w:rFonts w:ascii="Arial" w:hAnsi="Arial" w:cs="Arial"/>
+          <w:lang w:val="en-US"/>
+        </w:rPr>
+      </w:pPr>
+      <w:bookmarkStart w:id="45" w:name="_Toc332558272"/>
+      <w:r>
+        <w:rPr>
+          <w:rFonts w:ascii="Arial" w:hAnsi="Arial" w:cs="Arial"/>
+          <w:lang w:val="en-US"/>
+        </w:rPr>
+        <w:t>5. Project planning</w:t>
+      </w:r>
+      <w:bookmarkEnd w:id="45"/>
+    </w:p>
+    <w:p>
+      <w:pPr>
+        <w:pStyle w:val="Heading2"/>
+        <w:rPr>
+          <w:rFonts w:ascii="Arial" w:hAnsi="Arial" w:cs="Arial"/>
+          <w:sz w:val="28"/>
+          <w:szCs w:val="28"/>
+          <w:lang w:val="en-US"/>
+        </w:rPr>
+      </w:pPr>
+      <w:bookmarkStart w:id="46" w:name="_Toc332558273"/>
+      <w:r>
+        <w:rPr>
+          <w:rFonts w:ascii="Arial" w:hAnsi="Arial" w:cs="Arial"/>
+          <w:sz w:val="28"/>
+          <w:szCs w:val="28"/>
+          <w:lang w:val="en-US"/>
+        </w:rPr>
+        <w:t>5.1 Project initiation</w:t>
+      </w:r>
+      <w:bookmarkEnd w:id="46"/>
+    </w:p>
+    <w:p>
+      <w:pPr>
+        <w:pStyle w:val="Heading3"/>
+        <w:rPr>
+          <w:rFonts w:ascii="Arial" w:hAnsi="Arial" w:cs="Arial"/>
+          <w:sz w:val="28"/>
+          <w:szCs w:val="28"/>
+          <w:lang w:val="en-US"/>
+        </w:rPr>
+      </w:pPr>
+      <w:bookmarkStart w:id="47" w:name="_Toc332558274"/>
+      <w:r>
+        <w:rPr>
+          <w:rFonts w:ascii="Arial" w:hAnsi="Arial" w:cs="Arial"/>
+          <w:sz w:val="28"/>
+          <w:szCs w:val="28"/>
+          <w:lang w:val="en-US"/>
+        </w:rPr>
+        <w:t>5.1.1 Estimation Plan</w:t>
+      </w:r>
+      <w:bookmarkEnd w:id="47"/>
+    </w:p>
+    <w:p>
+      <w:pPr>
+        <w:pStyle w:val="Heading3"/>
+        <w:rPr>
+          <w:rFonts w:ascii="Arial" w:hAnsi="Arial" w:cs="Arial"/>
+          <w:sz w:val="28"/>
+          <w:szCs w:val="28"/>
+          <w:lang w:val="en-US"/>
+        </w:rPr>
+      </w:pPr>
+      <w:bookmarkStart w:id="48" w:name="_Toc332558275"/>
+      <w:r>
+        <w:rPr>
+          <w:rFonts w:ascii="Arial" w:hAnsi="Arial" w:cs="Arial"/>
+          <w:sz w:val="28"/>
+          <w:szCs w:val="28"/>
+          <w:lang w:val="en-US"/>
+        </w:rPr>
+        <w:t>5.1.2 Staffing Plan</w:t>
+      </w:r>
+      <w:bookmarkEnd w:id="48"/>
+    </w:p>
+    <w:p>
+      <w:pPr>
+        <w:pStyle w:val="Heading3"/>
+        <w:rPr>
+          <w:rFonts w:ascii="Arial" w:hAnsi="Arial" w:cs="Arial"/>
+          <w:sz w:val="28"/>
+          <w:szCs w:val="28"/>
+          <w:lang w:val="en-US"/>
+        </w:rPr>
+      </w:pPr>
+      <w:bookmarkStart w:id="49" w:name="_Toc332558276"/>
+      <w:r>
+        <w:rPr>
+          <w:rFonts w:ascii="Arial" w:hAnsi="Arial" w:cs="Arial"/>
+          <w:sz w:val="28"/>
+          <w:szCs w:val="28"/>
+          <w:lang w:val="en-US"/>
+        </w:rPr>
+        <w:t>5.1.3 Resource acquisition plan</w:t>
+      </w:r>
+      <w:bookmarkEnd w:id="49"/>
+    </w:p>
+    <w:p>
+      <w:pPr>
+        <w:pStyle w:val="Heading3"/>
+        <w:rPr>
+          <w:rFonts w:ascii="Arial" w:hAnsi="Arial" w:cs="Arial"/>
+          <w:sz w:val="28"/>
+          <w:szCs w:val="28"/>
+        </w:rPr>
+      </w:pPr>
+      <w:bookmarkStart w:id="50" w:name="_Toc332558277"/>
+      <w:r>
+        <w:rPr>
+          <w:rFonts w:ascii="Arial" w:hAnsi="Arial" w:cs="Arial"/>
+          <w:sz w:val="28"/>
+          <w:szCs w:val="28"/>
+        </w:rPr>
+        <w:t>5.1.4 Project staff training plan</w:t>
+      </w:r>
+      <w:bookmarkEnd w:id="50"/>
+    </w:p>
+    <w:p/>
+    <w:p>
+      <w:pPr>
+        <w:jc w:val="both"/>
+        <w:rPr>
+          <w:rFonts w:ascii="Arial" w:hAnsi="Arial" w:cs="Arial"/>
+          <w:sz w:val="24"/>
+          <w:szCs w:val="28"/>
+        </w:rPr>
+      </w:pPr>
+      <w:r>
+        <w:rPr>
+          <w:rFonts w:ascii="Arial" w:hAnsi="Arial" w:cs="Arial"/>
+          <w:sz w:val="24"/>
+          <w:szCs w:val="28"/>
+        </w:rPr>
+        <w:t>El proceso de entrenamiento propuesto para el grupo de ingeniería de</w:t>
+      </w:r>
+      <w:r>
+        <w:rPr>
+          <w:rFonts w:ascii="Arial" w:hAnsi="Arial" w:cs="Arial"/>
+          <w:sz w:val="24"/>
+          <w:szCs w:val="28"/>
+        </w:rPr>
+        <w:t xml:space="preserve"> </w:t>
+      </w:r>
+      <w:r>
+        <w:rPr>
+          <w:rFonts w:ascii="Arial" w:hAnsi="Arial" w:cs="Arial"/>
+          <w:sz w:val="24"/>
+          <w:szCs w:val="28"/>
+        </w:rPr>
+        <w:t>software se basa en do</w:t>
+      </w:r>
+      <w:r>
+        <w:rPr>
+          <w:rFonts w:ascii="Arial" w:hAnsi="Arial" w:cs="Arial"/>
+          <w:sz w:val="24"/>
+          <w:szCs w:val="28"/>
+        </w:rPr>
+        <w:t>s ejes principales. P</w:t>
+      </w:r>
+      <w:r>
+        <w:rPr>
+          <w:rFonts w:ascii="Arial" w:hAnsi="Arial" w:cs="Arial"/>
+          <w:sz w:val="24"/>
+          <w:szCs w:val="28"/>
+        </w:rPr>
+        <w:t>rimero</w:t>
+      </w:r>
+      <w:r>
+        <w:rPr>
+          <w:rFonts w:ascii="Arial" w:hAnsi="Arial" w:cs="Arial"/>
+          <w:sz w:val="24"/>
+          <w:szCs w:val="28"/>
+        </w:rPr>
+        <w:t>,</w:t>
+      </w:r>
+      <w:r>
+        <w:rPr>
+          <w:rFonts w:ascii="Arial" w:hAnsi="Arial" w:cs="Arial"/>
+          <w:sz w:val="24"/>
+          <w:szCs w:val="28"/>
+        </w:rPr>
+        <w:t xml:space="preserve"> </w:t>
+      </w:r>
+      <w:r>
+        <w:rPr>
+          <w:rFonts w:ascii="Arial" w:hAnsi="Arial" w:cs="Arial"/>
+          <w:sz w:val="24"/>
+          <w:szCs w:val="28"/>
+        </w:rPr>
+        <w:t>el entrenam</w:t>
+      </w:r>
+      <w:r>
+        <w:rPr>
+          <w:rFonts w:ascii="Arial" w:hAnsi="Arial" w:cs="Arial"/>
+          <w:sz w:val="24"/>
+          <w:szCs w:val="28"/>
+        </w:rPr>
+        <w:t xml:space="preserve">iento de los integrantes en las herramientas </w:t>
+      </w:r>
+      <w:r>
+        <w:rPr>
+          <w:rFonts w:ascii="Arial" w:hAnsi="Arial" w:cs="Arial"/>
+          <w:sz w:val="24"/>
+          <w:szCs w:val="28"/>
+        </w:rPr>
+        <w:t>de</w:t>
+      </w:r>
+      <w:r>
+        <w:rPr>
+          <w:rFonts w:ascii="Arial" w:hAnsi="Arial" w:cs="Arial"/>
+          <w:sz w:val="24"/>
+          <w:szCs w:val="28"/>
+        </w:rPr>
+        <w:t xml:space="preserve"> uso del repositorio </w:t>
+      </w:r>
+      <w:r>
+        <w:rPr>
+          <w:rFonts w:ascii="Arial" w:hAnsi="Arial" w:cs="Arial"/>
+          <w:sz w:val="24"/>
+          <w:szCs w:val="28"/>
+        </w:rPr>
+        <w:t>GIT</w:t>
+      </w:r>
+      <w:r>
+        <w:rPr>
+          <w:rFonts w:ascii="Arial" w:hAnsi="Arial" w:cs="Arial"/>
+          <w:sz w:val="24"/>
+          <w:szCs w:val="28"/>
+        </w:rPr>
+        <w:t xml:space="preserve">; Segundo, el uso de los diferentes entornos de desarrollo (IDEs), lenguajes de </w:t>
+      </w:r>
+      <w:r>
+        <w:rPr>
+          <w:rFonts w:ascii="Arial" w:hAnsi="Arial" w:cs="Arial"/>
+          <w:sz w:val="24"/>
+          <w:szCs w:val="28"/>
+        </w:rPr>
+        <w:t>programación, f</w:t>
+      </w:r>
+      <w:r>
+        <w:rPr>
+          <w:rFonts w:ascii="Arial" w:hAnsi="Arial" w:cs="Arial"/>
+          <w:sz w:val="24"/>
+          <w:szCs w:val="28"/>
+        </w:rPr>
+        <w:t>rameworks a utilizar y herramientas adicionales de productividad.</w:t>
+      </w:r>
+    </w:p>
+    <w:p>
+      <w:pPr>
+        <w:pStyle w:val="Heading1"/>
+      </w:pPr>
+      <w:r>
+        <w:t>Entrenamiento GIT</w:t>
+      </w:r>
+    </w:p>
+    <w:p>
+      <w:pPr>
+        <w:jc w:val="both"/>
+      </w:pPr>
+    </w:p>
+    <w:p>
+      <w:pPr>
+        <w:jc w:val="both"/>
+        <w:rPr>
+          <w:rFonts w:ascii="Arial" w:hAnsi="Arial" w:cs="Arial"/>
+          <w:sz w:val="24"/>
+          <w:szCs w:val="28"/>
+        </w:rPr>
+      </w:pPr>
+      <w:r>
+        <w:rPr>
+          <w:rFonts w:ascii="Arial" w:hAnsi="Arial" w:cs="Arial"/>
+          <w:sz w:val="24"/>
+          <w:szCs w:val="28"/>
+        </w:rPr>
+        <w:t xml:space="preserve"> El principal objetivo es generar un ambiente de calidad en el control de versiones y disminuir riesgos en el repositorio por el uso de la herramienta tal como inconsistencia en versiones, problemas de mezclado de archivos o borrado de los mismos.</w:t>
+      </w:r>
+    </w:p>
+    <w:p>
+      <w:pPr>
+        <w:jc w:val="both"/>
+        <w:rPr>
+          <w:rFonts w:ascii="Arial" w:hAnsi="Arial" w:cs="Arial"/>
+          <w:sz w:val="24"/>
+          <w:szCs w:val="28"/>
+        </w:rPr>
+      </w:pPr>
+      <w:r>
+        <w:rPr>
+          <w:rFonts w:ascii="Arial" w:hAnsi="Arial" w:cs="Arial"/>
+          <w:sz w:val="24"/>
+          <w:szCs w:val="28"/>
+        </w:rPr>
         <w:lastRenderedPageBreak/>
-        <w:t>4.6 Project Organization</w:t>
-      </w:r>
-      <w:bookmarkEnd w:id="41"/>
-    </w:p>
-    <w:p>
-      <w:pPr>
-        <w:pStyle w:val="Heading3"/>
-        <w:rPr>
-          <w:rFonts w:ascii="Arial" w:hAnsi="Arial" w:cs="Arial"/>
-          <w:sz w:val="28"/>
-          <w:szCs w:val="28"/>
-          <w:lang w:val="en-US"/>
-        </w:rPr>
-      </w:pPr>
-      <w:bookmarkStart w:id="42" w:name="_Toc332558269"/>
-      <w:r>
-        <w:rPr>
-          <w:rFonts w:ascii="Arial" w:hAnsi="Arial" w:cs="Arial"/>
-          <w:sz w:val="28"/>
-          <w:szCs w:val="28"/>
-          <w:lang w:val="en-US"/>
-        </w:rPr>
-        <w:t>4.6.1 External Interfaces</w:t>
-      </w:r>
-      <w:bookmarkEnd w:id="42"/>
-    </w:p>
-    <w:p>
-      <w:pPr>
-        <w:pStyle w:val="Heading3"/>
-        <w:rPr>
-          <w:rFonts w:ascii="Arial" w:hAnsi="Arial" w:cs="Arial"/>
-          <w:sz w:val="28"/>
-          <w:szCs w:val="28"/>
-          <w:lang w:val="en-US"/>
-        </w:rPr>
-      </w:pPr>
-      <w:bookmarkStart w:id="43" w:name="_Toc332558270"/>
-      <w:r>
-        <w:rPr>
-          <w:rFonts w:ascii="Arial" w:hAnsi="Arial" w:cs="Arial"/>
-          <w:sz w:val="28"/>
-          <w:szCs w:val="28"/>
-          <w:lang w:val="en-US"/>
-        </w:rPr>
-        <w:t>4.6.2 Internal Interfaces</w:t>
-      </w:r>
-      <w:bookmarkEnd w:id="43"/>
-    </w:p>
-    <w:p>
-      <w:pPr>
-        <w:pStyle w:val="Heading3"/>
-        <w:rPr>
-          <w:rFonts w:ascii="Arial" w:hAnsi="Arial" w:cs="Arial"/>
-          <w:sz w:val="28"/>
-          <w:szCs w:val="28"/>
-          <w:lang w:val="en-US"/>
-        </w:rPr>
-      </w:pPr>
-      <w:bookmarkStart w:id="44" w:name="_Toc332558271"/>
-      <w:r>
-        <w:rPr>
-          <w:rFonts w:ascii="Arial" w:hAnsi="Arial" w:cs="Arial"/>
-          <w:sz w:val="28"/>
-          <w:szCs w:val="28"/>
-          <w:lang w:val="en-US"/>
-        </w:rPr>
-        <w:t>4.6.3 Authorities and responsibilities</w:t>
-      </w:r>
-      <w:bookmarkEnd w:id="44"/>
-    </w:p>
-    <w:p>
-      <w:pPr>
-        <w:rPr>
-          <w:rFonts w:ascii="Arial" w:hAnsi="Arial" w:cs="Arial"/>
-          <w:sz w:val="28"/>
-          <w:szCs w:val="28"/>
-          <w:lang w:val="en-US"/>
-        </w:rPr>
-      </w:pPr>
+        <w:t xml:space="preserve">El plan de entrenamiento consiste en sesiones de teoría y práctica, las charlas teóricas, estarán enfocadas a explicar el modelo de gestión de versiones por parte de GIT, debido a que este repositorio maneja un esquema de </w:t>
+      </w:r>
+      <w:r>
+        <w:rPr>
+          <w:rFonts w:ascii="Arial" w:hAnsi="Arial" w:cs="Arial"/>
+          <w:sz w:val="24"/>
+          <w:szCs w:val="28"/>
+        </w:rPr>
+        <w:t>control de versiones</w:t>
+      </w:r>
+      <w:r>
+        <w:rPr>
+          <w:rFonts w:ascii="Arial" w:hAnsi="Arial" w:cs="Arial"/>
+          <w:sz w:val="24"/>
+          <w:szCs w:val="28"/>
+        </w:rPr>
+        <w:t xml:space="preserve"> </w:t>
+      </w:r>
+      <w:r>
+        <w:rPr>
+          <w:rFonts w:ascii="Arial" w:hAnsi="Arial" w:cs="Arial"/>
+          <w:sz w:val="24"/>
+          <w:szCs w:val="28"/>
+        </w:rPr>
+        <w:t>distribuido,</w:t>
+      </w:r>
+      <w:r>
+        <w:rPr>
+          <w:rFonts w:ascii="Arial" w:hAnsi="Arial" w:cs="Arial"/>
+          <w:sz w:val="24"/>
+          <w:szCs w:val="28"/>
+        </w:rPr>
+        <w:t xml:space="preserve"> es necesario conocer los procedimientos de </w:t>
+      </w:r>
+      <w:r>
+        <w:rPr>
+          <w:rFonts w:ascii="Arial" w:hAnsi="Arial" w:cs="Arial"/>
+          <w:sz w:val="24"/>
+          <w:szCs w:val="28"/>
+        </w:rPr>
+        <w:t xml:space="preserve">control de </w:t>
+      </w:r>
+      <w:r>
+        <w:rPr>
+          <w:rFonts w:ascii="Arial" w:hAnsi="Arial" w:cs="Arial"/>
+          <w:sz w:val="24"/>
+          <w:szCs w:val="28"/>
+        </w:rPr>
+        <w:t xml:space="preserve"> archivos</w:t>
+      </w:r>
+      <w:r>
+        <w:rPr>
+          <w:rFonts w:ascii="Arial" w:hAnsi="Arial" w:cs="Arial"/>
+          <w:sz w:val="24"/>
+          <w:szCs w:val="28"/>
+        </w:rPr>
+        <w:t xml:space="preserve">, por otra parte para la realización de las practicas se tendrá en cuenta </w:t>
+      </w:r>
+      <w:r>
+        <w:rPr>
+          <w:rFonts w:ascii="Arial" w:hAnsi="Arial" w:cs="Arial"/>
+          <w:sz w:val="24"/>
+          <w:szCs w:val="28"/>
+        </w:rPr>
+        <w:t>la adición al repositorio</w:t>
+      </w:r>
+      <w:r>
+        <w:rPr>
+          <w:rFonts w:ascii="Arial" w:hAnsi="Arial" w:cs="Arial"/>
+          <w:sz w:val="24"/>
+          <w:szCs w:val="28"/>
+        </w:rPr>
+        <w:t xml:space="preserve"> de archivos</w:t>
+      </w:r>
+      <w:r>
+        <w:rPr>
+          <w:rFonts w:ascii="Arial" w:hAnsi="Arial" w:cs="Arial"/>
+          <w:sz w:val="24"/>
+          <w:szCs w:val="28"/>
+        </w:rPr>
+        <w:t xml:space="preserve">, la creación de </w:t>
+      </w:r>
+      <w:r>
+        <w:rPr>
+          <w:rFonts w:ascii="Arial" w:hAnsi="Arial" w:cs="Arial"/>
+          <w:sz w:val="24"/>
+          <w:szCs w:val="28"/>
+        </w:rPr>
+        <w:t>branches</w:t>
+      </w:r>
+      <w:r>
+        <w:rPr>
+          <w:rFonts w:ascii="Arial" w:hAnsi="Arial" w:cs="Arial"/>
+          <w:sz w:val="24"/>
+          <w:szCs w:val="28"/>
+        </w:rPr>
+        <w:t xml:space="preserve">, </w:t>
+      </w:r>
+      <w:r>
+        <w:rPr>
+          <w:rFonts w:ascii="Arial" w:hAnsi="Arial" w:cs="Arial"/>
+          <w:sz w:val="24"/>
+          <w:szCs w:val="28"/>
+        </w:rPr>
+        <w:t xml:space="preserve">eliminación de archivos y </w:t>
+      </w:r>
+      <w:r>
+        <w:rPr>
+          <w:rFonts w:ascii="Arial" w:hAnsi="Arial" w:cs="Arial"/>
+          <w:sz w:val="24"/>
+          <w:szCs w:val="28"/>
+        </w:rPr>
+        <w:t>branches</w:t>
+      </w:r>
+      <w:r>
+        <w:rPr>
+          <w:rFonts w:ascii="Arial" w:hAnsi="Arial" w:cs="Arial"/>
+          <w:sz w:val="24"/>
+          <w:szCs w:val="28"/>
+        </w:rPr>
+        <w:t xml:space="preserve">, actualización de archivos, recuperación de una versión en un archivo, recuperación de versión </w:t>
+      </w:r>
+      <w:r>
+        <w:rPr>
+          <w:rFonts w:ascii="Arial" w:hAnsi="Arial" w:cs="Arial"/>
+          <w:sz w:val="24"/>
+          <w:szCs w:val="28"/>
+        </w:rPr>
+        <w:t>del repositorio completo.</w:t>
+      </w:r>
     </w:p>
     <w:p>
       <w:pPr>
         <w:pStyle w:val="Heading1"/>
-        <w:rPr>
-          <w:rFonts w:ascii="Arial" w:hAnsi="Arial" w:cs="Arial"/>
-          <w:lang w:val="en-US"/>
-        </w:rPr>
-      </w:pPr>
-      <w:bookmarkStart w:id="45" w:name="_Toc332558272"/>
-      <w:r>
-        <w:rPr>
-          <w:rFonts w:ascii="Arial" w:hAnsi="Arial" w:cs="Arial"/>
-          <w:lang w:val="en-US"/>
-        </w:rPr>
-        <w:t>5. Project planning</w:t>
-      </w:r>
-      <w:bookmarkEnd w:id="45"/>
-    </w:p>
-    <w:p>
-      <w:pPr>
-        <w:pStyle w:val="Heading2"/>
-        <w:rPr>
-          <w:rFonts w:ascii="Arial" w:hAnsi="Arial" w:cs="Arial"/>
-          <w:sz w:val="28"/>
-          <w:szCs w:val="28"/>
-          <w:lang w:val="en-US"/>
-        </w:rPr>
-      </w:pPr>
-      <w:bookmarkStart w:id="46" w:name="_Toc332558273"/>
-      <w:r>
-        <w:rPr>
-          <w:rFonts w:ascii="Arial" w:hAnsi="Arial" w:cs="Arial"/>
-          <w:sz w:val="28"/>
-          <w:szCs w:val="28"/>
-          <w:lang w:val="en-US"/>
-        </w:rPr>
-        <w:t>5.1 Project initiation</w:t>
-      </w:r>
-      <w:bookmarkEnd w:id="46"/>
-    </w:p>
-    <w:p>
-      <w:pPr>
-        <w:pStyle w:val="Heading3"/>
-        <w:rPr>
-          <w:rFonts w:ascii="Arial" w:hAnsi="Arial" w:cs="Arial"/>
-          <w:sz w:val="28"/>
-          <w:szCs w:val="28"/>
-          <w:lang w:val="en-US"/>
-        </w:rPr>
-      </w:pPr>
-      <w:bookmarkStart w:id="47" w:name="_Toc332558274"/>
-      <w:r>
-        <w:rPr>
-          <w:rFonts w:ascii="Arial" w:hAnsi="Arial" w:cs="Arial"/>
-          <w:sz w:val="28"/>
-          <w:szCs w:val="28"/>
-          <w:lang w:val="en-US"/>
-        </w:rPr>
-        <w:t>5.1.1 Estimation Plan</w:t>
-      </w:r>
-      <w:bookmarkEnd w:id="47"/>
-    </w:p>
-    <w:p>
-      <w:pPr>
-        <w:pStyle w:val="Heading3"/>
-        <w:rPr>
-          <w:rFonts w:ascii="Arial" w:hAnsi="Arial" w:cs="Arial"/>
-          <w:sz w:val="28"/>
-          <w:szCs w:val="28"/>
-          <w:lang w:val="en-US"/>
-        </w:rPr>
-      </w:pPr>
-      <w:bookmarkStart w:id="48" w:name="_Toc332558275"/>
-      <w:r>
-        <w:rPr>
-          <w:rFonts w:ascii="Arial" w:hAnsi="Arial" w:cs="Arial"/>
-          <w:sz w:val="28"/>
-          <w:szCs w:val="28"/>
-          <w:lang w:val="en-US"/>
-        </w:rPr>
-        <w:t>5.1.2 Staffing Plan</w:t>
-      </w:r>
-      <w:bookmarkEnd w:id="48"/>
-    </w:p>
-    <w:p>
-      <w:pPr>
-        <w:pStyle w:val="Heading3"/>
-        <w:rPr>
-          <w:rFonts w:ascii="Arial" w:hAnsi="Arial" w:cs="Arial"/>
-          <w:sz w:val="28"/>
-          <w:szCs w:val="28"/>
-          <w:lang w:val="en-US"/>
-        </w:rPr>
-      </w:pPr>
-      <w:bookmarkStart w:id="49" w:name="_Toc332558276"/>
-      <w:r>
-        <w:rPr>
-          <w:rFonts w:ascii="Arial" w:hAnsi="Arial" w:cs="Arial"/>
-          <w:sz w:val="28"/>
-          <w:szCs w:val="28"/>
-          <w:lang w:val="en-US"/>
-        </w:rPr>
-        <w:t>5.1.3 Resource acquisition plan</w:t>
-      </w:r>
-      <w:bookmarkEnd w:id="49"/>
-    </w:p>
-    <w:p>
-      <w:pPr>
-        <w:pStyle w:val="Heading3"/>
-        <w:rPr>
-          <w:rFonts w:ascii="Arial" w:hAnsi="Arial" w:cs="Arial"/>
-          <w:sz w:val="28"/>
-          <w:szCs w:val="28"/>
-          <w:lang w:val="en-US"/>
-        </w:rPr>
-      </w:pPr>
-      <w:bookmarkStart w:id="50" w:name="_Toc332558277"/>
-      <w:r>
-        <w:rPr>
-          <w:rFonts w:ascii="Arial" w:hAnsi="Arial" w:cs="Arial"/>
-          <w:sz w:val="28"/>
-          <w:szCs w:val="28"/>
-          <w:lang w:val="en-US"/>
-        </w:rPr>
-        <w:t>5.1.4 Project staff training plan</w:t>
-      </w:r>
-      <w:bookmarkEnd w:id="50"/>
-    </w:p>
-    <w:p>
-      <w:pPr>
-        <w:rPr>
-          <w:lang w:val="en-US"/>
-        </w:rPr>
-      </w:pPr>
-    </w:p>
-    <w:p>
-      <w:pPr>
-        <w:jc w:val="both"/>
-        <w:rPr>
-          <w:rFonts w:ascii="Arial" w:hAnsi="Arial" w:cs="Arial"/>
-          <w:sz w:val="24"/>
-          <w:szCs w:val="28"/>
-        </w:rPr>
-      </w:pPr>
-      <w:r>
-        <w:rPr>
-          <w:rFonts w:ascii="Arial" w:hAnsi="Arial" w:cs="Arial"/>
-          <w:sz w:val="24"/>
-          <w:szCs w:val="28"/>
-        </w:rPr>
-        <w:t>El proceso de entrenamiento propuesto para el grupo de ingeniería de</w:t>
-      </w:r>
-      <w:r>
-        <w:rPr>
-          <w:rFonts w:ascii="Arial" w:hAnsi="Arial" w:cs="Arial"/>
-          <w:sz w:val="24"/>
-          <w:szCs w:val="28"/>
-        </w:rPr>
-        <w:t xml:space="preserve"> </w:t>
-      </w:r>
-      <w:r>
-        <w:rPr>
-          <w:rFonts w:ascii="Arial" w:hAnsi="Arial" w:cs="Arial"/>
-          <w:sz w:val="24"/>
-          <w:szCs w:val="28"/>
-        </w:rPr>
-        <w:t>software se basa en do</w:t>
-      </w:r>
-      <w:r>
-        <w:rPr>
-          <w:rFonts w:ascii="Arial" w:hAnsi="Arial" w:cs="Arial"/>
-          <w:sz w:val="24"/>
-          <w:szCs w:val="28"/>
-        </w:rPr>
-        <w:t>s ejes principales. P</w:t>
-      </w:r>
-      <w:r>
-        <w:rPr>
-          <w:rFonts w:ascii="Arial" w:hAnsi="Arial" w:cs="Arial"/>
-          <w:sz w:val="24"/>
-          <w:szCs w:val="28"/>
-        </w:rPr>
-        <w:t>rimero</w:t>
-      </w:r>
-      <w:r>
-        <w:rPr>
-          <w:rFonts w:ascii="Arial" w:hAnsi="Arial" w:cs="Arial"/>
-          <w:sz w:val="24"/>
-          <w:szCs w:val="28"/>
-        </w:rPr>
-        <w:t>,</w:t>
-      </w:r>
-      <w:r>
-        <w:rPr>
-          <w:rFonts w:ascii="Arial" w:hAnsi="Arial" w:cs="Arial"/>
-          <w:sz w:val="24"/>
-          <w:szCs w:val="28"/>
-        </w:rPr>
-        <w:t xml:space="preserve"> </w:t>
-      </w:r>
-      <w:r>
-        <w:rPr>
-          <w:rFonts w:ascii="Arial" w:hAnsi="Arial" w:cs="Arial"/>
-          <w:sz w:val="24"/>
-          <w:szCs w:val="28"/>
-        </w:rPr>
-        <w:t>el entrenam</w:t>
-      </w:r>
-      <w:r>
-        <w:rPr>
-          <w:rFonts w:ascii="Arial" w:hAnsi="Arial" w:cs="Arial"/>
-          <w:sz w:val="24"/>
-          <w:szCs w:val="28"/>
-        </w:rPr>
-        <w:t xml:space="preserve">iento de los integrantes en las herramientas </w:t>
-      </w:r>
-      <w:r>
-        <w:rPr>
-          <w:rFonts w:ascii="Arial" w:hAnsi="Arial" w:cs="Arial"/>
-          <w:sz w:val="24"/>
-          <w:szCs w:val="28"/>
-        </w:rPr>
-        <w:t>de</w:t>
-      </w:r>
-      <w:r>
-        <w:rPr>
-          <w:rFonts w:ascii="Arial" w:hAnsi="Arial" w:cs="Arial"/>
-          <w:sz w:val="24"/>
-          <w:szCs w:val="28"/>
-        </w:rPr>
-        <w:t xml:space="preserve"> uso del repositorio </w:t>
-      </w:r>
-      <w:r>
-        <w:rPr>
-          <w:rFonts w:ascii="Arial" w:hAnsi="Arial" w:cs="Arial"/>
-          <w:sz w:val="24"/>
-          <w:szCs w:val="28"/>
-        </w:rPr>
-        <w:t>GIT</w:t>
-      </w:r>
-      <w:r>
-        <w:rPr>
-          <w:rFonts w:ascii="Arial" w:hAnsi="Arial" w:cs="Arial"/>
-          <w:sz w:val="24"/>
-          <w:szCs w:val="28"/>
-        </w:rPr>
-        <w:t>; Segundo, el uso de los diferentes entornos de desarrollo (</w:t>
-      </w:r>
-      <w:proofErr w:type="spellStart"/>
-      <w:r>
-        <w:rPr>
-          <w:rFonts w:ascii="Arial" w:hAnsi="Arial" w:cs="Arial"/>
-          <w:sz w:val="24"/>
-          <w:szCs w:val="28"/>
-        </w:rPr>
-        <w:t>IDEs</w:t>
-      </w:r>
-      <w:proofErr w:type="spellEnd"/>
-      <w:r>
-        <w:rPr>
-          <w:rFonts w:ascii="Arial" w:hAnsi="Arial" w:cs="Arial"/>
-          <w:sz w:val="24"/>
-          <w:szCs w:val="28"/>
-        </w:rPr>
-        <w:t xml:space="preserve">), lenguajes de </w:t>
-      </w:r>
-      <w:r>
-        <w:rPr>
-          <w:rFonts w:ascii="Arial" w:hAnsi="Arial" w:cs="Arial"/>
-          <w:sz w:val="24"/>
-          <w:szCs w:val="28"/>
-        </w:rPr>
-        <w:t xml:space="preserve">programación, </w:t>
-      </w:r>
-      <w:proofErr w:type="spellStart"/>
-      <w:r>
-        <w:rPr>
-          <w:rFonts w:ascii="Arial" w:hAnsi="Arial" w:cs="Arial"/>
-          <w:sz w:val="24"/>
-          <w:szCs w:val="28"/>
-        </w:rPr>
-        <w:t>f</w:t>
-      </w:r>
-      <w:r>
-        <w:rPr>
-          <w:rFonts w:ascii="Arial" w:hAnsi="Arial" w:cs="Arial"/>
-          <w:sz w:val="24"/>
-          <w:szCs w:val="28"/>
-        </w:rPr>
-        <w:t>rameworks</w:t>
-      </w:r>
-      <w:proofErr w:type="spellEnd"/>
-      <w:r>
-        <w:rPr>
-          <w:rFonts w:ascii="Arial" w:hAnsi="Arial" w:cs="Arial"/>
-          <w:sz w:val="24"/>
-          <w:szCs w:val="28"/>
-        </w:rPr>
-        <w:t xml:space="preserve"> a utilizar y herramientas adicionales de productividad.</w:t>
+      </w:pPr>
+      <w:commentRangeStart w:id="51"/>
+      <w:r>
+        <w:t>Entornos de D</w:t>
+      </w:r>
+      <w:r>
+        <w:t>esarrollo</w:t>
       </w:r>
     </w:p>
     <w:p>
@@ -8109,283 +8078,35 @@
         <w:pStyle w:val="Heading1"/>
       </w:pPr>
       <w:r>
-        <w:t>Entrenamiento GIT</w:t>
-      </w:r>
-    </w:p>
-    <w:p>
-      <w:pPr>
-        <w:jc w:val="both"/>
-      </w:pPr>
-    </w:p>
-    <w:p>
-      <w:pPr>
-        <w:jc w:val="both"/>
-        <w:rPr>
-          <w:rFonts w:ascii="Arial" w:hAnsi="Arial" w:cs="Arial"/>
-          <w:sz w:val="24"/>
-          <w:szCs w:val="28"/>
-        </w:rPr>
-      </w:pPr>
-      <w:r>
-        <w:rPr>
-          <w:rFonts w:ascii="Arial" w:hAnsi="Arial" w:cs="Arial"/>
-          <w:sz w:val="24"/>
-          <w:szCs w:val="28"/>
-        </w:rPr>
-        <w:t xml:space="preserve"> El principal </w:t>
-      </w:r>
-      <w:r>
-        <w:rPr>
-          <w:rFonts w:ascii="Arial" w:hAnsi="Arial" w:cs="Arial"/>
-          <w:sz w:val="24"/>
-          <w:szCs w:val="28"/>
-        </w:rPr>
-        <w:t xml:space="preserve">objetivo </w:t>
-      </w:r>
-      <w:r>
-        <w:rPr>
-          <w:rFonts w:ascii="Arial" w:hAnsi="Arial" w:cs="Arial"/>
-          <w:sz w:val="24"/>
-          <w:szCs w:val="28"/>
-        </w:rPr>
-        <w:t>es</w:t>
-      </w:r>
-      <w:r>
-        <w:rPr>
-          <w:rFonts w:ascii="Arial" w:hAnsi="Arial" w:cs="Arial"/>
-          <w:sz w:val="24"/>
-          <w:szCs w:val="28"/>
-        </w:rPr>
-        <w:t xml:space="preserve"> generar un ambiente de calidad en el control de versiones </w:t>
-      </w:r>
-      <w:r>
-        <w:rPr>
-          <w:rFonts w:ascii="Arial" w:hAnsi="Arial" w:cs="Arial"/>
-          <w:sz w:val="24"/>
-          <w:szCs w:val="28"/>
-        </w:rPr>
-        <w:t>y disminuir riesgos en el repositorio</w:t>
-      </w:r>
-      <w:r>
-        <w:rPr>
-          <w:rFonts w:ascii="Arial" w:hAnsi="Arial" w:cs="Arial"/>
-          <w:sz w:val="24"/>
-          <w:szCs w:val="28"/>
-        </w:rPr>
-        <w:t xml:space="preserve"> por el uso de la herramienta tal como inconsistencia en versiones, problemas de mezclado de archivos o borrado de los mismo</w:t>
-      </w:r>
-      <w:r>
-        <w:rPr>
-          <w:rFonts w:ascii="Arial" w:hAnsi="Arial" w:cs="Arial"/>
-          <w:sz w:val="24"/>
-          <w:szCs w:val="28"/>
-        </w:rPr>
-        <w:t>s</w:t>
-      </w:r>
-      <w:r>
-        <w:rPr>
-          <w:rFonts w:ascii="Arial" w:hAnsi="Arial" w:cs="Arial"/>
-          <w:sz w:val="24"/>
-          <w:szCs w:val="28"/>
-        </w:rPr>
-        <w:t>.</w:t>
-      </w:r>
-    </w:p>
-    <w:p>
-      <w:pPr>
-        <w:jc w:val="both"/>
-        <w:rPr>
-          <w:rFonts w:ascii="Arial" w:hAnsi="Arial" w:cs="Arial"/>
-          <w:sz w:val="24"/>
-          <w:szCs w:val="28"/>
-        </w:rPr>
-      </w:pPr>
-      <w:r>
-        <w:rPr>
-          <w:rFonts w:ascii="Arial" w:hAnsi="Arial" w:cs="Arial"/>
-          <w:sz w:val="24"/>
-          <w:szCs w:val="28"/>
-        </w:rPr>
-        <w:t xml:space="preserve">El plan de entrenamiento consiste en sesiones de teoría y práctica, las charlas teóricas, estarán enfocadas a explicar el modelo de gestión de </w:t>
-      </w:r>
-      <w:r>
-        <w:rPr>
-          <w:rFonts w:ascii="Arial" w:hAnsi="Arial" w:cs="Arial"/>
-          <w:sz w:val="24"/>
-          <w:szCs w:val="28"/>
-        </w:rPr>
-        <w:lastRenderedPageBreak/>
-        <w:t xml:space="preserve">versiones por parte de GIT, debido a que este repositorio maneja un esquema de </w:t>
-      </w:r>
-      <w:r>
-        <w:rPr>
-          <w:rFonts w:ascii="Arial" w:hAnsi="Arial" w:cs="Arial"/>
-          <w:sz w:val="24"/>
-          <w:szCs w:val="28"/>
-        </w:rPr>
-        <w:t>control de versiones</w:t>
-      </w:r>
-      <w:r>
-        <w:rPr>
-          <w:rFonts w:ascii="Arial" w:hAnsi="Arial" w:cs="Arial"/>
-          <w:sz w:val="24"/>
-          <w:szCs w:val="28"/>
-        </w:rPr>
-        <w:t xml:space="preserve"> </w:t>
-      </w:r>
-      <w:r>
-        <w:rPr>
-          <w:rFonts w:ascii="Arial" w:hAnsi="Arial" w:cs="Arial"/>
-          <w:sz w:val="24"/>
-          <w:szCs w:val="28"/>
-        </w:rPr>
-        <w:t>distribuido,</w:t>
-      </w:r>
-      <w:r>
-        <w:rPr>
-          <w:rFonts w:ascii="Arial" w:hAnsi="Arial" w:cs="Arial"/>
-          <w:sz w:val="24"/>
-          <w:szCs w:val="28"/>
-        </w:rPr>
-        <w:t xml:space="preserve"> es necesario conocer los procedimientos de </w:t>
-      </w:r>
-      <w:r>
-        <w:rPr>
-          <w:rFonts w:ascii="Arial" w:hAnsi="Arial" w:cs="Arial"/>
-          <w:sz w:val="24"/>
-          <w:szCs w:val="28"/>
-        </w:rPr>
-        <w:t xml:space="preserve">control de </w:t>
-      </w:r>
-      <w:r>
-        <w:rPr>
-          <w:rFonts w:ascii="Arial" w:hAnsi="Arial" w:cs="Arial"/>
-          <w:sz w:val="24"/>
-          <w:szCs w:val="28"/>
-        </w:rPr>
-        <w:t xml:space="preserve"> archivos</w:t>
-      </w:r>
-      <w:r>
-        <w:rPr>
-          <w:rFonts w:ascii="Arial" w:hAnsi="Arial" w:cs="Arial"/>
-          <w:sz w:val="24"/>
-          <w:szCs w:val="28"/>
-        </w:rPr>
-        <w:t xml:space="preserve">, por otra parte para la realización de las practicas se tendrá en cuenta </w:t>
-      </w:r>
-      <w:r>
-        <w:rPr>
-          <w:rFonts w:ascii="Arial" w:hAnsi="Arial" w:cs="Arial"/>
-          <w:sz w:val="24"/>
-          <w:szCs w:val="28"/>
-        </w:rPr>
-        <w:t>la adición al repositorio</w:t>
-      </w:r>
-      <w:r>
-        <w:rPr>
-          <w:rFonts w:ascii="Arial" w:hAnsi="Arial" w:cs="Arial"/>
-          <w:sz w:val="24"/>
-          <w:szCs w:val="28"/>
-        </w:rPr>
-        <w:t xml:space="preserve"> de archivos</w:t>
-      </w:r>
-      <w:r>
-        <w:rPr>
-          <w:rFonts w:ascii="Arial" w:hAnsi="Arial" w:cs="Arial"/>
-          <w:sz w:val="24"/>
-          <w:szCs w:val="28"/>
-        </w:rPr>
-        <w:t xml:space="preserve">, la creación de </w:t>
-      </w:r>
-      <w:proofErr w:type="spellStart"/>
-      <w:r>
-        <w:rPr>
-          <w:rFonts w:ascii="Arial" w:hAnsi="Arial" w:cs="Arial"/>
-          <w:sz w:val="24"/>
-          <w:szCs w:val="28"/>
-        </w:rPr>
-        <w:t>branches</w:t>
-      </w:r>
-      <w:proofErr w:type="spellEnd"/>
-      <w:r>
-        <w:rPr>
-          <w:rFonts w:ascii="Arial" w:hAnsi="Arial" w:cs="Arial"/>
-          <w:sz w:val="24"/>
-          <w:szCs w:val="28"/>
-        </w:rPr>
-        <w:t xml:space="preserve">, </w:t>
-      </w:r>
-      <w:r>
-        <w:rPr>
-          <w:rFonts w:ascii="Arial" w:hAnsi="Arial" w:cs="Arial"/>
-          <w:sz w:val="24"/>
-          <w:szCs w:val="28"/>
-        </w:rPr>
-        <w:t xml:space="preserve">eliminación de archivos y </w:t>
-      </w:r>
-      <w:proofErr w:type="spellStart"/>
-      <w:r>
-        <w:rPr>
-          <w:rFonts w:ascii="Arial" w:hAnsi="Arial" w:cs="Arial"/>
-          <w:sz w:val="24"/>
-          <w:szCs w:val="28"/>
-        </w:rPr>
-        <w:t>branches</w:t>
-      </w:r>
-      <w:proofErr w:type="spellEnd"/>
-      <w:r>
-        <w:rPr>
-          <w:rFonts w:ascii="Arial" w:hAnsi="Arial" w:cs="Arial"/>
-          <w:sz w:val="24"/>
-          <w:szCs w:val="28"/>
-        </w:rPr>
-        <w:t xml:space="preserve">, actualización de archivos, recuperación de una versión en un archivo, recuperación de versión </w:t>
-      </w:r>
-      <w:r>
-        <w:rPr>
-          <w:rFonts w:ascii="Arial" w:hAnsi="Arial" w:cs="Arial"/>
-          <w:sz w:val="24"/>
-          <w:szCs w:val="28"/>
-        </w:rPr>
-        <w:t>del repositorio completo.</w:t>
+        <w:t xml:space="preserve">Lenguajes de </w:t>
+      </w:r>
+      <w:r>
+        <w:t>Programación</w:t>
       </w:r>
     </w:p>
     <w:p>
       <w:pPr>
         <w:pStyle w:val="Heading1"/>
-      </w:pPr>
-      <w:commentRangeStart w:id="51"/>
-      <w:r>
-        <w:t>Entornos de D</w:t>
-      </w:r>
-      <w:r>
-        <w:t>esarrollo</w:t>
-      </w:r>
-    </w:p>
-    <w:p>
-      <w:pPr>
-        <w:pStyle w:val="Heading1"/>
-      </w:pPr>
-      <w:r>
-        <w:t xml:space="preserve">Lenguajes de </w:t>
-      </w:r>
-      <w:r>
-        <w:t>Programación</w:t>
-      </w:r>
-    </w:p>
-    <w:p>
-      <w:pPr>
-        <w:pStyle w:val="Heading1"/>
-      </w:pPr>
-      <w:proofErr w:type="spellStart"/>
-      <w:r>
+        <w:rPr>
+          <w:lang w:val="en-US"/>
+        </w:rPr>
+      </w:pPr>
+      <w:r>
+        <w:rPr>
+          <w:lang w:val="en-US"/>
+        </w:rPr>
         <w:t>Frameworks</w:t>
       </w:r>
-      <w:proofErr w:type="spellEnd"/>
-      <w:r>
+      <w:r>
+        <w:rPr>
+          <w:lang w:val="en-US"/>
+        </w:rPr>
         <w:t xml:space="preserve"> y U</w:t>
       </w:r>
       <w:r>
+        <w:rPr>
+          <w:lang w:val="en-US"/>
+        </w:rPr>
         <w:t>tilidades</w:t>
       </w:r>
       <w:commentRangeEnd w:id="51"/>
@@ -8407,6 +8128,7 @@
           <w:rFonts w:ascii="Arial" w:hAnsi="Arial" w:cs="Arial"/>
           <w:sz w:val="24"/>
           <w:szCs w:val="28"/>
+          <w:lang w:val="en-US"/>
         </w:rPr>
       </w:pPr>
     </w:p>
@@ -8416,6 +8138,7 @@
           <w:rFonts w:ascii="Arial" w:hAnsi="Arial" w:cs="Arial"/>
           <w:sz w:val="24"/>
           <w:szCs w:val="28"/>
+          <w:lang w:val="en-US"/>
         </w:rPr>
       </w:pPr>
     </w:p>
@@ -8528,8 +8251,20 @@
         <w:commentReference w:id="56"/>
       </w:r>
     </w:p>
-    <w:p/>
-    <w:p/>
+    <w:p>
+      <w:pPr>
+        <w:rPr>
+          <w:lang w:val="en-US"/>
+        </w:rPr>
+      </w:pPr>
+    </w:p>
+    <w:p>
+      <w:pPr>
+        <w:rPr>
+          <w:lang w:val="en-US"/>
+        </w:rPr>
+      </w:pPr>
+    </w:p>
     <w:p>
       <w:pPr>
         <w:pStyle w:val="Heading3"/>
@@ -9128,17 +8863,9 @@
         <w:rPr>
           <w:rFonts w:ascii="Arial" w:hAnsi="Arial" w:cs="Arial"/>
         </w:rPr>
-        <w:t xml:space="preserve">10. </w:t>
-      </w:r>
-      <w:proofErr w:type="spellStart"/>
-      <w:r>
-        <w:rPr>
-          <w:rFonts w:ascii="Arial" w:hAnsi="Arial" w:cs="Arial"/>
-        </w:rPr>
-        <w:t>Annexes</w:t>
+        <w:t>10. Annexes</w:t>
       </w:r>
       <w:bookmarkEnd w:id="81"/>
-      <w:proofErr w:type="spellEnd"/>
     </w:p>
     <w:p>
       <w:pPr>
@@ -9232,7 +8959,7 @@
       </w:r>
     </w:p>
   </w:comment>
-  <w:comment w:id="37" w:author="Cristhian Camilo Gomez Narvaez" w:date="2012-08-12T18:37:00Z" w:initials="CCGN">
+  <w:comment w:id="38" w:author="Cristhian Camilo Gomez Narvaez" w:date="2012-08-12T18:37:00Z" w:initials="CCGN">
     <w:p>
       <w:pPr>
         <w:pStyle w:val="CommentText"/>
@@ -9248,7 +8975,7 @@
       </w:r>
     </w:p>
   </w:comment>
-  <w:comment w:id="38" w:author="Cristhian Camilo Gomez Narvaez" w:date="2012-08-12T18:43:00Z" w:initials="CCGN">
+  <w:comment w:id="39" w:author="Cristhian Camilo Gomez Narvaez" w:date="2012-08-12T18:43:00Z" w:initials="CCGN">
     <w:p>
       <w:pPr>
         <w:pStyle w:val="CommentText"/>
@@ -9292,15 +9019,7 @@
         <w:annotationRef/>
       </w:r>
       <w:r>
-        <w:t xml:space="preserve">No WBS, </w:t>
-      </w:r>
-      <w:proofErr w:type="spellStart"/>
-      <w:r>
-        <w:t>aun</w:t>
-      </w:r>
-      <w:proofErr w:type="spellEnd"/>
-      <w:r>
-        <w:t xml:space="preserve"> no hay actividades definidas y aun no se definen las herramientas.</w:t>
+        <w:t>No WBS, aun no hay actividades definidas y aun no se definen las herramientas.</w:t>
       </w:r>
     </w:p>
   </w:comment>
@@ -11046,7 +10765,7 @@
 </file>
 
 <file path=customXml/itemProps1.xml><?xml version="1.0" encoding="utf-8"?>
-<ds:datastoreItem xmlns:ds="http://schemas.openxmlformats.org/officeDocument/2006/customXml" ds:itemID="{B4DC2DAC-6C5B-4607-8B6B-6D13AEE945FF}">
+<ds:datastoreItem xmlns:ds="http://schemas.openxmlformats.org/officeDocument/2006/customXml" ds:itemID="{49349032-7108-4C4B-8700-532BE4086BE3}">
   <ds:schemaRefs>
     <ds:schemaRef ds:uri="http://schemas.openxmlformats.org/officeDocument/2006/bibliography"/>
   </ds:schemaRefs>

</xml_diff>

<commit_message>
Eliminacion de Documentos de Planeacion
Las tareas se encuentran ahora en Gerencia
</commit_message>
<xml_diff>
--- a/SPMP - FifthFloor - CLUE.docx
+++ b/SPMP - FifthFloor - CLUE.docx
@@ -1990,6 +1990,7 @@
           <w:docPartUnique/>
         </w:docPartObj>
       </w:sdtPr>
+      <w:sdtEndPr/>
       <w:sdtContent>
         <w:p>
           <w:pPr>
@@ -7606,11 +7607,18 @@
           <w:color w:val="auto"/>
           <w:sz w:val="24"/>
           <w:szCs w:val="28"/>
-          <w:lang w:val="en-US"/>
-        </w:rPr>
-      </w:pPr>
-      <w:commentRangeStart w:id="37"/>
-      <w:proofErr w:type="spellStart"/>
+          <w:rPrChange w:id="37" w:author="Cristhian Camilo Gomez Narvaez" w:date="2012-08-16T22:49:00Z">
+            <w:rPr>
+              <w:rFonts w:ascii="Arial" w:hAnsi="Arial" w:cs="Arial"/>
+              <w:color w:val="auto"/>
+              <w:sz w:val="24"/>
+              <w:szCs w:val="28"/>
+              <w:lang w:val="en-US"/>
+            </w:rPr>
+          </w:rPrChange>
+        </w:rPr>
+      </w:pPr>
+      <w:commentRangeStart w:id="38"/>
       <w:proofErr w:type="gramStart"/>
       <w:r>
         <w:rPr>
@@ -7618,12 +7626,19 @@
           <w:color w:val="auto"/>
           <w:sz w:val="24"/>
           <w:szCs w:val="28"/>
-          <w:lang w:val="en-US"/>
+          <w:rPrChange w:id="39" w:author="Cristhian Camilo Gomez Narvaez" w:date="2012-08-16T22:49:00Z">
+            <w:rPr>
+              <w:rFonts w:ascii="Arial" w:hAnsi="Arial" w:cs="Arial"/>
+              <w:color w:val="auto"/>
+              <w:sz w:val="24"/>
+              <w:szCs w:val="28"/>
+              <w:lang w:val="en-US"/>
+            </w:rPr>
+          </w:rPrChange>
         </w:rPr>
         <w:t>referencia</w:t>
       </w:r>
-      <w:commentRangeEnd w:id="37"/>
-      <w:proofErr w:type="spellEnd"/>
+      <w:commentRangeEnd w:id="38"/>
       <w:proofErr w:type="gramEnd"/>
       <w:r>
         <w:rPr>
@@ -7633,44 +7648,36 @@
           <w:bCs w:val="0"/>
           <w:color w:val="auto"/>
         </w:rPr>
-        <w:commentReference w:id="37"/>
-      </w:r>
-    </w:p>
-    <w:p>
-      <w:pPr>
-        <w:rPr>
-          <w:lang w:val="en-US"/>
-        </w:rPr>
-      </w:pPr>
-      <w:commentRangeStart w:id="38"/>
-      <w:proofErr w:type="spellStart"/>
-      <w:r>
-        <w:rPr>
-          <w:lang w:val="en-US"/>
-        </w:rPr>
-        <w:t>Herramientas</w:t>
-      </w:r>
-      <w:proofErr w:type="spellEnd"/>
-      <w:r>
-        <w:rPr>
-          <w:lang w:val="en-US"/>
-        </w:rPr>
-        <w:t xml:space="preserve"> y </w:t>
-      </w:r>
-      <w:proofErr w:type="spellStart"/>
-      <w:r>
-        <w:rPr>
-          <w:lang w:val="en-US"/>
-        </w:rPr>
-        <w:t>Lenguajes</w:t>
-      </w:r>
-      <w:commentRangeEnd w:id="38"/>
-      <w:proofErr w:type="spellEnd"/>
+        <w:commentReference w:id="38"/>
+      </w:r>
+    </w:p>
+    <w:p>
+      <w:pPr>
+        <w:rPr>
+          <w:rPrChange w:id="40" w:author="Cristhian Camilo Gomez Narvaez" w:date="2012-08-16T22:49:00Z">
+            <w:rPr>
+              <w:lang w:val="en-US"/>
+            </w:rPr>
+          </w:rPrChange>
+        </w:rPr>
+      </w:pPr>
+      <w:commentRangeStart w:id="41"/>
+      <w:r>
+        <w:rPr>
+          <w:rPrChange w:id="42" w:author="Cristhian Camilo Gomez Narvaez" w:date="2012-08-16T22:49:00Z">
+            <w:rPr>
+              <w:lang w:val="en-US"/>
+            </w:rPr>
+          </w:rPrChange>
+        </w:rPr>
+        <w:t>Herramientas y Lenguajes</w:t>
+      </w:r>
+      <w:commentRangeEnd w:id="41"/>
       <w:r>
         <w:rPr>
           <w:rStyle w:val="CommentReference"/>
         </w:rPr>
-        <w:commentReference w:id="38"/>
+        <w:commentReference w:id="41"/>
       </w:r>
     </w:p>
     <w:p>
@@ -7680,29 +7687,72 @@
           <w:rFonts w:ascii="Arial" w:hAnsi="Arial" w:cs="Arial"/>
           <w:sz w:val="28"/>
           <w:szCs w:val="28"/>
-          <w:lang w:val="en-US"/>
-        </w:rPr>
-      </w:pPr>
-      <w:bookmarkStart w:id="39" w:name="_Toc332558267"/>
+          <w:rPrChange w:id="43" w:author="Cristhian Camilo Gomez Narvaez" w:date="2012-08-16T22:49:00Z">
+            <w:rPr>
+              <w:rFonts w:ascii="Arial" w:hAnsi="Arial" w:cs="Arial"/>
+              <w:sz w:val="28"/>
+              <w:szCs w:val="28"/>
+              <w:lang w:val="en-US"/>
+            </w:rPr>
+          </w:rPrChange>
+        </w:rPr>
+      </w:pPr>
+      <w:bookmarkStart w:id="44" w:name="_Toc332558267"/>
       <w:r>
         <w:rPr>
           <w:rFonts w:ascii="Arial" w:hAnsi="Arial" w:cs="Arial"/>
           <w:sz w:val="28"/>
           <w:szCs w:val="28"/>
-          <w:lang w:val="en-US"/>
-        </w:rPr>
-        <w:t>4.5 Product Acceptance plan</w:t>
-      </w:r>
-      <w:bookmarkEnd w:id="39"/>
-    </w:p>
-    <w:p>
-      <w:pPr>
-        <w:rPr>
-          <w:lang w:val="en-US"/>
-        </w:rPr>
-      </w:pPr>
-      <w:bookmarkStart w:id="40" w:name="_GoBack"/>
-      <w:bookmarkEnd w:id="40"/>
+          <w:rPrChange w:id="45" w:author="Cristhian Camilo Gomez Narvaez" w:date="2012-08-16T22:49:00Z">
+            <w:rPr>
+              <w:rFonts w:ascii="Arial" w:hAnsi="Arial" w:cs="Arial"/>
+              <w:sz w:val="28"/>
+              <w:szCs w:val="28"/>
+              <w:lang w:val="en-US"/>
+            </w:rPr>
+          </w:rPrChange>
+        </w:rPr>
+        <w:t>4.</w:t>
+      </w:r>
+      <w:r>
+        <w:rPr>
+          <w:rFonts w:ascii="Arial" w:hAnsi="Arial" w:cs="Arial"/>
+          <w:sz w:val="28"/>
+          <w:szCs w:val="28"/>
+          <w:lang w:val="en-US"/>
+        </w:rPr>
+        <w:t>5 Product Acceptance</w:t>
+      </w:r>
+      <w:r>
+        <w:rPr>
+          <w:rFonts w:ascii="Arial" w:hAnsi="Arial" w:cs="Arial"/>
+          <w:sz w:val="28"/>
+          <w:szCs w:val="28"/>
+          <w:rPrChange w:id="46" w:author="Cristhian Camilo Gomez Narvaez" w:date="2012-08-16T22:49:00Z">
+            <w:rPr>
+              <w:rFonts w:ascii="Arial" w:hAnsi="Arial" w:cs="Arial"/>
+              <w:sz w:val="28"/>
+              <w:szCs w:val="28"/>
+              <w:lang w:val="en-US"/>
+            </w:rPr>
+          </w:rPrChange>
+        </w:rPr>
+        <w:t xml:space="preserve"> plan</w:t>
+      </w:r>
+      <w:bookmarkEnd w:id="44"/>
+    </w:p>
+    <w:p>
+      <w:pPr>
+        <w:rPr>
+          <w:rPrChange w:id="47" w:author="Cristhian Camilo Gomez Narvaez" w:date="2012-08-16T22:49:00Z">
+            <w:rPr>
+              <w:lang w:val="en-US"/>
+            </w:rPr>
+          </w:rPrChange>
+        </w:rPr>
+      </w:pPr>
+      <w:bookmarkStart w:id="48" w:name="_GoBack"/>
+      <w:bookmarkEnd w:id="48"/>
     </w:p>
     <w:p>
       <w:pPr>
@@ -7714,7 +7764,7 @@
           <w:lang w:val="en-US"/>
         </w:rPr>
       </w:pPr>
-      <w:bookmarkStart w:id="41" w:name="_Toc332558268"/>
+      <w:bookmarkStart w:id="49" w:name="_Toc332558268"/>
       <w:r>
         <w:rPr>
           <w:rFonts w:ascii="Arial" w:hAnsi="Arial" w:cs="Arial"/>
@@ -7725,7 +7775,7 @@
         <w:lastRenderedPageBreak/>
         <w:t>4.6 Project Organization</w:t>
       </w:r>
-      <w:bookmarkEnd w:id="41"/>
+      <w:bookmarkEnd w:id="49"/>
     </w:p>
     <w:p>
       <w:pPr>
@@ -7737,7 +7787,7 @@
           <w:lang w:val="en-US"/>
         </w:rPr>
       </w:pPr>
-      <w:bookmarkStart w:id="42" w:name="_Toc332558269"/>
+      <w:bookmarkStart w:id="50" w:name="_Toc332558269"/>
       <w:r>
         <w:rPr>
           <w:rFonts w:ascii="Arial" w:hAnsi="Arial" w:cs="Arial"/>
@@ -7747,7 +7797,7 @@
         </w:rPr>
         <w:t>4.6.1 External Interfaces</w:t>
       </w:r>
-      <w:bookmarkEnd w:id="42"/>
+      <w:bookmarkEnd w:id="50"/>
     </w:p>
     <w:p>
       <w:pPr>
@@ -7759,7 +7809,7 @@
           <w:lang w:val="en-US"/>
         </w:rPr>
       </w:pPr>
-      <w:bookmarkStart w:id="43" w:name="_Toc332558270"/>
+      <w:bookmarkStart w:id="51" w:name="_Toc332558270"/>
       <w:r>
         <w:rPr>
           <w:rFonts w:ascii="Arial" w:hAnsi="Arial" w:cs="Arial"/>
@@ -7769,7 +7819,7 @@
         </w:rPr>
         <w:t>4.6.2 Internal Interfaces</w:t>
       </w:r>
-      <w:bookmarkEnd w:id="43"/>
+      <w:bookmarkEnd w:id="51"/>
     </w:p>
     <w:p>
       <w:pPr>
@@ -7781,7 +7831,7 @@
           <w:lang w:val="en-US"/>
         </w:rPr>
       </w:pPr>
-      <w:bookmarkStart w:id="44" w:name="_Toc332558271"/>
+      <w:bookmarkStart w:id="52" w:name="_Toc332558271"/>
       <w:r>
         <w:rPr>
           <w:rFonts w:ascii="Arial" w:hAnsi="Arial" w:cs="Arial"/>
@@ -7791,7 +7841,7 @@
         </w:rPr>
         <w:t>4.6.3 Authorities and responsibilities</w:t>
       </w:r>
-      <w:bookmarkEnd w:id="44"/>
+      <w:bookmarkEnd w:id="52"/>
     </w:p>
     <w:p>
       <w:pPr>
@@ -7811,7 +7861,7 @@
           <w:lang w:val="en-US"/>
         </w:rPr>
       </w:pPr>
-      <w:bookmarkStart w:id="45" w:name="_Toc332558272"/>
+      <w:bookmarkStart w:id="53" w:name="_Toc332558272"/>
       <w:r>
         <w:rPr>
           <w:rFonts w:ascii="Arial" w:hAnsi="Arial" w:cs="Arial"/>
@@ -7819,7 +7869,7 @@
         </w:rPr>
         <w:t>5. Project planning</w:t>
       </w:r>
-      <w:bookmarkEnd w:id="45"/>
+      <w:bookmarkEnd w:id="53"/>
     </w:p>
     <w:p>
       <w:pPr>
@@ -7831,7 +7881,7 @@
           <w:lang w:val="en-US"/>
         </w:rPr>
       </w:pPr>
-      <w:bookmarkStart w:id="46" w:name="_Toc332558273"/>
+      <w:bookmarkStart w:id="54" w:name="_Toc332558273"/>
       <w:r>
         <w:rPr>
           <w:rFonts w:ascii="Arial" w:hAnsi="Arial" w:cs="Arial"/>
@@ -7841,7 +7891,7 @@
         </w:rPr>
         <w:t>5.1 Project initiation</w:t>
       </w:r>
-      <w:bookmarkEnd w:id="46"/>
+      <w:bookmarkEnd w:id="54"/>
     </w:p>
     <w:p>
       <w:pPr>
@@ -7853,7 +7903,7 @@
           <w:lang w:val="en-US"/>
         </w:rPr>
       </w:pPr>
-      <w:bookmarkStart w:id="47" w:name="_Toc332558274"/>
+      <w:bookmarkStart w:id="55" w:name="_Toc332558274"/>
       <w:r>
         <w:rPr>
           <w:rFonts w:ascii="Arial" w:hAnsi="Arial" w:cs="Arial"/>
@@ -7863,7 +7913,7 @@
         </w:rPr>
         <w:t>5.1.1 Estimation Plan</w:t>
       </w:r>
-      <w:bookmarkEnd w:id="47"/>
+      <w:bookmarkEnd w:id="55"/>
     </w:p>
     <w:p>
       <w:pPr>
@@ -7875,7 +7925,7 @@
           <w:lang w:val="en-US"/>
         </w:rPr>
       </w:pPr>
-      <w:bookmarkStart w:id="48" w:name="_Toc332558275"/>
+      <w:bookmarkStart w:id="56" w:name="_Toc332558275"/>
       <w:r>
         <w:rPr>
           <w:rFonts w:ascii="Arial" w:hAnsi="Arial" w:cs="Arial"/>
@@ -7885,7 +7935,7 @@
         </w:rPr>
         <w:t>5.1.2 Staffing Plan</w:t>
       </w:r>
-      <w:bookmarkEnd w:id="48"/>
+      <w:bookmarkEnd w:id="56"/>
     </w:p>
     <w:p>
       <w:pPr>
@@ -7897,7 +7947,7 @@
           <w:lang w:val="en-US"/>
         </w:rPr>
       </w:pPr>
-      <w:bookmarkStart w:id="49" w:name="_Toc332558276"/>
+      <w:bookmarkStart w:id="57" w:name="_Toc332558276"/>
       <w:r>
         <w:rPr>
           <w:rFonts w:ascii="Arial" w:hAnsi="Arial" w:cs="Arial"/>
@@ -7907,7 +7957,7 @@
         </w:rPr>
         <w:t>5.1.3 Resource acquisition plan</w:t>
       </w:r>
-      <w:bookmarkEnd w:id="49"/>
+      <w:bookmarkEnd w:id="57"/>
     </w:p>
     <w:p>
       <w:pPr>
@@ -7916,25 +7966,77 @@
           <w:rFonts w:ascii="Arial" w:hAnsi="Arial" w:cs="Arial"/>
           <w:sz w:val="28"/>
           <w:szCs w:val="28"/>
-          <w:lang w:val="en-US"/>
-        </w:rPr>
-      </w:pPr>
-      <w:bookmarkStart w:id="50" w:name="_Toc332558277"/>
+          <w:rPrChange w:id="58" w:author="Cristhian Camilo Gomez Narvaez" w:date="2012-08-16T22:49:00Z">
+            <w:rPr>
+              <w:rFonts w:ascii="Arial" w:hAnsi="Arial" w:cs="Arial"/>
+              <w:sz w:val="28"/>
+              <w:szCs w:val="28"/>
+              <w:lang w:val="en-US"/>
+            </w:rPr>
+          </w:rPrChange>
+        </w:rPr>
+      </w:pPr>
+      <w:bookmarkStart w:id="59" w:name="_Toc332558277"/>
       <w:r>
         <w:rPr>
           <w:rFonts w:ascii="Arial" w:hAnsi="Arial" w:cs="Arial"/>
           <w:sz w:val="28"/>
           <w:szCs w:val="28"/>
-          <w:lang w:val="en-US"/>
-        </w:rPr>
-        <w:t>5.1.4 Project staff training plan</w:t>
-      </w:r>
-      <w:bookmarkEnd w:id="50"/>
-    </w:p>
-    <w:p>
-      <w:pPr>
-        <w:rPr>
-          <w:lang w:val="en-US"/>
+          <w:rPrChange w:id="60" w:author="Cristhian Camilo Gomez Narvaez" w:date="2012-08-16T22:49:00Z">
+            <w:rPr>
+              <w:rFonts w:ascii="Arial" w:hAnsi="Arial" w:cs="Arial"/>
+              <w:sz w:val="28"/>
+              <w:szCs w:val="28"/>
+              <w:lang w:val="en-US"/>
+            </w:rPr>
+          </w:rPrChange>
+        </w:rPr>
+        <w:t xml:space="preserve">5.1.4 Project </w:t>
+      </w:r>
+      <w:proofErr w:type="spellStart"/>
+      <w:r>
+        <w:rPr>
+          <w:rFonts w:ascii="Arial" w:hAnsi="Arial" w:cs="Arial"/>
+          <w:sz w:val="28"/>
+          <w:szCs w:val="28"/>
+          <w:rPrChange w:id="61" w:author="Cristhian Camilo Gomez Narvaez" w:date="2012-08-16T22:49:00Z">
+            <w:rPr>
+              <w:rFonts w:ascii="Arial" w:hAnsi="Arial" w:cs="Arial"/>
+              <w:sz w:val="28"/>
+              <w:szCs w:val="28"/>
+              <w:lang w:val="en-US"/>
+            </w:rPr>
+          </w:rPrChange>
+        </w:rPr>
+        <w:t>staff</w:t>
+      </w:r>
+      <w:proofErr w:type="spellEnd"/>
+      <w:r>
+        <w:rPr>
+          <w:rFonts w:ascii="Arial" w:hAnsi="Arial" w:cs="Arial"/>
+          <w:sz w:val="28"/>
+          <w:szCs w:val="28"/>
+          <w:rPrChange w:id="62" w:author="Cristhian Camilo Gomez Narvaez" w:date="2012-08-16T22:49:00Z">
+            <w:rPr>
+              <w:rFonts w:ascii="Arial" w:hAnsi="Arial" w:cs="Arial"/>
+              <w:sz w:val="28"/>
+              <w:szCs w:val="28"/>
+              <w:lang w:val="en-US"/>
+            </w:rPr>
+          </w:rPrChange>
+        </w:rPr>
+        <w:t xml:space="preserve"> training plan</w:t>
+      </w:r>
+      <w:bookmarkEnd w:id="59"/>
+    </w:p>
+    <w:p>
+      <w:pPr>
+        <w:rPr>
+          <w:rPrChange w:id="63" w:author="Cristhian Camilo Gomez Narvaez" w:date="2012-08-16T22:49:00Z">
+            <w:rPr>
+              <w:lang w:val="en-US"/>
+            </w:rPr>
+          </w:rPrChange>
         </w:rPr>
       </w:pPr>
     </w:p>
@@ -8132,63 +8234,7 @@
           <w:sz w:val="24"/>
           <w:szCs w:val="28"/>
         </w:rPr>
-        <w:t xml:space="preserve"> El principal </w:t>
-      </w:r>
-      <w:r>
-        <w:rPr>
-          <w:rFonts w:ascii="Arial" w:hAnsi="Arial" w:cs="Arial"/>
-          <w:sz w:val="24"/>
-          <w:szCs w:val="28"/>
-        </w:rPr>
-        <w:t xml:space="preserve">objetivo </w:t>
-      </w:r>
-      <w:r>
-        <w:rPr>
-          <w:rFonts w:ascii="Arial" w:hAnsi="Arial" w:cs="Arial"/>
-          <w:sz w:val="24"/>
-          <w:szCs w:val="28"/>
-        </w:rPr>
-        <w:t>es</w:t>
-      </w:r>
-      <w:r>
-        <w:rPr>
-          <w:rFonts w:ascii="Arial" w:hAnsi="Arial" w:cs="Arial"/>
-          <w:sz w:val="24"/>
-          <w:szCs w:val="28"/>
-        </w:rPr>
-        <w:t xml:space="preserve"> generar un ambiente de calidad en el control de versiones </w:t>
-      </w:r>
-      <w:r>
-        <w:rPr>
-          <w:rFonts w:ascii="Arial" w:hAnsi="Arial" w:cs="Arial"/>
-          <w:sz w:val="24"/>
-          <w:szCs w:val="28"/>
-        </w:rPr>
-        <w:t>y disminuir riesgos en el repositorio</w:t>
-      </w:r>
-      <w:r>
-        <w:rPr>
-          <w:rFonts w:ascii="Arial" w:hAnsi="Arial" w:cs="Arial"/>
-          <w:sz w:val="24"/>
-          <w:szCs w:val="28"/>
-        </w:rPr>
-        <w:t xml:space="preserve"> por el uso de la herramienta tal como inconsistencia en versiones, problemas de mezclado de archivos o borrado de los mismo</w:t>
-      </w:r>
-      <w:r>
-        <w:rPr>
-          <w:rFonts w:ascii="Arial" w:hAnsi="Arial" w:cs="Arial"/>
-          <w:sz w:val="24"/>
-          <w:szCs w:val="28"/>
-        </w:rPr>
-        <w:t>s</w:t>
-      </w:r>
-      <w:r>
-        <w:rPr>
-          <w:rFonts w:ascii="Arial" w:hAnsi="Arial" w:cs="Arial"/>
-          <w:sz w:val="24"/>
-          <w:szCs w:val="28"/>
-        </w:rPr>
-        <w:t>.</w:t>
+        <w:t xml:space="preserve"> El principal objetivo es generar un ambiente de calidad en el control de versiones y disminuir riesgos en el repositorio por el uso de la herramienta tal como inconsistencia en versiones, problemas de mezclado de archivos o borrado de los mismos.</w:t>
       </w:r>
     </w:p>
     <w:p>
@@ -8354,7 +8400,7 @@
       <w:pPr>
         <w:pStyle w:val="Heading1"/>
       </w:pPr>
-      <w:commentRangeStart w:id="51"/>
+      <w:commentRangeStart w:id="64"/>
       <w:r>
         <w:t>Entornos de D</w:t>
       </w:r>
@@ -8376,19 +8422,38 @@
     <w:p>
       <w:pPr>
         <w:pStyle w:val="Heading1"/>
-      </w:pPr>
-      <w:proofErr w:type="spellStart"/>
-      <w:r>
+        <w:rPr>
+          <w:lang w:val="en-US"/>
+          <w:rPrChange w:id="65" w:author="Cristhian Camilo Gomez Narvaez" w:date="2012-08-16T22:49:00Z">
+            <w:rPr/>
+          </w:rPrChange>
+        </w:rPr>
+      </w:pPr>
+      <w:r>
+        <w:rPr>
+          <w:lang w:val="en-US"/>
+          <w:rPrChange w:id="66" w:author="Cristhian Camilo Gomez Narvaez" w:date="2012-08-16T22:49:00Z">
+            <w:rPr/>
+          </w:rPrChange>
+        </w:rPr>
         <w:t>Frameworks</w:t>
       </w:r>
-      <w:proofErr w:type="spellEnd"/>
-      <w:r>
-        <w:t xml:space="preserve"> y U</w:t>
+      <w:r>
+        <w:rPr>
+          <w:lang w:val="en-US"/>
+          <w:rPrChange w:id="67" w:author="Cristhian Camilo Gomez Narvaez" w:date="2012-08-16T22:49:00Z">
+            <w:rPr/>
+          </w:rPrChange>
+        </w:rPr>
+        <w:t xml:space="preserve"> y </w:t>
+      </w:r>
+      <w:r>
+        <w:t>U</w:t>
       </w:r>
       <w:r>
         <w:t>tilidades</w:t>
       </w:r>
-      <w:commentRangeEnd w:id="51"/>
+      <w:commentRangeEnd w:id="64"/>
       <w:r>
         <w:rPr>
           <w:rStyle w:val="CommentReference"/>
@@ -8397,7 +8462,7 @@
           <w:bCs w:val="0"/>
           <w:color w:val="auto"/>
         </w:rPr>
-        <w:commentReference w:id="51"/>
+        <w:commentReference w:id="64"/>
       </w:r>
     </w:p>
     <w:p>
@@ -8407,6 +8472,14 @@
           <w:rFonts w:ascii="Arial" w:hAnsi="Arial" w:cs="Arial"/>
           <w:sz w:val="24"/>
           <w:szCs w:val="28"/>
+          <w:lang w:val="en-US"/>
+          <w:rPrChange w:id="68" w:author="Cristhian Camilo Gomez Narvaez" w:date="2012-08-16T22:49:00Z">
+            <w:rPr>
+              <w:rFonts w:ascii="Arial" w:hAnsi="Arial" w:cs="Arial"/>
+              <w:sz w:val="24"/>
+              <w:szCs w:val="28"/>
+            </w:rPr>
+          </w:rPrChange>
         </w:rPr>
       </w:pPr>
     </w:p>
@@ -8416,6 +8489,14 @@
           <w:rFonts w:ascii="Arial" w:hAnsi="Arial" w:cs="Arial"/>
           <w:sz w:val="24"/>
           <w:szCs w:val="28"/>
+          <w:lang w:val="en-US"/>
+          <w:rPrChange w:id="69" w:author="Cristhian Camilo Gomez Narvaez" w:date="2012-08-16T22:49:00Z">
+            <w:rPr>
+              <w:rFonts w:ascii="Arial" w:hAnsi="Arial" w:cs="Arial"/>
+              <w:sz w:val="24"/>
+              <w:szCs w:val="28"/>
+            </w:rPr>
+          </w:rPrChange>
         </w:rPr>
       </w:pPr>
     </w:p>
@@ -8429,7 +8510,7 @@
           <w:lang w:val="en-US"/>
         </w:rPr>
       </w:pPr>
-      <w:bookmarkStart w:id="52" w:name="_Toc332558278"/>
+      <w:bookmarkStart w:id="70" w:name="_Toc332558278"/>
       <w:r>
         <w:rPr>
           <w:rFonts w:ascii="Arial" w:hAnsi="Arial" w:cs="Arial"/>
@@ -8439,7 +8520,7 @@
         </w:rPr>
         <w:t>5.2 Project work plans</w:t>
       </w:r>
-      <w:bookmarkEnd w:id="52"/>
+      <w:bookmarkEnd w:id="70"/>
     </w:p>
     <w:p>
       <w:pPr>
@@ -8451,7 +8532,7 @@
           <w:lang w:val="en-US"/>
         </w:rPr>
       </w:pPr>
-      <w:bookmarkStart w:id="53" w:name="_Toc332558279"/>
+      <w:bookmarkStart w:id="71" w:name="_Toc332558279"/>
       <w:r>
         <w:rPr>
           <w:rFonts w:ascii="Arial" w:hAnsi="Arial" w:cs="Arial"/>
@@ -8461,7 +8542,7 @@
         </w:rPr>
         <w:t>5.2.1 Work Activities</w:t>
       </w:r>
-      <w:bookmarkEnd w:id="53"/>
+      <w:bookmarkEnd w:id="71"/>
     </w:p>
     <w:p>
       <w:pPr>
@@ -8473,7 +8554,7 @@
           <w:lang w:val="en-US"/>
         </w:rPr>
       </w:pPr>
-      <w:bookmarkStart w:id="54" w:name="_Toc332558280"/>
+      <w:bookmarkStart w:id="72" w:name="_Toc332558280"/>
       <w:r>
         <w:rPr>
           <w:rFonts w:ascii="Arial" w:hAnsi="Arial" w:cs="Arial"/>
@@ -8483,7 +8564,7 @@
         </w:rPr>
         <w:t>5.2.2 Schedule Allocation</w:t>
       </w:r>
-      <w:bookmarkEnd w:id="54"/>
+      <w:bookmarkEnd w:id="72"/>
     </w:p>
     <w:p>
       <w:pPr>
@@ -8495,7 +8576,7 @@
           <w:lang w:val="en-US"/>
         </w:rPr>
       </w:pPr>
-      <w:bookmarkStart w:id="55" w:name="_Toc332558281"/>
+      <w:bookmarkStart w:id="73" w:name="_Toc332558281"/>
       <w:r>
         <w:rPr>
           <w:rFonts w:ascii="Arial" w:hAnsi="Arial" w:cs="Arial"/>
@@ -8505,7 +8586,7 @@
         </w:rPr>
         <w:t xml:space="preserve">5.2.3 Resource </w:t>
       </w:r>
-      <w:commentRangeStart w:id="56"/>
+      <w:commentRangeStart w:id="74"/>
       <w:r>
         <w:rPr>
           <w:rFonts w:ascii="Arial" w:hAnsi="Arial" w:cs="Arial"/>
@@ -8515,8 +8596,8 @@
         </w:rPr>
         <w:t>allocation</w:t>
       </w:r>
-      <w:bookmarkEnd w:id="55"/>
-      <w:commentRangeEnd w:id="56"/>
+      <w:bookmarkEnd w:id="73"/>
+      <w:commentRangeEnd w:id="74"/>
       <w:r>
         <w:rPr>
           <w:rStyle w:val="CommentReference"/>
@@ -8525,11 +8606,29 @@
           <w:bCs w:val="0"/>
           <w:color w:val="auto"/>
         </w:rPr>
-        <w:commentReference w:id="56"/>
-      </w:r>
-    </w:p>
-    <w:p/>
-    <w:p/>
+        <w:commentReference w:id="74"/>
+      </w:r>
+    </w:p>
+    <w:p>
+      <w:pPr>
+        <w:rPr>
+          <w:lang w:val="en-US"/>
+          <w:rPrChange w:id="75" w:author="Cristhian Camilo Gomez Narvaez" w:date="2012-08-16T22:49:00Z">
+            <w:rPr/>
+          </w:rPrChange>
+        </w:rPr>
+      </w:pPr>
+    </w:p>
+    <w:p>
+      <w:pPr>
+        <w:rPr>
+          <w:lang w:val="en-US"/>
+          <w:rPrChange w:id="76" w:author="Cristhian Camilo Gomez Narvaez" w:date="2012-08-16T22:49:00Z">
+            <w:rPr/>
+          </w:rPrChange>
+        </w:rPr>
+      </w:pPr>
+    </w:p>
     <w:p>
       <w:pPr>
         <w:pStyle w:val="Heading3"/>
@@ -8540,7 +8639,7 @@
           <w:lang w:val="en-US"/>
         </w:rPr>
       </w:pPr>
-      <w:bookmarkStart w:id="57" w:name="_Toc332558282"/>
+      <w:bookmarkStart w:id="77" w:name="_Toc332558282"/>
       <w:r>
         <w:rPr>
           <w:rFonts w:ascii="Arial" w:hAnsi="Arial" w:cs="Arial"/>
@@ -8550,7 +8649,7 @@
         </w:rPr>
         <w:t>5.2.4 Budget allocation</w:t>
       </w:r>
-      <w:bookmarkEnd w:id="57"/>
+      <w:bookmarkEnd w:id="77"/>
     </w:p>
     <w:p>
       <w:pPr>
@@ -8562,7 +8661,7 @@
           <w:lang w:val="en-US"/>
         </w:rPr>
       </w:pPr>
-      <w:bookmarkStart w:id="58" w:name="_Toc332558283"/>
+      <w:bookmarkStart w:id="78" w:name="_Toc332558283"/>
       <w:r>
         <w:rPr>
           <w:rFonts w:ascii="Arial" w:hAnsi="Arial" w:cs="Arial"/>
@@ -8572,7 +8671,7 @@
         </w:rPr>
         <w:t>5.2.5 Procurement plan</w:t>
       </w:r>
-      <w:bookmarkEnd w:id="58"/>
+      <w:bookmarkEnd w:id="78"/>
     </w:p>
     <w:p>
       <w:pPr>
@@ -8592,7 +8691,7 @@
           <w:lang w:val="en-US"/>
         </w:rPr>
       </w:pPr>
-      <w:bookmarkStart w:id="59" w:name="_Toc332558284"/>
+      <w:bookmarkStart w:id="79" w:name="_Toc332558284"/>
       <w:r>
         <w:rPr>
           <w:rFonts w:ascii="Arial" w:hAnsi="Arial" w:cs="Arial"/>
@@ -8615,7 +8714,7 @@
         </w:rPr>
         <w:t xml:space="preserve"> and control</w:t>
       </w:r>
-      <w:bookmarkEnd w:id="59"/>
+      <w:bookmarkEnd w:id="79"/>
     </w:p>
     <w:p>
       <w:pPr>
@@ -8627,7 +8726,7 @@
           <w:lang w:val="en-US"/>
         </w:rPr>
       </w:pPr>
-      <w:bookmarkStart w:id="60" w:name="_Toc332558285"/>
+      <w:bookmarkStart w:id="80" w:name="_Toc332558285"/>
       <w:r>
         <w:rPr>
           <w:rFonts w:ascii="Arial" w:hAnsi="Arial" w:cs="Arial"/>
@@ -8637,7 +8736,7 @@
         </w:rPr>
         <w:t>6.1 Requirements management plan</w:t>
       </w:r>
-      <w:bookmarkEnd w:id="60"/>
+      <w:bookmarkEnd w:id="80"/>
     </w:p>
     <w:p>
       <w:pPr>
@@ -8649,7 +8748,7 @@
           <w:lang w:val="en-US"/>
         </w:rPr>
       </w:pPr>
-      <w:bookmarkStart w:id="61" w:name="_Toc332558286"/>
+      <w:bookmarkStart w:id="81" w:name="_Toc332558286"/>
       <w:r>
         <w:rPr>
           <w:rFonts w:ascii="Arial" w:hAnsi="Arial" w:cs="Arial"/>
@@ -8659,7 +8758,7 @@
         </w:rPr>
         <w:t>6.2 Scope Change control plan</w:t>
       </w:r>
-      <w:bookmarkEnd w:id="61"/>
+      <w:bookmarkEnd w:id="81"/>
     </w:p>
     <w:p>
       <w:pPr>
@@ -8671,7 +8770,7 @@
           <w:lang w:val="en-US"/>
         </w:rPr>
       </w:pPr>
-      <w:bookmarkStart w:id="62" w:name="_Toc332558287"/>
+      <w:bookmarkStart w:id="82" w:name="_Toc332558287"/>
       <w:r>
         <w:rPr>
           <w:rFonts w:ascii="Arial" w:hAnsi="Arial" w:cs="Arial"/>
@@ -8681,7 +8780,7 @@
         </w:rPr>
         <w:t>6.3 Schedule control plan</w:t>
       </w:r>
-      <w:bookmarkEnd w:id="62"/>
+      <w:bookmarkEnd w:id="82"/>
     </w:p>
     <w:p>
       <w:pPr>
@@ -8693,7 +8792,7 @@
           <w:lang w:val="en-US"/>
         </w:rPr>
       </w:pPr>
-      <w:bookmarkStart w:id="63" w:name="_Toc332558288"/>
+      <w:bookmarkStart w:id="83" w:name="_Toc332558288"/>
       <w:r>
         <w:rPr>
           <w:rFonts w:ascii="Arial" w:hAnsi="Arial" w:cs="Arial"/>
@@ -8703,7 +8802,7 @@
         </w:rPr>
         <w:t>6.4 Budget control plan</w:t>
       </w:r>
-      <w:bookmarkEnd w:id="63"/>
+      <w:bookmarkEnd w:id="83"/>
     </w:p>
     <w:p>
       <w:pPr>
@@ -8715,7 +8814,7 @@
           <w:lang w:val="en-US"/>
         </w:rPr>
       </w:pPr>
-      <w:bookmarkStart w:id="64" w:name="_Toc332558289"/>
+      <w:bookmarkStart w:id="84" w:name="_Toc332558289"/>
       <w:r>
         <w:rPr>
           <w:rFonts w:ascii="Arial" w:hAnsi="Arial" w:cs="Arial"/>
@@ -8725,7 +8824,7 @@
         </w:rPr>
         <w:t>6.5 Quality assurance plan</w:t>
       </w:r>
-      <w:bookmarkEnd w:id="64"/>
+      <w:bookmarkEnd w:id="84"/>
     </w:p>
     <w:p>
       <w:pPr>
@@ -8737,7 +8836,7 @@
           <w:lang w:val="en-US"/>
         </w:rPr>
       </w:pPr>
-      <w:bookmarkStart w:id="65" w:name="_Toc332558290"/>
+      <w:bookmarkStart w:id="85" w:name="_Toc332558290"/>
       <w:r>
         <w:rPr>
           <w:rFonts w:ascii="Arial" w:hAnsi="Arial" w:cs="Arial"/>
@@ -8747,7 +8846,7 @@
         </w:rPr>
         <w:t>6.6 Subcontractor management plan</w:t>
       </w:r>
-      <w:bookmarkEnd w:id="65"/>
+      <w:bookmarkEnd w:id="85"/>
     </w:p>
     <w:p>
       <w:pPr>
@@ -8759,7 +8858,7 @@
           <w:lang w:val="en-US"/>
         </w:rPr>
       </w:pPr>
-      <w:bookmarkStart w:id="66" w:name="_Toc332558291"/>
+      <w:bookmarkStart w:id="86" w:name="_Toc332558291"/>
       <w:r>
         <w:rPr>
           <w:rFonts w:ascii="Arial" w:hAnsi="Arial" w:cs="Arial"/>
@@ -8769,7 +8868,7 @@
         </w:rPr>
         <w:t>6.7 Project closeout plan</w:t>
       </w:r>
-      <w:bookmarkEnd w:id="66"/>
+      <w:bookmarkEnd w:id="86"/>
     </w:p>
     <w:p>
       <w:pPr>
@@ -8789,7 +8888,7 @@
           <w:lang w:val="en-US"/>
         </w:rPr>
       </w:pPr>
-      <w:bookmarkStart w:id="67" w:name="_Toc332558292"/>
+      <w:bookmarkStart w:id="87" w:name="_Toc332558292"/>
       <w:r>
         <w:rPr>
           <w:rFonts w:ascii="Arial" w:hAnsi="Arial" w:cs="Arial"/>
@@ -8797,7 +8896,7 @@
         </w:rPr>
         <w:t>7. Product delivery</w:t>
       </w:r>
-      <w:bookmarkEnd w:id="67"/>
+      <w:bookmarkEnd w:id="87"/>
     </w:p>
     <w:p>
       <w:pPr>
@@ -8817,7 +8916,7 @@
           <w:lang w:val="en-US"/>
         </w:rPr>
       </w:pPr>
-      <w:bookmarkStart w:id="68" w:name="_Toc332558293"/>
+      <w:bookmarkStart w:id="88" w:name="_Toc332558293"/>
       <w:r>
         <w:rPr>
           <w:rFonts w:ascii="Arial" w:hAnsi="Arial" w:cs="Arial"/>
@@ -8826,7 +8925,7 @@
         <w:lastRenderedPageBreak/>
         <w:t>8. Supporting process plans</w:t>
       </w:r>
-      <w:bookmarkEnd w:id="68"/>
+      <w:bookmarkEnd w:id="88"/>
     </w:p>
     <w:p>
       <w:pPr>
@@ -8838,7 +8937,7 @@
           <w:lang w:val="en-US"/>
         </w:rPr>
       </w:pPr>
-      <w:bookmarkStart w:id="69" w:name="_Toc332558294"/>
+      <w:bookmarkStart w:id="89" w:name="_Toc332558294"/>
       <w:r>
         <w:rPr>
           <w:rFonts w:ascii="Arial" w:hAnsi="Arial" w:cs="Arial"/>
@@ -8848,7 +8947,7 @@
         </w:rPr>
         <w:t>8.1 Project supervision and work environment</w:t>
       </w:r>
-      <w:bookmarkEnd w:id="69"/>
+      <w:bookmarkEnd w:id="89"/>
     </w:p>
     <w:p>
       <w:pPr>
@@ -8860,7 +8959,7 @@
           <w:lang w:val="en-US"/>
         </w:rPr>
       </w:pPr>
-      <w:bookmarkStart w:id="70" w:name="_Toc332558295"/>
+      <w:bookmarkStart w:id="90" w:name="_Toc332558295"/>
       <w:r>
         <w:rPr>
           <w:rFonts w:ascii="Arial" w:hAnsi="Arial" w:cs="Arial"/>
@@ -8879,7 +8978,7 @@
         </w:rPr>
         <w:t>n Management</w:t>
       </w:r>
-      <w:bookmarkEnd w:id="70"/>
+      <w:bookmarkEnd w:id="90"/>
     </w:p>
     <w:p>
       <w:pPr>
@@ -8891,7 +8990,7 @@
           <w:lang w:val="en-US"/>
         </w:rPr>
       </w:pPr>
-      <w:bookmarkStart w:id="71" w:name="_Toc332558296"/>
+      <w:bookmarkStart w:id="91" w:name="_Toc332558296"/>
       <w:r>
         <w:rPr>
           <w:rFonts w:ascii="Arial" w:hAnsi="Arial" w:cs="Arial"/>
@@ -8901,7 +9000,7 @@
         </w:rPr>
         <w:t>8.3 Risk Management</w:t>
       </w:r>
-      <w:bookmarkEnd w:id="71"/>
+      <w:bookmarkEnd w:id="91"/>
     </w:p>
     <w:p>
       <w:pPr>
@@ -8913,7 +9012,7 @@
           <w:lang w:val="en-US"/>
         </w:rPr>
       </w:pPr>
-      <w:bookmarkStart w:id="72" w:name="_Toc332558297"/>
+      <w:bookmarkStart w:id="92" w:name="_Toc332558297"/>
       <w:r>
         <w:rPr>
           <w:rFonts w:ascii="Arial" w:hAnsi="Arial" w:cs="Arial"/>
@@ -8923,7 +9022,7 @@
         </w:rPr>
         <w:t>8.4 Configuration Management</w:t>
       </w:r>
-      <w:bookmarkEnd w:id="72"/>
+      <w:bookmarkEnd w:id="92"/>
     </w:p>
     <w:p>
       <w:pPr>
@@ -8935,7 +9034,7 @@
           <w:lang w:val="en-US"/>
         </w:rPr>
       </w:pPr>
-      <w:bookmarkStart w:id="73" w:name="_Toc332558298"/>
+      <w:bookmarkStart w:id="93" w:name="_Toc332558298"/>
       <w:r>
         <w:rPr>
           <w:rFonts w:ascii="Arial" w:hAnsi="Arial" w:cs="Arial"/>
@@ -8945,7 +9044,7 @@
         </w:rPr>
         <w:t>8.5 Information Management</w:t>
       </w:r>
-      <w:bookmarkEnd w:id="73"/>
+      <w:bookmarkEnd w:id="93"/>
     </w:p>
     <w:p>
       <w:pPr>
@@ -8957,7 +9056,7 @@
           <w:lang w:val="en-US"/>
         </w:rPr>
       </w:pPr>
-      <w:bookmarkStart w:id="74" w:name="_Toc332558299"/>
+      <w:bookmarkStart w:id="94" w:name="_Toc332558299"/>
       <w:r>
         <w:rPr>
           <w:rFonts w:ascii="Arial" w:hAnsi="Arial" w:cs="Arial"/>
@@ -8967,7 +9066,7 @@
         </w:rPr>
         <w:t>8.5.1 Documentation</w:t>
       </w:r>
-      <w:bookmarkEnd w:id="74"/>
+      <w:bookmarkEnd w:id="94"/>
     </w:p>
     <w:p>
       <w:pPr>
@@ -8979,7 +9078,7 @@
           <w:lang w:val="en-US"/>
         </w:rPr>
       </w:pPr>
-      <w:bookmarkStart w:id="75" w:name="_Toc332558300"/>
+      <w:bookmarkStart w:id="95" w:name="_Toc332558300"/>
       <w:r>
         <w:rPr>
           <w:rFonts w:ascii="Arial" w:hAnsi="Arial" w:cs="Arial"/>
@@ -8989,7 +9088,7 @@
         </w:rPr>
         <w:t>8.5.2 Communication and publicity</w:t>
       </w:r>
-      <w:bookmarkEnd w:id="75"/>
+      <w:bookmarkEnd w:id="95"/>
     </w:p>
     <w:p>
       <w:pPr>
@@ -9001,7 +9100,7 @@
           <w:lang w:val="en-US"/>
         </w:rPr>
       </w:pPr>
-      <w:bookmarkStart w:id="76" w:name="_Toc332558301"/>
+      <w:bookmarkStart w:id="96" w:name="_Toc332558301"/>
       <w:r>
         <w:rPr>
           <w:rFonts w:ascii="Arial" w:hAnsi="Arial" w:cs="Arial"/>
@@ -9011,7 +9110,7 @@
         </w:rPr>
         <w:t>8.6 Quality assurance</w:t>
       </w:r>
-      <w:bookmarkEnd w:id="76"/>
+      <w:bookmarkEnd w:id="96"/>
     </w:p>
     <w:p>
       <w:pPr>
@@ -9023,7 +9122,7 @@
           <w:lang w:val="en-US"/>
         </w:rPr>
       </w:pPr>
-      <w:bookmarkStart w:id="77" w:name="_Toc332558302"/>
+      <w:bookmarkStart w:id="97" w:name="_Toc332558302"/>
       <w:r>
         <w:rPr>
           <w:rFonts w:ascii="Arial" w:hAnsi="Arial" w:cs="Arial"/>
@@ -9033,7 +9132,7 @@
         </w:rPr>
         <w:t>8.7 Measurement</w:t>
       </w:r>
-      <w:bookmarkEnd w:id="77"/>
+      <w:bookmarkEnd w:id="97"/>
     </w:p>
     <w:p>
       <w:pPr>
@@ -9045,7 +9144,7 @@
           <w:lang w:val="en-US"/>
         </w:rPr>
       </w:pPr>
-      <w:bookmarkStart w:id="78" w:name="_Toc332558303"/>
+      <w:bookmarkStart w:id="98" w:name="_Toc332558303"/>
       <w:r>
         <w:rPr>
           <w:rFonts w:ascii="Arial" w:hAnsi="Arial" w:cs="Arial"/>
@@ -9055,7 +9154,7 @@
         </w:rPr>
         <w:t>8.8 Reviews and audits</w:t>
       </w:r>
-      <w:bookmarkEnd w:id="78"/>
+      <w:bookmarkEnd w:id="98"/>
     </w:p>
     <w:p>
       <w:pPr>
@@ -9067,7 +9166,7 @@
           <w:lang w:val="en-US"/>
         </w:rPr>
       </w:pPr>
-      <w:bookmarkStart w:id="79" w:name="_Toc332558304"/>
+      <w:bookmarkStart w:id="99" w:name="_Toc332558304"/>
       <w:r>
         <w:rPr>
           <w:rFonts w:ascii="Arial" w:hAnsi="Arial" w:cs="Arial"/>
@@ -9077,7 +9176,7 @@
         </w:rPr>
         <w:t>8.9 Verification and validation</w:t>
       </w:r>
-      <w:bookmarkEnd w:id="79"/>
+      <w:bookmarkEnd w:id="99"/>
     </w:p>
     <w:p>
       <w:pPr>
@@ -9097,7 +9196,7 @@
           <w:lang w:val="en-US"/>
         </w:rPr>
       </w:pPr>
-      <w:bookmarkStart w:id="80" w:name="_Toc332558305"/>
+      <w:bookmarkStart w:id="100" w:name="_Toc332558305"/>
       <w:r>
         <w:rPr>
           <w:rFonts w:ascii="Arial" w:hAnsi="Arial" w:cs="Arial"/>
@@ -9105,7 +9204,7 @@
         </w:rPr>
         <w:t>9. Additional plans</w:t>
       </w:r>
-      <w:bookmarkEnd w:id="80"/>
+      <w:bookmarkEnd w:id="100"/>
     </w:p>
     <w:p>
       <w:pPr>
@@ -9123,7 +9222,7 @@
           <w:rFonts w:ascii="Arial" w:hAnsi="Arial" w:cs="Arial"/>
         </w:rPr>
       </w:pPr>
-      <w:bookmarkStart w:id="81" w:name="_Toc332558306"/>
+      <w:bookmarkStart w:id="101" w:name="_Toc332558306"/>
       <w:r>
         <w:rPr>
           <w:rFonts w:ascii="Arial" w:hAnsi="Arial" w:cs="Arial"/>
@@ -9137,7 +9236,7 @@
         </w:rPr>
         <w:t>Annexes</w:t>
       </w:r>
-      <w:bookmarkEnd w:id="81"/>
+      <w:bookmarkEnd w:id="101"/>
       <w:proofErr w:type="spellEnd"/>
     </w:p>
     <w:p>
@@ -9147,14 +9246,14 @@
           <w:rFonts w:ascii="Arial" w:hAnsi="Arial" w:cs="Arial"/>
         </w:rPr>
       </w:pPr>
-      <w:bookmarkStart w:id="82" w:name="_Toc332558307"/>
+      <w:bookmarkStart w:id="102" w:name="_Toc332558307"/>
       <w:r>
         <w:rPr>
           <w:rFonts w:ascii="Arial" w:hAnsi="Arial" w:cs="Arial"/>
         </w:rPr>
         <w:t>11. Index</w:t>
       </w:r>
-      <w:bookmarkEnd w:id="82"/>
+      <w:bookmarkEnd w:id="102"/>
     </w:p>
     <w:sectPr>
       <w:pgSz w:w="12240" w:h="15840"/>
@@ -9232,7 +9331,7 @@
       </w:r>
     </w:p>
   </w:comment>
-  <w:comment w:id="37" w:author="Cristhian Camilo Gomez Narvaez" w:date="2012-08-12T18:37:00Z" w:initials="CCGN">
+  <w:comment w:id="38" w:author="Cristhian Camilo Gomez Narvaez" w:date="2012-08-12T18:37:00Z" w:initials="CCGN">
     <w:p>
       <w:pPr>
         <w:pStyle w:val="CommentText"/>
@@ -9248,7 +9347,7 @@
       </w:r>
     </w:p>
   </w:comment>
-  <w:comment w:id="38" w:author="Cristhian Camilo Gomez Narvaez" w:date="2012-08-12T18:43:00Z" w:initials="CCGN">
+  <w:comment w:id="41" w:author="Cristhian Camilo Gomez Narvaez" w:date="2012-08-12T18:43:00Z" w:initials="CCGN">
     <w:p>
       <w:pPr>
         <w:pStyle w:val="CommentText"/>
@@ -9264,7 +9363,7 @@
       </w:r>
     </w:p>
   </w:comment>
-  <w:comment w:id="51" w:author="Cristhian Camilo Gomez Narvaez" w:date="2012-08-12T19:22:00Z" w:initials="CCGN">
+  <w:comment w:id="64" w:author="Cristhian Camilo Gomez Narvaez" w:date="2012-08-12T19:22:00Z" w:initials="CCGN">
     <w:p>
       <w:pPr>
         <w:pStyle w:val="CommentText"/>
@@ -9280,7 +9379,7 @@
       </w:r>
     </w:p>
   </w:comment>
-  <w:comment w:id="56" w:author="Cristhian Camilo Gomez Narvaez" w:date="2012-08-12T19:45:00Z" w:initials="CCGN">
+  <w:comment w:id="74" w:author="Cristhian Camilo Gomez Narvaez" w:date="2012-08-12T19:45:00Z" w:initials="CCGN">
     <w:p>
       <w:pPr>
         <w:pStyle w:val="CommentText"/>
@@ -11046,7 +11145,7 @@
 </file>
 
 <file path=customXml/itemProps1.xml><?xml version="1.0" encoding="utf-8"?>
-<ds:datastoreItem xmlns:ds="http://schemas.openxmlformats.org/officeDocument/2006/customXml" ds:itemID="{B4DC2DAC-6C5B-4607-8B6B-6D13AEE945FF}">
+<ds:datastoreItem xmlns:ds="http://schemas.openxmlformats.org/officeDocument/2006/customXml" ds:itemID="{88304FC7-635F-4551-9F18-6AC2CDFCFFFD}">
   <ds:schemaRefs>
     <ds:schemaRef ds:uri="http://schemas.openxmlformats.org/officeDocument/2006/bibliography"/>
   </ds:schemaRefs>

</xml_diff>

<commit_message>
Adicion de Herramientas SPMP 4.4
</commit_message>
<xml_diff>
--- a/SPMP - FifthFloor - CLUE.docx
+++ b/SPMP - FifthFloor - CLUE.docx
@@ -1357,6 +1357,13 @@
                 <w:color w:val="000000"/>
               </w:rPr>
             </w:pPr>
+            <w:r>
+              <w:rPr>
+                <w:rFonts w:ascii="Calibri" w:hAnsi="Calibri"/>
+                <w:color w:val="000000"/>
+              </w:rPr>
+              <w:t>0.1.1</w:t>
+            </w:r>
           </w:p>
         </w:tc>
         <w:tc>
@@ -1374,6 +1381,13 @@
                 <w:color w:val="000000"/>
               </w:rPr>
             </w:pPr>
+            <w:r>
+              <w:rPr>
+                <w:rFonts w:ascii="Calibri" w:hAnsi="Calibri"/>
+                <w:color w:val="000000"/>
+              </w:rPr>
+              <w:t>18/08/2012</w:t>
+            </w:r>
           </w:p>
         </w:tc>
         <w:tc>
@@ -1398,6 +1412,14 @@
                 <w:lang w:eastAsia="es-CO"/>
               </w:rPr>
               <w:t> </w:t>
+            </w:r>
+            <w:r>
+              <w:rPr>
+                <w:rFonts w:ascii="Calibri" w:eastAsia="Times New Roman" w:hAnsi="Calibri" w:cs="Calibri"/>
+                <w:color w:val="000000"/>
+                <w:lang w:eastAsia="es-CO"/>
+              </w:rPr>
+              <w:t>Cristhian C. Gomez N.</w:t>
             </w:r>
           </w:p>
         </w:tc>
@@ -2150,7 +2172,6 @@
           <w:docPartUnique/>
         </w:docPartObj>
       </w:sdtPr>
-      <w:sdtEndPr/>
       <w:sdtContent>
         <w:p>
           <w:pPr>
@@ -7275,14 +7296,39 @@
           <w:sz w:val="28"/>
           <w:szCs w:val="28"/>
         </w:rPr>
-        <w:t>constrains</w:t>
+        <w:t>C</w:t>
+      </w:r>
+      <w:r>
+        <w:rPr>
+          <w:rFonts w:ascii="Arial" w:hAnsi="Arial" w:cs="Arial"/>
+          <w:sz w:val="28"/>
+          <w:szCs w:val="28"/>
+        </w:rPr>
+        <w:t>onstrains</w:t>
       </w:r>
       <w:bookmarkEnd w:id="11"/>
       <w:proofErr w:type="spellEnd"/>
     </w:p>
-    <w:p/>
-    <w:p>
-      <w:r>
+    <w:p>
+      <w:pPr>
+        <w:rPr>
+          <w:rFonts w:ascii="Arial" w:hAnsi="Arial" w:cs="Arial"/>
+          <w:sz w:val="24"/>
+        </w:rPr>
+      </w:pPr>
+    </w:p>
+    <w:p>
+      <w:pPr>
+        <w:rPr>
+          <w:rFonts w:ascii="Arial" w:hAnsi="Arial" w:cs="Arial"/>
+          <w:sz w:val="24"/>
+        </w:rPr>
+      </w:pPr>
+      <w:r>
+        <w:rPr>
+          <w:rFonts w:ascii="Arial" w:hAnsi="Arial" w:cs="Arial"/>
+          <w:sz w:val="24"/>
+        </w:rPr>
         <w:t>De acuerdo con el proyecto,  hemos clasificado los siguientes supuestos.</w:t>
       </w:r>
     </w:p>
@@ -7298,24 +7344,58 @@
       <w:pPr>
         <w:jc w:val="both"/>
       </w:pPr>
-      <w:r>
+    </w:p>
+    <w:p>
+      <w:pPr>
+        <w:jc w:val="both"/>
+        <w:rPr>
+          <w:rFonts w:ascii="Arial" w:hAnsi="Arial" w:cs="Arial"/>
+          <w:sz w:val="24"/>
+        </w:rPr>
+      </w:pPr>
+      <w:r>
+        <w:rPr>
+          <w:rFonts w:ascii="Arial" w:hAnsi="Arial" w:cs="Arial"/>
+          <w:sz w:val="24"/>
+        </w:rPr>
         <w:t>El producto de software deberá ser probado en la sala de bases de datos, perteneciente a la facultad de Ingeniería de la Pontificia Universidad Javeriana.</w:t>
       </w:r>
     </w:p>
     <w:p>
       <w:pPr>
         <w:jc w:val="both"/>
-      </w:pPr>
-      <w:r>
+        <w:rPr>
+          <w:rFonts w:ascii="Arial" w:hAnsi="Arial" w:cs="Arial"/>
+          <w:sz w:val="24"/>
+        </w:rPr>
+      </w:pPr>
+      <w:r>
+        <w:rPr>
+          <w:rFonts w:ascii="Arial" w:hAnsi="Arial" w:cs="Arial"/>
+          <w:sz w:val="24"/>
+        </w:rPr>
+        <w:lastRenderedPageBreak/>
         <w:t xml:space="preserve">El producto de software deberá </w:t>
       </w:r>
       <w:r>
+        <w:rPr>
+          <w:rFonts w:ascii="Arial" w:hAnsi="Arial" w:cs="Arial"/>
+          <w:sz w:val="24"/>
+        </w:rPr>
         <w:t>cumplir con las configuraciones de hardware que poseen los computadores del laboratorio de bases de datos las cuales se listan a</w:t>
       </w:r>
       <w:r>
+        <w:rPr>
+          <w:rFonts w:ascii="Arial" w:hAnsi="Arial" w:cs="Arial"/>
+          <w:sz w:val="24"/>
+        </w:rPr>
         <w:t xml:space="preserve"> continuación</w:t>
       </w:r>
       <w:r>
+        <w:rPr>
+          <w:rFonts w:ascii="Arial" w:hAnsi="Arial" w:cs="Arial"/>
+          <w:sz w:val="24"/>
+        </w:rPr>
         <w:t>:</w:t>
       </w:r>
     </w:p>
@@ -7334,7 +7414,6 @@
           <w:sz w:val="24"/>
           <w:szCs w:val="24"/>
         </w:rPr>
-        <w:lastRenderedPageBreak/>
         <w:t xml:space="preserve">Computadores Modelo HP </w:t>
       </w:r>
       <w:proofErr w:type="spellStart"/>
@@ -7949,16 +8028,14 @@
         </w:rPr>
         <w:t>{</w:t>
       </w:r>
-      <w:proofErr w:type="gramStart"/>
-      <w:r>
-        <w:rPr>
-          <w:rFonts w:ascii="Arial" w:hAnsi="Arial" w:cs="Arial"/>
-          <w:sz w:val="24"/>
-          <w:szCs w:val="28"/>
-        </w:rPr>
-        <w:t>tabla</w:t>
-      </w:r>
-      <w:proofErr w:type="gramEnd"/>
+      <w:r>
+        <w:rPr>
+          <w:rFonts w:ascii="Arial" w:hAnsi="Arial" w:cs="Arial"/>
+          <w:sz w:val="24"/>
+          <w:szCs w:val="28"/>
+        </w:rPr>
+        <w:t>Tabla</w:t>
+      </w:r>
       <w:r>
         <w:rPr>
           <w:rFonts w:ascii="Arial" w:hAnsi="Arial" w:cs="Arial"/>
@@ -7983,6 +8060,7 @@
           <w:sz w:val="24"/>
           <w:szCs w:val="28"/>
         </w:rPr>
+        <w:lastRenderedPageBreak/>
         <w:t xml:space="preserve">La </w:t>
       </w:r>
       <w:r>
@@ -8027,7 +8105,6 @@
           <w:sz w:val="24"/>
           <w:szCs w:val="28"/>
         </w:rPr>
-        <w:lastRenderedPageBreak/>
         <w:t xml:space="preserve">La interfaz gráfica del software </w:t>
       </w:r>
       <w:r>
@@ -8302,16 +8379,7 @@
           <w:sz w:val="24"/>
           <w:szCs w:val="24"/>
         </w:rPr>
-        <w:t>Casos de Uso refinados</w:t>
-      </w:r>
-      <w:r>
-        <w:rPr>
-          <w:rFonts w:ascii="Arial" w:hAnsi="Arial" w:cs="Arial"/>
-          <w:bCs/>
-          <w:sz w:val="24"/>
-          <w:szCs w:val="24"/>
-        </w:rPr>
-        <w:t>.</w:t>
+        <w:t>Casos de Uso refinados.</w:t>
       </w:r>
     </w:p>
     <w:p>
@@ -8335,16 +8403,7 @@
           <w:sz w:val="24"/>
           <w:szCs w:val="24"/>
         </w:rPr>
-        <w:t>Presentación</w:t>
-      </w:r>
-      <w:r>
-        <w:rPr>
-          <w:rFonts w:ascii="Arial" w:hAnsi="Arial" w:cs="Arial"/>
-          <w:bCs/>
-          <w:sz w:val="24"/>
-          <w:szCs w:val="24"/>
-        </w:rPr>
-        <w:t>.</w:t>
+        <w:t>Presentación.</w:t>
       </w:r>
     </w:p>
     <w:p>
@@ -8433,34 +8492,7 @@
           <w:sz w:val="24"/>
           <w:szCs w:val="24"/>
         </w:rPr>
-        <w:t>Prototipo – Implementando al menos</w:t>
-      </w:r>
-      <w:r>
-        <w:rPr>
-          <w:rFonts w:ascii="Arial" w:hAnsi="Arial" w:cs="Arial"/>
-          <w:bCs/>
-          <w:sz w:val="24"/>
-          <w:szCs w:val="24"/>
-        </w:rPr>
-        <w:t xml:space="preserve"> </w:t>
-      </w:r>
-      <w:r>
-        <w:rPr>
-          <w:rFonts w:ascii="Arial" w:hAnsi="Arial" w:cs="Arial"/>
-          <w:bCs/>
-          <w:sz w:val="24"/>
-          <w:szCs w:val="24"/>
-        </w:rPr>
-        <w:t>el C.U. más difícil</w:t>
-      </w:r>
-      <w:r>
-        <w:rPr>
-          <w:rFonts w:ascii="Arial" w:hAnsi="Arial" w:cs="Arial"/>
-          <w:bCs/>
-          <w:sz w:val="24"/>
-          <w:szCs w:val="24"/>
-        </w:rPr>
-        <w:t>.</w:t>
+        <w:t>Prototipo – Implementando al menos el C.U. más difícil.</w:t>
       </w:r>
     </w:p>
     <w:p>
@@ -8489,16 +8521,7 @@
           <w:sz w:val="24"/>
           <w:szCs w:val="24"/>
         </w:rPr>
-        <w:t>Presentación</w:t>
-      </w:r>
-      <w:r>
-        <w:rPr>
-          <w:rFonts w:ascii="Arial" w:hAnsi="Arial" w:cs="Arial"/>
-          <w:bCs/>
-          <w:sz w:val="24"/>
-          <w:szCs w:val="24"/>
-        </w:rPr>
-        <w:t>.</w:t>
+        <w:t>Presentación.</w:t>
       </w:r>
     </w:p>
     <w:p>
@@ -8612,25 +8635,7 @@
           <w:sz w:val="24"/>
           <w:szCs w:val="24"/>
         </w:rPr>
-        <w:t>Prototipo Funcional – Con al menos el</w:t>
-      </w:r>
-      <w:r>
-        <w:rPr>
-          <w:rFonts w:ascii="Arial" w:hAnsi="Arial" w:cs="Arial"/>
-          <w:bCs/>
-          <w:sz w:val="24"/>
-          <w:szCs w:val="24"/>
-        </w:rPr>
-        <w:t xml:space="preserve"> </w:t>
-      </w:r>
-      <w:r>
-        <w:rPr>
-          <w:rFonts w:ascii="Arial" w:hAnsi="Arial" w:cs="Arial"/>
-          <w:bCs/>
-          <w:sz w:val="24"/>
-          <w:szCs w:val="24"/>
-        </w:rPr>
-        <w:t>50% de la aplicación funcionando.</w:t>
+        <w:t>Prototipo Funcional – Con al menos el 50% de la aplicación funcionando.</w:t>
       </w:r>
     </w:p>
     <w:p>
@@ -8753,25 +8758,7 @@
           <w:sz w:val="24"/>
           <w:szCs w:val="24"/>
         </w:rPr>
-        <w:t>Implementación y</w:t>
-      </w:r>
-      <w:r>
-        <w:rPr>
-          <w:rFonts w:ascii="Arial" w:hAnsi="Arial" w:cs="Arial"/>
-          <w:bCs/>
-          <w:sz w:val="24"/>
-          <w:szCs w:val="24"/>
-        </w:rPr>
-        <w:t xml:space="preserve"> </w:t>
-      </w:r>
-      <w:r>
-        <w:rPr>
-          <w:rFonts w:ascii="Arial" w:hAnsi="Arial" w:cs="Arial"/>
-          <w:bCs/>
-          <w:sz w:val="24"/>
-          <w:szCs w:val="24"/>
-        </w:rPr>
-        <w:t>Plan de pruebas – Manuales</w:t>
+        <w:t>Implementación y Plan de pruebas – Manuales</w:t>
       </w:r>
     </w:p>
     <w:p>
@@ -8799,25 +8786,7 @@
           <w:sz w:val="24"/>
           <w:szCs w:val="24"/>
         </w:rPr>
-        <w:t>Métricas</w:t>
-      </w:r>
-      <w:r>
-        <w:rPr>
-          <w:rFonts w:ascii="Arial" w:hAnsi="Arial" w:cs="Arial"/>
-          <w:bCs/>
-          <w:sz w:val="24"/>
-          <w:szCs w:val="24"/>
-        </w:rPr>
-        <w:t xml:space="preserve"> </w:t>
-      </w:r>
-      <w:r>
-        <w:rPr>
-          <w:rFonts w:ascii="Arial" w:hAnsi="Arial" w:cs="Arial"/>
-          <w:bCs/>
-          <w:sz w:val="24"/>
-          <w:szCs w:val="24"/>
-        </w:rPr>
-        <w:t>resultantes de las Pruebas</w:t>
+        <w:t>Métricas resultantes de las Pruebas</w:t>
       </w:r>
     </w:p>
     <w:p>
@@ -8894,6 +8863,7 @@
           <w:sz w:val="24"/>
           <w:szCs w:val="28"/>
         </w:rPr>
+        <w:lastRenderedPageBreak/>
         <w:t xml:space="preserve">Las locaciones para el desarrollo del proyecto </w:t>
       </w:r>
       <w:r>
@@ -8936,7 +8906,6 @@
           <w:sz w:val="24"/>
           <w:szCs w:val="28"/>
         </w:rPr>
-        <w:lastRenderedPageBreak/>
         <w:t xml:space="preserve">El proceso de </w:t>
       </w:r>
       <w:r>
@@ -8981,13 +8950,8 @@
           <w:rFonts w:ascii="Arial" w:hAnsi="Arial" w:cs="Arial"/>
           <w:sz w:val="24"/>
           <w:szCs w:val="24"/>
-          <w:rPrChange w:id="16" w:author="Cristhian Camilo Gomez Narvaez" w:date="2012-08-18T06:37:00Z">
-            <w:rPr/>
-          </w:rPrChange>
-        </w:rPr>
-      </w:pPr>
-      <w:bookmarkStart w:id="17" w:name="_GoBack"/>
-      <w:bookmarkEnd w:id="17"/>
+        </w:rPr>
+      </w:pPr>
     </w:p>
     <w:p>
       <w:pPr>
@@ -9001,9 +8965,6 @@
           <w:rFonts w:ascii="Arial" w:hAnsi="Arial" w:cs="Arial"/>
           <w:sz w:val="24"/>
           <w:szCs w:val="24"/>
-          <w:rPrChange w:id="18" w:author="Cristhian Camilo Gomez Narvaez" w:date="2012-08-18T06:37:00Z">
-            <w:rPr/>
-          </w:rPrChange>
         </w:rPr>
       </w:pPr>
       <w:r>
@@ -9011,9 +8972,6 @@
           <w:rFonts w:ascii="Arial" w:hAnsi="Arial" w:cs="Arial"/>
           <w:sz w:val="24"/>
           <w:szCs w:val="24"/>
-          <w:rPrChange w:id="19" w:author="Cristhian Camilo Gomez Narvaez" w:date="2012-08-18T06:37:00Z">
-            <w:rPr/>
-          </w:rPrChange>
         </w:rPr>
         <w:t>Los requerimientos funcionales del software no cambiaran en el transcurso del desarrollo del mismo.</w:t>
       </w:r>
@@ -9030,9 +8988,6 @@
           <w:rFonts w:ascii="Arial" w:hAnsi="Arial" w:cs="Arial"/>
           <w:sz w:val="24"/>
           <w:szCs w:val="24"/>
-          <w:rPrChange w:id="20" w:author="Cristhian Camilo Gomez Narvaez" w:date="2012-08-18T06:37:00Z">
-            <w:rPr/>
-          </w:rPrChange>
         </w:rPr>
       </w:pPr>
       <w:r>
@@ -9040,9 +8995,6 @@
           <w:rFonts w:ascii="Arial" w:hAnsi="Arial" w:cs="Arial"/>
           <w:sz w:val="24"/>
           <w:szCs w:val="24"/>
-          <w:rPrChange w:id="21" w:author="Cristhian Camilo Gomez Narvaez" w:date="2012-08-18T06:37:00Z">
-            <w:rPr/>
-          </w:rPrChange>
         </w:rPr>
         <w:t xml:space="preserve">Los recursos del laboratorio de bases de datos ubicado en la facultad de ingeniería, son aptos </w:t>
       </w:r>
@@ -9051,9 +9003,6 @@
           <w:rFonts w:ascii="Arial" w:hAnsi="Arial" w:cs="Arial"/>
           <w:sz w:val="24"/>
           <w:szCs w:val="24"/>
-          <w:rPrChange w:id="22" w:author="Cristhian Camilo Gomez Narvaez" w:date="2012-08-18T06:37:00Z">
-            <w:rPr/>
-          </w:rPrChange>
         </w:rPr>
         <w:t>para la implantación del producto de software.</w:t>
       </w:r>
@@ -9070,9 +9019,6 @@
           <w:rFonts w:ascii="Arial" w:hAnsi="Arial" w:cs="Arial"/>
           <w:sz w:val="24"/>
           <w:szCs w:val="24"/>
-          <w:rPrChange w:id="23" w:author="Cristhian Camilo Gomez Narvaez" w:date="2012-08-18T06:37:00Z">
-            <w:rPr/>
-          </w:rPrChange>
         </w:rPr>
       </w:pPr>
       <w:r>
@@ -9080,9 +9026,6 @@
           <w:rFonts w:ascii="Arial" w:hAnsi="Arial" w:cs="Arial"/>
           <w:sz w:val="24"/>
           <w:szCs w:val="24"/>
-          <w:rPrChange w:id="24" w:author="Cristhian Camilo Gomez Narvaez" w:date="2012-08-18T06:37:00Z">
-            <w:rPr/>
-          </w:rPrChange>
         </w:rPr>
         <w:t>El equipo de desarrollo no incurrirá en gastos adicionales como consecuencia del desarrollo del proyecto</w:t>
       </w:r>
@@ -9091,9 +9034,6 @@
           <w:rFonts w:ascii="Arial" w:hAnsi="Arial" w:cs="Arial"/>
           <w:sz w:val="24"/>
           <w:szCs w:val="24"/>
-          <w:rPrChange w:id="25" w:author="Cristhian Camilo Gomez Narvaez" w:date="2012-08-18T06:37:00Z">
-            <w:rPr/>
-          </w:rPrChange>
         </w:rPr>
         <w:t>.</w:t>
       </w:r>
@@ -9110,9 +9050,6 @@
           <w:rFonts w:ascii="Arial" w:hAnsi="Arial" w:cs="Arial"/>
           <w:sz w:val="24"/>
           <w:szCs w:val="24"/>
-          <w:rPrChange w:id="26" w:author="Cristhian Camilo Gomez Narvaez" w:date="2012-08-18T06:37:00Z">
-            <w:rPr/>
-          </w:rPrChange>
         </w:rPr>
       </w:pPr>
       <w:r>
@@ -9120,9 +9057,6 @@
           <w:rFonts w:ascii="Arial" w:hAnsi="Arial" w:cs="Arial"/>
           <w:sz w:val="24"/>
           <w:szCs w:val="24"/>
-          <w:rPrChange w:id="27" w:author="Cristhian Camilo Gomez Narvaez" w:date="2012-08-18T06:37:00Z">
-            <w:rPr/>
-          </w:rPrChange>
         </w:rPr>
         <w:t xml:space="preserve"> </w:t>
       </w:r>
@@ -9131,9 +9065,6 @@
           <w:rFonts w:ascii="Arial" w:hAnsi="Arial" w:cs="Arial"/>
           <w:sz w:val="24"/>
           <w:szCs w:val="24"/>
-          <w:rPrChange w:id="28" w:author="Cristhian Camilo Gomez Narvaez" w:date="2012-08-18T06:37:00Z">
-            <w:rPr/>
-          </w:rPrChange>
         </w:rPr>
         <w:t>L</w:t>
       </w:r>
@@ -9142,9 +9073,6 @@
           <w:rFonts w:ascii="Arial" w:hAnsi="Arial" w:cs="Arial"/>
           <w:sz w:val="24"/>
           <w:szCs w:val="24"/>
-          <w:rPrChange w:id="29" w:author="Cristhian Camilo Gomez Narvaez" w:date="2012-08-18T06:37:00Z">
-            <w:rPr/>
-          </w:rPrChange>
         </w:rPr>
         <w:t>os integrantes del grupo tendrán el tiempo disponible suficiente para la realización de las actividades, procesos  y/o tareas asignadas durante la planeación del mismo.</w:t>
       </w:r>
@@ -9161,9 +9089,6 @@
           <w:rFonts w:ascii="Arial" w:hAnsi="Arial" w:cs="Arial"/>
           <w:sz w:val="24"/>
           <w:szCs w:val="24"/>
-          <w:rPrChange w:id="30" w:author="Cristhian Camilo Gomez Narvaez" w:date="2012-08-18T06:37:00Z">
-            <w:rPr/>
-          </w:rPrChange>
         </w:rPr>
       </w:pPr>
       <w:r>
@@ -9171,9 +9096,6 @@
           <w:rFonts w:ascii="Arial" w:hAnsi="Arial" w:cs="Arial"/>
           <w:sz w:val="24"/>
           <w:szCs w:val="24"/>
-          <w:rPrChange w:id="31" w:author="Cristhian Camilo Gomez Narvaez" w:date="2012-08-18T06:37:00Z">
-            <w:rPr/>
-          </w:rPrChange>
         </w:rPr>
         <w:t xml:space="preserve">Los entornos de desarrollo, y herramientas utilizadas para el proceso de implementación son capaces de soportar las funcionalidades </w:t>
       </w:r>
@@ -9182,9 +9104,6 @@
           <w:rFonts w:ascii="Arial" w:hAnsi="Arial" w:cs="Arial"/>
           <w:sz w:val="24"/>
           <w:szCs w:val="24"/>
-          <w:rPrChange w:id="32" w:author="Cristhian Camilo Gomez Narvaez" w:date="2012-08-18T06:37:00Z">
-            <w:rPr/>
-          </w:rPrChange>
         </w:rPr>
         <w:t>que requieren para el</w:t>
       </w:r>
@@ -9193,9 +9112,6 @@
           <w:rFonts w:ascii="Arial" w:hAnsi="Arial" w:cs="Arial"/>
           <w:sz w:val="24"/>
           <w:szCs w:val="24"/>
-          <w:rPrChange w:id="33" w:author="Cristhian Camilo Gomez Narvaez" w:date="2012-08-18T06:37:00Z">
-            <w:rPr/>
-          </w:rPrChange>
         </w:rPr>
         <w:t xml:space="preserve"> producto de software</w:t>
       </w:r>
@@ -9204,9 +9120,6 @@
           <w:rFonts w:ascii="Arial" w:hAnsi="Arial" w:cs="Arial"/>
           <w:sz w:val="24"/>
           <w:szCs w:val="24"/>
-          <w:rPrChange w:id="34" w:author="Cristhian Camilo Gomez Narvaez" w:date="2012-08-18T06:37:00Z">
-            <w:rPr/>
-          </w:rPrChange>
         </w:rPr>
         <w:t>.</w:t>
       </w:r>
@@ -9223,9 +9136,6 @@
           <w:rFonts w:ascii="Arial" w:hAnsi="Arial" w:cs="Arial"/>
           <w:sz w:val="24"/>
           <w:szCs w:val="24"/>
-          <w:rPrChange w:id="35" w:author="Cristhian Camilo Gomez Narvaez" w:date="2012-08-18T06:37:00Z">
-            <w:rPr/>
-          </w:rPrChange>
         </w:rPr>
       </w:pPr>
       <w:r>
@@ -9233,9 +9143,6 @@
           <w:rFonts w:ascii="Arial" w:hAnsi="Arial" w:cs="Arial"/>
           <w:sz w:val="24"/>
           <w:szCs w:val="24"/>
-          <w:rPrChange w:id="36" w:author="Cristhian Camilo Gomez Narvaez" w:date="2012-08-18T06:37:00Z">
-            <w:rPr/>
-          </w:rPrChange>
         </w:rPr>
         <w:t>Los recursos ofrecidos a los integrantes del grupo por parte de la pontificia universidad javeriana estarán disponibles cuando lo requiera el avance del proyecto.</w:t>
       </w:r>
@@ -9257,53 +9164,56 @@
           <w:rFonts w:ascii="Arial" w:hAnsi="Arial" w:cs="Arial"/>
           <w:sz w:val="28"/>
           <w:szCs w:val="28"/>
-        </w:rPr>
-      </w:pPr>
-      <w:bookmarkStart w:id="37" w:name="_Toc332558257"/>
+          <w:lang w:val="en-US"/>
+        </w:rPr>
+      </w:pPr>
+      <w:bookmarkStart w:id="16" w:name="_Toc332558257"/>
       <w:r>
         <w:rPr>
           <w:rFonts w:ascii="Arial" w:hAnsi="Arial" w:cs="Arial"/>
           <w:sz w:val="28"/>
           <w:szCs w:val="28"/>
-        </w:rPr>
-        <w:t xml:space="preserve">1.1.3 Project </w:t>
-      </w:r>
-      <w:proofErr w:type="spellStart"/>
-      <w:r>
+          <w:lang w:val="en-US"/>
+        </w:rPr>
+        <w:t>1.1.3 Project deliverables</w:t>
+      </w:r>
+      <w:bookmarkEnd w:id="16"/>
+    </w:p>
+    <w:p>
+      <w:pPr>
+        <w:pStyle w:val="Heading3"/>
         <w:rPr>
           <w:rFonts w:ascii="Arial" w:hAnsi="Arial" w:cs="Arial"/>
           <w:sz w:val="28"/>
           <w:szCs w:val="28"/>
-        </w:rPr>
-        <w:t>deliverables</w:t>
-      </w:r>
-      <w:bookmarkEnd w:id="37"/>
-      <w:proofErr w:type="spellEnd"/>
-    </w:p>
-    <w:p>
-      <w:pPr>
-        <w:pStyle w:val="Heading3"/>
+          <w:lang w:val="en-US"/>
+        </w:rPr>
+      </w:pPr>
+      <w:bookmarkStart w:id="17" w:name="_Toc332558258"/>
+      <w:r>
         <w:rPr>
           <w:rFonts w:ascii="Arial" w:hAnsi="Arial" w:cs="Arial"/>
           <w:sz w:val="28"/>
           <w:szCs w:val="28"/>
           <w:lang w:val="en-US"/>
         </w:rPr>
-      </w:pPr>
-      <w:bookmarkStart w:id="38" w:name="_Toc332558258"/>
-      <w:r>
+        <w:t>1.1.4 Schedules and budget summary</w:t>
+      </w:r>
+      <w:bookmarkEnd w:id="17"/>
+    </w:p>
+    <w:p>
+      <w:pPr>
         <w:rPr>
           <w:rFonts w:ascii="Arial" w:hAnsi="Arial" w:cs="Arial"/>
           <w:sz w:val="28"/>
           <w:szCs w:val="28"/>
           <w:lang w:val="en-US"/>
         </w:rPr>
-        <w:t>1.1.4 Schedules and budget summary</w:t>
-      </w:r>
-      <w:bookmarkEnd w:id="38"/>
-    </w:p>
-    <w:p>
-      <w:pPr>
+      </w:pPr>
+    </w:p>
+    <w:p>
+      <w:pPr>
+        <w:pStyle w:val="Heading2"/>
         <w:rPr>
           <w:rFonts w:ascii="Arial" w:hAnsi="Arial" w:cs="Arial"/>
           <w:sz w:val="28"/>
@@ -9311,37 +9221,26 @@
           <w:lang w:val="en-US"/>
         </w:rPr>
       </w:pPr>
-    </w:p>
-    <w:p>
-      <w:pPr>
-        <w:pStyle w:val="Heading2"/>
+      <w:bookmarkStart w:id="18" w:name="_Toc332558259"/>
+      <w:r>
         <w:rPr>
           <w:rFonts w:ascii="Arial" w:hAnsi="Arial" w:cs="Arial"/>
           <w:sz w:val="28"/>
           <w:szCs w:val="28"/>
           <w:lang w:val="en-US"/>
         </w:rPr>
-      </w:pPr>
-      <w:bookmarkStart w:id="39" w:name="_Toc332558259"/>
-      <w:r>
+        <w:t>1.2 Evolution of the plan</w:t>
+      </w:r>
+      <w:bookmarkEnd w:id="18"/>
+    </w:p>
+    <w:p>
+      <w:pPr>
         <w:rPr>
           <w:rFonts w:ascii="Arial" w:hAnsi="Arial" w:cs="Arial"/>
           <w:sz w:val="28"/>
           <w:szCs w:val="28"/>
           <w:lang w:val="en-US"/>
         </w:rPr>
-        <w:t>1.2 Evolution of the plan</w:t>
-      </w:r>
-      <w:bookmarkEnd w:id="39"/>
-    </w:p>
-    <w:p>
-      <w:pPr>
-        <w:rPr>
-          <w:rFonts w:ascii="Arial" w:hAnsi="Arial" w:cs="Arial"/>
-          <w:sz w:val="28"/>
-          <w:szCs w:val="28"/>
-          <w:lang w:val="en-US"/>
-        </w:rPr>
       </w:pPr>
     </w:p>
     <w:p>
@@ -9352,7 +9251,7 @@
           <w:lang w:val="en-US"/>
         </w:rPr>
       </w:pPr>
-      <w:bookmarkStart w:id="40" w:name="_Toc332558260"/>
+      <w:bookmarkStart w:id="19" w:name="_Toc332558260"/>
       <w:r>
         <w:rPr>
           <w:rFonts w:ascii="Arial" w:hAnsi="Arial" w:cs="Arial"/>
@@ -9361,7 +9260,7 @@
         <w:lastRenderedPageBreak/>
         <w:t>2. References</w:t>
       </w:r>
-      <w:bookmarkEnd w:id="40"/>
+      <w:bookmarkEnd w:id="19"/>
     </w:p>
     <w:p>
       <w:pPr>
@@ -9371,7 +9270,7 @@
           <w:lang w:val="en-US"/>
         </w:rPr>
       </w:pPr>
-      <w:bookmarkStart w:id="41" w:name="_Toc332558261"/>
+      <w:bookmarkStart w:id="20" w:name="_Toc332558261"/>
       <w:r>
         <w:rPr>
           <w:rFonts w:ascii="Arial" w:hAnsi="Arial" w:cs="Arial"/>
@@ -9379,7 +9278,7 @@
         </w:rPr>
         <w:t>3. Definitions</w:t>
       </w:r>
-      <w:bookmarkEnd w:id="41"/>
+      <w:bookmarkEnd w:id="20"/>
     </w:p>
     <w:p>
       <w:pPr>
@@ -9389,7 +9288,7 @@
           <w:lang w:val="en-US"/>
         </w:rPr>
       </w:pPr>
-      <w:bookmarkStart w:id="42" w:name="_Toc332558262"/>
+      <w:bookmarkStart w:id="21" w:name="_Toc332558262"/>
       <w:proofErr w:type="gramStart"/>
       <w:r>
         <w:rPr>
@@ -9406,7 +9305,7 @@
         </w:rPr>
         <w:t xml:space="preserve"> Context</w:t>
       </w:r>
-      <w:bookmarkEnd w:id="42"/>
+      <w:bookmarkEnd w:id="21"/>
     </w:p>
     <w:p>
       <w:pPr>
@@ -9418,7 +9317,7 @@
           <w:lang w:val="en-US"/>
         </w:rPr>
       </w:pPr>
-      <w:bookmarkStart w:id="43" w:name="_Toc332558263"/>
+      <w:bookmarkStart w:id="22" w:name="_Toc332558263"/>
       <w:r>
         <w:rPr>
           <w:rFonts w:ascii="Arial" w:hAnsi="Arial" w:cs="Arial"/>
@@ -9428,7 +9327,7 @@
         </w:rPr>
         <w:t>4.1 Process Model</w:t>
       </w:r>
-      <w:bookmarkEnd w:id="43"/>
+      <w:bookmarkEnd w:id="22"/>
     </w:p>
     <w:p>
       <w:pPr>
@@ -9440,7 +9339,7 @@
           <w:lang w:val="en-US"/>
         </w:rPr>
       </w:pPr>
-      <w:bookmarkStart w:id="44" w:name="_Toc332558264"/>
+      <w:bookmarkStart w:id="23" w:name="_Toc332558264"/>
       <w:r>
         <w:rPr>
           <w:rFonts w:ascii="Arial" w:hAnsi="Arial" w:cs="Arial"/>
@@ -9450,7 +9349,7 @@
         </w:rPr>
         <w:t>4.2 Process Improvement Plan</w:t>
       </w:r>
-      <w:bookmarkEnd w:id="44"/>
+      <w:bookmarkEnd w:id="23"/>
     </w:p>
     <w:p>
       <w:pPr>
@@ -9462,7 +9361,7 @@
           <w:lang w:val="en-US"/>
         </w:rPr>
       </w:pPr>
-      <w:bookmarkStart w:id="45" w:name="_Toc332558265"/>
+      <w:bookmarkStart w:id="24" w:name="_Toc332558265"/>
       <w:r>
         <w:rPr>
           <w:rFonts w:ascii="Arial" w:hAnsi="Arial" w:cs="Arial"/>
@@ -9490,7 +9389,7 @@
         </w:rPr>
         <w:t>structure Plan</w:t>
       </w:r>
-      <w:bookmarkEnd w:id="45"/>
+      <w:bookmarkEnd w:id="24"/>
     </w:p>
     <w:p>
       <w:pPr>
@@ -9502,7 +9401,7 @@
           <w:lang w:val="en-US"/>
         </w:rPr>
       </w:pPr>
-      <w:bookmarkStart w:id="46" w:name="_Toc332558266"/>
+      <w:bookmarkStart w:id="25" w:name="_Toc332558266"/>
       <w:r>
         <w:rPr>
           <w:rFonts w:ascii="Arial" w:hAnsi="Arial" w:cs="Arial"/>
@@ -9512,7 +9411,7 @@
         </w:rPr>
         <w:t>4.4 Methods, tools and techniques</w:t>
       </w:r>
-      <w:bookmarkEnd w:id="46"/>
+      <w:bookmarkEnd w:id="25"/>
     </w:p>
     <w:p>
       <w:pPr>
@@ -9524,7 +9423,7 @@
           <w:szCs w:val="28"/>
         </w:rPr>
       </w:pPr>
-      <w:commentRangeStart w:id="47"/>
+      <w:commentRangeStart w:id="26"/>
       <w:proofErr w:type="gramStart"/>
       <w:r>
         <w:rPr>
@@ -9535,7 +9434,7 @@
         </w:rPr>
         <w:t>referencia</w:t>
       </w:r>
-      <w:commentRangeEnd w:id="47"/>
+      <w:commentRangeEnd w:id="26"/>
       <w:proofErr w:type="gramEnd"/>
       <w:r>
         <w:rPr>
@@ -9545,263 +9444,1062 @@
           <w:bCs w:val="0"/>
           <w:color w:val="auto"/>
         </w:rPr>
-        <w:commentReference w:id="47"/>
+        <w:commentReference w:id="26"/>
+      </w:r>
+    </w:p>
+    <w:p>
+      <w:pPr>
+        <w:pStyle w:val="Heading1"/>
+      </w:pPr>
+      <w:commentRangeStart w:id="27"/>
+      <w:r>
+        <w:t>Herramientas y Lenguajes</w:t>
+      </w:r>
+      <w:commentRangeEnd w:id="27"/>
+      <w:r>
+        <w:rPr>
+          <w:rStyle w:val="CommentReference"/>
+        </w:rPr>
+        <w:commentReference w:id="27"/>
       </w:r>
     </w:p>
     <w:p>
       <w:pPr>
         <w:pStyle w:val="Heading2"/>
       </w:pPr>
-      <w:commentRangeStart w:id="48"/>
-      <w:r>
-        <w:t>Herramientas y Lenguajes</w:t>
-      </w:r>
-      <w:commentRangeEnd w:id="48"/>
-      <w:r>
-        <w:rPr>
-          <w:rStyle w:val="CommentReference"/>
-        </w:rPr>
-        <w:commentReference w:id="48"/>
-      </w:r>
-    </w:p>
-    <w:p>
       <w:r>
         <w:t>Lenguajes de programación</w:t>
       </w:r>
     </w:p>
     <w:p>
+      <w:pPr>
+        <w:pStyle w:val="ListParagraph"/>
+        <w:numPr>
+          <w:ilvl w:val="0"/>
+          <w:numId w:val="11"/>
+        </w:numPr>
+        <w:rPr>
+          <w:ins w:id="28" w:author="Cristhian Camilo Gomez Narvaez" w:date="2012-08-18T10:23:00Z"/>
+          <w:rFonts w:ascii="Arial" w:hAnsi="Arial" w:cs="Arial"/>
+          <w:sz w:val="24"/>
+        </w:rPr>
+        <w:pPrChange w:id="29" w:author="Cristhian Camilo Gomez Narvaez" w:date="2012-08-18T10:23:00Z">
+          <w:pPr/>
+        </w:pPrChange>
+      </w:pPr>
+      <w:r>
+        <w:rPr>
+          <w:rFonts w:ascii="Arial" w:hAnsi="Arial" w:cs="Arial"/>
+          <w:sz w:val="24"/>
+          <w:rPrChange w:id="30" w:author="Cristhian Camilo Gomez Narvaez" w:date="2012-08-18T10:23:00Z">
+            <w:rPr/>
+          </w:rPrChange>
+        </w:rPr>
+        <w:t>JavaScript</w:t>
+      </w:r>
+      <w:ins w:id="31" w:author="Cristhian Camilo Gomez Narvaez" w:date="2012-08-18T10:23:00Z">
+        <w:r>
+          <w:rPr>
+            <w:rFonts w:ascii="Arial" w:hAnsi="Arial" w:cs="Arial"/>
+            <w:sz w:val="24"/>
+          </w:rPr>
+          <w:t xml:space="preserve"> </w:t>
+        </w:r>
+      </w:ins>
+    </w:p>
+    <w:p>
+      <w:pPr>
+        <w:pStyle w:val="ListParagraph"/>
+        <w:numPr>
+          <w:ilvl w:val="1"/>
+          <w:numId w:val="11"/>
+        </w:numPr>
+        <w:rPr>
+          <w:rFonts w:ascii="Arial" w:hAnsi="Arial" w:cs="Arial"/>
+          <w:sz w:val="24"/>
+          <w:rPrChange w:id="32" w:author="Cristhian Camilo Gomez Narvaez" w:date="2012-08-18T10:23:00Z">
+            <w:rPr/>
+          </w:rPrChange>
+        </w:rPr>
+        <w:pPrChange w:id="33" w:author="Cristhian Camilo Gomez Narvaez" w:date="2012-08-18T10:23:00Z">
+          <w:pPr/>
+        </w:pPrChange>
+      </w:pPr>
+    </w:p>
+    <w:p>
+      <w:pPr>
+        <w:pStyle w:val="ListParagraph"/>
+        <w:numPr>
+          <w:ilvl w:val="0"/>
+          <w:numId w:val="11"/>
+        </w:numPr>
+        <w:rPr>
+          <w:ins w:id="34" w:author="Cristhian Camilo Gomez Narvaez" w:date="2012-08-18T08:13:00Z"/>
+          <w:rFonts w:ascii="Arial" w:hAnsi="Arial" w:cs="Arial"/>
+          <w:sz w:val="24"/>
+          <w:rPrChange w:id="35" w:author="Cristhian Camilo Gomez Narvaez" w:date="2012-08-18T10:23:00Z">
+            <w:rPr>
+              <w:ins w:id="36" w:author="Cristhian Camilo Gomez Narvaez" w:date="2012-08-18T08:13:00Z"/>
+            </w:rPr>
+          </w:rPrChange>
+        </w:rPr>
+        <w:pPrChange w:id="37" w:author="Cristhian Camilo Gomez Narvaez" w:date="2012-08-18T10:23:00Z">
+          <w:pPr/>
+        </w:pPrChange>
+      </w:pPr>
+      <w:r>
+        <w:rPr>
+          <w:rFonts w:ascii="Arial" w:hAnsi="Arial" w:cs="Arial"/>
+          <w:sz w:val="24"/>
+          <w:rPrChange w:id="38" w:author="Cristhian Camilo Gomez Narvaez" w:date="2012-08-18T10:23:00Z">
+            <w:rPr/>
+          </w:rPrChange>
+        </w:rPr>
+        <w:t>C Sharp (C#)</w:t>
+      </w:r>
+    </w:p>
+    <w:p>
+      <w:pPr>
+        <w:pStyle w:val="Heading2"/>
+        <w:pPrChange w:id="39" w:author="Cristhian Camilo Gomez Narvaez" w:date="2012-08-18T08:13:00Z">
+          <w:pPr/>
+        </w:pPrChange>
+      </w:pPr>
+      <w:ins w:id="40" w:author="Cristhian Camilo Gomez Narvaez" w:date="2012-08-18T08:13:00Z">
+        <w:r>
+          <w:t xml:space="preserve">Herramientas </w:t>
+        </w:r>
+      </w:ins>
+      <w:ins w:id="41" w:author="Cristhian Camilo Gomez Narvaez" w:date="2012-08-18T10:22:00Z">
+        <w:r>
+          <w:t>Software</w:t>
+        </w:r>
+      </w:ins>
+    </w:p>
+    <w:p>
+      <w:pPr>
+        <w:pStyle w:val="Heading2"/>
+      </w:pPr>
+      <w:r>
+        <w:t>Sistema Operativo</w:t>
+      </w:r>
+    </w:p>
+    <w:p>
+      <w:pPr>
+        <w:pStyle w:val="ListParagraph"/>
+        <w:numPr>
+          <w:ilvl w:val="0"/>
+          <w:numId w:val="12"/>
+        </w:numPr>
+        <w:rPr>
+          <w:rFonts w:ascii="Arial" w:hAnsi="Arial" w:cs="Arial"/>
+          <w:sz w:val="24"/>
+          <w:rPrChange w:id="42" w:author="Cristhian Camilo Gomez Narvaez" w:date="2012-08-18T10:24:00Z">
+            <w:rPr/>
+          </w:rPrChange>
+        </w:rPr>
+        <w:pPrChange w:id="43" w:author="Cristhian Camilo Gomez Narvaez" w:date="2012-08-18T10:24:00Z">
+          <w:pPr/>
+        </w:pPrChange>
+      </w:pPr>
+      <w:r>
+        <w:rPr>
+          <w:rFonts w:ascii="Arial" w:hAnsi="Arial" w:cs="Arial"/>
+          <w:sz w:val="24"/>
+          <w:rPrChange w:id="44" w:author="Cristhian Camilo Gomez Narvaez" w:date="2012-08-18T10:24:00Z">
+            <w:rPr/>
+          </w:rPrChange>
+        </w:rPr>
+        <w:t xml:space="preserve">Windows 7 </w:t>
+      </w:r>
+    </w:p>
+    <w:p>
+      <w:pPr>
+        <w:pStyle w:val="Heading2"/>
+      </w:pPr>
+      <w:r>
+        <w:t xml:space="preserve">Entornos de </w:t>
+      </w:r>
+      <w:r>
+        <w:t>Desarrollo (IDE)</w:t>
+      </w:r>
+    </w:p>
+    <w:p>
+      <w:pPr>
+        <w:pStyle w:val="ListParagraph"/>
+        <w:numPr>
+          <w:ilvl w:val="0"/>
+          <w:numId w:val="12"/>
+        </w:numPr>
+        <w:rPr>
+          <w:rFonts w:ascii="Arial" w:hAnsi="Arial" w:cs="Arial"/>
+          <w:sz w:val="24"/>
+          <w:lang w:val="en-US"/>
+          <w:rPrChange w:id="45" w:author="Cristhian Camilo Gomez Narvaez" w:date="2012-08-18T10:24:00Z">
+            <w:rPr>
+              <w:lang w:val="en-US"/>
+            </w:rPr>
+          </w:rPrChange>
+        </w:rPr>
+        <w:pPrChange w:id="46" w:author="Cristhian Camilo Gomez Narvaez" w:date="2012-08-18T10:24:00Z">
+          <w:pPr/>
+        </w:pPrChange>
+      </w:pPr>
+      <w:r>
+        <w:rPr>
+          <w:rFonts w:ascii="Arial" w:hAnsi="Arial" w:cs="Arial"/>
+          <w:sz w:val="24"/>
+          <w:lang w:val="en-US"/>
+          <w:rPrChange w:id="47" w:author="Cristhian Camilo Gomez Narvaez" w:date="2012-08-18T10:24:00Z">
+            <w:rPr>
+              <w:lang w:val="en-US"/>
+            </w:rPr>
+          </w:rPrChange>
+        </w:rPr>
+        <w:t>Unity 3D</w:t>
+      </w:r>
+    </w:p>
+    <w:p>
+      <w:pPr>
+        <w:pStyle w:val="ListParagraph"/>
+        <w:numPr>
+          <w:ilvl w:val="0"/>
+          <w:numId w:val="12"/>
+        </w:numPr>
+        <w:rPr>
+          <w:rFonts w:ascii="Arial" w:hAnsi="Arial" w:cs="Arial"/>
+          <w:sz w:val="24"/>
+          <w:lang w:val="en-US"/>
+          <w:rPrChange w:id="48" w:author="Cristhian Camilo Gomez Narvaez" w:date="2012-08-18T10:24:00Z">
+            <w:rPr>
+              <w:lang w:val="en-US"/>
+            </w:rPr>
+          </w:rPrChange>
+        </w:rPr>
+        <w:pPrChange w:id="49" w:author="Cristhian Camilo Gomez Narvaez" w:date="2012-08-18T10:24:00Z">
+          <w:pPr/>
+        </w:pPrChange>
+      </w:pPr>
+      <w:r>
+        <w:rPr>
+          <w:rFonts w:ascii="Arial" w:hAnsi="Arial" w:cs="Arial"/>
+          <w:sz w:val="24"/>
+          <w:lang w:val="en-US"/>
+          <w:rPrChange w:id="50" w:author="Cristhian Camilo Gomez Narvaez" w:date="2012-08-18T10:24:00Z">
+            <w:rPr>
+              <w:lang w:val="en-US"/>
+            </w:rPr>
+          </w:rPrChange>
+        </w:rPr>
+        <w:t>Visual Studio 2010</w:t>
+      </w:r>
+    </w:p>
+    <w:p>
+      <w:pPr>
+        <w:pStyle w:val="Heading2"/>
+        <w:rPr>
+          <w:lang w:val="en-US"/>
+        </w:rPr>
+      </w:pPr>
+      <w:r>
+        <w:rPr>
+          <w:lang w:val="en-US"/>
+        </w:rPr>
+        <w:t>Frameworks</w:t>
+      </w:r>
+    </w:p>
+    <w:p>
+      <w:pPr>
+        <w:pStyle w:val="ListParagraph"/>
+        <w:numPr>
+          <w:ilvl w:val="0"/>
+          <w:numId w:val="13"/>
+        </w:numPr>
+        <w:rPr>
+          <w:rFonts w:ascii="Arial" w:hAnsi="Arial" w:cs="Arial"/>
+          <w:sz w:val="24"/>
+          <w:lang w:val="en-US"/>
+          <w:rPrChange w:id="51" w:author="Cristhian Camilo Gomez Narvaez" w:date="2012-08-18T10:24:00Z">
+            <w:rPr>
+              <w:lang w:val="en-US"/>
+            </w:rPr>
+          </w:rPrChange>
+        </w:rPr>
+        <w:pPrChange w:id="52" w:author="Cristhian Camilo Gomez Narvaez" w:date="2012-08-18T10:24:00Z">
+          <w:pPr/>
+        </w:pPrChange>
+      </w:pPr>
+      <w:r>
+        <w:rPr>
+          <w:rFonts w:ascii="Arial" w:hAnsi="Arial" w:cs="Arial"/>
+          <w:sz w:val="24"/>
+          <w:lang w:val="en-US"/>
+          <w:rPrChange w:id="53" w:author="Cristhian Camilo Gomez Narvaez" w:date="2012-08-18T10:24:00Z">
+            <w:rPr>
+              <w:lang w:val="en-US"/>
+            </w:rPr>
+          </w:rPrChange>
+        </w:rPr>
+        <w:t>.Net Framework</w:t>
+      </w:r>
+      <w:r>
+        <w:rPr>
+          <w:rFonts w:ascii="Arial" w:hAnsi="Arial" w:cs="Arial"/>
+          <w:sz w:val="24"/>
+          <w:lang w:val="en-US"/>
+          <w:rPrChange w:id="54" w:author="Cristhian Camilo Gomez Narvaez" w:date="2012-08-18T10:24:00Z">
+            <w:rPr>
+              <w:lang w:val="en-US"/>
+            </w:rPr>
+          </w:rPrChange>
+        </w:rPr>
+        <w:t xml:space="preserve"> 4.0</w:t>
+      </w:r>
+    </w:p>
+    <w:p>
+      <w:pPr>
+        <w:pStyle w:val="Heading2"/>
+      </w:pPr>
+      <w:r>
+        <w:t>Control de Versiones</w:t>
+      </w:r>
+    </w:p>
+    <w:p>
+      <w:pPr>
+        <w:pStyle w:val="ListParagraph"/>
+        <w:numPr>
+          <w:ilvl w:val="0"/>
+          <w:numId w:val="13"/>
+        </w:numPr>
+        <w:rPr>
+          <w:rFonts w:ascii="Arial" w:hAnsi="Arial" w:cs="Arial"/>
+          <w:sz w:val="24"/>
+          <w:rPrChange w:id="55" w:author="Cristhian Camilo Gomez Narvaez" w:date="2012-08-18T10:24:00Z">
+            <w:rPr/>
+          </w:rPrChange>
+        </w:rPr>
+        <w:pPrChange w:id="56" w:author="Cristhian Camilo Gomez Narvaez" w:date="2012-08-18T10:24:00Z">
+          <w:pPr/>
+        </w:pPrChange>
+      </w:pPr>
       <w:proofErr w:type="spellStart"/>
       <w:r>
-        <w:t>Javascript</w:t>
+        <w:rPr>
+          <w:rFonts w:ascii="Arial" w:hAnsi="Arial" w:cs="Arial"/>
+          <w:sz w:val="24"/>
+          <w:rPrChange w:id="57" w:author="Cristhian Camilo Gomez Narvaez" w:date="2012-08-18T10:24:00Z">
+            <w:rPr/>
+          </w:rPrChange>
+        </w:rPr>
+        <w:t>Git</w:t>
       </w:r>
       <w:proofErr w:type="spellEnd"/>
     </w:p>
     <w:p>
-      <w:r>
-        <w:t>C Sharp (C#)</w:t>
-      </w:r>
-    </w:p>
-    <w:p>
-      <w:r>
-        <w:t>Sistema Operativo</w:t>
-      </w:r>
-    </w:p>
-    <w:p>
-      <w:r>
-        <w:t xml:space="preserve">Windows 7 </w:t>
-      </w:r>
-    </w:p>
-    <w:p>
-      <w:r>
-        <w:t xml:space="preserve">Entornos de </w:t>
-      </w:r>
-      <w:r>
-        <w:t>Desarrollo (IDE)</w:t>
-      </w:r>
-    </w:p>
-    <w:p>
+      <w:pPr>
+        <w:pStyle w:val="Heading2"/>
+      </w:pPr>
+      <w:r>
+        <w:lastRenderedPageBreak/>
+        <w:t>Herramientas CASE</w:t>
+      </w:r>
+    </w:p>
+    <w:p>
+      <w:pPr>
+        <w:pStyle w:val="ListParagraph"/>
+        <w:numPr>
+          <w:ilvl w:val="0"/>
+          <w:numId w:val="13"/>
+        </w:numPr>
+        <w:rPr>
+          <w:rFonts w:ascii="Arial" w:hAnsi="Arial" w:cs="Arial"/>
+          <w:sz w:val="24"/>
+          <w:rPrChange w:id="58" w:author="Cristhian Camilo Gomez Narvaez" w:date="2012-08-18T10:25:00Z">
+            <w:rPr/>
+          </w:rPrChange>
+        </w:rPr>
+        <w:pPrChange w:id="59" w:author="Cristhian Camilo Gomez Narvaez" w:date="2012-08-18T10:25:00Z">
+          <w:pPr/>
+        </w:pPrChange>
+      </w:pPr>
+      <w:r>
+        <w:rPr>
+          <w:rFonts w:ascii="Arial" w:hAnsi="Arial" w:cs="Arial"/>
+          <w:sz w:val="24"/>
+          <w:rPrChange w:id="60" w:author="Cristhian Camilo Gomez Narvaez" w:date="2012-08-18T10:25:00Z">
+            <w:rPr/>
+          </w:rPrChange>
+        </w:rPr>
+        <w:t xml:space="preserve">Enterprise </w:t>
+      </w:r>
       <w:proofErr w:type="spellStart"/>
       <w:r>
-        <w:t>Unity</w:t>
+        <w:rPr>
+          <w:rFonts w:ascii="Arial" w:hAnsi="Arial" w:cs="Arial"/>
+          <w:sz w:val="24"/>
+          <w:rPrChange w:id="61" w:author="Cristhian Camilo Gomez Narvaez" w:date="2012-08-18T10:25:00Z">
+            <w:rPr/>
+          </w:rPrChange>
+        </w:rPr>
+        <w:t>Architect</w:t>
       </w:r>
       <w:proofErr w:type="spellEnd"/>
-      <w:r>
-        <w:t xml:space="preserve"> 3D</w:t>
-      </w:r>
-    </w:p>
-    <w:p>
-      <w:r>
-        <w:t>Visual Studio 2010</w:t>
-      </w:r>
-    </w:p>
-    <w:p>
+    </w:p>
+    <w:p>
+      <w:pPr>
+        <w:pStyle w:val="ListParagraph"/>
+        <w:numPr>
+          <w:ilvl w:val="0"/>
+          <w:numId w:val="13"/>
+        </w:numPr>
+        <w:rPr>
+          <w:rFonts w:ascii="Arial" w:hAnsi="Arial" w:cs="Arial"/>
+          <w:sz w:val="24"/>
+          <w:rPrChange w:id="62" w:author="Cristhian Camilo Gomez Narvaez" w:date="2012-08-18T10:25:00Z">
+            <w:rPr/>
+          </w:rPrChange>
+        </w:rPr>
+        <w:pPrChange w:id="63" w:author="Cristhian Camilo Gomez Narvaez" w:date="2012-08-18T10:25:00Z">
+          <w:pPr/>
+        </w:pPrChange>
+      </w:pPr>
+      <w:r>
+        <w:rPr>
+          <w:rFonts w:ascii="Arial" w:hAnsi="Arial" w:cs="Arial"/>
+          <w:sz w:val="24"/>
+          <w:rPrChange w:id="64" w:author="Cristhian Camilo Gomez Narvaez" w:date="2012-08-18T10:25:00Z">
+            <w:rPr/>
+          </w:rPrChange>
+        </w:rPr>
+        <w:t>Diseño de Interfaz</w:t>
+      </w:r>
+    </w:p>
+    <w:p>
+      <w:pPr>
+        <w:pStyle w:val="ListParagraph"/>
+        <w:numPr>
+          <w:ilvl w:val="0"/>
+          <w:numId w:val="13"/>
+        </w:numPr>
+        <w:rPr>
+          <w:rFonts w:ascii="Arial" w:hAnsi="Arial" w:cs="Arial"/>
+          <w:sz w:val="24"/>
+          <w:rPrChange w:id="65" w:author="Cristhian Camilo Gomez Narvaez" w:date="2012-08-18T10:25:00Z">
+            <w:rPr/>
+          </w:rPrChange>
+        </w:rPr>
+        <w:pPrChange w:id="66" w:author="Cristhian Camilo Gomez Narvaez" w:date="2012-08-18T10:25:00Z">
+          <w:pPr/>
+        </w:pPrChange>
+      </w:pPr>
+      <w:r>
+        <w:rPr>
+          <w:rFonts w:ascii="Arial" w:hAnsi="Arial" w:cs="Arial"/>
+          <w:sz w:val="24"/>
+          <w:rPrChange w:id="67" w:author="Cristhian Camilo Gomez Narvaez" w:date="2012-08-18T10:25:00Z">
+            <w:rPr/>
+          </w:rPrChange>
+        </w:rPr>
+        <w:t>Adobe Suite CS6</w:t>
+      </w:r>
+    </w:p>
+    <w:p>
+      <w:pPr>
+        <w:pStyle w:val="ListParagraph"/>
+        <w:numPr>
+          <w:ilvl w:val="0"/>
+          <w:numId w:val="13"/>
+        </w:numPr>
+        <w:rPr>
+          <w:rFonts w:ascii="Arial" w:hAnsi="Arial" w:cs="Arial"/>
+          <w:sz w:val="24"/>
+          <w:rPrChange w:id="68" w:author="Cristhian Camilo Gomez Narvaez" w:date="2012-08-18T10:25:00Z">
+            <w:rPr/>
+          </w:rPrChange>
+        </w:rPr>
+        <w:pPrChange w:id="69" w:author="Cristhian Camilo Gomez Narvaez" w:date="2012-08-18T10:25:00Z">
+          <w:pPr/>
+        </w:pPrChange>
+      </w:pPr>
+      <w:r>
+        <w:rPr>
+          <w:rFonts w:ascii="Arial" w:hAnsi="Arial" w:cs="Arial"/>
+          <w:sz w:val="24"/>
+          <w:rPrChange w:id="70" w:author="Cristhian Camilo Gomez Narvaez" w:date="2012-08-18T10:25:00Z">
+            <w:rPr/>
+          </w:rPrChange>
+        </w:rPr>
+        <w:t>Maya 3d</w:t>
+      </w:r>
+    </w:p>
+    <w:p>
+      <w:pPr>
+        <w:pStyle w:val="Heading2"/>
+      </w:pPr>
+      <w:r>
+        <w:t>Utilidades</w:t>
+      </w:r>
+    </w:p>
+    <w:p>
+      <w:pPr>
+        <w:pStyle w:val="ListParagraph"/>
+        <w:numPr>
+          <w:ilvl w:val="0"/>
+          <w:numId w:val="14"/>
+        </w:numPr>
+        <w:rPr>
+          <w:rFonts w:ascii="Arial" w:hAnsi="Arial" w:cs="Arial"/>
+          <w:sz w:val="24"/>
+          <w:lang w:val="en-US"/>
+          <w:rPrChange w:id="71" w:author="Cristhian Camilo Gomez Narvaez" w:date="2012-08-18T10:25:00Z">
+            <w:rPr>
+              <w:lang w:val="en-US"/>
+            </w:rPr>
+          </w:rPrChange>
+        </w:rPr>
+        <w:pPrChange w:id="72" w:author="Cristhian Camilo Gomez Narvaez" w:date="2012-08-18T10:25:00Z">
+          <w:pPr/>
+        </w:pPrChange>
+      </w:pPr>
       <w:proofErr w:type="spellStart"/>
       <w:r>
-        <w:t>Frameworks</w:t>
+        <w:rPr>
+          <w:rFonts w:ascii="Arial" w:hAnsi="Arial" w:cs="Arial"/>
+          <w:sz w:val="24"/>
+          <w:lang w:val="en-US"/>
+          <w:rPrChange w:id="73" w:author="Cristhian Camilo Gomez Narvaez" w:date="2012-08-18T10:25:00Z">
+            <w:rPr>
+              <w:lang w:val="en-US"/>
+            </w:rPr>
+          </w:rPrChange>
+        </w:rPr>
+        <w:t>Winmerge</w:t>
       </w:r>
       <w:proofErr w:type="spellEnd"/>
     </w:p>
     <w:p>
-      <w:r>
-        <w:t>.Net F</w:t>
-      </w:r>
-      <w:r>
-        <w:t>ramework</w:t>
-      </w:r>
-      <w:r>
-        <w:t xml:space="preserve"> 4.0</w:t>
-      </w:r>
-    </w:p>
-    <w:p>
-      <w:r>
-        <w:t>Control de Versiones</w:t>
-      </w:r>
-    </w:p>
-    <w:p>
+      <w:pPr>
+        <w:pStyle w:val="ListParagraph"/>
+        <w:numPr>
+          <w:ilvl w:val="0"/>
+          <w:numId w:val="14"/>
+        </w:numPr>
+        <w:rPr>
+          <w:rFonts w:ascii="Arial" w:hAnsi="Arial" w:cs="Arial"/>
+          <w:sz w:val="24"/>
+          <w:lang w:val="en-US"/>
+          <w:rPrChange w:id="74" w:author="Cristhian Camilo Gomez Narvaez" w:date="2012-08-18T10:25:00Z">
+            <w:rPr>
+              <w:lang w:val="en-US"/>
+            </w:rPr>
+          </w:rPrChange>
+        </w:rPr>
+        <w:pPrChange w:id="75" w:author="Cristhian Camilo Gomez Narvaez" w:date="2012-08-18T10:25:00Z">
+          <w:pPr/>
+        </w:pPrChange>
+      </w:pPr>
       <w:proofErr w:type="spellStart"/>
       <w:r>
-        <w:t>Git</w:t>
+        <w:rPr>
+          <w:rFonts w:ascii="Arial" w:hAnsi="Arial" w:cs="Arial"/>
+          <w:sz w:val="24"/>
+          <w:lang w:val="en-US"/>
+          <w:rPrChange w:id="76" w:author="Cristhian Camilo Gomez Narvaez" w:date="2012-08-18T10:25:00Z">
+            <w:rPr>
+              <w:lang w:val="en-US"/>
+            </w:rPr>
+          </w:rPrChange>
+        </w:rPr>
+        <w:t>Edraw</w:t>
       </w:r>
       <w:proofErr w:type="spellEnd"/>
     </w:p>
     <w:p>
-      <w:r>
-        <w:t>Herramientas CASE</w:t>
-      </w:r>
-    </w:p>
-    <w:p>
-      <w:r>
+      <w:pPr>
+        <w:pStyle w:val="ListParagraph"/>
+        <w:numPr>
+          <w:ilvl w:val="0"/>
+          <w:numId w:val="14"/>
+        </w:numPr>
+        <w:rPr>
+          <w:rFonts w:ascii="Arial" w:hAnsi="Arial" w:cs="Arial"/>
+          <w:sz w:val="24"/>
+          <w:lang w:val="en-US"/>
+          <w:rPrChange w:id="77" w:author="Cristhian Camilo Gomez Narvaez" w:date="2012-08-18T10:25:00Z">
+            <w:rPr>
+              <w:lang w:val="en-US"/>
+            </w:rPr>
+          </w:rPrChange>
+        </w:rPr>
+        <w:pPrChange w:id="78" w:author="Cristhian Camilo Gomez Narvaez" w:date="2012-08-18T10:25:00Z">
+          <w:pPr/>
+        </w:pPrChange>
+      </w:pPr>
+      <w:r>
+        <w:rPr>
+          <w:rFonts w:ascii="Arial" w:hAnsi="Arial" w:cs="Arial"/>
+          <w:sz w:val="24"/>
+          <w:lang w:val="en-US"/>
+          <w:rPrChange w:id="79" w:author="Cristhian Camilo Gomez Narvaez" w:date="2012-08-18T10:25:00Z">
+            <w:rPr>
+              <w:lang w:val="en-US"/>
+            </w:rPr>
+          </w:rPrChange>
+        </w:rPr>
+        <w:t>Adobe Reader</w:t>
+      </w:r>
+    </w:p>
+    <w:p>
+      <w:pPr>
+        <w:pStyle w:val="ListParagraph"/>
+        <w:numPr>
+          <w:ilvl w:val="0"/>
+          <w:numId w:val="14"/>
+        </w:numPr>
+        <w:rPr>
+          <w:rFonts w:ascii="Arial" w:hAnsi="Arial" w:cs="Arial"/>
+          <w:sz w:val="24"/>
+          <w:lang w:val="en-US"/>
+          <w:rPrChange w:id="80" w:author="Cristhian Camilo Gomez Narvaez" w:date="2012-08-18T10:25:00Z">
+            <w:rPr>
+              <w:lang w:val="en-US"/>
+            </w:rPr>
+          </w:rPrChange>
+        </w:rPr>
+        <w:pPrChange w:id="81" w:author="Cristhian Camilo Gomez Narvaez" w:date="2012-08-18T10:25:00Z">
+          <w:pPr/>
+        </w:pPrChange>
+      </w:pPr>
+      <w:r>
+        <w:rPr>
+          <w:rFonts w:ascii="Arial" w:hAnsi="Arial" w:cs="Arial"/>
+          <w:sz w:val="24"/>
+          <w:lang w:val="en-US"/>
+          <w:rPrChange w:id="82" w:author="Cristhian Camilo Gomez Narvaez" w:date="2012-08-18T10:25:00Z">
+            <w:rPr>
+              <w:lang w:val="en-US"/>
+            </w:rPr>
+          </w:rPrChange>
+        </w:rPr>
+        <w:t>Maniac Time</w:t>
+      </w:r>
+    </w:p>
+    <w:p>
+      <w:pPr>
+        <w:pStyle w:val="ListParagraph"/>
+        <w:numPr>
+          <w:ilvl w:val="0"/>
+          <w:numId w:val="14"/>
+        </w:numPr>
+        <w:rPr>
+          <w:rFonts w:ascii="Arial" w:hAnsi="Arial" w:cs="Arial"/>
+          <w:sz w:val="24"/>
+          <w:rPrChange w:id="83" w:author="Cristhian Camilo Gomez Narvaez" w:date="2012-08-18T10:25:00Z">
+            <w:rPr/>
+          </w:rPrChange>
+        </w:rPr>
+        <w:pPrChange w:id="84" w:author="Cristhian Camilo Gomez Narvaez" w:date="2012-08-18T10:25:00Z">
+          <w:pPr/>
+        </w:pPrChange>
+      </w:pPr>
+      <w:r>
+        <w:rPr>
+          <w:rFonts w:ascii="Arial" w:hAnsi="Arial" w:cs="Arial"/>
+          <w:sz w:val="24"/>
+          <w:rPrChange w:id="85" w:author="Cristhian Camilo Gomez Narvaez" w:date="2012-08-18T10:25:00Z">
+            <w:rPr/>
+          </w:rPrChange>
+        </w:rPr>
+        <w:t>Microsoft Office 2010</w:t>
+      </w:r>
+    </w:p>
+    <w:p>
+      <w:pPr>
+        <w:pStyle w:val="ListParagraph"/>
+        <w:numPr>
+          <w:ilvl w:val="0"/>
+          <w:numId w:val="14"/>
+        </w:numPr>
+        <w:rPr>
+          <w:rFonts w:ascii="Arial" w:hAnsi="Arial" w:cs="Arial"/>
+          <w:sz w:val="24"/>
+          <w:rPrChange w:id="86" w:author="Cristhian Camilo Gomez Narvaez" w:date="2012-08-18T10:25:00Z">
+            <w:rPr/>
+          </w:rPrChange>
+        </w:rPr>
+        <w:pPrChange w:id="87" w:author="Cristhian Camilo Gomez Narvaez" w:date="2012-08-18T10:25:00Z">
+          <w:pPr/>
+        </w:pPrChange>
+      </w:pPr>
+      <w:proofErr w:type="spellStart"/>
+      <w:r>
+        <w:rPr>
+          <w:rFonts w:ascii="Arial" w:hAnsi="Arial" w:cs="Arial"/>
+          <w:sz w:val="24"/>
+          <w:rPrChange w:id="88" w:author="Cristhian Camilo Gomez Narvaez" w:date="2012-08-18T10:25:00Z">
+            <w:rPr/>
+          </w:rPrChange>
+        </w:rPr>
+        <w:t>Skype</w:t>
+      </w:r>
+      <w:proofErr w:type="spellEnd"/>
+    </w:p>
+    <w:p>
+      <w:pPr>
+        <w:pStyle w:val="ListParagraph"/>
+        <w:numPr>
+          <w:ilvl w:val="0"/>
+          <w:numId w:val="14"/>
+        </w:numPr>
+        <w:rPr>
+          <w:rFonts w:ascii="Arial" w:hAnsi="Arial" w:cs="Arial"/>
+          <w:sz w:val="24"/>
+          <w:rPrChange w:id="89" w:author="Cristhian Camilo Gomez Narvaez" w:date="2012-08-18T10:25:00Z">
+            <w:rPr/>
+          </w:rPrChange>
+        </w:rPr>
+        <w:pPrChange w:id="90" w:author="Cristhian Camilo Gomez Narvaez" w:date="2012-08-18T10:25:00Z">
+          <w:pPr/>
+        </w:pPrChange>
+      </w:pPr>
+      <w:proofErr w:type="spellStart"/>
+      <w:r>
+        <w:rPr>
+          <w:rFonts w:ascii="Arial" w:hAnsi="Arial" w:cs="Arial"/>
+          <w:sz w:val="24"/>
+          <w:rPrChange w:id="91" w:author="Cristhian Camilo Gomez Narvaez" w:date="2012-08-18T10:25:00Z">
+            <w:rPr/>
+          </w:rPrChange>
+        </w:rPr>
+        <w:t>Dropbox</w:t>
+      </w:r>
+      <w:proofErr w:type="spellEnd"/>
+    </w:p>
+    <w:p>
+      <w:pPr>
+        <w:pStyle w:val="Heading2"/>
+      </w:pPr>
+      <w:r>
+        <w:t xml:space="preserve">Listas de </w:t>
+      </w:r>
+      <w:del w:id="92" w:author="Cristhian Camilo Gomez Narvaez" w:date="2012-08-18T08:05:00Z">
+        <w:r>
+          <w:delText>Distribucion</w:delText>
+        </w:r>
+      </w:del>
+      <w:ins w:id="93" w:author="Cristhian Camilo Gomez Narvaez" w:date="2012-08-18T08:05:00Z">
+        <w:r>
+          <w:t>Distribución</w:t>
+        </w:r>
+      </w:ins>
+      <w:r>
+        <w:t xml:space="preserve"> de Correos</w:t>
+      </w:r>
+    </w:p>
+    <w:p>
+      <w:pPr>
+        <w:pStyle w:val="ListParagraph"/>
+        <w:numPr>
+          <w:ilvl w:val="0"/>
+          <w:numId w:val="15"/>
+        </w:numPr>
+        <w:rPr>
+          <w:rFonts w:ascii="Arial" w:hAnsi="Arial" w:cs="Arial"/>
+          <w:sz w:val="24"/>
+          <w:lang w:val="en-US"/>
+          <w:rPrChange w:id="94" w:author="Cristhian Camilo Gomez Narvaez" w:date="2012-08-18T10:25:00Z">
+            <w:rPr>
+              <w:lang w:val="en-US"/>
+            </w:rPr>
+          </w:rPrChange>
+        </w:rPr>
+        <w:pPrChange w:id="95" w:author="Cristhian Camilo Gomez Narvaez" w:date="2012-08-18T10:25:00Z">
+          <w:pPr/>
+        </w:pPrChange>
+      </w:pPr>
+      <w:r>
+        <w:rPr>
+          <w:rFonts w:ascii="Arial" w:hAnsi="Arial" w:cs="Arial"/>
+          <w:sz w:val="24"/>
+          <w:lang w:val="en-US"/>
+          <w:rPrChange w:id="96" w:author="Cristhian Camilo Gomez Narvaez" w:date="2012-08-18T10:25:00Z">
+            <w:rPr>
+              <w:lang w:val="en-US"/>
+            </w:rPr>
+          </w:rPrChange>
+        </w:rPr>
+        <w:t>Google Groups</w:t>
+      </w:r>
+    </w:p>
+    <w:p>
+      <w:pPr>
+        <w:pStyle w:val="Heading2"/>
+        <w:rPr>
+          <w:lang w:val="en-US"/>
+        </w:rPr>
+      </w:pPr>
+      <w:proofErr w:type="spellStart"/>
+      <w:r>
+        <w:rPr>
+          <w:lang w:val="en-US"/>
+        </w:rPr>
+        <w:t>Herramientas</w:t>
+      </w:r>
+      <w:proofErr w:type="spellEnd"/>
+      <w:r>
+        <w:rPr>
+          <w:lang w:val="en-US"/>
+        </w:rPr>
+        <w:t xml:space="preserve"> Hardware</w:t>
+      </w:r>
+    </w:p>
+    <w:p>
+      <w:pPr>
+        <w:pStyle w:val="ListParagraph"/>
+        <w:numPr>
+          <w:ilvl w:val="0"/>
+          <w:numId w:val="15"/>
+        </w:numPr>
+        <w:rPr>
+          <w:rFonts w:ascii="Arial" w:hAnsi="Arial" w:cs="Arial"/>
+          <w:sz w:val="24"/>
+          <w:lang w:val="en-US"/>
+          <w:rPrChange w:id="97" w:author="Cristhian Camilo Gomez Narvaez" w:date="2012-08-18T10:25:00Z">
+            <w:rPr>
+              <w:lang w:val="en-US"/>
+            </w:rPr>
+          </w:rPrChange>
+        </w:rPr>
+        <w:pPrChange w:id="98" w:author="Cristhian Camilo Gomez Narvaez" w:date="2012-08-18T10:25:00Z">
+          <w:pPr/>
+        </w:pPrChange>
+      </w:pPr>
+      <w:r>
+        <w:rPr>
+          <w:rFonts w:ascii="Arial" w:hAnsi="Arial" w:cs="Arial"/>
+          <w:sz w:val="24"/>
+          <w:lang w:val="en-US"/>
+          <w:rPrChange w:id="99" w:author="Cristhian Camilo Gomez Narvaez" w:date="2012-08-18T10:25:00Z">
+            <w:rPr>
+              <w:lang w:val="en-US"/>
+            </w:rPr>
+          </w:rPrChange>
+        </w:rPr>
+        <w:t>Laptop</w:t>
+      </w:r>
+      <w:bookmarkStart w:id="100" w:name="_GoBack"/>
+      <w:bookmarkEnd w:id="100"/>
+      <w:r>
+        <w:rPr>
+          <w:rFonts w:ascii="Arial" w:hAnsi="Arial" w:cs="Arial"/>
+          <w:sz w:val="24"/>
+          <w:lang w:val="en-US"/>
+          <w:rPrChange w:id="101" w:author="Cristhian Camilo Gomez Narvaez" w:date="2012-08-18T10:25:00Z">
+            <w:rPr>
+              <w:lang w:val="en-US"/>
+            </w:rPr>
+          </w:rPrChange>
+        </w:rPr>
+        <w:t>s</w:t>
+      </w:r>
+    </w:p>
+    <w:p>
+      <w:pPr>
+        <w:rPr>
+          <w:lang w:val="en-US"/>
+        </w:rPr>
+      </w:pPr>
+    </w:p>
+    <w:p>
+      <w:pPr>
+        <w:rPr>
+          <w:lang w:val="en-US"/>
+        </w:rPr>
+      </w:pPr>
+    </w:p>
+    <w:p>
+      <w:pPr>
+        <w:rPr>
+          <w:lang w:val="en-US"/>
+        </w:rPr>
+      </w:pPr>
+    </w:p>
+    <w:p>
+      <w:pPr>
+        <w:rPr>
+          <w:lang w:val="en-US"/>
+        </w:rPr>
+      </w:pPr>
+    </w:p>
+    <w:p>
+      <w:pPr>
+        <w:pStyle w:val="Heading2"/>
+        <w:rPr>
+          <w:rFonts w:ascii="Arial" w:hAnsi="Arial" w:cs="Arial"/>
+          <w:sz w:val="28"/>
+          <w:szCs w:val="28"/>
+          <w:lang w:val="en-US"/>
+        </w:rPr>
+      </w:pPr>
+      <w:bookmarkStart w:id="102" w:name="_Toc332558267"/>
+      <w:r>
+        <w:rPr>
+          <w:rFonts w:ascii="Arial" w:hAnsi="Arial" w:cs="Arial"/>
+          <w:sz w:val="28"/>
+          <w:szCs w:val="28"/>
+          <w:lang w:val="en-US"/>
+        </w:rPr>
+        <w:t>4.5 Product Accept</w:t>
+      </w:r>
+      <w:r>
+        <w:rPr>
+          <w:rFonts w:ascii="Arial" w:hAnsi="Arial" w:cs="Arial"/>
+          <w:sz w:val="28"/>
+          <w:szCs w:val="28"/>
+          <w:lang w:val="en-US"/>
+        </w:rPr>
+        <w:t>ance plan</w:t>
+      </w:r>
+      <w:bookmarkEnd w:id="102"/>
+    </w:p>
+    <w:p>
+      <w:pPr>
+        <w:rPr>
+          <w:lang w:val="en-US"/>
+        </w:rPr>
+      </w:pPr>
+    </w:p>
+    <w:p>
+      <w:pPr>
+        <w:pStyle w:val="Heading2"/>
+        <w:rPr>
+          <w:rFonts w:ascii="Arial" w:hAnsi="Arial" w:cs="Arial"/>
+          <w:sz w:val="28"/>
+          <w:szCs w:val="28"/>
+          <w:lang w:val="en-US"/>
+        </w:rPr>
+      </w:pPr>
+      <w:bookmarkStart w:id="103" w:name="_Toc332558268"/>
+      <w:r>
+        <w:rPr>
+          <w:rFonts w:ascii="Arial" w:hAnsi="Arial" w:cs="Arial"/>
+          <w:sz w:val="28"/>
+          <w:szCs w:val="28"/>
+          <w:lang w:val="en-US"/>
+        </w:rPr>
+        <w:t>4.6 Project Organization</w:t>
+      </w:r>
+      <w:bookmarkEnd w:id="103"/>
+    </w:p>
+    <w:p>
+      <w:pPr>
+        <w:pStyle w:val="Heading3"/>
+        <w:rPr>
+          <w:rFonts w:ascii="Arial" w:hAnsi="Arial" w:cs="Arial"/>
+          <w:sz w:val="28"/>
+          <w:szCs w:val="28"/>
+          <w:lang w:val="en-US"/>
+        </w:rPr>
+      </w:pPr>
+      <w:bookmarkStart w:id="104" w:name="_Toc332558269"/>
+      <w:r>
+        <w:rPr>
+          <w:rFonts w:ascii="Arial" w:hAnsi="Arial" w:cs="Arial"/>
+          <w:sz w:val="28"/>
+          <w:szCs w:val="28"/>
+          <w:lang w:val="en-US"/>
+        </w:rPr>
+        <w:t>4.6.1 External Interfaces</w:t>
+      </w:r>
+      <w:bookmarkEnd w:id="104"/>
+    </w:p>
+    <w:p>
+      <w:pPr>
+        <w:rPr>
+          <w:lang w:val="en-US"/>
+        </w:rPr>
+      </w:pPr>
+      <w:bookmarkStart w:id="105" w:name="_Toc332558270"/>
+    </w:p>
+    <w:p>
+      <w:pPr>
+        <w:rPr>
+          <w:lang w:val="en-US"/>
+        </w:rPr>
+      </w:pPr>
+    </w:p>
+    <w:p>
+      <w:pPr>
+        <w:pStyle w:val="Heading3"/>
+        <w:rPr>
+          <w:rFonts w:ascii="Arial" w:hAnsi="Arial" w:cs="Arial"/>
+          <w:sz w:val="28"/>
+          <w:szCs w:val="28"/>
+          <w:lang w:val="en-US"/>
+        </w:rPr>
+      </w:pPr>
+      <w:r>
+        <w:rPr>
+          <w:rFonts w:ascii="Arial" w:hAnsi="Arial" w:cs="Arial"/>
+          <w:sz w:val="28"/>
+          <w:szCs w:val="28"/>
+          <w:lang w:val="en-US"/>
+        </w:rPr>
         <w:lastRenderedPageBreak/>
-        <w:t xml:space="preserve">Enterprise </w:t>
-      </w:r>
-      <w:proofErr w:type="spellStart"/>
-      <w:r>
-        <w:t>Architect</w:t>
-      </w:r>
-      <w:proofErr w:type="spellEnd"/>
-    </w:p>
-    <w:p>
-      <w:r>
-        <w:t>Diseño de Interfaz</w:t>
-      </w:r>
-    </w:p>
-    <w:p>
-      <w:r>
-        <w:t>Adobe Suite CS6</w:t>
-      </w:r>
-    </w:p>
-    <w:p>
-      <w:r>
-        <w:t>Maya 3d</w:t>
-      </w:r>
-    </w:p>
-    <w:p>
-      <w:r>
-        <w:t>Utilidades</w:t>
-      </w:r>
-    </w:p>
-    <w:p>
-      <w:pPr>
-        <w:rPr>
-          <w:lang w:val="en-US"/>
-        </w:rPr>
-      </w:pPr>
-      <w:proofErr w:type="spellStart"/>
-      <w:r>
-        <w:rPr>
-          <w:lang w:val="en-US"/>
-        </w:rPr>
-        <w:t>Winmerge</w:t>
-      </w:r>
-      <w:proofErr w:type="spellEnd"/>
-    </w:p>
-    <w:p>
-      <w:pPr>
-        <w:rPr>
-          <w:lang w:val="en-US"/>
-        </w:rPr>
-      </w:pPr>
-      <w:proofErr w:type="spellStart"/>
-      <w:r>
-        <w:rPr>
-          <w:lang w:val="en-US"/>
-        </w:rPr>
-        <w:t>Edraw</w:t>
-      </w:r>
-      <w:proofErr w:type="spellEnd"/>
-    </w:p>
-    <w:p>
-      <w:pPr>
-        <w:rPr>
-          <w:lang w:val="en-US"/>
-        </w:rPr>
-      </w:pPr>
-      <w:r>
-        <w:rPr>
-          <w:lang w:val="en-US"/>
-        </w:rPr>
-        <w:t>Adobe Reader</w:t>
-      </w:r>
-    </w:p>
-    <w:p>
-      <w:pPr>
-        <w:rPr>
-          <w:lang w:val="en-US"/>
-        </w:rPr>
-      </w:pPr>
-      <w:r>
-        <w:rPr>
-          <w:lang w:val="en-US"/>
-        </w:rPr>
-        <w:t>Maniac Time</w:t>
-      </w:r>
-    </w:p>
-    <w:p>
-      <w:pPr>
-        <w:rPr>
-          <w:lang w:val="en-US"/>
-        </w:rPr>
-      </w:pPr>
-      <w:r>
-        <w:rPr>
-          <w:lang w:val="en-US"/>
-        </w:rPr>
-        <w:t>Microsoft Office 2010</w:t>
-      </w:r>
-    </w:p>
-    <w:p>
-      <w:proofErr w:type="spellStart"/>
-      <w:r>
-        <w:t>Skype</w:t>
-      </w:r>
-      <w:proofErr w:type="spellEnd"/>
-    </w:p>
-    <w:p>
-      <w:proofErr w:type="spellStart"/>
-      <w:r>
-        <w:t>Dropbox</w:t>
-      </w:r>
-      <w:proofErr w:type="spellEnd"/>
-    </w:p>
-    <w:p/>
-    <w:p>
-      <w:r>
-        <w:t xml:space="preserve">Listas de </w:t>
-      </w:r>
-      <w:proofErr w:type="spellStart"/>
-      <w:r>
-        <w:t>Distribucion</w:t>
-      </w:r>
-      <w:proofErr w:type="spellEnd"/>
-      <w:r>
-        <w:t xml:space="preserve"> de Correos</w:t>
-      </w:r>
-    </w:p>
-    <w:p>
-      <w:r>
-        <w:t xml:space="preserve">Google </w:t>
-      </w:r>
-      <w:proofErr w:type="spellStart"/>
-      <w:r>
-        <w:t>Groups</w:t>
-      </w:r>
-      <w:proofErr w:type="spellEnd"/>
-    </w:p>
-    <w:p/>
-    <w:p>
-      <w:r>
-        <w:t>Herramientas Hardware</w:t>
-      </w:r>
-    </w:p>
-    <w:p>
-      <w:r>
-        <w:t>Laptops</w:t>
-      </w:r>
-    </w:p>
-    <w:p/>
-    <w:p/>
-    <w:p/>
-    <w:p/>
+        <w:t>4.6.2 Internal Interfaces</w:t>
+      </w:r>
+      <w:bookmarkEnd w:id="105"/>
+    </w:p>
+    <w:p>
+      <w:pPr>
+        <w:pStyle w:val="Heading3"/>
+        <w:rPr>
+          <w:rFonts w:ascii="Arial" w:hAnsi="Arial" w:cs="Arial"/>
+          <w:sz w:val="28"/>
+          <w:szCs w:val="28"/>
+          <w:lang w:val="en-US"/>
+        </w:rPr>
+      </w:pPr>
+      <w:bookmarkStart w:id="106" w:name="_Toc332558271"/>
+      <w:r>
+        <w:rPr>
+          <w:rFonts w:ascii="Arial" w:hAnsi="Arial" w:cs="Arial"/>
+          <w:sz w:val="28"/>
+          <w:szCs w:val="28"/>
+          <w:lang w:val="en-US"/>
+        </w:rPr>
+        <w:t>4.6.3 Authorities and responsibilities</w:t>
+      </w:r>
+      <w:bookmarkEnd w:id="106"/>
+    </w:p>
+    <w:p>
+      <w:pPr>
+        <w:rPr>
+          <w:rFonts w:ascii="Arial" w:hAnsi="Arial" w:cs="Arial"/>
+          <w:sz w:val="28"/>
+          <w:szCs w:val="28"/>
+          <w:lang w:val="en-US"/>
+        </w:rPr>
+      </w:pPr>
+    </w:p>
+    <w:p>
+      <w:pPr>
+        <w:pStyle w:val="Heading1"/>
+        <w:rPr>
+          <w:rFonts w:ascii="Arial" w:hAnsi="Arial" w:cs="Arial"/>
+          <w:lang w:val="en-US"/>
+        </w:rPr>
+      </w:pPr>
+      <w:bookmarkStart w:id="107" w:name="_Toc332558272"/>
+      <w:r>
+        <w:rPr>
+          <w:rFonts w:ascii="Arial" w:hAnsi="Arial" w:cs="Arial"/>
+          <w:lang w:val="en-US"/>
+        </w:rPr>
+        <w:t>5. Project planning</w:t>
+      </w:r>
+      <w:bookmarkEnd w:id="107"/>
+    </w:p>
     <w:p>
       <w:pPr>
         <w:pStyle w:val="Heading2"/>
@@ -9812,42 +10510,51 @@
           <w:lang w:val="en-US"/>
         </w:rPr>
       </w:pPr>
-      <w:bookmarkStart w:id="49" w:name="_Toc332558267"/>
+      <w:bookmarkStart w:id="108" w:name="_Toc332558273"/>
       <w:r>
         <w:rPr>
           <w:rFonts w:ascii="Arial" w:hAnsi="Arial" w:cs="Arial"/>
           <w:sz w:val="28"/>
           <w:szCs w:val="28"/>
-        </w:rPr>
-        <w:t xml:space="preserve">4.5 </w:t>
-      </w:r>
-      <w:proofErr w:type="spellStart"/>
-      <w:r>
+          <w:lang w:val="en-US"/>
+        </w:rPr>
+        <w:t>5.1 Project initiation</w:t>
+      </w:r>
+      <w:bookmarkEnd w:id="108"/>
+    </w:p>
+    <w:p>
+      <w:pPr>
+        <w:pStyle w:val="Heading3"/>
         <w:rPr>
           <w:rFonts w:ascii="Arial" w:hAnsi="Arial" w:cs="Arial"/>
           <w:sz w:val="28"/>
           <w:szCs w:val="28"/>
-        </w:rPr>
-        <w:t>Product</w:t>
-      </w:r>
-      <w:proofErr w:type="spellEnd"/>
+          <w:lang w:val="en-US"/>
+        </w:rPr>
+      </w:pPr>
+      <w:bookmarkStart w:id="109" w:name="_Toc332558274"/>
       <w:r>
         <w:rPr>
           <w:rFonts w:ascii="Arial" w:hAnsi="Arial" w:cs="Arial"/>
           <w:sz w:val="28"/>
           <w:szCs w:val="28"/>
-        </w:rPr>
-        <w:t xml:space="preserve"> </w:t>
-      </w:r>
-      <w:proofErr w:type="spellStart"/>
-      <w:r>
+          <w:lang w:val="en-US"/>
+        </w:rPr>
+        <w:t>5.1.1 Estimation Plan</w:t>
+      </w:r>
+      <w:bookmarkEnd w:id="109"/>
+    </w:p>
+    <w:p>
+      <w:pPr>
+        <w:pStyle w:val="Heading3"/>
         <w:rPr>
           <w:rFonts w:ascii="Arial" w:hAnsi="Arial" w:cs="Arial"/>
           <w:sz w:val="28"/>
           <w:szCs w:val="28"/>
-        </w:rPr>
-        <w:t>Accept</w:t>
-      </w:r>
+          <w:lang w:val="en-US"/>
+        </w:rPr>
+      </w:pPr>
+      <w:bookmarkStart w:id="110" w:name="_Toc332558275"/>
       <w:r>
         <w:rPr>
           <w:rFonts w:ascii="Arial" w:hAnsi="Arial" w:cs="Arial"/>
@@ -9855,245 +10562,31 @@
           <w:szCs w:val="28"/>
           <w:lang w:val="en-US"/>
         </w:rPr>
-        <w:t>ance</w:t>
-      </w:r>
-      <w:proofErr w:type="spellEnd"/>
-      <w:r>
+        <w:t>5.1.2 Staffing Plan</w:t>
+      </w:r>
+      <w:bookmarkEnd w:id="110"/>
+    </w:p>
+    <w:p>
+      <w:pPr>
+        <w:pStyle w:val="Heading3"/>
         <w:rPr>
           <w:rFonts w:ascii="Arial" w:hAnsi="Arial" w:cs="Arial"/>
           <w:sz w:val="28"/>
           <w:szCs w:val="28"/>
           <w:lang w:val="en-US"/>
         </w:rPr>
-        <w:t xml:space="preserve"> plan</w:t>
-      </w:r>
-      <w:bookmarkEnd w:id="49"/>
-    </w:p>
-    <w:p>
-      <w:pPr>
-        <w:rPr>
-          <w:lang w:val="en-US"/>
-        </w:rPr>
-      </w:pPr>
-    </w:p>
-    <w:p>
-      <w:pPr>
-        <w:pStyle w:val="Heading2"/>
+      </w:pPr>
+      <w:bookmarkStart w:id="111" w:name="_Toc332558276"/>
+      <w:r>
         <w:rPr>
           <w:rFonts w:ascii="Arial" w:hAnsi="Arial" w:cs="Arial"/>
           <w:sz w:val="28"/>
           <w:szCs w:val="28"/>
           <w:lang w:val="en-US"/>
         </w:rPr>
-      </w:pPr>
-      <w:bookmarkStart w:id="50" w:name="_Toc332558268"/>
-      <w:r>
-        <w:rPr>
-          <w:rFonts w:ascii="Arial" w:hAnsi="Arial" w:cs="Arial"/>
-          <w:sz w:val="28"/>
-          <w:szCs w:val="28"/>
-          <w:lang w:val="en-US"/>
-        </w:rPr>
-        <w:lastRenderedPageBreak/>
-        <w:t>4.6 Project Organization</w:t>
-      </w:r>
-      <w:bookmarkEnd w:id="50"/>
-    </w:p>
-    <w:p>
-      <w:pPr>
-        <w:pStyle w:val="Heading3"/>
-        <w:rPr>
-          <w:rFonts w:ascii="Arial" w:hAnsi="Arial" w:cs="Arial"/>
-          <w:sz w:val="28"/>
-          <w:szCs w:val="28"/>
-          <w:lang w:val="en-US"/>
-        </w:rPr>
-      </w:pPr>
-      <w:bookmarkStart w:id="51" w:name="_Toc332558269"/>
-      <w:r>
-        <w:rPr>
-          <w:rFonts w:ascii="Arial" w:hAnsi="Arial" w:cs="Arial"/>
-          <w:sz w:val="28"/>
-          <w:szCs w:val="28"/>
-          <w:lang w:val="en-US"/>
-        </w:rPr>
-        <w:t>4.6.1 External Interfaces</w:t>
-      </w:r>
-      <w:bookmarkEnd w:id="51"/>
-    </w:p>
-    <w:p>
-      <w:pPr>
-        <w:rPr>
-          <w:lang w:val="en-US"/>
-        </w:rPr>
-      </w:pPr>
-      <w:bookmarkStart w:id="52" w:name="_Toc332558270"/>
-    </w:p>
-    <w:p>
-      <w:pPr>
-        <w:rPr>
-          <w:lang w:val="en-US"/>
-        </w:rPr>
-      </w:pPr>
-    </w:p>
-    <w:p>
-      <w:pPr>
-        <w:pStyle w:val="Heading3"/>
-        <w:rPr>
-          <w:rFonts w:ascii="Arial" w:hAnsi="Arial" w:cs="Arial"/>
-          <w:sz w:val="28"/>
-          <w:szCs w:val="28"/>
-          <w:lang w:val="en-US"/>
-        </w:rPr>
-      </w:pPr>
-      <w:r>
-        <w:rPr>
-          <w:rFonts w:ascii="Arial" w:hAnsi="Arial" w:cs="Arial"/>
-          <w:sz w:val="28"/>
-          <w:szCs w:val="28"/>
-          <w:lang w:val="en-US"/>
-        </w:rPr>
-        <w:t>4.6.2 Internal Interfaces</w:t>
-      </w:r>
-      <w:bookmarkEnd w:id="52"/>
-    </w:p>
-    <w:p>
-      <w:pPr>
-        <w:pStyle w:val="Heading3"/>
-        <w:rPr>
-          <w:rFonts w:ascii="Arial" w:hAnsi="Arial" w:cs="Arial"/>
-          <w:sz w:val="28"/>
-          <w:szCs w:val="28"/>
-          <w:lang w:val="en-US"/>
-        </w:rPr>
-      </w:pPr>
-      <w:bookmarkStart w:id="53" w:name="_Toc332558271"/>
-      <w:r>
-        <w:rPr>
-          <w:rFonts w:ascii="Arial" w:hAnsi="Arial" w:cs="Arial"/>
-          <w:sz w:val="28"/>
-          <w:szCs w:val="28"/>
-          <w:lang w:val="en-US"/>
-        </w:rPr>
-        <w:t>4.6.3 Authorities and responsibilities</w:t>
-      </w:r>
-      <w:bookmarkEnd w:id="53"/>
-    </w:p>
-    <w:p>
-      <w:pPr>
-        <w:rPr>
-          <w:rFonts w:ascii="Arial" w:hAnsi="Arial" w:cs="Arial"/>
-          <w:sz w:val="28"/>
-          <w:szCs w:val="28"/>
-          <w:lang w:val="en-US"/>
-        </w:rPr>
-      </w:pPr>
-    </w:p>
-    <w:p>
-      <w:pPr>
-        <w:pStyle w:val="Heading1"/>
-        <w:rPr>
-          <w:rFonts w:ascii="Arial" w:hAnsi="Arial" w:cs="Arial"/>
-          <w:lang w:val="en-US"/>
-        </w:rPr>
-      </w:pPr>
-      <w:bookmarkStart w:id="54" w:name="_Toc332558272"/>
-      <w:r>
-        <w:rPr>
-          <w:rFonts w:ascii="Arial" w:hAnsi="Arial" w:cs="Arial"/>
-          <w:lang w:val="en-US"/>
-        </w:rPr>
-        <w:t>5. Project planning</w:t>
-      </w:r>
-      <w:bookmarkEnd w:id="54"/>
-    </w:p>
-    <w:p>
-      <w:pPr>
-        <w:pStyle w:val="Heading2"/>
-        <w:rPr>
-          <w:rFonts w:ascii="Arial" w:hAnsi="Arial" w:cs="Arial"/>
-          <w:sz w:val="28"/>
-          <w:szCs w:val="28"/>
-          <w:lang w:val="en-US"/>
-        </w:rPr>
-      </w:pPr>
-      <w:bookmarkStart w:id="55" w:name="_Toc332558273"/>
-      <w:r>
-        <w:rPr>
-          <w:rFonts w:ascii="Arial" w:hAnsi="Arial" w:cs="Arial"/>
-          <w:sz w:val="28"/>
-          <w:szCs w:val="28"/>
-          <w:lang w:val="en-US"/>
-        </w:rPr>
-        <w:t>5.1 Project initiation</w:t>
-      </w:r>
-      <w:bookmarkEnd w:id="55"/>
-    </w:p>
-    <w:p>
-      <w:pPr>
-        <w:pStyle w:val="Heading3"/>
-        <w:rPr>
-          <w:rFonts w:ascii="Arial" w:hAnsi="Arial" w:cs="Arial"/>
-          <w:sz w:val="28"/>
-          <w:szCs w:val="28"/>
-          <w:lang w:val="en-US"/>
-        </w:rPr>
-      </w:pPr>
-      <w:bookmarkStart w:id="56" w:name="_Toc332558274"/>
-      <w:r>
-        <w:rPr>
-          <w:rFonts w:ascii="Arial" w:hAnsi="Arial" w:cs="Arial"/>
-          <w:sz w:val="28"/>
-          <w:szCs w:val="28"/>
-          <w:lang w:val="en-US"/>
-        </w:rPr>
-        <w:t>5.1.1 Estimation Plan</w:t>
-      </w:r>
-      <w:bookmarkEnd w:id="56"/>
-    </w:p>
-    <w:p>
-      <w:pPr>
-        <w:pStyle w:val="Heading3"/>
-        <w:rPr>
-          <w:rFonts w:ascii="Arial" w:hAnsi="Arial" w:cs="Arial"/>
-          <w:sz w:val="28"/>
-          <w:szCs w:val="28"/>
-          <w:lang w:val="en-US"/>
-        </w:rPr>
-      </w:pPr>
-      <w:bookmarkStart w:id="57" w:name="_Toc332558275"/>
-      <w:r>
-        <w:rPr>
-          <w:rFonts w:ascii="Arial" w:hAnsi="Arial" w:cs="Arial"/>
-          <w:sz w:val="28"/>
-          <w:szCs w:val="28"/>
-          <w:lang w:val="en-US"/>
-        </w:rPr>
-        <w:t>5.1.2 Staffing Plan</w:t>
-      </w:r>
-      <w:bookmarkEnd w:id="57"/>
-    </w:p>
-    <w:p>
-      <w:pPr>
-        <w:pStyle w:val="Heading3"/>
-        <w:rPr>
-          <w:rFonts w:ascii="Arial" w:hAnsi="Arial" w:cs="Arial"/>
-          <w:sz w:val="28"/>
-          <w:szCs w:val="28"/>
-          <w:lang w:val="en-US"/>
-        </w:rPr>
-      </w:pPr>
-      <w:bookmarkStart w:id="58" w:name="_Toc332558276"/>
-      <w:r>
-        <w:rPr>
-          <w:rFonts w:ascii="Arial" w:hAnsi="Arial" w:cs="Arial"/>
-          <w:sz w:val="28"/>
-          <w:szCs w:val="28"/>
-          <w:lang w:val="en-US"/>
-        </w:rPr>
         <w:t>5.1.3 Resource acquisition plan</w:t>
       </w:r>
-      <w:bookmarkEnd w:id="58"/>
+      <w:bookmarkEnd w:id="111"/>
     </w:p>
     <w:p>
       <w:pPr>
@@ -10103,7 +10596,7 @@
           <w:sz w:val="28"/>
         </w:rPr>
       </w:pPr>
-      <w:bookmarkStart w:id="59" w:name="_Toc332558277"/>
+      <w:bookmarkStart w:id="112" w:name="_Toc332558277"/>
       <w:r>
         <w:rPr>
           <w:rFonts w:ascii="Arial" w:hAnsi="Arial"/>
@@ -10127,7 +10620,7 @@
         </w:rPr>
         <w:t xml:space="preserve"> training plan</w:t>
       </w:r>
-      <w:bookmarkEnd w:id="59"/>
+      <w:bookmarkEnd w:id="112"/>
     </w:p>
     <w:p/>
     <w:p>
@@ -10342,88 +10835,96 @@
           <w:sz w:val="24"/>
           <w:szCs w:val="28"/>
         </w:rPr>
+        <w:t xml:space="preserve">El plan de entrenamiento consiste en sesiones de teoría y práctica, las charlas teóricas, estarán enfocadas a explicar el modelo de gestión de versiones por parte de GIT, debido a que este repositorio maneja un esquema de </w:t>
+      </w:r>
+      <w:r>
+        <w:rPr>
+          <w:rFonts w:ascii="Arial" w:hAnsi="Arial" w:cs="Arial"/>
+          <w:sz w:val="24"/>
+          <w:szCs w:val="28"/>
+        </w:rPr>
+        <w:t>control de versiones</w:t>
+      </w:r>
+      <w:r>
+        <w:rPr>
+          <w:rFonts w:ascii="Arial" w:hAnsi="Arial" w:cs="Arial"/>
+          <w:sz w:val="24"/>
+          <w:szCs w:val="28"/>
+        </w:rPr>
+        <w:t xml:space="preserve"> </w:t>
+      </w:r>
+      <w:r>
+        <w:rPr>
+          <w:rFonts w:ascii="Arial" w:hAnsi="Arial" w:cs="Arial"/>
+          <w:sz w:val="24"/>
+          <w:szCs w:val="28"/>
+        </w:rPr>
+        <w:t>distribuido,</w:t>
+      </w:r>
+      <w:r>
+        <w:rPr>
+          <w:rFonts w:ascii="Arial" w:hAnsi="Arial" w:cs="Arial"/>
+          <w:sz w:val="24"/>
+          <w:szCs w:val="28"/>
+        </w:rPr>
+        <w:t xml:space="preserve"> es necesario conocer los procedimientos de </w:t>
+      </w:r>
+      <w:r>
+        <w:rPr>
+          <w:rFonts w:ascii="Arial" w:hAnsi="Arial" w:cs="Arial"/>
+          <w:sz w:val="24"/>
+          <w:szCs w:val="28"/>
+        </w:rPr>
+        <w:t xml:space="preserve">control de </w:t>
+      </w:r>
+      <w:r>
+        <w:rPr>
+          <w:rFonts w:ascii="Arial" w:hAnsi="Arial" w:cs="Arial"/>
+          <w:sz w:val="24"/>
+          <w:szCs w:val="28"/>
+        </w:rPr>
+        <w:t xml:space="preserve"> archivos</w:t>
+      </w:r>
+      <w:r>
+        <w:rPr>
+          <w:rFonts w:ascii="Arial" w:hAnsi="Arial" w:cs="Arial"/>
+          <w:sz w:val="24"/>
+          <w:szCs w:val="28"/>
+        </w:rPr>
+        <w:t xml:space="preserve">, por otra parte para la realización de las practicas se tendrá en cuenta </w:t>
+      </w:r>
+      <w:r>
+        <w:rPr>
+          <w:rFonts w:ascii="Arial" w:hAnsi="Arial" w:cs="Arial"/>
+          <w:sz w:val="24"/>
+          <w:szCs w:val="28"/>
+        </w:rPr>
+        <w:t>la adición al repositorio</w:t>
+      </w:r>
+      <w:r>
+        <w:rPr>
+          <w:rFonts w:ascii="Arial" w:hAnsi="Arial" w:cs="Arial"/>
+          <w:sz w:val="24"/>
+          <w:szCs w:val="28"/>
+        </w:rPr>
+        <w:t xml:space="preserve"> de archivos</w:t>
+      </w:r>
+      <w:r>
+        <w:rPr>
+          <w:rFonts w:ascii="Arial" w:hAnsi="Arial" w:cs="Arial"/>
+          <w:sz w:val="24"/>
+          <w:szCs w:val="28"/>
+        </w:rPr>
+        <w:t xml:space="preserve">, la </w:t>
+      </w:r>
+      <w:r>
+        <w:rPr>
+          <w:rFonts w:ascii="Arial" w:hAnsi="Arial" w:cs="Arial"/>
+          <w:sz w:val="24"/>
+          <w:szCs w:val="28"/>
+        </w:rPr>
         <w:lastRenderedPageBreak/>
-        <w:t xml:space="preserve">El plan de entrenamiento consiste en sesiones de teoría y práctica, las charlas teóricas, estarán enfocadas a explicar el modelo de gestión de versiones por parte de GIT, debido a que este repositorio maneja un esquema de </w:t>
-      </w:r>
-      <w:r>
-        <w:rPr>
-          <w:rFonts w:ascii="Arial" w:hAnsi="Arial" w:cs="Arial"/>
-          <w:sz w:val="24"/>
-          <w:szCs w:val="28"/>
-        </w:rPr>
-        <w:t>control de versiones</w:t>
-      </w:r>
-      <w:r>
-        <w:rPr>
-          <w:rFonts w:ascii="Arial" w:hAnsi="Arial" w:cs="Arial"/>
-          <w:sz w:val="24"/>
-          <w:szCs w:val="28"/>
-        </w:rPr>
-        <w:t xml:space="preserve"> </w:t>
-      </w:r>
-      <w:r>
-        <w:rPr>
-          <w:rFonts w:ascii="Arial" w:hAnsi="Arial" w:cs="Arial"/>
-          <w:sz w:val="24"/>
-          <w:szCs w:val="28"/>
-        </w:rPr>
-        <w:t>distribuido,</w:t>
-      </w:r>
-      <w:r>
-        <w:rPr>
-          <w:rFonts w:ascii="Arial" w:hAnsi="Arial" w:cs="Arial"/>
-          <w:sz w:val="24"/>
-          <w:szCs w:val="28"/>
-        </w:rPr>
-        <w:t xml:space="preserve"> es necesario conocer los procedimientos de </w:t>
-      </w:r>
-      <w:r>
-        <w:rPr>
-          <w:rFonts w:ascii="Arial" w:hAnsi="Arial" w:cs="Arial"/>
-          <w:sz w:val="24"/>
-          <w:szCs w:val="28"/>
-        </w:rPr>
-        <w:t xml:space="preserve">control de </w:t>
-      </w:r>
-      <w:r>
-        <w:rPr>
-          <w:rFonts w:ascii="Arial" w:hAnsi="Arial" w:cs="Arial"/>
-          <w:sz w:val="24"/>
-          <w:szCs w:val="28"/>
-        </w:rPr>
-        <w:t xml:space="preserve"> archivos</w:t>
-      </w:r>
-      <w:r>
-        <w:rPr>
-          <w:rFonts w:ascii="Arial" w:hAnsi="Arial" w:cs="Arial"/>
-          <w:sz w:val="24"/>
-          <w:szCs w:val="28"/>
-        </w:rPr>
-        <w:t xml:space="preserve">, por otra parte para la realización de las practicas se tendrá en cuenta </w:t>
-      </w:r>
-      <w:r>
-        <w:rPr>
-          <w:rFonts w:ascii="Arial" w:hAnsi="Arial" w:cs="Arial"/>
-          <w:sz w:val="24"/>
-          <w:szCs w:val="28"/>
-        </w:rPr>
-        <w:t>la adición al repositorio</w:t>
-      </w:r>
-      <w:r>
-        <w:rPr>
-          <w:rFonts w:ascii="Arial" w:hAnsi="Arial" w:cs="Arial"/>
-          <w:sz w:val="24"/>
-          <w:szCs w:val="28"/>
-        </w:rPr>
-        <w:t xml:space="preserve"> de archivos</w:t>
-      </w:r>
-      <w:r>
-        <w:rPr>
-          <w:rFonts w:ascii="Arial" w:hAnsi="Arial" w:cs="Arial"/>
-          <w:sz w:val="24"/>
-          <w:szCs w:val="28"/>
-        </w:rPr>
-        <w:t xml:space="preserve">, la creación de </w:t>
+        <w:t xml:space="preserve">creación de </w:t>
       </w:r>
       <w:proofErr w:type="spellStart"/>
       <w:r>
@@ -10482,7 +10983,7 @@
       <w:pPr>
         <w:pStyle w:val="Heading1"/>
       </w:pPr>
-      <w:commentRangeStart w:id="60"/>
+      <w:commentRangeStart w:id="113"/>
       <w:r>
         <w:t>Entornos de D</w:t>
       </w:r>
@@ -10533,7 +11034,7 @@
         </w:rPr>
         <w:t>tilidades</w:t>
       </w:r>
-      <w:commentRangeEnd w:id="60"/>
+      <w:commentRangeEnd w:id="113"/>
       <w:proofErr w:type="spellEnd"/>
       <w:r>
         <w:rPr>
@@ -10543,7 +11044,7 @@
           <w:bCs w:val="0"/>
           <w:color w:val="auto"/>
         </w:rPr>
-        <w:commentReference w:id="60"/>
+        <w:commentReference w:id="113"/>
       </w:r>
     </w:p>
     <w:p>
@@ -10577,7 +11078,7 @@
           <w:lang w:val="en-US"/>
         </w:rPr>
       </w:pPr>
-      <w:bookmarkStart w:id="61" w:name="_Toc332558278"/>
+      <w:bookmarkStart w:id="114" w:name="_Toc332558278"/>
       <w:r>
         <w:rPr>
           <w:rFonts w:ascii="Arial" w:hAnsi="Arial" w:cs="Arial"/>
@@ -10587,7 +11088,7 @@
         </w:rPr>
         <w:t>5.2 Project work plans</w:t>
       </w:r>
-      <w:bookmarkEnd w:id="61"/>
+      <w:bookmarkEnd w:id="114"/>
     </w:p>
     <w:p>
       <w:pPr>
@@ -10599,7 +11100,7 @@
           <w:lang w:val="en-US"/>
         </w:rPr>
       </w:pPr>
-      <w:bookmarkStart w:id="62" w:name="_Toc332558279"/>
+      <w:bookmarkStart w:id="115" w:name="_Toc332558279"/>
       <w:r>
         <w:rPr>
           <w:rFonts w:ascii="Arial" w:hAnsi="Arial" w:cs="Arial"/>
@@ -10609,7 +11110,7 @@
         </w:rPr>
         <w:t>5.2.1 Work Activities</w:t>
       </w:r>
-      <w:bookmarkEnd w:id="62"/>
+      <w:bookmarkEnd w:id="115"/>
     </w:p>
     <w:p>
       <w:pPr>
@@ -10621,7 +11122,7 @@
           <w:lang w:val="en-US"/>
         </w:rPr>
       </w:pPr>
-      <w:bookmarkStart w:id="63" w:name="_Toc332558280"/>
+      <w:bookmarkStart w:id="116" w:name="_Toc332558280"/>
       <w:r>
         <w:rPr>
           <w:rFonts w:ascii="Arial" w:hAnsi="Arial" w:cs="Arial"/>
@@ -10631,7 +11132,7 @@
         </w:rPr>
         <w:t>5.2.2 Schedule Allocation</w:t>
       </w:r>
-      <w:bookmarkEnd w:id="63"/>
+      <w:bookmarkEnd w:id="116"/>
     </w:p>
     <w:p>
       <w:pPr>
@@ -10643,7 +11144,7 @@
           <w:lang w:val="en-US"/>
         </w:rPr>
       </w:pPr>
-      <w:bookmarkStart w:id="64" w:name="_Toc332558281"/>
+      <w:bookmarkStart w:id="117" w:name="_Toc332558281"/>
       <w:r>
         <w:rPr>
           <w:rFonts w:ascii="Arial" w:hAnsi="Arial" w:cs="Arial"/>
@@ -10653,7 +11154,7 @@
         </w:rPr>
         <w:t xml:space="preserve">5.2.3 Resource </w:t>
       </w:r>
-      <w:commentRangeStart w:id="65"/>
+      <w:commentRangeStart w:id="118"/>
       <w:r>
         <w:rPr>
           <w:rFonts w:ascii="Arial" w:hAnsi="Arial" w:cs="Arial"/>
@@ -10663,8 +11164,8 @@
         </w:rPr>
         <w:t>allocation</w:t>
       </w:r>
-      <w:bookmarkEnd w:id="64"/>
-      <w:commentRangeEnd w:id="65"/>
+      <w:bookmarkEnd w:id="117"/>
+      <w:commentRangeEnd w:id="118"/>
       <w:r>
         <w:rPr>
           <w:rStyle w:val="CommentReference"/>
@@ -10673,7 +11174,7 @@
           <w:bCs w:val="0"/>
           <w:color w:val="auto"/>
         </w:rPr>
-        <w:commentReference w:id="65"/>
+        <w:commentReference w:id="118"/>
       </w:r>
     </w:p>
     <w:p>
@@ -10700,7 +11201,7 @@
           <w:lang w:val="en-US"/>
         </w:rPr>
       </w:pPr>
-      <w:bookmarkStart w:id="66" w:name="_Toc332558282"/>
+      <w:bookmarkStart w:id="119" w:name="_Toc332558282"/>
       <w:r>
         <w:rPr>
           <w:rFonts w:ascii="Arial" w:hAnsi="Arial" w:cs="Arial"/>
@@ -10710,7 +11211,7 @@
         </w:rPr>
         <w:t>5.2.4 Budget allocation</w:t>
       </w:r>
-      <w:bookmarkEnd w:id="66"/>
+      <w:bookmarkEnd w:id="119"/>
     </w:p>
     <w:p>
       <w:pPr>
@@ -10722,7 +11223,7 @@
           <w:lang w:val="en-US"/>
         </w:rPr>
       </w:pPr>
-      <w:bookmarkStart w:id="67" w:name="_Toc332558283"/>
+      <w:bookmarkStart w:id="120" w:name="_Toc332558283"/>
       <w:r>
         <w:rPr>
           <w:rFonts w:ascii="Arial" w:hAnsi="Arial" w:cs="Arial"/>
@@ -10732,7 +11233,7 @@
         </w:rPr>
         <w:t>5.2.5 Procurement plan</w:t>
       </w:r>
-      <w:bookmarkEnd w:id="67"/>
+      <w:bookmarkEnd w:id="120"/>
     </w:p>
     <w:p>
       <w:pPr>
@@ -10752,7 +11253,7 @@
           <w:lang w:val="en-US"/>
         </w:rPr>
       </w:pPr>
-      <w:bookmarkStart w:id="68" w:name="_Toc332558284"/>
+      <w:bookmarkStart w:id="121" w:name="_Toc332558284"/>
       <w:r>
         <w:rPr>
           <w:rFonts w:ascii="Arial" w:hAnsi="Arial" w:cs="Arial"/>
@@ -10775,7 +11276,7 @@
         </w:rPr>
         <w:t xml:space="preserve"> and control</w:t>
       </w:r>
-      <w:bookmarkEnd w:id="68"/>
+      <w:bookmarkEnd w:id="121"/>
     </w:p>
     <w:p>
       <w:pPr>
@@ -10787,7 +11288,7 @@
           <w:lang w:val="en-US"/>
         </w:rPr>
       </w:pPr>
-      <w:bookmarkStart w:id="69" w:name="_Toc332558285"/>
+      <w:bookmarkStart w:id="122" w:name="_Toc332558285"/>
       <w:r>
         <w:rPr>
           <w:rFonts w:ascii="Arial" w:hAnsi="Arial" w:cs="Arial"/>
@@ -10797,7 +11298,7 @@
         </w:rPr>
         <w:t>6.1 Requirements management plan</w:t>
       </w:r>
-      <w:bookmarkEnd w:id="69"/>
+      <w:bookmarkEnd w:id="122"/>
     </w:p>
     <w:p>
       <w:pPr>
@@ -10809,7 +11310,7 @@
           <w:lang w:val="en-US"/>
         </w:rPr>
       </w:pPr>
-      <w:bookmarkStart w:id="70" w:name="_Toc332558286"/>
+      <w:bookmarkStart w:id="123" w:name="_Toc332558286"/>
       <w:r>
         <w:rPr>
           <w:rFonts w:ascii="Arial" w:hAnsi="Arial" w:cs="Arial"/>
@@ -10819,7 +11320,7 @@
         </w:rPr>
         <w:t>6.2 Scope Change control plan</w:t>
       </w:r>
-      <w:bookmarkEnd w:id="70"/>
+      <w:bookmarkEnd w:id="123"/>
     </w:p>
     <w:p>
       <w:pPr>
@@ -10831,7 +11332,7 @@
           <w:lang w:val="en-US"/>
         </w:rPr>
       </w:pPr>
-      <w:bookmarkStart w:id="71" w:name="_Toc332558287"/>
+      <w:bookmarkStart w:id="124" w:name="_Toc332558287"/>
       <w:r>
         <w:rPr>
           <w:rFonts w:ascii="Arial" w:hAnsi="Arial" w:cs="Arial"/>
@@ -10841,7 +11342,7 @@
         </w:rPr>
         <w:t>6.3 Schedule control plan</w:t>
       </w:r>
-      <w:bookmarkEnd w:id="71"/>
+      <w:bookmarkEnd w:id="124"/>
     </w:p>
     <w:p>
       <w:pPr>
@@ -10853,7 +11354,7 @@
           <w:lang w:val="en-US"/>
         </w:rPr>
       </w:pPr>
-      <w:bookmarkStart w:id="72" w:name="_Toc332558288"/>
+      <w:bookmarkStart w:id="125" w:name="_Toc332558288"/>
       <w:r>
         <w:rPr>
           <w:rFonts w:ascii="Arial" w:hAnsi="Arial" w:cs="Arial"/>
@@ -10863,7 +11364,7 @@
         </w:rPr>
         <w:t>6.4 Budget control plan</w:t>
       </w:r>
-      <w:bookmarkEnd w:id="72"/>
+      <w:bookmarkEnd w:id="125"/>
     </w:p>
     <w:p>
       <w:pPr>
@@ -10875,7 +11376,7 @@
           <w:lang w:val="en-US"/>
         </w:rPr>
       </w:pPr>
-      <w:bookmarkStart w:id="73" w:name="_Toc332558289"/>
+      <w:bookmarkStart w:id="126" w:name="_Toc332558289"/>
       <w:r>
         <w:rPr>
           <w:rFonts w:ascii="Arial" w:hAnsi="Arial" w:cs="Arial"/>
@@ -10885,7 +11386,7 @@
         </w:rPr>
         <w:t>6.5 Quality assurance plan</w:t>
       </w:r>
-      <w:bookmarkEnd w:id="73"/>
+      <w:bookmarkEnd w:id="126"/>
     </w:p>
     <w:p>
       <w:pPr>
@@ -10897,7 +11398,7 @@
           <w:lang w:val="en-US"/>
         </w:rPr>
       </w:pPr>
-      <w:bookmarkStart w:id="74" w:name="_Toc332558290"/>
+      <w:bookmarkStart w:id="127" w:name="_Toc332558290"/>
       <w:r>
         <w:rPr>
           <w:rFonts w:ascii="Arial" w:hAnsi="Arial" w:cs="Arial"/>
@@ -10907,7 +11408,7 @@
         </w:rPr>
         <w:t>6.6 Subcontractor management plan</w:t>
       </w:r>
-      <w:bookmarkEnd w:id="74"/>
+      <w:bookmarkEnd w:id="127"/>
     </w:p>
     <w:p>
       <w:pPr>
@@ -10919,7 +11420,7 @@
           <w:lang w:val="en-US"/>
         </w:rPr>
       </w:pPr>
-      <w:bookmarkStart w:id="75" w:name="_Toc332558291"/>
+      <w:bookmarkStart w:id="128" w:name="_Toc332558291"/>
       <w:r>
         <w:rPr>
           <w:rFonts w:ascii="Arial" w:hAnsi="Arial" w:cs="Arial"/>
@@ -10929,7 +11430,7 @@
         </w:rPr>
         <w:t>6.7 Project closeout plan</w:t>
       </w:r>
-      <w:bookmarkEnd w:id="75"/>
+      <w:bookmarkEnd w:id="128"/>
     </w:p>
     <w:p>
       <w:pPr>
@@ -10949,7 +11450,7 @@
           <w:lang w:val="en-US"/>
         </w:rPr>
       </w:pPr>
-      <w:bookmarkStart w:id="76" w:name="_Toc332558292"/>
+      <w:bookmarkStart w:id="129" w:name="_Toc332558292"/>
       <w:r>
         <w:rPr>
           <w:rFonts w:ascii="Arial" w:hAnsi="Arial" w:cs="Arial"/>
@@ -10957,7 +11458,7 @@
         </w:rPr>
         <w:t>7. Product delivery</w:t>
       </w:r>
-      <w:bookmarkEnd w:id="76"/>
+      <w:bookmarkEnd w:id="129"/>
     </w:p>
     <w:p>
       <w:pPr>
@@ -10977,7 +11478,7 @@
           <w:lang w:val="en-US"/>
         </w:rPr>
       </w:pPr>
-      <w:bookmarkStart w:id="77" w:name="_Toc332558293"/>
+      <w:bookmarkStart w:id="130" w:name="_Toc332558293"/>
       <w:r>
         <w:rPr>
           <w:rFonts w:ascii="Arial" w:hAnsi="Arial" w:cs="Arial"/>
@@ -10986,7 +11487,7 @@
         <w:lastRenderedPageBreak/>
         <w:t>8. Supporting process plans</w:t>
       </w:r>
-      <w:bookmarkEnd w:id="77"/>
+      <w:bookmarkEnd w:id="130"/>
     </w:p>
     <w:p>
       <w:pPr>
@@ -10998,7 +11499,7 @@
           <w:lang w:val="en-US"/>
         </w:rPr>
       </w:pPr>
-      <w:bookmarkStart w:id="78" w:name="_Toc332558294"/>
+      <w:bookmarkStart w:id="131" w:name="_Toc332558294"/>
       <w:r>
         <w:rPr>
           <w:rFonts w:ascii="Arial" w:hAnsi="Arial" w:cs="Arial"/>
@@ -11008,7 +11509,7 @@
         </w:rPr>
         <w:t>8.1 Project supervision and work environment</w:t>
       </w:r>
-      <w:bookmarkEnd w:id="78"/>
+      <w:bookmarkEnd w:id="131"/>
     </w:p>
     <w:p>
       <w:pPr>
@@ -11020,7 +11521,7 @@
           <w:lang w:val="en-US"/>
         </w:rPr>
       </w:pPr>
-      <w:bookmarkStart w:id="79" w:name="_Toc332558295"/>
+      <w:bookmarkStart w:id="132" w:name="_Toc332558295"/>
       <w:r>
         <w:rPr>
           <w:rFonts w:ascii="Arial" w:hAnsi="Arial" w:cs="Arial"/>
@@ -11039,7 +11540,7 @@
         </w:rPr>
         <w:t>n Management</w:t>
       </w:r>
-      <w:bookmarkEnd w:id="79"/>
+      <w:bookmarkEnd w:id="132"/>
     </w:p>
     <w:p>
       <w:pPr>
@@ -11051,7 +11552,7 @@
           <w:lang w:val="en-US"/>
         </w:rPr>
       </w:pPr>
-      <w:bookmarkStart w:id="80" w:name="_Toc332558296"/>
+      <w:bookmarkStart w:id="133" w:name="_Toc332558296"/>
       <w:r>
         <w:rPr>
           <w:rFonts w:ascii="Arial" w:hAnsi="Arial" w:cs="Arial"/>
@@ -11061,7 +11562,7 @@
         </w:rPr>
         <w:t>8.3 Risk Management</w:t>
       </w:r>
-      <w:bookmarkEnd w:id="80"/>
+      <w:bookmarkEnd w:id="133"/>
     </w:p>
     <w:p>
       <w:pPr>
@@ -11073,7 +11574,7 @@
           <w:lang w:val="en-US"/>
         </w:rPr>
       </w:pPr>
-      <w:bookmarkStart w:id="81" w:name="_Toc332558297"/>
+      <w:bookmarkStart w:id="134" w:name="_Toc332558297"/>
       <w:r>
         <w:rPr>
           <w:rFonts w:ascii="Arial" w:hAnsi="Arial" w:cs="Arial"/>
@@ -11083,7 +11584,7 @@
         </w:rPr>
         <w:t>8.4 Configuration Management</w:t>
       </w:r>
-      <w:bookmarkEnd w:id="81"/>
+      <w:bookmarkEnd w:id="134"/>
     </w:p>
     <w:p>
       <w:pPr>
@@ -11095,7 +11596,7 @@
           <w:lang w:val="en-US"/>
         </w:rPr>
       </w:pPr>
-      <w:bookmarkStart w:id="82" w:name="_Toc332558298"/>
+      <w:bookmarkStart w:id="135" w:name="_Toc332558298"/>
       <w:r>
         <w:rPr>
           <w:rFonts w:ascii="Arial" w:hAnsi="Arial" w:cs="Arial"/>
@@ -11105,7 +11606,7 @@
         </w:rPr>
         <w:t>8.5 Information Management</w:t>
       </w:r>
-      <w:bookmarkEnd w:id="82"/>
+      <w:bookmarkEnd w:id="135"/>
     </w:p>
     <w:p>
       <w:pPr>
@@ -11117,7 +11618,7 @@
           <w:lang w:val="en-US"/>
         </w:rPr>
       </w:pPr>
-      <w:bookmarkStart w:id="83" w:name="_Toc332558299"/>
+      <w:bookmarkStart w:id="136" w:name="_Toc332558299"/>
       <w:r>
         <w:rPr>
           <w:rFonts w:ascii="Arial" w:hAnsi="Arial" w:cs="Arial"/>
@@ -11127,7 +11628,7 @@
         </w:rPr>
         <w:t>8.5.1 Documentation</w:t>
       </w:r>
-      <w:bookmarkEnd w:id="83"/>
+      <w:bookmarkEnd w:id="136"/>
     </w:p>
     <w:p>
       <w:pPr>
@@ -11139,7 +11640,7 @@
           <w:lang w:val="en-US"/>
         </w:rPr>
       </w:pPr>
-      <w:bookmarkStart w:id="84" w:name="_Toc332558300"/>
+      <w:bookmarkStart w:id="137" w:name="_Toc332558300"/>
       <w:r>
         <w:rPr>
           <w:rFonts w:ascii="Arial" w:hAnsi="Arial" w:cs="Arial"/>
@@ -11149,7 +11650,7 @@
         </w:rPr>
         <w:t>8.5.2 Communication and publicity</w:t>
       </w:r>
-      <w:bookmarkEnd w:id="84"/>
+      <w:bookmarkEnd w:id="137"/>
     </w:p>
     <w:p>
       <w:pPr>
@@ -11161,7 +11662,7 @@
           <w:lang w:val="en-US"/>
         </w:rPr>
       </w:pPr>
-      <w:bookmarkStart w:id="85" w:name="_Toc332558301"/>
+      <w:bookmarkStart w:id="138" w:name="_Toc332558301"/>
       <w:r>
         <w:rPr>
           <w:rFonts w:ascii="Arial" w:hAnsi="Arial" w:cs="Arial"/>
@@ -11171,7 +11672,7 @@
         </w:rPr>
         <w:t>8.6 Quality assurance</w:t>
       </w:r>
-      <w:bookmarkEnd w:id="85"/>
+      <w:bookmarkEnd w:id="138"/>
     </w:p>
     <w:p>
       <w:pPr>
@@ -11183,7 +11684,7 @@
           <w:lang w:val="en-US"/>
         </w:rPr>
       </w:pPr>
-      <w:bookmarkStart w:id="86" w:name="_Toc332558302"/>
+      <w:bookmarkStart w:id="139" w:name="_Toc332558302"/>
       <w:r>
         <w:rPr>
           <w:rFonts w:ascii="Arial" w:hAnsi="Arial" w:cs="Arial"/>
@@ -11193,7 +11694,7 @@
         </w:rPr>
         <w:t>8.7 Measurement</w:t>
       </w:r>
-      <w:bookmarkEnd w:id="86"/>
+      <w:bookmarkEnd w:id="139"/>
     </w:p>
     <w:p>
       <w:pPr>
@@ -11205,7 +11706,7 @@
           <w:lang w:val="en-US"/>
         </w:rPr>
       </w:pPr>
-      <w:bookmarkStart w:id="87" w:name="_Toc332558303"/>
+      <w:bookmarkStart w:id="140" w:name="_Toc332558303"/>
       <w:r>
         <w:rPr>
           <w:rFonts w:ascii="Arial" w:hAnsi="Arial" w:cs="Arial"/>
@@ -11215,7 +11716,7 @@
         </w:rPr>
         <w:t>8.8 Reviews and audits</w:t>
       </w:r>
-      <w:bookmarkEnd w:id="87"/>
+      <w:bookmarkEnd w:id="140"/>
     </w:p>
     <w:p>
       <w:pPr>
@@ -11227,7 +11728,7 @@
           <w:lang w:val="en-US"/>
         </w:rPr>
       </w:pPr>
-      <w:bookmarkStart w:id="88" w:name="_Toc332558304"/>
+      <w:bookmarkStart w:id="141" w:name="_Toc332558304"/>
       <w:r>
         <w:rPr>
           <w:rFonts w:ascii="Arial" w:hAnsi="Arial" w:cs="Arial"/>
@@ -11237,7 +11738,7 @@
         </w:rPr>
         <w:t>8.9 Verification and validation</w:t>
       </w:r>
-      <w:bookmarkEnd w:id="88"/>
+      <w:bookmarkEnd w:id="141"/>
     </w:p>
     <w:p>
       <w:pPr>
@@ -11257,7 +11758,7 @@
           <w:lang w:val="en-US"/>
         </w:rPr>
       </w:pPr>
-      <w:bookmarkStart w:id="89" w:name="_Toc332558305"/>
+      <w:bookmarkStart w:id="142" w:name="_Toc332558305"/>
       <w:r>
         <w:rPr>
           <w:rFonts w:ascii="Arial" w:hAnsi="Arial" w:cs="Arial"/>
@@ -11265,7 +11766,7 @@
         </w:rPr>
         <w:t>9. Additional plans</w:t>
       </w:r>
-      <w:bookmarkEnd w:id="89"/>
+      <w:bookmarkEnd w:id="142"/>
     </w:p>
     <w:p>
       <w:pPr>
@@ -11283,7 +11784,7 @@
           <w:rFonts w:ascii="Arial" w:hAnsi="Arial" w:cs="Arial"/>
         </w:rPr>
       </w:pPr>
-      <w:bookmarkStart w:id="90" w:name="_Toc332558306"/>
+      <w:bookmarkStart w:id="143" w:name="_Toc332558306"/>
       <w:r>
         <w:rPr>
           <w:rFonts w:ascii="Arial" w:hAnsi="Arial" w:cs="Arial"/>
@@ -11297,7 +11798,7 @@
         </w:rPr>
         <w:t>Annexes</w:t>
       </w:r>
-      <w:bookmarkEnd w:id="90"/>
+      <w:bookmarkEnd w:id="143"/>
       <w:proofErr w:type="spellEnd"/>
     </w:p>
     <w:p>
@@ -11307,7 +11808,7 @@
           <w:rFonts w:ascii="Arial" w:hAnsi="Arial" w:cs="Arial"/>
         </w:rPr>
       </w:pPr>
-      <w:bookmarkStart w:id="91" w:name="_Toc332558307"/>
+      <w:bookmarkStart w:id="144" w:name="_Toc332558307"/>
       <w:r>
         <w:rPr>
           <w:rFonts w:ascii="Arial" w:hAnsi="Arial" w:cs="Arial"/>
@@ -11321,7 +11822,7 @@
         </w:rPr>
         <w:t>Index</w:t>
       </w:r>
-      <w:bookmarkEnd w:id="91"/>
+      <w:bookmarkEnd w:id="144"/>
       <w:proofErr w:type="spellEnd"/>
     </w:p>
     <w:sectPr>
@@ -11438,10 +11939,7 @@
         <w:annotationRef/>
       </w:r>
       <w:r>
-        <w:t>ISO IEC IEEE 16326:2009, 9126-1,9126-2,9126-3,9126-4,ISO/IES 25010</w:t>
-      </w:r>
-      <w:r>
-        <w:t>, ISO/IEC 31000:2009, ISO/IEC 31010:2009 ADICIONAR LOS DEMAS ESTANDARES VERSIONAMIENTO,ETC…</w:t>
+        <w:t>ISO IEC IEEE 16326:2009, 9126-1,9126-2,9126-3,9126-4,ISO/IES 25010, ISO/IEC 31000:2009, ISO/IEC 31010:2009 ADICIONAR LOS DEMAS ESTANDARES VERSIONAMIENTO,ETC…</w:t>
       </w:r>
     </w:p>
   </w:comment>
@@ -11461,7 +11959,7 @@
       </w:r>
     </w:p>
   </w:comment>
-  <w:comment w:id="47" w:author="Cristhian Camilo Gomez Narvaez" w:date="2012-08-18T04:50:00Z" w:initials="CCGN">
+  <w:comment w:id="26" w:author="Cristhian Camilo Gomez Narvaez" w:date="2012-08-18T04:50:00Z" w:initials="CCGN">
     <w:p>
       <w:pPr>
         <w:pStyle w:val="CommentText"/>
@@ -11477,7 +11975,7 @@
       </w:r>
     </w:p>
   </w:comment>
-  <w:comment w:id="48" w:author="Cristhian Camilo Gomez Narvaez" w:date="2012-08-18T04:50:00Z" w:initials="CCGN">
+  <w:comment w:id="27" w:author="Cristhian Camilo Gomez Narvaez" w:date="2012-08-18T04:50:00Z" w:initials="CCGN">
     <w:p>
       <w:pPr>
         <w:pStyle w:val="CommentText"/>
@@ -11493,7 +11991,7 @@
       </w:r>
     </w:p>
   </w:comment>
-  <w:comment w:id="60" w:author="Cristhian Camilo Gomez Narvaez" w:date="2012-08-18T04:50:00Z" w:initials="CCGN">
+  <w:comment w:id="113" w:author="Cristhian Camilo Gomez Narvaez" w:date="2012-08-18T04:50:00Z" w:initials="CCGN">
     <w:p>
       <w:pPr>
         <w:pStyle w:val="CommentText"/>
@@ -11509,7 +12007,7 @@
       </w:r>
     </w:p>
   </w:comment>
-  <w:comment w:id="65" w:author="Cristhian Camilo Gomez Narvaez" w:date="2012-08-18T04:50:00Z" w:initials="CCGN">
+  <w:comment w:id="118" w:author="Cristhian Camilo Gomez Narvaez" w:date="2012-08-18T04:50:00Z" w:initials="CCGN">
     <w:p>
       <w:pPr>
         <w:pStyle w:val="CommentText"/>
@@ -11801,6 +12299,119 @@
     </w:lvl>
   </w:abstractNum>
   <w:abstractNum w:abstractNumId="2">
+    <w:nsid w:val="2B5229F3"/>
+    <w:multiLevelType w:val="hybridMultilevel"/>
+    <w:tmpl w:val="FE0CC4D8"/>
+    <w:lvl w:ilvl="0" w:tplc="240A0001">
+      <w:start w:val="1"/>
+      <w:numFmt w:val="bullet"/>
+      <w:lvlText w:val=""/>
+      <w:lvlJc w:val="left"/>
+      <w:pPr>
+        <w:ind w:left="720" w:hanging="360"/>
+      </w:pPr>
+      <w:rPr>
+        <w:rFonts w:ascii="Symbol" w:hAnsi="Symbol" w:hint="default"/>
+      </w:rPr>
+    </w:lvl>
+    <w:lvl w:ilvl="1" w:tplc="240A0003" w:tentative="1">
+      <w:start w:val="1"/>
+      <w:numFmt w:val="bullet"/>
+      <w:lvlText w:val="o"/>
+      <w:lvlJc w:val="left"/>
+      <w:pPr>
+        <w:ind w:left="1440" w:hanging="360"/>
+      </w:pPr>
+      <w:rPr>
+        <w:rFonts w:ascii="Courier New" w:hAnsi="Courier New" w:cs="Courier New" w:hint="default"/>
+      </w:rPr>
+    </w:lvl>
+    <w:lvl w:ilvl="2" w:tplc="240A0005" w:tentative="1">
+      <w:start w:val="1"/>
+      <w:numFmt w:val="bullet"/>
+      <w:lvlText w:val=""/>
+      <w:lvlJc w:val="left"/>
+      <w:pPr>
+        <w:ind w:left="2160" w:hanging="360"/>
+      </w:pPr>
+      <w:rPr>
+        <w:rFonts w:ascii="Wingdings" w:hAnsi="Wingdings" w:hint="default"/>
+      </w:rPr>
+    </w:lvl>
+    <w:lvl w:ilvl="3" w:tplc="240A0001" w:tentative="1">
+      <w:start w:val="1"/>
+      <w:numFmt w:val="bullet"/>
+      <w:lvlText w:val=""/>
+      <w:lvlJc w:val="left"/>
+      <w:pPr>
+        <w:ind w:left="2880" w:hanging="360"/>
+      </w:pPr>
+      <w:rPr>
+        <w:rFonts w:ascii="Symbol" w:hAnsi="Symbol" w:hint="default"/>
+      </w:rPr>
+    </w:lvl>
+    <w:lvl w:ilvl="4" w:tplc="240A0003" w:tentative="1">
+      <w:start w:val="1"/>
+      <w:numFmt w:val="bullet"/>
+      <w:lvlText w:val="o"/>
+      <w:lvlJc w:val="left"/>
+      <w:pPr>
+        <w:ind w:left="3600" w:hanging="360"/>
+      </w:pPr>
+      <w:rPr>
+        <w:rFonts w:ascii="Courier New" w:hAnsi="Courier New" w:cs="Courier New" w:hint="default"/>
+      </w:rPr>
+    </w:lvl>
+    <w:lvl w:ilvl="5" w:tplc="240A0005" w:tentative="1">
+      <w:start w:val="1"/>
+      <w:numFmt w:val="bullet"/>
+      <w:lvlText w:val=""/>
+      <w:lvlJc w:val="left"/>
+      <w:pPr>
+        <w:ind w:left="4320" w:hanging="360"/>
+      </w:pPr>
+      <w:rPr>
+        <w:rFonts w:ascii="Wingdings" w:hAnsi="Wingdings" w:hint="default"/>
+      </w:rPr>
+    </w:lvl>
+    <w:lvl w:ilvl="6" w:tplc="240A0001" w:tentative="1">
+      <w:start w:val="1"/>
+      <w:numFmt w:val="bullet"/>
+      <w:lvlText w:val=""/>
+      <w:lvlJc w:val="left"/>
+      <w:pPr>
+        <w:ind w:left="5040" w:hanging="360"/>
+      </w:pPr>
+      <w:rPr>
+        <w:rFonts w:ascii="Symbol" w:hAnsi="Symbol" w:hint="default"/>
+      </w:rPr>
+    </w:lvl>
+    <w:lvl w:ilvl="7" w:tplc="240A0003" w:tentative="1">
+      <w:start w:val="1"/>
+      <w:numFmt w:val="bullet"/>
+      <w:lvlText w:val="o"/>
+      <w:lvlJc w:val="left"/>
+      <w:pPr>
+        <w:ind w:left="5760" w:hanging="360"/>
+      </w:pPr>
+      <w:rPr>
+        <w:rFonts w:ascii="Courier New" w:hAnsi="Courier New" w:cs="Courier New" w:hint="default"/>
+      </w:rPr>
+    </w:lvl>
+    <w:lvl w:ilvl="8" w:tplc="240A0005" w:tentative="1">
+      <w:start w:val="1"/>
+      <w:numFmt w:val="bullet"/>
+      <w:lvlText w:val=""/>
+      <w:lvlJc w:val="left"/>
+      <w:pPr>
+        <w:ind w:left="6480" w:hanging="360"/>
+      </w:pPr>
+      <w:rPr>
+        <w:rFonts w:ascii="Wingdings" w:hAnsi="Wingdings" w:hint="default"/>
+      </w:rPr>
+    </w:lvl>
+  </w:abstractNum>
+  <w:abstractNum w:abstractNumId="3">
     <w:nsid w:val="2E566388"/>
     <w:multiLevelType w:val="hybridMultilevel"/>
     <w:tmpl w:val="555E6066"/>
@@ -11913,7 +12524,7 @@
       </w:rPr>
     </w:lvl>
   </w:abstractNum>
-  <w:abstractNum w:abstractNumId="3">
+  <w:abstractNum w:abstractNumId="4">
     <w:nsid w:val="39B04D3D"/>
     <w:multiLevelType w:val="hybridMultilevel"/>
     <w:tmpl w:val="D95657D0"/>
@@ -11999,7 +12610,7 @@
       </w:pPr>
     </w:lvl>
   </w:abstractNum>
-  <w:abstractNum w:abstractNumId="4">
+  <w:abstractNum w:abstractNumId="5">
     <w:nsid w:val="44EF3ACB"/>
     <w:multiLevelType w:val="hybridMultilevel"/>
     <w:tmpl w:val="772C600E"/>
@@ -12085,10 +12696,10 @@
       </w:pPr>
     </w:lvl>
   </w:abstractNum>
-  <w:abstractNum w:abstractNumId="5">
-    <w:nsid w:val="529F6CCE"/>
+  <w:abstractNum w:abstractNumId="6">
+    <w:nsid w:val="51947488"/>
     <w:multiLevelType w:val="hybridMultilevel"/>
-    <w:tmpl w:val="CAF0ED36"/>
+    <w:tmpl w:val="CA2452D6"/>
     <w:lvl w:ilvl="0" w:tplc="240A0001">
       <w:start w:val="1"/>
       <w:numFmt w:val="bullet"/>
@@ -12198,7 +12809,233 @@
       </w:rPr>
     </w:lvl>
   </w:abstractNum>
-  <w:abstractNum w:abstractNumId="6">
+  <w:abstractNum w:abstractNumId="7">
+    <w:nsid w:val="529F6CCE"/>
+    <w:multiLevelType w:val="hybridMultilevel"/>
+    <w:tmpl w:val="CAF0ED36"/>
+    <w:lvl w:ilvl="0" w:tplc="240A0001">
+      <w:start w:val="1"/>
+      <w:numFmt w:val="bullet"/>
+      <w:lvlText w:val=""/>
+      <w:lvlJc w:val="left"/>
+      <w:pPr>
+        <w:ind w:left="720" w:hanging="360"/>
+      </w:pPr>
+      <w:rPr>
+        <w:rFonts w:ascii="Symbol" w:hAnsi="Symbol" w:hint="default"/>
+      </w:rPr>
+    </w:lvl>
+    <w:lvl w:ilvl="1" w:tplc="240A0003" w:tentative="1">
+      <w:start w:val="1"/>
+      <w:numFmt w:val="bullet"/>
+      <w:lvlText w:val="o"/>
+      <w:lvlJc w:val="left"/>
+      <w:pPr>
+        <w:ind w:left="1440" w:hanging="360"/>
+      </w:pPr>
+      <w:rPr>
+        <w:rFonts w:ascii="Courier New" w:hAnsi="Courier New" w:cs="Courier New" w:hint="default"/>
+      </w:rPr>
+    </w:lvl>
+    <w:lvl w:ilvl="2" w:tplc="240A0005" w:tentative="1">
+      <w:start w:val="1"/>
+      <w:numFmt w:val="bullet"/>
+      <w:lvlText w:val=""/>
+      <w:lvlJc w:val="left"/>
+      <w:pPr>
+        <w:ind w:left="2160" w:hanging="360"/>
+      </w:pPr>
+      <w:rPr>
+        <w:rFonts w:ascii="Wingdings" w:hAnsi="Wingdings" w:hint="default"/>
+      </w:rPr>
+    </w:lvl>
+    <w:lvl w:ilvl="3" w:tplc="240A0001" w:tentative="1">
+      <w:start w:val="1"/>
+      <w:numFmt w:val="bullet"/>
+      <w:lvlText w:val=""/>
+      <w:lvlJc w:val="left"/>
+      <w:pPr>
+        <w:ind w:left="2880" w:hanging="360"/>
+      </w:pPr>
+      <w:rPr>
+        <w:rFonts w:ascii="Symbol" w:hAnsi="Symbol" w:hint="default"/>
+      </w:rPr>
+    </w:lvl>
+    <w:lvl w:ilvl="4" w:tplc="240A0003" w:tentative="1">
+      <w:start w:val="1"/>
+      <w:numFmt w:val="bullet"/>
+      <w:lvlText w:val="o"/>
+      <w:lvlJc w:val="left"/>
+      <w:pPr>
+        <w:ind w:left="3600" w:hanging="360"/>
+      </w:pPr>
+      <w:rPr>
+        <w:rFonts w:ascii="Courier New" w:hAnsi="Courier New" w:cs="Courier New" w:hint="default"/>
+      </w:rPr>
+    </w:lvl>
+    <w:lvl w:ilvl="5" w:tplc="240A0005" w:tentative="1">
+      <w:start w:val="1"/>
+      <w:numFmt w:val="bullet"/>
+      <w:lvlText w:val=""/>
+      <w:lvlJc w:val="left"/>
+      <w:pPr>
+        <w:ind w:left="4320" w:hanging="360"/>
+      </w:pPr>
+      <w:rPr>
+        <w:rFonts w:ascii="Wingdings" w:hAnsi="Wingdings" w:hint="default"/>
+      </w:rPr>
+    </w:lvl>
+    <w:lvl w:ilvl="6" w:tplc="240A0001" w:tentative="1">
+      <w:start w:val="1"/>
+      <w:numFmt w:val="bullet"/>
+      <w:lvlText w:val=""/>
+      <w:lvlJc w:val="left"/>
+      <w:pPr>
+        <w:ind w:left="5040" w:hanging="360"/>
+      </w:pPr>
+      <w:rPr>
+        <w:rFonts w:ascii="Symbol" w:hAnsi="Symbol" w:hint="default"/>
+      </w:rPr>
+    </w:lvl>
+    <w:lvl w:ilvl="7" w:tplc="240A0003" w:tentative="1">
+      <w:start w:val="1"/>
+      <w:numFmt w:val="bullet"/>
+      <w:lvlText w:val="o"/>
+      <w:lvlJc w:val="left"/>
+      <w:pPr>
+        <w:ind w:left="5760" w:hanging="360"/>
+      </w:pPr>
+      <w:rPr>
+        <w:rFonts w:ascii="Courier New" w:hAnsi="Courier New" w:cs="Courier New" w:hint="default"/>
+      </w:rPr>
+    </w:lvl>
+    <w:lvl w:ilvl="8" w:tplc="240A0005" w:tentative="1">
+      <w:start w:val="1"/>
+      <w:numFmt w:val="bullet"/>
+      <w:lvlText w:val=""/>
+      <w:lvlJc w:val="left"/>
+      <w:pPr>
+        <w:ind w:left="6480" w:hanging="360"/>
+      </w:pPr>
+      <w:rPr>
+        <w:rFonts w:ascii="Wingdings" w:hAnsi="Wingdings" w:hint="default"/>
+      </w:rPr>
+    </w:lvl>
+  </w:abstractNum>
+  <w:abstractNum w:abstractNumId="8">
+    <w:nsid w:val="55126C23"/>
+    <w:multiLevelType w:val="hybridMultilevel"/>
+    <w:tmpl w:val="FCEC735A"/>
+    <w:lvl w:ilvl="0" w:tplc="240A0001">
+      <w:start w:val="1"/>
+      <w:numFmt w:val="bullet"/>
+      <w:lvlText w:val=""/>
+      <w:lvlJc w:val="left"/>
+      <w:pPr>
+        <w:ind w:left="720" w:hanging="360"/>
+      </w:pPr>
+      <w:rPr>
+        <w:rFonts w:ascii="Symbol" w:hAnsi="Symbol" w:hint="default"/>
+      </w:rPr>
+    </w:lvl>
+    <w:lvl w:ilvl="1" w:tplc="240A0003" w:tentative="1">
+      <w:start w:val="1"/>
+      <w:numFmt w:val="bullet"/>
+      <w:lvlText w:val="o"/>
+      <w:lvlJc w:val="left"/>
+      <w:pPr>
+        <w:ind w:left="1440" w:hanging="360"/>
+      </w:pPr>
+      <w:rPr>
+        <w:rFonts w:ascii="Courier New" w:hAnsi="Courier New" w:cs="Courier New" w:hint="default"/>
+      </w:rPr>
+    </w:lvl>
+    <w:lvl w:ilvl="2" w:tplc="240A0005" w:tentative="1">
+      <w:start w:val="1"/>
+      <w:numFmt w:val="bullet"/>
+      <w:lvlText w:val=""/>
+      <w:lvlJc w:val="left"/>
+      <w:pPr>
+        <w:ind w:left="2160" w:hanging="360"/>
+      </w:pPr>
+      <w:rPr>
+        <w:rFonts w:ascii="Wingdings" w:hAnsi="Wingdings" w:hint="default"/>
+      </w:rPr>
+    </w:lvl>
+    <w:lvl w:ilvl="3" w:tplc="240A0001" w:tentative="1">
+      <w:start w:val="1"/>
+      <w:numFmt w:val="bullet"/>
+      <w:lvlText w:val=""/>
+      <w:lvlJc w:val="left"/>
+      <w:pPr>
+        <w:ind w:left="2880" w:hanging="360"/>
+      </w:pPr>
+      <w:rPr>
+        <w:rFonts w:ascii="Symbol" w:hAnsi="Symbol" w:hint="default"/>
+      </w:rPr>
+    </w:lvl>
+    <w:lvl w:ilvl="4" w:tplc="240A0003" w:tentative="1">
+      <w:start w:val="1"/>
+      <w:numFmt w:val="bullet"/>
+      <w:lvlText w:val="o"/>
+      <w:lvlJc w:val="left"/>
+      <w:pPr>
+        <w:ind w:left="3600" w:hanging="360"/>
+      </w:pPr>
+      <w:rPr>
+        <w:rFonts w:ascii="Courier New" w:hAnsi="Courier New" w:cs="Courier New" w:hint="default"/>
+      </w:rPr>
+    </w:lvl>
+    <w:lvl w:ilvl="5" w:tplc="240A0005" w:tentative="1">
+      <w:start w:val="1"/>
+      <w:numFmt w:val="bullet"/>
+      <w:lvlText w:val=""/>
+      <w:lvlJc w:val="left"/>
+      <w:pPr>
+        <w:ind w:left="4320" w:hanging="360"/>
+      </w:pPr>
+      <w:rPr>
+        <w:rFonts w:ascii="Wingdings" w:hAnsi="Wingdings" w:hint="default"/>
+      </w:rPr>
+    </w:lvl>
+    <w:lvl w:ilvl="6" w:tplc="240A0001" w:tentative="1">
+      <w:start w:val="1"/>
+      <w:numFmt w:val="bullet"/>
+      <w:lvlText w:val=""/>
+      <w:lvlJc w:val="left"/>
+      <w:pPr>
+        <w:ind w:left="5040" w:hanging="360"/>
+      </w:pPr>
+      <w:rPr>
+        <w:rFonts w:ascii="Symbol" w:hAnsi="Symbol" w:hint="default"/>
+      </w:rPr>
+    </w:lvl>
+    <w:lvl w:ilvl="7" w:tplc="240A0003" w:tentative="1">
+      <w:start w:val="1"/>
+      <w:numFmt w:val="bullet"/>
+      <w:lvlText w:val="o"/>
+      <w:lvlJc w:val="left"/>
+      <w:pPr>
+        <w:ind w:left="5760" w:hanging="360"/>
+      </w:pPr>
+      <w:rPr>
+        <w:rFonts w:ascii="Courier New" w:hAnsi="Courier New" w:cs="Courier New" w:hint="default"/>
+      </w:rPr>
+    </w:lvl>
+    <w:lvl w:ilvl="8" w:tplc="240A0005" w:tentative="1">
+      <w:start w:val="1"/>
+      <w:numFmt w:val="bullet"/>
+      <w:lvlText w:val=""/>
+      <w:lvlJc w:val="left"/>
+      <w:pPr>
+        <w:ind w:left="6480" w:hanging="360"/>
+      </w:pPr>
+      <w:rPr>
+        <w:rFonts w:ascii="Wingdings" w:hAnsi="Wingdings" w:hint="default"/>
+      </w:rPr>
+    </w:lvl>
+  </w:abstractNum>
+  <w:abstractNum w:abstractNumId="9">
     <w:nsid w:val="5E843222"/>
     <w:multiLevelType w:val="hybridMultilevel"/>
     <w:tmpl w:val="6038BEB6"/>
@@ -12311,7 +13148,7 @@
       </w:rPr>
     </w:lvl>
   </w:abstractNum>
-  <w:abstractNum w:abstractNumId="7">
+  <w:abstractNum w:abstractNumId="10">
     <w:nsid w:val="64C10B05"/>
     <w:multiLevelType w:val="hybridMultilevel"/>
     <w:tmpl w:val="C39E343C"/>
@@ -12424,7 +13261,233 @@
       </w:rPr>
     </w:lvl>
   </w:abstractNum>
-  <w:abstractNum w:abstractNumId="8">
+  <w:abstractNum w:abstractNumId="11">
+    <w:nsid w:val="66C84652"/>
+    <w:multiLevelType w:val="hybridMultilevel"/>
+    <w:tmpl w:val="0332DE50"/>
+    <w:lvl w:ilvl="0" w:tplc="240A0001">
+      <w:start w:val="1"/>
+      <w:numFmt w:val="bullet"/>
+      <w:lvlText w:val=""/>
+      <w:lvlJc w:val="left"/>
+      <w:pPr>
+        <w:ind w:left="720" w:hanging="360"/>
+      </w:pPr>
+      <w:rPr>
+        <w:rFonts w:ascii="Symbol" w:hAnsi="Symbol" w:hint="default"/>
+      </w:rPr>
+    </w:lvl>
+    <w:lvl w:ilvl="1" w:tplc="240A0003" w:tentative="1">
+      <w:start w:val="1"/>
+      <w:numFmt w:val="bullet"/>
+      <w:lvlText w:val="o"/>
+      <w:lvlJc w:val="left"/>
+      <w:pPr>
+        <w:ind w:left="1440" w:hanging="360"/>
+      </w:pPr>
+      <w:rPr>
+        <w:rFonts w:ascii="Courier New" w:hAnsi="Courier New" w:cs="Courier New" w:hint="default"/>
+      </w:rPr>
+    </w:lvl>
+    <w:lvl w:ilvl="2" w:tplc="240A0005" w:tentative="1">
+      <w:start w:val="1"/>
+      <w:numFmt w:val="bullet"/>
+      <w:lvlText w:val=""/>
+      <w:lvlJc w:val="left"/>
+      <w:pPr>
+        <w:ind w:left="2160" w:hanging="360"/>
+      </w:pPr>
+      <w:rPr>
+        <w:rFonts w:ascii="Wingdings" w:hAnsi="Wingdings" w:hint="default"/>
+      </w:rPr>
+    </w:lvl>
+    <w:lvl w:ilvl="3" w:tplc="240A0001" w:tentative="1">
+      <w:start w:val="1"/>
+      <w:numFmt w:val="bullet"/>
+      <w:lvlText w:val=""/>
+      <w:lvlJc w:val="left"/>
+      <w:pPr>
+        <w:ind w:left="2880" w:hanging="360"/>
+      </w:pPr>
+      <w:rPr>
+        <w:rFonts w:ascii="Symbol" w:hAnsi="Symbol" w:hint="default"/>
+      </w:rPr>
+    </w:lvl>
+    <w:lvl w:ilvl="4" w:tplc="240A0003" w:tentative="1">
+      <w:start w:val="1"/>
+      <w:numFmt w:val="bullet"/>
+      <w:lvlText w:val="o"/>
+      <w:lvlJc w:val="left"/>
+      <w:pPr>
+        <w:ind w:left="3600" w:hanging="360"/>
+      </w:pPr>
+      <w:rPr>
+        <w:rFonts w:ascii="Courier New" w:hAnsi="Courier New" w:cs="Courier New" w:hint="default"/>
+      </w:rPr>
+    </w:lvl>
+    <w:lvl w:ilvl="5" w:tplc="240A0005" w:tentative="1">
+      <w:start w:val="1"/>
+      <w:numFmt w:val="bullet"/>
+      <w:lvlText w:val=""/>
+      <w:lvlJc w:val="left"/>
+      <w:pPr>
+        <w:ind w:left="4320" w:hanging="360"/>
+      </w:pPr>
+      <w:rPr>
+        <w:rFonts w:ascii="Wingdings" w:hAnsi="Wingdings" w:hint="default"/>
+      </w:rPr>
+    </w:lvl>
+    <w:lvl w:ilvl="6" w:tplc="240A0001" w:tentative="1">
+      <w:start w:val="1"/>
+      <w:numFmt w:val="bullet"/>
+      <w:lvlText w:val=""/>
+      <w:lvlJc w:val="left"/>
+      <w:pPr>
+        <w:ind w:left="5040" w:hanging="360"/>
+      </w:pPr>
+      <w:rPr>
+        <w:rFonts w:ascii="Symbol" w:hAnsi="Symbol" w:hint="default"/>
+      </w:rPr>
+    </w:lvl>
+    <w:lvl w:ilvl="7" w:tplc="240A0003" w:tentative="1">
+      <w:start w:val="1"/>
+      <w:numFmt w:val="bullet"/>
+      <w:lvlText w:val="o"/>
+      <w:lvlJc w:val="left"/>
+      <w:pPr>
+        <w:ind w:left="5760" w:hanging="360"/>
+      </w:pPr>
+      <w:rPr>
+        <w:rFonts w:ascii="Courier New" w:hAnsi="Courier New" w:cs="Courier New" w:hint="default"/>
+      </w:rPr>
+    </w:lvl>
+    <w:lvl w:ilvl="8" w:tplc="240A0005" w:tentative="1">
+      <w:start w:val="1"/>
+      <w:numFmt w:val="bullet"/>
+      <w:lvlText w:val=""/>
+      <w:lvlJc w:val="left"/>
+      <w:pPr>
+        <w:ind w:left="6480" w:hanging="360"/>
+      </w:pPr>
+      <w:rPr>
+        <w:rFonts w:ascii="Wingdings" w:hAnsi="Wingdings" w:hint="default"/>
+      </w:rPr>
+    </w:lvl>
+  </w:abstractNum>
+  <w:abstractNum w:abstractNumId="12">
+    <w:nsid w:val="714C3FE2"/>
+    <w:multiLevelType w:val="hybridMultilevel"/>
+    <w:tmpl w:val="3E8E1E60"/>
+    <w:lvl w:ilvl="0" w:tplc="240A0001">
+      <w:start w:val="1"/>
+      <w:numFmt w:val="bullet"/>
+      <w:lvlText w:val=""/>
+      <w:lvlJc w:val="left"/>
+      <w:pPr>
+        <w:ind w:left="720" w:hanging="360"/>
+      </w:pPr>
+      <w:rPr>
+        <w:rFonts w:ascii="Symbol" w:hAnsi="Symbol" w:hint="default"/>
+      </w:rPr>
+    </w:lvl>
+    <w:lvl w:ilvl="1" w:tplc="240A0003">
+      <w:start w:val="1"/>
+      <w:numFmt w:val="bullet"/>
+      <w:lvlText w:val="o"/>
+      <w:lvlJc w:val="left"/>
+      <w:pPr>
+        <w:ind w:left="1440" w:hanging="360"/>
+      </w:pPr>
+      <w:rPr>
+        <w:rFonts w:ascii="Courier New" w:hAnsi="Courier New" w:cs="Courier New" w:hint="default"/>
+      </w:rPr>
+    </w:lvl>
+    <w:lvl w:ilvl="2" w:tplc="240A0005" w:tentative="1">
+      <w:start w:val="1"/>
+      <w:numFmt w:val="bullet"/>
+      <w:lvlText w:val=""/>
+      <w:lvlJc w:val="left"/>
+      <w:pPr>
+        <w:ind w:left="2160" w:hanging="360"/>
+      </w:pPr>
+      <w:rPr>
+        <w:rFonts w:ascii="Wingdings" w:hAnsi="Wingdings" w:hint="default"/>
+      </w:rPr>
+    </w:lvl>
+    <w:lvl w:ilvl="3" w:tplc="240A0001" w:tentative="1">
+      <w:start w:val="1"/>
+      <w:numFmt w:val="bullet"/>
+      <w:lvlText w:val=""/>
+      <w:lvlJc w:val="left"/>
+      <w:pPr>
+        <w:ind w:left="2880" w:hanging="360"/>
+      </w:pPr>
+      <w:rPr>
+        <w:rFonts w:ascii="Symbol" w:hAnsi="Symbol" w:hint="default"/>
+      </w:rPr>
+    </w:lvl>
+    <w:lvl w:ilvl="4" w:tplc="240A0003" w:tentative="1">
+      <w:start w:val="1"/>
+      <w:numFmt w:val="bullet"/>
+      <w:lvlText w:val="o"/>
+      <w:lvlJc w:val="left"/>
+      <w:pPr>
+        <w:ind w:left="3600" w:hanging="360"/>
+      </w:pPr>
+      <w:rPr>
+        <w:rFonts w:ascii="Courier New" w:hAnsi="Courier New" w:cs="Courier New" w:hint="default"/>
+      </w:rPr>
+    </w:lvl>
+    <w:lvl w:ilvl="5" w:tplc="240A0005" w:tentative="1">
+      <w:start w:val="1"/>
+      <w:numFmt w:val="bullet"/>
+      <w:lvlText w:val=""/>
+      <w:lvlJc w:val="left"/>
+      <w:pPr>
+        <w:ind w:left="4320" w:hanging="360"/>
+      </w:pPr>
+      <w:rPr>
+        <w:rFonts w:ascii="Wingdings" w:hAnsi="Wingdings" w:hint="default"/>
+      </w:rPr>
+    </w:lvl>
+    <w:lvl w:ilvl="6" w:tplc="240A0001" w:tentative="1">
+      <w:start w:val="1"/>
+      <w:numFmt w:val="bullet"/>
+      <w:lvlText w:val=""/>
+      <w:lvlJc w:val="left"/>
+      <w:pPr>
+        <w:ind w:left="5040" w:hanging="360"/>
+      </w:pPr>
+      <w:rPr>
+        <w:rFonts w:ascii="Symbol" w:hAnsi="Symbol" w:hint="default"/>
+      </w:rPr>
+    </w:lvl>
+    <w:lvl w:ilvl="7" w:tplc="240A0003" w:tentative="1">
+      <w:start w:val="1"/>
+      <w:numFmt w:val="bullet"/>
+      <w:lvlText w:val="o"/>
+      <w:lvlJc w:val="left"/>
+      <w:pPr>
+        <w:ind w:left="5760" w:hanging="360"/>
+      </w:pPr>
+      <w:rPr>
+        <w:rFonts w:ascii="Courier New" w:hAnsi="Courier New" w:cs="Courier New" w:hint="default"/>
+      </w:rPr>
+    </w:lvl>
+    <w:lvl w:ilvl="8" w:tplc="240A0005" w:tentative="1">
+      <w:start w:val="1"/>
+      <w:numFmt w:val="bullet"/>
+      <w:lvlText w:val=""/>
+      <w:lvlJc w:val="left"/>
+      <w:pPr>
+        <w:ind w:left="6480" w:hanging="360"/>
+      </w:pPr>
+      <w:rPr>
+        <w:rFonts w:ascii="Wingdings" w:hAnsi="Wingdings" w:hint="default"/>
+      </w:rPr>
+    </w:lvl>
+  </w:abstractNum>
+  <w:abstractNum w:abstractNumId="13">
     <w:nsid w:val="74CA2F54"/>
     <w:multiLevelType w:val="hybridMultilevel"/>
     <w:tmpl w:val="EF7C1D32"/>
@@ -12510,7 +13573,7 @@
       </w:pPr>
     </w:lvl>
   </w:abstractNum>
-  <w:abstractNum w:abstractNumId="9">
+  <w:abstractNum w:abstractNumId="14">
     <w:nsid w:val="758E1730"/>
     <w:multiLevelType w:val="hybridMultilevel"/>
     <w:tmpl w:val="891687F8"/>
@@ -12624,25 +13687,25 @@
     </w:lvl>
   </w:abstractNum>
   <w:num w:numId="1">
+    <w:abstractNumId w:val="10"/>
+  </w:num>
+  <w:num w:numId="2">
+    <w:abstractNumId w:val="4"/>
+  </w:num>
+  <w:num w:numId="3">
     <w:abstractNumId w:val="7"/>
   </w:num>
-  <w:num w:numId="2">
+  <w:num w:numId="4">
+    <w:abstractNumId w:val="9"/>
+  </w:num>
+  <w:num w:numId="5">
+    <w:abstractNumId w:val="14"/>
+  </w:num>
+  <w:num w:numId="6">
     <w:abstractNumId w:val="3"/>
   </w:num>
-  <w:num w:numId="3">
-    <w:abstractNumId w:val="5"/>
-  </w:num>
-  <w:num w:numId="4">
-    <w:abstractNumId w:val="6"/>
-  </w:num>
-  <w:num w:numId="5">
-    <w:abstractNumId w:val="9"/>
-  </w:num>
-  <w:num w:numId="6">
-    <w:abstractNumId w:val="2"/>
-  </w:num>
   <w:num w:numId="7">
-    <w:abstractNumId w:val="8"/>
+    <w:abstractNumId w:val="13"/>
   </w:num>
   <w:num w:numId="8">
     <w:abstractNumId w:val="0"/>
@@ -12651,7 +13714,22 @@
     <w:abstractNumId w:val="1"/>
   </w:num>
   <w:num w:numId="10">
-    <w:abstractNumId w:val="4"/>
+    <w:abstractNumId w:val="5"/>
+  </w:num>
+  <w:num w:numId="11">
+    <w:abstractNumId w:val="12"/>
+  </w:num>
+  <w:num w:numId="12">
+    <w:abstractNumId w:val="8"/>
+  </w:num>
+  <w:num w:numId="13">
+    <w:abstractNumId w:val="6"/>
+  </w:num>
+  <w:num w:numId="14">
+    <w:abstractNumId w:val="2"/>
+  </w:num>
+  <w:num w:numId="15">
+    <w:abstractNumId w:val="11"/>
   </w:num>
 </w:numbering>
 </file>
@@ -15186,7 +16264,7 @@
 </file>
 
 <file path=customXml/itemProps1.xml><?xml version="1.0" encoding="utf-8"?>
-<ds:datastoreItem xmlns:ds="http://schemas.openxmlformats.org/officeDocument/2006/customXml" ds:itemID="{E2710F08-A2A4-4E5D-A89C-9A756EF36625}">
+<ds:datastoreItem xmlns:ds="http://schemas.openxmlformats.org/officeDocument/2006/customXml" ds:itemID="{53B11802-1909-496C-A50A-AC3C7BCBB841}">
   <ds:schemaRefs>
     <ds:schemaRef ds:uri="http://schemas.openxmlformats.org/officeDocument/2006/bibliography"/>
   </ds:schemaRefs>
@@ -15194,7 +16272,7 @@
 </file>
 
 <file path=customXml/itemProps2.xml><?xml version="1.0" encoding="utf-8"?>
-<ds:datastoreItem xmlns:ds="http://schemas.openxmlformats.org/officeDocument/2006/customXml" ds:itemID="{D2869C80-BDEE-4431-A2D2-6A075A184C5D}">
+<ds:datastoreItem xmlns:ds="http://schemas.openxmlformats.org/officeDocument/2006/customXml" ds:itemID="{B29651B6-AC95-4857-95DA-842DED68F241}">
   <ds:schemaRefs>
     <ds:schemaRef ds:uri="http://schemas.openxmlformats.org/officeDocument/2006/bibliography"/>
   </ds:schemaRefs>
@@ -15202,7 +16280,7 @@
 </file>
 
 <file path=customXml/itemProps3.xml><?xml version="1.0" encoding="utf-8"?>
-<ds:datastoreItem xmlns:ds="http://schemas.openxmlformats.org/officeDocument/2006/customXml" ds:itemID="{F2F6956E-D02B-413E-B9B5-0032767ADD8B}">
+<ds:datastoreItem xmlns:ds="http://schemas.openxmlformats.org/officeDocument/2006/customXml" ds:itemID="{2247F067-D157-4C5D-8E83-A1FD42792D9F}">
   <ds:schemaRefs>
     <ds:schemaRef ds:uri="http://schemas.openxmlformats.org/officeDocument/2006/bibliography"/>
   </ds:schemaRefs>
@@ -15210,7 +16288,7 @@
 </file>
 
 <file path=customXml/itemProps4.xml><?xml version="1.0" encoding="utf-8"?>
-<ds:datastoreItem xmlns:ds="http://schemas.openxmlformats.org/officeDocument/2006/customXml" ds:itemID="{F6A539D7-0053-4AB8-9CF7-781A203A2C5C}">
+<ds:datastoreItem xmlns:ds="http://schemas.openxmlformats.org/officeDocument/2006/customXml" ds:itemID="{449A2930-5ED6-4927-9A68-F9023C34F664}">
   <ds:schemaRefs>
     <ds:schemaRef ds:uri="http://schemas.openxmlformats.org/officeDocument/2006/bibliography"/>
   </ds:schemaRefs>

</xml_diff>

<commit_message>
8.1 Project supervision and work environment
</commit_message>
<xml_diff>
--- a/SPMP - FifthFloor - CLUE.docx
+++ b/SPMP - FifthFloor - CLUE.docx
@@ -1114,7 +1114,7 @@
               <w:rPr>
                 <w:rFonts w:ascii="Calibri" w:eastAsia="Times New Roman" w:hAnsi="Calibri" w:cs="Calibri"/>
                 <w:color w:val="000000"/>
-                <w:lang w:val="es-CO" w:eastAsia="es-CO"/>
+                <w:lang w:eastAsia="es-CO"/>
               </w:rPr>
             </w:pPr>
             <w:r>
@@ -1139,7 +1139,7 @@
               <w:rPr>
                 <w:rFonts w:ascii="Calibri" w:eastAsia="Times New Roman" w:hAnsi="Calibri" w:cs="Calibri"/>
                 <w:color w:val="000000"/>
-                <w:lang w:val="es-CO" w:eastAsia="es-CO"/>
+                <w:lang w:eastAsia="es-CO"/>
               </w:rPr>
             </w:pPr>
             <w:r>
@@ -1230,7 +1230,7 @@
               <w:rPr>
                 <w:rFonts w:ascii="Calibri" w:eastAsia="Times New Roman" w:hAnsi="Calibri" w:cs="Calibri"/>
                 <w:color w:val="000000"/>
-                <w:lang w:val="es-CO" w:eastAsia="es-CO"/>
+                <w:lang w:eastAsia="es-CO"/>
               </w:rPr>
             </w:pPr>
             <w:r>
@@ -1263,7 +1263,7 @@
               <w:rPr>
                 <w:rFonts w:ascii="Calibri" w:eastAsia="Times New Roman" w:hAnsi="Calibri" w:cs="Calibri"/>
                 <w:color w:val="000000"/>
-                <w:lang w:val="es-CO" w:eastAsia="es-CO"/>
+                <w:lang w:eastAsia="es-CO"/>
               </w:rPr>
             </w:pPr>
             <w:r>
@@ -1355,7 +1355,7 @@
               <w:rPr>
                 <w:rFonts w:ascii="Calibri" w:eastAsia="Times New Roman" w:hAnsi="Calibri" w:cs="Calibri"/>
                 <w:color w:val="000000"/>
-                <w:lang w:val="es-CO" w:eastAsia="es-CO"/>
+                <w:lang w:eastAsia="es-CO"/>
               </w:rPr>
             </w:pPr>
             <w:r>
@@ -1380,7 +1380,7 @@
               <w:rPr>
                 <w:rFonts w:ascii="Calibri" w:eastAsia="Times New Roman" w:hAnsi="Calibri" w:cs="Calibri"/>
                 <w:color w:val="000000"/>
-                <w:lang w:val="es-CO" w:eastAsia="es-CO"/>
+                <w:lang w:eastAsia="es-CO"/>
               </w:rPr>
             </w:pPr>
             <w:r>
@@ -1447,7 +1447,7 @@
               <w:rPr>
                 <w:rFonts w:ascii="Calibri" w:eastAsia="Times New Roman" w:hAnsi="Calibri" w:cs="Calibri"/>
                 <w:color w:val="000000"/>
-                <w:lang w:val="es-CO" w:eastAsia="es-CO"/>
+                <w:lang w:eastAsia="es-CO"/>
               </w:rPr>
             </w:pPr>
             <w:r>
@@ -1472,7 +1472,7 @@
               <w:rPr>
                 <w:rFonts w:ascii="Calibri" w:eastAsia="Times New Roman" w:hAnsi="Calibri" w:cs="Calibri"/>
                 <w:color w:val="000000"/>
-                <w:lang w:val="es-CO" w:eastAsia="es-CO"/>
+                <w:lang w:eastAsia="es-CO"/>
               </w:rPr>
             </w:pPr>
             <w:r>
@@ -2090,7 +2090,6 @@
           <w:color w:val="auto"/>
           <w:sz w:val="22"/>
           <w:szCs w:val="22"/>
-          <w:lang w:val="es-CO"/>
         </w:rPr>
         <w:id w:val="523540900"/>
         <w:docPartObj>
@@ -2101,7 +2100,6 @@
       <w:sdtEndPr>
         <w:rPr>
           <w:rFonts w:cs="Arial"/>
-          <w:lang w:val="es-ES"/>
         </w:rPr>
       </w:sdtEndPr>
       <w:sdtContent>
@@ -4144,7 +4142,6 @@
               <w:rPr>
                 <w:rStyle w:val="Hipervnculo"/>
                 <w:noProof/>
-                <w:lang w:val="es-CO"/>
               </w:rPr>
               <w:t>Herramientas CASE</w:t>
             </w:r>
@@ -4215,7 +4212,6 @@
               <w:rPr>
                 <w:rStyle w:val="Hipervnculo"/>
                 <w:noProof/>
-                <w:lang w:val="es-CO"/>
               </w:rPr>
               <w:t>Diseño de Interfaz</w:t>
             </w:r>
@@ -4286,7 +4282,6 @@
               <w:rPr>
                 <w:rStyle w:val="Hipervnculo"/>
                 <w:noProof/>
-                <w:lang w:val="es-CO"/>
               </w:rPr>
               <w:t>Listas de Distribución de Correos</w:t>
             </w:r>
@@ -4357,7 +4352,6 @@
               <w:rPr>
                 <w:rStyle w:val="Hipervnculo"/>
                 <w:noProof/>
-                <w:lang w:val="es-CO"/>
               </w:rPr>
               <w:t>Herramientas de Hardware</w:t>
             </w:r>
@@ -4645,7 +4639,6 @@
                 <w:rStyle w:val="Hipervnculo"/>
                 <w:rFonts w:ascii="Arial" w:hAnsi="Arial" w:cs="Arial"/>
                 <w:noProof/>
-                <w:lang w:val="es-CO"/>
               </w:rPr>
               <w:t>4.6.2 Interfaces internas</w:t>
             </w:r>
@@ -8785,7 +8778,6 @@
       <w:pPr>
         <w:jc w:val="both"/>
         <w:rPr>
-          <w:del w:id="16" w:author="Juan Pablo Rodriguez Montoya" w:date="2012-08-20T21:29:00Z"/>
           <w:rFonts w:ascii="Arial" w:hAnsi="Arial" w:cs="Arial"/>
           <w:sz w:val="24"/>
           <w:szCs w:val="24"/>
@@ -8848,236 +8840,51 @@
         </w:rPr>
         <w:t>mismo.</w:t>
       </w:r>
-    </w:p>
-    <w:p>
-      <w:pPr>
-        <w:jc w:val="both"/>
-        <w:rPr>
-          <w:del w:id="17" w:author="Juan Pablo Rodriguez Montoya" w:date="2012-08-20T21:29:00Z"/>
+      <w:r>
+        <w:rPr>
           <w:rFonts w:ascii="Arial" w:hAnsi="Arial" w:cs="Arial"/>
           <w:sz w:val="24"/>
           <w:szCs w:val="24"/>
         </w:rPr>
-        <w:pPrChange w:id="18" w:author="Juan Pablo Rodriguez Montoya" w:date="2012-08-20T21:29:00Z">
-          <w:pPr>
-            <w:pStyle w:val="Ttulo3"/>
-          </w:pPr>
-        </w:pPrChange>
-      </w:pPr>
-      <w:ins w:id="19" w:author="Juan Pablo Rodriguez Montoya" w:date="2012-08-20T21:29:00Z">
-        <w:r>
-          <w:rPr>
-            <w:rFonts w:ascii="Arial" w:hAnsi="Arial" w:cs="Arial"/>
-            <w:sz w:val="24"/>
-            <w:szCs w:val="24"/>
-            <w:rPrChange w:id="20" w:author="Juan Pablo Rodriguez Montoya" w:date="2012-08-20T21:34:00Z">
-              <w:rPr/>
-            </w:rPrChange>
-          </w:rPr>
-          <w:t>El</w:t>
-        </w:r>
-        <w:proofErr w:type="spellEnd"/>
-        <w:r>
-          <w:rPr>
-            <w:rFonts w:ascii="Arial" w:hAnsi="Arial" w:cs="Arial"/>
-            <w:sz w:val="24"/>
-            <w:szCs w:val="24"/>
-            <w:rPrChange w:id="21" w:author="Juan Pablo Rodriguez Montoya" w:date="2012-08-20T21:34:00Z">
-              <w:rPr/>
-            </w:rPrChange>
-          </w:rPr>
-          <w:t xml:space="preserve"> desarrollo del software </w:t>
-        </w:r>
-      </w:ins>
-      <w:ins w:id="22" w:author="Juan Pablo Rodriguez Montoya" w:date="2012-08-20T21:30:00Z">
-        <w:r>
-          <w:rPr>
-            <w:rFonts w:ascii="Arial" w:hAnsi="Arial" w:cs="Arial"/>
-            <w:sz w:val="24"/>
-            <w:szCs w:val="24"/>
-            <w:rPrChange w:id="23" w:author="Juan Pablo Rodriguez Montoya" w:date="2012-08-20T21:34:00Z">
-              <w:rPr/>
-            </w:rPrChange>
-          </w:rPr>
-          <w:t>será</w:t>
-        </w:r>
-      </w:ins>
-      <w:ins w:id="24" w:author="Juan Pablo Rodriguez Montoya" w:date="2012-08-20T21:29:00Z">
-        <w:r>
-          <w:rPr>
-            <w:rFonts w:ascii="Arial" w:hAnsi="Arial" w:cs="Arial"/>
-            <w:sz w:val="24"/>
-            <w:szCs w:val="24"/>
-            <w:rPrChange w:id="25" w:author="Juan Pablo Rodriguez Montoya" w:date="2012-08-20T21:34:00Z">
-              <w:rPr/>
-            </w:rPrChange>
-          </w:rPr>
-          <w:t xml:space="preserve"> </w:t>
-        </w:r>
-      </w:ins>
-      <w:ins w:id="26" w:author="Juan Pablo Rodriguez Montoya" w:date="2012-08-20T21:30:00Z">
-        <w:r>
-          <w:rPr>
-            <w:rFonts w:ascii="Arial" w:hAnsi="Arial" w:cs="Arial"/>
-            <w:sz w:val="24"/>
-            <w:szCs w:val="24"/>
-            <w:rPrChange w:id="27" w:author="Juan Pablo Rodriguez Montoya" w:date="2012-08-20T21:34:00Z">
-              <w:rPr/>
-            </w:rPrChange>
-          </w:rPr>
-          <w:t xml:space="preserve">basado en los requerimientos aceptados por el cliente, lo cual no se podrán modificar una vez llegado a la </w:t>
-        </w:r>
-      </w:ins>
-      <w:ins w:id="28" w:author="Juan Pablo Rodriguez Montoya" w:date="2012-08-20T21:31:00Z">
-        <w:r>
-          <w:rPr>
-            <w:rFonts w:ascii="Arial" w:hAnsi="Arial" w:cs="Arial"/>
-            <w:sz w:val="24"/>
-            <w:szCs w:val="24"/>
-            <w:rPrChange w:id="29" w:author="Juan Pablo Rodriguez Montoya" w:date="2012-08-20T21:34:00Z">
-              <w:rPr/>
-            </w:rPrChange>
-          </w:rPr>
-          <w:t>aceptación</w:t>
-        </w:r>
-      </w:ins>
-      <w:ins w:id="30" w:author="Juan Pablo Rodriguez Montoya" w:date="2012-08-20T21:30:00Z">
-        <w:r>
-          <w:rPr>
-            <w:rFonts w:ascii="Arial" w:hAnsi="Arial" w:cs="Arial"/>
-            <w:sz w:val="24"/>
-            <w:szCs w:val="24"/>
-            <w:rPrChange w:id="31" w:author="Juan Pablo Rodriguez Montoya" w:date="2012-08-20T21:34:00Z">
-              <w:rPr/>
-            </w:rPrChange>
-          </w:rPr>
-          <w:t xml:space="preserve"> </w:t>
-        </w:r>
-      </w:ins>
-      <w:ins w:id="32" w:author="Juan Pablo Rodriguez Montoya" w:date="2012-08-20T21:31:00Z">
-        <w:r>
-          <w:rPr>
-            <w:rFonts w:ascii="Arial" w:hAnsi="Arial" w:cs="Arial"/>
-            <w:sz w:val="24"/>
-            <w:szCs w:val="24"/>
-            <w:rPrChange w:id="33" w:author="Juan Pablo Rodriguez Montoya" w:date="2012-08-20T21:34:00Z">
-              <w:rPr/>
-            </w:rPrChange>
-          </w:rPr>
-          <w:t>del cliente.</w:t>
-        </w:r>
-      </w:ins>
-      <w:ins w:id="34" w:author="Juan Pablo Rodriguez Montoya" w:date="2012-08-20T21:32:00Z">
-        <w:r>
-          <w:rPr>
-            <w:rFonts w:ascii="Arial" w:hAnsi="Arial" w:cs="Arial"/>
-            <w:sz w:val="24"/>
-            <w:szCs w:val="24"/>
-          </w:rPr>
-          <w:t xml:space="preserve"> </w:t>
-        </w:r>
-      </w:ins>
-    </w:p>
-    <w:p>
-      <w:pPr>
-        <w:jc w:val="both"/>
-        <w:rPr>
-          <w:ins w:id="35" w:author="Juan Pablo Rodriguez Montoya" w:date="2012-08-20T21:32:00Z"/>
+        <w:t>El</w:t>
+      </w:r>
+      <w:proofErr w:type="spellEnd"/>
+      <w:r>
+        <w:rPr>
           <w:rFonts w:ascii="Arial" w:hAnsi="Arial" w:cs="Arial"/>
           <w:sz w:val="24"/>
           <w:szCs w:val="24"/>
-          <w:rPrChange w:id="36" w:author="Juan Pablo Rodriguez Montoya" w:date="2012-08-20T21:34:00Z">
-            <w:rPr>
-              <w:ins w:id="37" w:author="Juan Pablo Rodriguez Montoya" w:date="2012-08-20T21:32:00Z"/>
-            </w:rPr>
-          </w:rPrChange>
-        </w:rPr>
-        <w:pPrChange w:id="38" w:author="Juan Pablo Rodriguez Montoya" w:date="2012-08-20T21:29:00Z">
-          <w:pPr>
-            <w:pStyle w:val="Ttulo3"/>
-          </w:pPr>
-        </w:pPrChange>
-      </w:pPr>
-      <w:ins w:id="39" w:author="Juan Pablo Rodriguez Montoya" w:date="2012-08-20T21:33:00Z">
-        <w:r>
-          <w:rPr>
-            <w:rFonts w:ascii="Arial" w:hAnsi="Arial" w:cs="Arial"/>
-            <w:sz w:val="24"/>
-            <w:szCs w:val="24"/>
-            <w:rPrChange w:id="40" w:author="Juan Pablo Rodriguez Montoya" w:date="2012-08-20T21:34:00Z">
-              <w:rPr>
-                <w:rFonts w:ascii="Arial" w:hAnsi="Arial" w:cs="Arial"/>
-                <w:sz w:val="24"/>
-                <w:szCs w:val="24"/>
-              </w:rPr>
-            </w:rPrChange>
-          </w:rPr>
-          <w:t xml:space="preserve">Para el desarrollo del software se permite la contratación de terceros para la </w:t>
-        </w:r>
-      </w:ins>
-      <w:ins w:id="41" w:author="Juan Pablo Rodriguez Montoya" w:date="2012-08-20T21:34:00Z">
-        <w:r>
-          <w:rPr>
-            <w:rFonts w:ascii="Arial" w:hAnsi="Arial" w:cs="Arial"/>
-            <w:sz w:val="24"/>
-            <w:szCs w:val="24"/>
-            <w:rPrChange w:id="42" w:author="Juan Pablo Rodriguez Montoya" w:date="2012-08-20T21:34:00Z">
-              <w:rPr>
-                <w:rFonts w:ascii="Arial" w:hAnsi="Arial" w:cs="Arial"/>
-                <w:sz w:val="24"/>
-                <w:szCs w:val="24"/>
-              </w:rPr>
-            </w:rPrChange>
-          </w:rPr>
-          <w:t>implementación</w:t>
-        </w:r>
-      </w:ins>
-      <w:ins w:id="43" w:author="Juan Pablo Rodriguez Montoya" w:date="2012-08-20T21:33:00Z">
-        <w:r>
-          <w:rPr>
-            <w:rFonts w:ascii="Arial" w:hAnsi="Arial" w:cs="Arial"/>
-            <w:sz w:val="24"/>
-            <w:szCs w:val="24"/>
-            <w:rPrChange w:id="44" w:author="Juan Pablo Rodriguez Montoya" w:date="2012-08-20T21:34:00Z">
-              <w:rPr>
-                <w:rFonts w:ascii="Arial" w:hAnsi="Arial" w:cs="Arial"/>
-                <w:sz w:val="24"/>
-                <w:szCs w:val="24"/>
-              </w:rPr>
-            </w:rPrChange>
-          </w:rPr>
-          <w:t xml:space="preserve"> </w:t>
-        </w:r>
-      </w:ins>
-      <w:ins w:id="45" w:author="Juan Pablo Rodriguez Montoya" w:date="2012-08-20T21:34:00Z">
-        <w:r>
-          <w:rPr>
-            <w:rFonts w:ascii="Arial" w:hAnsi="Arial" w:cs="Arial"/>
-            <w:sz w:val="24"/>
-            <w:szCs w:val="24"/>
-            <w:rPrChange w:id="46" w:author="Juan Pablo Rodriguez Montoya" w:date="2012-08-20T21:34:00Z">
-              <w:rPr>
-                <w:rFonts w:ascii="Arial" w:hAnsi="Arial" w:cs="Arial"/>
-                <w:sz w:val="24"/>
-                <w:szCs w:val="24"/>
-              </w:rPr>
-            </w:rPrChange>
-          </w:rPr>
-          <w:t>de las interfaces graficas</w:t>
-        </w:r>
-      </w:ins>
+        </w:rPr>
+        <w:t xml:space="preserve"> desarrollo del software será basado en los requerimientos aceptados por el cliente, lo cual no se podrán modificar una vez llegado a la aceptación del cliente.</w:t>
+      </w:r>
+      <w:r>
+        <w:rPr>
+          <w:rFonts w:ascii="Arial" w:hAnsi="Arial" w:cs="Arial"/>
+          <w:sz w:val="24"/>
+          <w:szCs w:val="24"/>
+        </w:rPr>
+        <w:t xml:space="preserve"> </w:t>
+      </w:r>
+      <w:r>
+        <w:rPr>
+          <w:rFonts w:ascii="Arial" w:hAnsi="Arial" w:cs="Arial"/>
+          <w:sz w:val="24"/>
+          <w:szCs w:val="24"/>
+        </w:rPr>
+        <w:t>Para el desarrollo del software se permite la contratación de terceros para la implementación</w:t>
+      </w:r>
+      <w:r>
+        <w:rPr>
+          <w:rFonts w:ascii="Arial" w:hAnsi="Arial" w:cs="Arial"/>
+          <w:sz w:val="24"/>
+          <w:szCs w:val="24"/>
+        </w:rPr>
+        <w:t xml:space="preserve"> de las interfaces graficas</w:t>
+      </w:r>
     </w:p>
     <w:p>
       <w:pPr>
         <w:jc w:val="both"/>
-        <w:rPr>
-          <w:ins w:id="47" w:author="Juan Pablo Rodriguez Montoya" w:date="2012-08-20T21:31:00Z"/>
-        </w:rPr>
-        <w:pPrChange w:id="48" w:author="Juan Pablo Rodriguez Montoya" w:date="2012-08-20T21:29:00Z">
-          <w:pPr>
-            <w:pStyle w:val="Ttulo3"/>
-          </w:pPr>
-        </w:pPrChange>
       </w:pPr>
     </w:p>
     <w:p>
@@ -9105,7 +8912,7 @@
         </w:rPr>
         <w:t xml:space="preserve">El avance del proyecto estará guiado por los siguientes estándares de desarrollo de software y de </w:t>
       </w:r>
-      <w:commentRangeStart w:id="49"/>
+      <w:commentRangeStart w:id="16"/>
       <w:r>
         <w:rPr>
           <w:rFonts w:ascii="Arial" w:hAnsi="Arial" w:cs="Arial"/>
@@ -9114,12 +8921,12 @@
         </w:rPr>
         <w:t>calidad</w:t>
       </w:r>
-      <w:commentRangeEnd w:id="49"/>
+      <w:commentRangeEnd w:id="16"/>
       <w:r>
         <w:rPr>
           <w:rStyle w:val="Refdecomentario"/>
         </w:rPr>
-        <w:commentReference w:id="49"/>
+        <w:commentReference w:id="16"/>
       </w:r>
       <w:r>
         <w:rPr>
@@ -9428,7 +9235,7 @@
         </w:rPr>
         <w:t xml:space="preserve">La entrega de los documentos que sustentan el proceso de gerencia del proyecto y la implementación del software, deberán ser entregados en las fechas establecidas en el calendario del curso las cuales se listan a </w:t>
       </w:r>
-      <w:commentRangeStart w:id="50"/>
+      <w:commentRangeStart w:id="17"/>
       <w:r>
         <w:rPr>
           <w:rFonts w:ascii="Arial" w:hAnsi="Arial" w:cs="Arial"/>
@@ -9437,12 +9244,12 @@
         </w:rPr>
         <w:t>continuación</w:t>
       </w:r>
-      <w:commentRangeEnd w:id="50"/>
+      <w:commentRangeEnd w:id="17"/>
       <w:r>
         <w:rPr>
           <w:rStyle w:val="Refdecomentario"/>
         </w:rPr>
-        <w:commentReference w:id="50"/>
+        <w:commentReference w:id="17"/>
       </w:r>
       <w:r>
         <w:rPr>
@@ -10181,11 +9988,11 @@
       <w:pPr>
         <w:pStyle w:val="Ttulo3"/>
       </w:pPr>
-      <w:bookmarkStart w:id="51" w:name="_Toc333053679"/>
+      <w:bookmarkStart w:id="18" w:name="_Toc333053679"/>
       <w:r>
         <w:t>Supuestos</w:t>
       </w:r>
-      <w:bookmarkEnd w:id="51"/>
+      <w:bookmarkEnd w:id="18"/>
     </w:p>
     <w:p>
       <w:pPr>
@@ -11383,7 +11190,7 @@
           <w:lang w:val="en-US"/>
         </w:rPr>
       </w:pPr>
-      <w:bookmarkStart w:id="52" w:name="_Toc333012790"/>
+      <w:bookmarkStart w:id="19" w:name="_Toc333012790"/>
       <w:proofErr w:type="spellStart"/>
       <w:r>
         <w:rPr>
@@ -11461,7 +11268,7 @@
         </w:rPr>
         <w:t>Proyecto</w:t>
       </w:r>
-      <w:bookmarkEnd w:id="52"/>
+      <w:bookmarkEnd w:id="19"/>
       <w:proofErr w:type="spellEnd"/>
     </w:p>
     <w:p>
@@ -11488,7 +11295,7 @@
           <w:lang w:val="en-US"/>
         </w:rPr>
       </w:pPr>
-      <w:bookmarkStart w:id="53" w:name="_Toc333053680"/>
+      <w:bookmarkStart w:id="20" w:name="_Toc333053680"/>
       <w:r>
         <w:rPr>
           <w:rFonts w:ascii="Arial" w:hAnsi="Arial"/>
@@ -11497,7 +11304,7 @@
         </w:rPr>
         <w:t>1.1.4 Schedules and budget summary</w:t>
       </w:r>
-      <w:bookmarkEnd w:id="53"/>
+      <w:bookmarkEnd w:id="20"/>
     </w:p>
     <w:p>
       <w:pPr>
@@ -11519,7 +11326,7 @@
           <w:lang w:val="en-US"/>
         </w:rPr>
       </w:pPr>
-      <w:bookmarkStart w:id="54" w:name="_Toc333053681"/>
+      <w:bookmarkStart w:id="21" w:name="_Toc333053681"/>
       <w:r>
         <w:rPr>
           <w:rFonts w:ascii="Arial" w:hAnsi="Arial"/>
@@ -11528,7 +11335,7 @@
         </w:rPr>
         <w:t>1.2 Evolution of the plan</w:t>
       </w:r>
-      <w:bookmarkEnd w:id="54"/>
+      <w:bookmarkEnd w:id="21"/>
     </w:p>
     <w:p>
       <w:pPr>
@@ -11548,7 +11355,7 @@
           <w:lang w:val="en-US"/>
         </w:rPr>
       </w:pPr>
-      <w:bookmarkStart w:id="55" w:name="_Toc333053682"/>
+      <w:bookmarkStart w:id="22" w:name="_Toc333053682"/>
       <w:r>
         <w:rPr>
           <w:rFonts w:ascii="Arial" w:hAnsi="Arial"/>
@@ -11557,7 +11364,7 @@
         <w:lastRenderedPageBreak/>
         <w:t>2. References</w:t>
       </w:r>
-      <w:bookmarkEnd w:id="55"/>
+      <w:bookmarkEnd w:id="22"/>
     </w:p>
     <w:p>
       <w:pPr>
@@ -11567,7 +11374,7 @@
           <w:lang w:val="en-US"/>
         </w:rPr>
       </w:pPr>
-      <w:bookmarkStart w:id="56" w:name="_Toc333053683"/>
+      <w:bookmarkStart w:id="23" w:name="_Toc333053683"/>
       <w:r>
         <w:rPr>
           <w:rFonts w:ascii="Arial" w:hAnsi="Arial"/>
@@ -11575,7 +11382,7 @@
         </w:rPr>
         <w:t>3. Definitions</w:t>
       </w:r>
-      <w:bookmarkEnd w:id="56"/>
+      <w:bookmarkEnd w:id="23"/>
     </w:p>
     <w:p>
       <w:pPr>
@@ -11585,7 +11392,7 @@
           <w:lang w:val="en-US"/>
         </w:rPr>
       </w:pPr>
-      <w:bookmarkStart w:id="57" w:name="_Toc333053684"/>
+      <w:bookmarkStart w:id="24" w:name="_Toc333053684"/>
       <w:proofErr w:type="gramStart"/>
       <w:r>
         <w:rPr>
@@ -11602,7 +11409,7 @@
         </w:rPr>
         <w:t xml:space="preserve"> Context</w:t>
       </w:r>
-      <w:bookmarkEnd w:id="57"/>
+      <w:bookmarkEnd w:id="24"/>
     </w:p>
     <w:p>
       <w:pPr>
@@ -11614,7 +11421,7 @@
           <w:lang w:val="en-US"/>
         </w:rPr>
       </w:pPr>
-      <w:bookmarkStart w:id="58" w:name="_Toc333053685"/>
+      <w:bookmarkStart w:id="25" w:name="_Toc333053685"/>
       <w:r>
         <w:rPr>
           <w:rFonts w:ascii="Arial" w:hAnsi="Arial"/>
@@ -11623,7 +11430,7 @@
         </w:rPr>
         <w:t>4.1 Process Model</w:t>
       </w:r>
-      <w:bookmarkEnd w:id="58"/>
+      <w:bookmarkEnd w:id="25"/>
     </w:p>
     <w:p>
       <w:pPr>
@@ -11635,7 +11442,7 @@
           <w:lang w:val="en-US"/>
         </w:rPr>
       </w:pPr>
-      <w:bookmarkStart w:id="59" w:name="_Toc333053686"/>
+      <w:bookmarkStart w:id="26" w:name="_Toc333053686"/>
       <w:r>
         <w:rPr>
           <w:rFonts w:ascii="Arial" w:hAnsi="Arial"/>
@@ -11644,7 +11451,7 @@
         </w:rPr>
         <w:t>4.2 Process Improvement Plan</w:t>
       </w:r>
-      <w:bookmarkEnd w:id="59"/>
+      <w:bookmarkEnd w:id="26"/>
     </w:p>
     <w:p>
       <w:pPr>
@@ -11654,7 +11461,7 @@
           <w:sz w:val="28"/>
         </w:rPr>
       </w:pPr>
-      <w:bookmarkStart w:id="60" w:name="_Toc333053687"/>
+      <w:bookmarkStart w:id="27" w:name="_Toc333053687"/>
       <w:r>
         <w:rPr>
           <w:rFonts w:ascii="Arial" w:hAnsi="Arial"/>
@@ -11685,7 +11492,7 @@
         </w:rPr>
         <w:t xml:space="preserve"> Plan</w:t>
       </w:r>
-      <w:bookmarkEnd w:id="60"/>
+      <w:bookmarkEnd w:id="27"/>
     </w:p>
     <w:p>
       <w:pPr>
@@ -11694,19 +11501,19 @@
       <w:r>
         <w:t xml:space="preserve">El plan de instalación del producto se basa en las dotaciones físicas y de equipos, tanto hardware como software, que brindan la Pontificia Universidad Javeriana para el desarrollo de este proyecto, como se ve en la siguiente figura </w:t>
       </w:r>
-      <w:commentRangeStart w:id="61"/>
+      <w:commentRangeStart w:id="28"/>
       <w:r>
         <w:rPr>
           <w:b/>
         </w:rPr>
         <w:t>Infraestructural institucional</w:t>
       </w:r>
-      <w:commentRangeEnd w:id="61"/>
+      <w:commentRangeEnd w:id="28"/>
       <w:r>
         <w:rPr>
           <w:rStyle w:val="Refdecomentario"/>
         </w:rPr>
-        <w:commentReference w:id="61"/>
+        <w:commentReference w:id="28"/>
       </w:r>
       <w:r>
         <w:t>.</w:t>
@@ -11719,7 +11526,7 @@
       <w:r>
         <w:rPr>
           <w:noProof/>
-          <w:lang w:val="es-CO" w:eastAsia="es-CO"/>
+          <w:lang w:eastAsia="es-CO"/>
         </w:rPr>
         <w:drawing>
           <wp:inline distT="0" distB="0" distL="0" distR="0" wp14:anchorId="2E1827BB" wp14:editId="79B54441">
@@ -11802,7 +11609,7 @@
           <w:szCs w:val="28"/>
         </w:rPr>
       </w:pPr>
-      <w:bookmarkStart w:id="62" w:name="_Toc333053688"/>
+      <w:bookmarkStart w:id="29" w:name="_Toc333053688"/>
       <w:r>
         <w:rPr>
           <w:rFonts w:ascii="Arial" w:hAnsi="Arial"/>
@@ -11850,7 +11657,7 @@
         </w:rPr>
         <w:t>techniques</w:t>
       </w:r>
-      <w:bookmarkEnd w:id="62"/>
+      <w:bookmarkEnd w:id="29"/>
       <w:proofErr w:type="spellEnd"/>
     </w:p>
     <w:p>
@@ -11862,8 +11669,8 @@
           <w:sz w:val="24"/>
         </w:rPr>
       </w:pPr>
-      <w:bookmarkStart w:id="63" w:name="_Toc333053689"/>
-      <w:commentRangeStart w:id="64"/>
+      <w:bookmarkStart w:id="30" w:name="_Toc333053689"/>
+      <w:commentRangeStart w:id="31"/>
       <w:proofErr w:type="gramStart"/>
       <w:r>
         <w:rPr>
@@ -11873,7 +11680,7 @@
         </w:rPr>
         <w:t>referencia</w:t>
       </w:r>
-      <w:commentRangeEnd w:id="64"/>
+      <w:commentRangeEnd w:id="31"/>
       <w:proofErr w:type="gramEnd"/>
       <w:r>
         <w:rPr>
@@ -11883,47 +11690,47 @@
           <w:bCs w:val="0"/>
           <w:color w:val="auto"/>
         </w:rPr>
-        <w:commentReference w:id="64"/>
-      </w:r>
-      <w:bookmarkEnd w:id="63"/>
+        <w:commentReference w:id="31"/>
+      </w:r>
+      <w:bookmarkEnd w:id="30"/>
     </w:p>
     <w:p>
       <w:pPr>
         <w:pStyle w:val="Ttulo2"/>
       </w:pPr>
-      <w:bookmarkStart w:id="65" w:name="_Toc333053690"/>
-      <w:commentRangeStart w:id="66"/>
+      <w:bookmarkStart w:id="32" w:name="_Toc333053690"/>
+      <w:commentRangeStart w:id="33"/>
       <w:r>
         <w:t>Herramientas y Lenguajes</w:t>
       </w:r>
-      <w:commentRangeEnd w:id="66"/>
+      <w:commentRangeEnd w:id="33"/>
       <w:r>
         <w:rPr>
           <w:rStyle w:val="Refdecomentario"/>
         </w:rPr>
-        <w:commentReference w:id="66"/>
-      </w:r>
-      <w:bookmarkEnd w:id="65"/>
+        <w:commentReference w:id="33"/>
+      </w:r>
+      <w:bookmarkEnd w:id="32"/>
     </w:p>
     <w:p>
       <w:pPr>
         <w:pStyle w:val="Ttulo2"/>
       </w:pPr>
-      <w:bookmarkStart w:id="67" w:name="_Toc333053691"/>
+      <w:bookmarkStart w:id="34" w:name="_Toc333053691"/>
       <w:r>
         <w:t>Herramientas de Software</w:t>
       </w:r>
-      <w:bookmarkEnd w:id="67"/>
+      <w:bookmarkEnd w:id="34"/>
     </w:p>
     <w:p>
       <w:pPr>
         <w:pStyle w:val="Ttulo3"/>
       </w:pPr>
-      <w:bookmarkStart w:id="68" w:name="_Toc333053692"/>
+      <w:bookmarkStart w:id="35" w:name="_Toc333053692"/>
       <w:r>
         <w:t>Lenguajes de programación</w:t>
       </w:r>
-      <w:bookmarkEnd w:id="68"/>
+      <w:bookmarkEnd w:id="35"/>
     </w:p>
     <w:p>
       <w:pPr>
@@ -11953,11 +11760,11 @@
       <w:pPr>
         <w:pStyle w:val="Ttulo3"/>
       </w:pPr>
-      <w:bookmarkStart w:id="69" w:name="_Toc333053693"/>
+      <w:bookmarkStart w:id="36" w:name="_Toc333053693"/>
       <w:r>
         <w:t>Sistema Operativo</w:t>
       </w:r>
-      <w:bookmarkEnd w:id="69"/>
+      <w:bookmarkEnd w:id="36"/>
     </w:p>
     <w:p>
       <w:pPr>
@@ -11975,14 +11782,14 @@
       <w:pPr>
         <w:pStyle w:val="Ttulo3"/>
       </w:pPr>
-      <w:bookmarkStart w:id="70" w:name="_Toc333053694"/>
+      <w:bookmarkStart w:id="37" w:name="_Toc333053694"/>
       <w:r>
         <w:t xml:space="preserve">Entornos de </w:t>
       </w:r>
       <w:r>
         <w:t>Desarrollo (IDE)</w:t>
       </w:r>
-      <w:bookmarkEnd w:id="70"/>
+      <w:bookmarkEnd w:id="37"/>
     </w:p>
     <w:p>
       <w:pPr>
@@ -11991,22 +11798,13 @@
           <w:ilvl w:val="0"/>
           <w:numId w:val="21"/>
         </w:numPr>
-        <w:rPr>
-          <w:lang w:val="es-CO"/>
-        </w:rPr>
       </w:pPr>
       <w:proofErr w:type="spellStart"/>
       <w:r>
-        <w:rPr>
-          <w:lang w:val="es-CO"/>
-        </w:rPr>
         <w:t>Unity</w:t>
       </w:r>
       <w:proofErr w:type="spellEnd"/>
       <w:r>
-        <w:rPr>
-          <w:lang w:val="es-CO"/>
-        </w:rPr>
         <w:t xml:space="preserve"> 3D</w:t>
       </w:r>
     </w:p>
@@ -12035,14 +11833,14 @@
           <w:lang w:val="en-US"/>
         </w:rPr>
       </w:pPr>
-      <w:bookmarkStart w:id="71" w:name="_Toc333053695"/>
+      <w:bookmarkStart w:id="38" w:name="_Toc333053695"/>
       <w:r>
         <w:rPr>
           <w:lang w:val="en-US"/>
         </w:rPr>
         <w:t>Frameworks</w:t>
       </w:r>
-      <w:bookmarkEnd w:id="71"/>
+      <w:bookmarkEnd w:id="38"/>
     </w:p>
     <w:p>
       <w:pPr>
@@ -12072,11 +11870,11 @@
       <w:pPr>
         <w:pStyle w:val="Ttulo3"/>
       </w:pPr>
-      <w:bookmarkStart w:id="72" w:name="_Toc333053696"/>
+      <w:bookmarkStart w:id="39" w:name="_Toc333053696"/>
       <w:r>
         <w:t>Control de Versiones</w:t>
       </w:r>
-      <w:bookmarkEnd w:id="72"/>
+      <w:bookmarkEnd w:id="39"/>
     </w:p>
     <w:p>
       <w:pPr>
@@ -12095,18 +11893,12 @@
     <w:p>
       <w:pPr>
         <w:pStyle w:val="Ttulo3"/>
-        <w:rPr>
-          <w:lang w:val="es-CO"/>
-        </w:rPr>
-      </w:pPr>
-      <w:bookmarkStart w:id="73" w:name="_Toc333053697"/>
-      <w:r>
-        <w:rPr>
-          <w:lang w:val="es-CO"/>
-        </w:rPr>
+      </w:pPr>
+      <w:bookmarkStart w:id="40" w:name="_Toc333053697"/>
+      <w:r>
         <w:t>Herramientas CASE</w:t>
       </w:r>
-      <w:bookmarkEnd w:id="73"/>
+      <w:bookmarkEnd w:id="40"/>
     </w:p>
     <w:p>
       <w:pPr>
@@ -12115,27 +11907,15 @@
           <w:ilvl w:val="0"/>
           <w:numId w:val="18"/>
         </w:numPr>
-        <w:rPr>
-          <w:lang w:val="es-CO"/>
-        </w:rPr>
-      </w:pPr>
-      <w:r>
-        <w:rPr>
-          <w:lang w:val="es-CO"/>
-        </w:rPr>
+      </w:pPr>
+      <w:r>
         <w:t>Enterp</w:t>
       </w:r>
       <w:r>
-        <w:rPr>
-          <w:lang w:val="es-CO"/>
-        </w:rPr>
         <w:t xml:space="preserve">rise </w:t>
       </w:r>
       <w:proofErr w:type="spellStart"/>
       <w:r>
-        <w:rPr>
-          <w:lang w:val="es-CO"/>
-        </w:rPr>
         <w:t>Architect</w:t>
       </w:r>
       <w:proofErr w:type="spellEnd"/>
@@ -12143,18 +11923,12 @@
     <w:p>
       <w:pPr>
         <w:pStyle w:val="Ttulo3"/>
-        <w:rPr>
-          <w:lang w:val="es-CO"/>
-        </w:rPr>
-      </w:pPr>
-      <w:bookmarkStart w:id="74" w:name="_Toc333053698"/>
-      <w:r>
-        <w:rPr>
-          <w:lang w:val="es-CO"/>
-        </w:rPr>
+      </w:pPr>
+      <w:bookmarkStart w:id="41" w:name="_Toc333053698"/>
+      <w:r>
         <w:t>Diseño de Interfaz</w:t>
       </w:r>
-      <w:bookmarkEnd w:id="74"/>
+      <w:bookmarkEnd w:id="41"/>
     </w:p>
     <w:p>
       <w:pPr>
@@ -12163,14 +11937,8 @@
           <w:ilvl w:val="0"/>
           <w:numId w:val="16"/>
         </w:numPr>
-        <w:rPr>
-          <w:lang w:val="es-CO"/>
-        </w:rPr>
-      </w:pPr>
-      <w:r>
-        <w:rPr>
-          <w:lang w:val="es-CO"/>
-        </w:rPr>
+      </w:pPr>
+      <w:r>
         <w:t>Adobe Suite CS6</w:t>
       </w:r>
     </w:p>
@@ -12181,14 +11949,8 @@
           <w:ilvl w:val="0"/>
           <w:numId w:val="16"/>
         </w:numPr>
-        <w:rPr>
-          <w:lang w:val="es-CO"/>
-        </w:rPr>
-      </w:pPr>
-      <w:r>
-        <w:rPr>
-          <w:lang w:val="es-CO"/>
-        </w:rPr>
+      </w:pPr>
+      <w:r>
         <w:t>Maya 3d</w:t>
       </w:r>
     </w:p>
@@ -12199,14 +11961,8 @@
           <w:ilvl w:val="0"/>
           <w:numId w:val="16"/>
         </w:numPr>
-        <w:rPr>
-          <w:lang w:val="es-CO"/>
-        </w:rPr>
-      </w:pPr>
-      <w:r>
-        <w:rPr>
-          <w:lang w:val="es-CO"/>
-        </w:rPr>
+      </w:pPr>
+      <w:r>
         <w:t>Utilidades</w:t>
       </w:r>
     </w:p>
@@ -12217,15 +11973,9 @@
           <w:ilvl w:val="0"/>
           <w:numId w:val="16"/>
         </w:numPr>
-        <w:rPr>
-          <w:lang w:val="es-CO"/>
-        </w:rPr>
       </w:pPr>
       <w:proofErr w:type="spellStart"/>
       <w:r>
-        <w:rPr>
-          <w:lang w:val="es-CO"/>
-        </w:rPr>
         <w:t>Winmerge</w:t>
       </w:r>
       <w:proofErr w:type="spellEnd"/>
@@ -12237,15 +11987,9 @@
           <w:ilvl w:val="0"/>
           <w:numId w:val="16"/>
         </w:numPr>
-        <w:rPr>
-          <w:lang w:val="es-CO"/>
-        </w:rPr>
       </w:pPr>
       <w:proofErr w:type="spellStart"/>
       <w:r>
-        <w:rPr>
-          <w:lang w:val="es-CO"/>
-        </w:rPr>
         <w:t>Edraw</w:t>
       </w:r>
       <w:proofErr w:type="spellEnd"/>
@@ -12257,14 +12001,8 @@
           <w:ilvl w:val="0"/>
           <w:numId w:val="16"/>
         </w:numPr>
-        <w:rPr>
-          <w:lang w:val="es-CO"/>
-        </w:rPr>
-      </w:pPr>
-      <w:r>
-        <w:rPr>
-          <w:lang w:val="es-CO"/>
-        </w:rPr>
+      </w:pPr>
+      <w:r>
         <w:lastRenderedPageBreak/>
         <w:t>Adobe Reader</w:t>
       </w:r>
@@ -12276,22 +12014,13 @@
           <w:ilvl w:val="0"/>
           <w:numId w:val="16"/>
         </w:numPr>
-        <w:rPr>
-          <w:lang w:val="es-CO"/>
-        </w:rPr>
       </w:pPr>
       <w:proofErr w:type="spellStart"/>
       <w:r>
-        <w:rPr>
-          <w:lang w:val="es-CO"/>
-        </w:rPr>
         <w:t>Maniac</w:t>
       </w:r>
       <w:proofErr w:type="spellEnd"/>
       <w:r>
-        <w:rPr>
-          <w:lang w:val="es-CO"/>
-        </w:rPr>
         <w:t xml:space="preserve"> Time</w:t>
       </w:r>
     </w:p>
@@ -12302,14 +12031,8 @@
           <w:ilvl w:val="0"/>
           <w:numId w:val="16"/>
         </w:numPr>
-        <w:rPr>
-          <w:lang w:val="es-CO"/>
-        </w:rPr>
-      </w:pPr>
-      <w:r>
-        <w:rPr>
-          <w:lang w:val="es-CO"/>
-        </w:rPr>
+      </w:pPr>
+      <w:r>
         <w:t>Microsoft Office 2010</w:t>
       </w:r>
     </w:p>
@@ -12320,15 +12043,9 @@
           <w:ilvl w:val="0"/>
           <w:numId w:val="16"/>
         </w:numPr>
-        <w:rPr>
-          <w:lang w:val="es-CO"/>
-        </w:rPr>
       </w:pPr>
       <w:proofErr w:type="spellStart"/>
       <w:r>
-        <w:rPr>
-          <w:lang w:val="es-CO"/>
-        </w:rPr>
         <w:t>Skype</w:t>
       </w:r>
       <w:proofErr w:type="spellEnd"/>
@@ -12340,15 +12057,9 @@
           <w:ilvl w:val="0"/>
           <w:numId w:val="16"/>
         </w:numPr>
-        <w:rPr>
-          <w:lang w:val="es-CO"/>
-        </w:rPr>
       </w:pPr>
       <w:proofErr w:type="spellStart"/>
       <w:r>
-        <w:rPr>
-          <w:lang w:val="es-CO"/>
-        </w:rPr>
         <w:t>Dropbox</w:t>
       </w:r>
       <w:proofErr w:type="spellEnd"/>
@@ -12356,30 +12067,18 @@
     <w:p>
       <w:pPr>
         <w:pStyle w:val="Ttulo3"/>
-        <w:rPr>
-          <w:lang w:val="es-CO"/>
-        </w:rPr>
-      </w:pPr>
-      <w:bookmarkStart w:id="75" w:name="_Toc333053699"/>
-      <w:r>
-        <w:rPr>
-          <w:lang w:val="es-CO"/>
-        </w:rPr>
+      </w:pPr>
+      <w:bookmarkStart w:id="42" w:name="_Toc333053699"/>
+      <w:r>
         <w:t xml:space="preserve">Listas de </w:t>
       </w:r>
       <w:r>
-        <w:rPr>
-          <w:lang w:val="es-CO"/>
-        </w:rPr>
         <w:t>Distribución</w:t>
       </w:r>
       <w:r>
-        <w:rPr>
-          <w:lang w:val="es-CO"/>
-        </w:rPr>
         <w:t xml:space="preserve"> de Correos</w:t>
       </w:r>
-      <w:bookmarkEnd w:id="75"/>
+      <w:bookmarkEnd w:id="42"/>
     </w:p>
     <w:p>
       <w:pPr>
@@ -12388,21 +12087,12 @@
           <w:ilvl w:val="0"/>
           <w:numId w:val="17"/>
         </w:numPr>
-        <w:rPr>
-          <w:lang w:val="es-CO"/>
-        </w:rPr>
-      </w:pPr>
-      <w:r>
-        <w:rPr>
-          <w:lang w:val="es-CO"/>
-        </w:rPr>
+      </w:pPr>
+      <w:r>
         <w:t xml:space="preserve">Google </w:t>
       </w:r>
       <w:proofErr w:type="spellStart"/>
       <w:r>
-        <w:rPr>
-          <w:lang w:val="es-CO"/>
-        </w:rPr>
         <w:t>Groups</w:t>
       </w:r>
       <w:proofErr w:type="spellEnd"/>
@@ -12414,14 +12104,8 @@
           <w:ilvl w:val="0"/>
           <w:numId w:val="17"/>
         </w:numPr>
-        <w:rPr>
-          <w:lang w:val="es-CO"/>
-        </w:rPr>
-      </w:pPr>
-      <w:r>
-        <w:rPr>
-          <w:lang w:val="es-CO"/>
-        </w:rPr>
+      </w:pPr>
+      <w:r>
         <w:t>Herramientas Hardware</w:t>
       </w:r>
     </w:p>
@@ -12432,32 +12116,20 @@
           <w:ilvl w:val="0"/>
           <w:numId w:val="17"/>
         </w:numPr>
-        <w:rPr>
-          <w:lang w:val="es-CO"/>
-        </w:rPr>
-      </w:pPr>
-      <w:r>
-        <w:rPr>
-          <w:lang w:val="es-CO"/>
-        </w:rPr>
+      </w:pPr>
+      <w:r>
         <w:t>Laptops</w:t>
       </w:r>
     </w:p>
     <w:p>
       <w:pPr>
         <w:pStyle w:val="Ttulo2"/>
-        <w:rPr>
-          <w:lang w:val="es-CO"/>
-        </w:rPr>
-      </w:pPr>
-      <w:bookmarkStart w:id="76" w:name="_Toc333053700"/>
-      <w:r>
-        <w:rPr>
-          <w:lang w:val="es-CO"/>
-        </w:rPr>
+      </w:pPr>
+      <w:bookmarkStart w:id="43" w:name="_Toc333053700"/>
+      <w:r>
         <w:t>Herramientas de Hardware</w:t>
       </w:r>
-      <w:bookmarkEnd w:id="76"/>
+      <w:bookmarkEnd w:id="43"/>
     </w:p>
     <w:p>
       <w:pPr>
@@ -12482,7 +12154,7 @@
           <w:lang w:val="en-US"/>
         </w:rPr>
       </w:pPr>
-      <w:bookmarkStart w:id="77" w:name="_Toc333053701"/>
+      <w:bookmarkStart w:id="44" w:name="_Toc333053701"/>
       <w:r>
         <w:rPr>
           <w:rFonts w:ascii="Arial" w:hAnsi="Arial"/>
@@ -12491,7 +12163,7 @@
         </w:rPr>
         <w:t>4.5 Product Acceptance plan</w:t>
       </w:r>
-      <w:bookmarkEnd w:id="77"/>
+      <w:bookmarkEnd w:id="44"/>
     </w:p>
     <w:p>
       <w:pPr>
@@ -12510,7 +12182,7 @@
           <w:lang w:val="en-US"/>
         </w:rPr>
       </w:pPr>
-      <w:bookmarkStart w:id="78" w:name="_Toc333053702"/>
+      <w:bookmarkStart w:id="45" w:name="_Toc333053702"/>
       <w:r>
         <w:rPr>
           <w:rFonts w:ascii="Arial" w:hAnsi="Arial"/>
@@ -12519,7 +12191,7 @@
         </w:rPr>
         <w:t>4.6 Project Organization</w:t>
       </w:r>
-      <w:bookmarkEnd w:id="78"/>
+      <w:bookmarkEnd w:id="45"/>
     </w:p>
     <w:p>
       <w:pPr>
@@ -12531,7 +12203,7 @@
           <w:lang w:val="en-US"/>
         </w:rPr>
       </w:pPr>
-      <w:bookmarkStart w:id="79" w:name="_Toc333053703"/>
+      <w:bookmarkStart w:id="46" w:name="_Toc333053703"/>
       <w:r>
         <w:rPr>
           <w:rFonts w:ascii="Arial" w:hAnsi="Arial"/>
@@ -12540,7 +12212,7 @@
         </w:rPr>
         <w:t>4.6.1 External Interfaces</w:t>
       </w:r>
-      <w:bookmarkEnd w:id="79"/>
+      <w:bookmarkEnd w:id="46"/>
     </w:p>
     <w:p>
       <w:pPr>
@@ -12549,13 +12221,7 @@
         </w:rPr>
       </w:pPr>
     </w:p>
-    <w:p>
-      <w:pPr>
-        <w:rPr>
-          <w:lang w:val="es-CO"/>
-        </w:rPr>
-      </w:pPr>
-    </w:p>
+    <w:p/>
     <w:p>
       <w:pPr>
         <w:pStyle w:val="Ttulo3"/>
@@ -12566,16 +12232,14 @@
           <w:rFonts w:ascii="Arial" w:hAnsi="Arial" w:cs="Arial"/>
           <w:sz w:val="28"/>
           <w:szCs w:val="28"/>
-          <w:lang w:val="es-CO"/>
-        </w:rPr>
-      </w:pPr>
-      <w:bookmarkStart w:id="80" w:name="_Toc333053704"/>
+        </w:rPr>
+      </w:pPr>
+      <w:bookmarkStart w:id="47" w:name="_Toc333053704"/>
       <w:r>
         <w:rPr>
           <w:rFonts w:ascii="Arial" w:hAnsi="Arial" w:cs="Arial"/>
           <w:sz w:val="28"/>
           <w:szCs w:val="28"/>
-          <w:lang w:val="es-CO"/>
         </w:rPr>
         <w:t xml:space="preserve">4.6.2 </w:t>
       </w:r>
@@ -12584,17 +12248,15 @@
           <w:rFonts w:ascii="Arial" w:hAnsi="Arial" w:cs="Arial"/>
           <w:sz w:val="28"/>
           <w:szCs w:val="28"/>
-          <w:lang w:val="es-CO"/>
         </w:rPr>
         <w:t>Interfaces internas</w:t>
       </w:r>
-      <w:bookmarkEnd w:id="80"/>
+      <w:bookmarkEnd w:id="47"/>
       <w:r>
         <w:rPr>
           <w:rFonts w:ascii="Arial" w:hAnsi="Arial" w:cs="Arial"/>
           <w:sz w:val="28"/>
           <w:szCs w:val="28"/>
-          <w:lang w:val="es-CO"/>
         </w:rPr>
         <w:t xml:space="preserve"> </w:t>
       </w:r>
@@ -12639,16 +12301,16 @@
       <w:r>
         <w:t xml:space="preserve"> en su correspondiente </w:t>
       </w:r>
-      <w:commentRangeStart w:id="81"/>
+      <w:commentRangeStart w:id="48"/>
       <w:r>
         <w:t>hoja de vida</w:t>
       </w:r>
-      <w:commentRangeEnd w:id="81"/>
+      <w:commentRangeEnd w:id="48"/>
       <w:r>
         <w:rPr>
           <w:rStyle w:val="Refdecomentario"/>
         </w:rPr>
-        <w:commentReference w:id="81"/>
+        <w:commentReference w:id="48"/>
       </w:r>
       <w:r>
         <w:t>. Los integrantes son liderados por el gerente del proyecto, basados en los principios de respeto,</w:t>
@@ -12759,16 +12421,16 @@
       <w:r>
         <w:t xml:space="preserve"> a una estructura de </w:t>
       </w:r>
-      <w:commentRangeStart w:id="82"/>
+      <w:commentRangeStart w:id="49"/>
       <w:r>
         <w:t>Bazar</w:t>
       </w:r>
-      <w:commentRangeEnd w:id="82"/>
+      <w:commentRangeEnd w:id="49"/>
       <w:r>
         <w:rPr>
           <w:rStyle w:val="Refdecomentario"/>
         </w:rPr>
-        <w:commentReference w:id="82"/>
+        <w:commentReference w:id="49"/>
       </w:r>
       <w:r>
         <w:t>.</w:t>
@@ -12787,16 +12449,16 @@
       <w:r>
         <w:t xml:space="preserve"> los roles existentes durante el desarrollo del proyecto, revisar el </w:t>
       </w:r>
-      <w:commentRangeStart w:id="83"/>
+      <w:commentRangeStart w:id="50"/>
       <w:r>
         <w:t>mapa mental de roles</w:t>
       </w:r>
-      <w:commentRangeEnd w:id="83"/>
+      <w:commentRangeEnd w:id="50"/>
       <w:r>
         <w:rPr>
           <w:rStyle w:val="Refdecomentario"/>
         </w:rPr>
-        <w:commentReference w:id="83"/>
+        <w:commentReference w:id="50"/>
       </w:r>
       <w:r>
         <w:t xml:space="preserve">, mientras que para indagar por la </w:t>
@@ -12809,7 +12471,7 @@
       <w:r>
         <w:t xml:space="preserve"> interna del grupo puede leer las </w:t>
       </w:r>
-      <w:commentRangeStart w:id="84"/>
+      <w:commentRangeStart w:id="51"/>
       <w:r>
         <w:t>reglas</w:t>
       </w:r>
@@ -12828,13 +12490,13 @@
       <w:r>
         <w:t>Coorp</w:t>
       </w:r>
-      <w:commentRangeEnd w:id="84"/>
+      <w:commentRangeEnd w:id="51"/>
       <w:proofErr w:type="spellEnd"/>
       <w:r>
         <w:rPr>
           <w:rStyle w:val="Refdecomentario"/>
         </w:rPr>
-        <w:commentReference w:id="84"/>
+        <w:commentReference w:id="51"/>
       </w:r>
       <w:r>
         <w:t>.</w:t>
@@ -12866,7 +12528,7 @@
       <w:r>
         <w:rPr>
           <w:noProof/>
-          <w:lang w:val="es-CO" w:eastAsia="es-CO"/>
+          <w:lang w:eastAsia="es-CO"/>
         </w:rPr>
         <w:drawing>
           <wp:inline distT="0" distB="0" distL="0" distR="0" wp14:anchorId="5D1BD123" wp14:editId="0F33112C">
@@ -12888,7 +12550,7 @@
         <w:pStyle w:val="Epgrafe"/>
         <w:jc w:val="center"/>
       </w:pPr>
-      <w:bookmarkStart w:id="85" w:name="_Toc333018256"/>
+      <w:bookmarkStart w:id="52" w:name="_Toc333018256"/>
       <w:r>
         <w:t xml:space="preserve">Ilustración </w:t>
       </w:r>
@@ -12933,7 +12595,7 @@
       <w:r>
         <w:t>Coorp</w:t>
       </w:r>
-      <w:bookmarkEnd w:id="85"/>
+      <w:bookmarkEnd w:id="52"/>
       <w:proofErr w:type="spellEnd"/>
     </w:p>
     <w:p/>
@@ -12955,7 +12617,7 @@
           <w:lang w:val="en-US"/>
         </w:rPr>
       </w:pPr>
-      <w:bookmarkStart w:id="86" w:name="_Toc333053705"/>
+      <w:bookmarkStart w:id="53" w:name="_Toc333053705"/>
       <w:r>
         <w:rPr>
           <w:rFonts w:ascii="Arial" w:hAnsi="Arial" w:cs="Arial"/>
@@ -12966,7 +12628,7 @@
         <w:lastRenderedPageBreak/>
         <w:t>4.6.3 Authorities and responsibilities</w:t>
       </w:r>
-      <w:bookmarkEnd w:id="86"/>
+      <w:bookmarkEnd w:id="53"/>
     </w:p>
     <w:p>
       <w:pPr>
@@ -12986,7 +12648,7 @@
           <w:lang w:val="en-US"/>
         </w:rPr>
       </w:pPr>
-      <w:bookmarkStart w:id="87" w:name="_Toc333053706"/>
+      <w:bookmarkStart w:id="54" w:name="_Toc333053706"/>
       <w:r>
         <w:rPr>
           <w:rFonts w:ascii="Arial" w:hAnsi="Arial"/>
@@ -12994,7 +12656,7 @@
         </w:rPr>
         <w:t>5. Project planning</w:t>
       </w:r>
-      <w:bookmarkEnd w:id="87"/>
+      <w:bookmarkEnd w:id="54"/>
     </w:p>
     <w:p>
       <w:pPr>
@@ -13006,7 +12668,7 @@
           <w:lang w:val="en-US"/>
         </w:rPr>
       </w:pPr>
-      <w:bookmarkStart w:id="88" w:name="_Toc333053707"/>
+      <w:bookmarkStart w:id="55" w:name="_Toc333053707"/>
       <w:r>
         <w:rPr>
           <w:rFonts w:ascii="Arial" w:hAnsi="Arial" w:cs="Arial"/>
@@ -13016,7 +12678,7 @@
         </w:rPr>
         <w:t>5.1 Project initiation</w:t>
       </w:r>
-      <w:bookmarkEnd w:id="88"/>
+      <w:bookmarkEnd w:id="55"/>
     </w:p>
     <w:p>
       <w:pPr>
@@ -13028,7 +12690,7 @@
           <w:lang w:val="en-US"/>
         </w:rPr>
       </w:pPr>
-      <w:bookmarkStart w:id="89" w:name="_Toc333053708"/>
+      <w:bookmarkStart w:id="56" w:name="_Toc333053708"/>
       <w:r>
         <w:rPr>
           <w:rFonts w:ascii="Arial" w:hAnsi="Arial" w:cs="Arial"/>
@@ -13038,7 +12700,7 @@
         </w:rPr>
         <w:t>5.1.1 Estimation Plan</w:t>
       </w:r>
-      <w:bookmarkEnd w:id="89"/>
+      <w:bookmarkEnd w:id="56"/>
     </w:p>
     <w:p>
       <w:pPr>
@@ -13050,7 +12712,7 @@
           <w:lang w:val="en-US"/>
         </w:rPr>
       </w:pPr>
-      <w:bookmarkStart w:id="90" w:name="_Toc333053709"/>
+      <w:bookmarkStart w:id="57" w:name="_Toc333053709"/>
       <w:r>
         <w:rPr>
           <w:rFonts w:ascii="Arial" w:hAnsi="Arial" w:cs="Arial"/>
@@ -13060,7 +12722,7 @@
         </w:rPr>
         <w:t>5.1.2 Staffing Plan</w:t>
       </w:r>
-      <w:bookmarkEnd w:id="90"/>
+      <w:bookmarkEnd w:id="57"/>
     </w:p>
     <w:p>
       <w:pPr>
@@ -13072,7 +12734,7 @@
           <w:lang w:val="en-US"/>
         </w:rPr>
       </w:pPr>
-      <w:bookmarkStart w:id="91" w:name="_Toc333053710"/>
+      <w:bookmarkStart w:id="58" w:name="_Toc333053710"/>
       <w:r>
         <w:rPr>
           <w:rFonts w:ascii="Arial" w:hAnsi="Arial" w:cs="Arial"/>
@@ -13082,7 +12744,7 @@
         </w:rPr>
         <w:t>5.1.3 Resource acquisition plan</w:t>
       </w:r>
-      <w:bookmarkEnd w:id="91"/>
+      <w:bookmarkEnd w:id="58"/>
     </w:p>
     <w:p>
       <w:pPr>
@@ -13092,7 +12754,7 @@
           <w:sz w:val="28"/>
         </w:rPr>
       </w:pPr>
-      <w:bookmarkStart w:id="92" w:name="_Toc333053711"/>
+      <w:bookmarkStart w:id="59" w:name="_Toc333053711"/>
       <w:r>
         <w:rPr>
           <w:rFonts w:ascii="Arial" w:hAnsi="Arial"/>
@@ -13100,7 +12762,7 @@
         </w:rPr>
         <w:t>5.1.4 Project staff training plan</w:t>
       </w:r>
-      <w:bookmarkEnd w:id="92"/>
+      <w:bookmarkEnd w:id="59"/>
     </w:p>
     <w:p/>
     <w:p>
@@ -13265,14 +12927,14 @@
       <w:pPr>
         <w:pStyle w:val="Ttulo1"/>
       </w:pPr>
-      <w:bookmarkStart w:id="93" w:name="_Toc333053712"/>
+      <w:bookmarkStart w:id="60" w:name="_Toc333053712"/>
       <w:r>
         <w:t>Entrena</w:t>
       </w:r>
       <w:r>
         <w:t>miento GIT</w:t>
       </w:r>
-      <w:bookmarkEnd w:id="93"/>
+      <w:bookmarkEnd w:id="60"/>
     </w:p>
     <w:p>
       <w:pPr>
@@ -13452,28 +13114,28 @@
       <w:pPr>
         <w:pStyle w:val="Ttulo1"/>
       </w:pPr>
-      <w:bookmarkStart w:id="94" w:name="_Toc333053713"/>
-      <w:commentRangeStart w:id="95"/>
+      <w:bookmarkStart w:id="61" w:name="_Toc333053713"/>
+      <w:commentRangeStart w:id="62"/>
       <w:r>
         <w:t>Entornos de D</w:t>
       </w:r>
       <w:r>
         <w:t>esarrollo</w:t>
       </w:r>
-      <w:bookmarkEnd w:id="94"/>
+      <w:bookmarkEnd w:id="61"/>
     </w:p>
     <w:p>
       <w:pPr>
         <w:pStyle w:val="Ttulo1"/>
       </w:pPr>
-      <w:bookmarkStart w:id="96" w:name="_Toc333053714"/>
+      <w:bookmarkStart w:id="63" w:name="_Toc333053714"/>
       <w:r>
         <w:t xml:space="preserve">Lenguajes de </w:t>
       </w:r>
       <w:r>
         <w:t>Programación</w:t>
       </w:r>
-      <w:bookmarkEnd w:id="96"/>
+      <w:bookmarkEnd w:id="63"/>
     </w:p>
     <w:p>
       <w:pPr>
@@ -13482,7 +13144,7 @@
           <w:lang w:val="en-US"/>
         </w:rPr>
       </w:pPr>
-      <w:bookmarkStart w:id="97" w:name="_Toc333053715"/>
+      <w:bookmarkStart w:id="64" w:name="_Toc333053715"/>
       <w:r>
         <w:rPr>
           <w:lang w:val="en-US"/>
@@ -13508,7 +13170,7 @@
         </w:rPr>
         <w:t>tilidades</w:t>
       </w:r>
-      <w:commentRangeEnd w:id="95"/>
+      <w:commentRangeEnd w:id="62"/>
       <w:proofErr w:type="spellEnd"/>
       <w:r>
         <w:rPr>
@@ -13518,9 +13180,9 @@
           <w:bCs w:val="0"/>
           <w:color w:val="auto"/>
         </w:rPr>
-        <w:commentReference w:id="95"/>
-      </w:r>
-      <w:bookmarkEnd w:id="97"/>
+        <w:commentReference w:id="62"/>
+      </w:r>
+      <w:bookmarkEnd w:id="64"/>
     </w:p>
     <w:p>
       <w:pPr>
@@ -13551,7 +13213,7 @@
           <w:lang w:val="en-US"/>
         </w:rPr>
       </w:pPr>
-      <w:bookmarkStart w:id="98" w:name="_Toc333053716"/>
+      <w:bookmarkStart w:id="65" w:name="_Toc333053716"/>
       <w:r>
         <w:rPr>
           <w:rFonts w:ascii="Arial" w:hAnsi="Arial" w:cs="Arial"/>
@@ -13561,7 +13223,7 @@
         </w:rPr>
         <w:t>5.2 Project work plans</w:t>
       </w:r>
-      <w:bookmarkEnd w:id="98"/>
+      <w:bookmarkEnd w:id="65"/>
     </w:p>
     <w:p>
       <w:pPr>
@@ -13573,7 +13235,7 @@
           <w:lang w:val="en-US"/>
         </w:rPr>
       </w:pPr>
-      <w:bookmarkStart w:id="99" w:name="_Toc333053717"/>
+      <w:bookmarkStart w:id="66" w:name="_Toc333053717"/>
       <w:r>
         <w:rPr>
           <w:rFonts w:ascii="Arial" w:hAnsi="Arial" w:cs="Arial"/>
@@ -13583,7 +13245,7 @@
         </w:rPr>
         <w:t>5.2.1 Work Activities</w:t>
       </w:r>
-      <w:bookmarkEnd w:id="99"/>
+      <w:bookmarkEnd w:id="66"/>
     </w:p>
     <w:p>
       <w:pPr>
@@ -13595,7 +13257,7 @@
           <w:lang w:val="en-US"/>
         </w:rPr>
       </w:pPr>
-      <w:bookmarkStart w:id="100" w:name="_Toc333053718"/>
+      <w:bookmarkStart w:id="67" w:name="_Toc333053718"/>
       <w:r>
         <w:rPr>
           <w:rFonts w:ascii="Arial" w:hAnsi="Arial" w:cs="Arial"/>
@@ -13605,7 +13267,7 @@
         </w:rPr>
         <w:t>5.2.2 Schedule Allocation</w:t>
       </w:r>
-      <w:bookmarkEnd w:id="100"/>
+      <w:bookmarkEnd w:id="67"/>
     </w:p>
     <w:p>
       <w:pPr>
@@ -13617,7 +13279,7 @@
           <w:lang w:val="en-US"/>
         </w:rPr>
       </w:pPr>
-      <w:bookmarkStart w:id="101" w:name="_Toc333053719"/>
+      <w:bookmarkStart w:id="68" w:name="_Toc333053719"/>
       <w:r>
         <w:rPr>
           <w:rFonts w:ascii="Arial" w:hAnsi="Arial" w:cs="Arial"/>
@@ -13627,7 +13289,7 @@
         </w:rPr>
         <w:t xml:space="preserve">5.2.3 Resource </w:t>
       </w:r>
-      <w:commentRangeStart w:id="102"/>
+      <w:commentRangeStart w:id="69"/>
       <w:r>
         <w:rPr>
           <w:rFonts w:ascii="Arial" w:hAnsi="Arial" w:cs="Arial"/>
@@ -13637,7 +13299,7 @@
         </w:rPr>
         <w:t>allocation</w:t>
       </w:r>
-      <w:commentRangeEnd w:id="102"/>
+      <w:commentRangeEnd w:id="69"/>
       <w:r>
         <w:rPr>
           <w:rStyle w:val="Refdecomentario"/>
@@ -13646,188 +13308,53 @@
           <w:bCs w:val="0"/>
           <w:color w:val="auto"/>
         </w:rPr>
-        <w:commentReference w:id="102"/>
-      </w:r>
-      <w:bookmarkEnd w:id="101"/>
-    </w:p>
-    <w:p>
-      <w:pPr>
-        <w:rPr>
-          <w:ins w:id="103" w:author="Juan Pablo Rodriguez Montoya" w:date="2012-08-21T00:32:00Z"/>
-          <w:lang w:val="es-CO"/>
-        </w:rPr>
-      </w:pPr>
+        <w:commentReference w:id="69"/>
+      </w:r>
+      <w:bookmarkEnd w:id="68"/>
+    </w:p>
+    <w:p>
       <w:proofErr w:type="spellStart"/>
-      <w:ins w:id="104" w:author="Juan Pablo Rodriguez Montoya" w:date="2012-08-21T00:31:00Z">
-        <w:r>
-          <w:rPr>
-            <w:lang w:val="es-CO"/>
-            <w:rPrChange w:id="105" w:author="Juan Pablo Rodriguez Montoya" w:date="2012-08-21T00:32:00Z">
-              <w:rPr>
-                <w:lang w:val="en-US"/>
-              </w:rPr>
-            </w:rPrChange>
-          </w:rPr>
-          <w:t>Fifth</w:t>
-        </w:r>
-        <w:proofErr w:type="spellEnd"/>
-        <w:r>
-          <w:rPr>
-            <w:lang w:val="es-CO"/>
-            <w:rPrChange w:id="106" w:author="Juan Pablo Rodriguez Montoya" w:date="2012-08-21T00:32:00Z">
-              <w:rPr>
-                <w:lang w:val="en-US"/>
-              </w:rPr>
-            </w:rPrChange>
-          </w:rPr>
-          <w:t xml:space="preserve"> </w:t>
-        </w:r>
-        <w:proofErr w:type="spellStart"/>
-        <w:r>
-          <w:rPr>
-            <w:lang w:val="es-CO"/>
-            <w:rPrChange w:id="107" w:author="Juan Pablo Rodriguez Montoya" w:date="2012-08-21T00:32:00Z">
-              <w:rPr>
-                <w:lang w:val="en-US"/>
-              </w:rPr>
-            </w:rPrChange>
-          </w:rPr>
-          <w:t>Floor</w:t>
-        </w:r>
-        <w:proofErr w:type="spellEnd"/>
-        <w:r>
-          <w:rPr>
-            <w:lang w:val="es-CO"/>
-            <w:rPrChange w:id="108" w:author="Juan Pablo Rodriguez Montoya" w:date="2012-08-21T00:32:00Z">
-              <w:rPr>
-                <w:lang w:val="en-US"/>
-              </w:rPr>
-            </w:rPrChange>
-          </w:rPr>
-          <w:t xml:space="preserve"> </w:t>
-        </w:r>
-        <w:proofErr w:type="spellStart"/>
-        <w:r>
-          <w:rPr>
-            <w:lang w:val="es-CO"/>
-            <w:rPrChange w:id="109" w:author="Juan Pablo Rodriguez Montoya" w:date="2012-08-21T00:32:00Z">
-              <w:rPr>
-                <w:lang w:val="en-US"/>
-              </w:rPr>
-            </w:rPrChange>
-          </w:rPr>
-          <w:t>Corp</w:t>
-        </w:r>
-        <w:proofErr w:type="spellEnd"/>
-        <w:r>
-          <w:rPr>
-            <w:lang w:val="es-CO"/>
-            <w:rPrChange w:id="110" w:author="Juan Pablo Rodriguez Montoya" w:date="2012-08-21T00:32:00Z">
-              <w:rPr>
-                <w:lang w:val="en-US"/>
-              </w:rPr>
-            </w:rPrChange>
-          </w:rPr>
-          <w:t xml:space="preserve"> cuenta con  6 computadores distribuidos en los diferentes integrantes del grupo. </w:t>
-        </w:r>
-      </w:ins>
-    </w:p>
-    <w:p>
-      <w:pPr>
-        <w:rPr>
-          <w:ins w:id="111" w:author="Juan Pablo Rodriguez Montoya" w:date="2012-08-21T00:32:00Z"/>
-          <w:lang w:val="es-CO"/>
-        </w:rPr>
-      </w:pPr>
+      <w:r>
+        <w:t>Fifth</w:t>
+      </w:r>
+      <w:proofErr w:type="spellEnd"/>
+      <w:r>
+        <w:t xml:space="preserve"> </w:t>
+      </w:r>
       <w:proofErr w:type="spellStart"/>
-      <w:ins w:id="112" w:author="Juan Pablo Rodriguez Montoya" w:date="2012-08-21T00:32:00Z">
-        <w:r>
-          <w:rPr>
-            <w:lang w:val="es-CO"/>
-          </w:rPr>
-          <w:t>Descripcion</w:t>
-        </w:r>
-        <w:proofErr w:type="spellEnd"/>
-        <w:r>
-          <w:rPr>
-            <w:lang w:val="es-CO"/>
-          </w:rPr>
-          <w:t xml:space="preserve"> laptops</w:t>
-        </w:r>
-      </w:ins>
-    </w:p>
-    <w:p>
-      <w:pPr>
-        <w:rPr>
-          <w:ins w:id="113" w:author="Juan Pablo Rodriguez Montoya" w:date="2012-08-21T00:34:00Z"/>
-          <w:lang w:val="es-CO"/>
-        </w:rPr>
-      </w:pPr>
-      <w:ins w:id="114" w:author="Juan Pablo Rodriguez Montoya" w:date="2012-08-21T00:32:00Z">
-        <w:r>
-          <w:rPr>
-            <w:lang w:val="es-CO"/>
-          </w:rPr>
-          <w:t xml:space="preserve">Este además cuenta </w:t>
-        </w:r>
-      </w:ins>
-      <w:ins w:id="115" w:author="Juan Pablo Rodriguez Montoya" w:date="2012-08-21T00:33:00Z">
-        <w:r>
-          <w:rPr>
-            <w:lang w:val="es-CO"/>
-          </w:rPr>
-          <w:t>información</w:t>
-        </w:r>
-      </w:ins>
-      <w:ins w:id="116" w:author="Juan Pablo Rodriguez Montoya" w:date="2012-08-21T00:32:00Z">
-        <w:r>
-          <w:rPr>
-            <w:lang w:val="es-CO"/>
-          </w:rPr>
-          <w:t xml:space="preserve"> </w:t>
-        </w:r>
-      </w:ins>
-      <w:ins w:id="117" w:author="Juan Pablo Rodriguez Montoya" w:date="2012-08-21T00:33:00Z">
-        <w:r>
-          <w:rPr>
-            <w:lang w:val="es-CO"/>
-          </w:rPr>
-          <w:t xml:space="preserve">prestada por la pontificia universidad javeriana que la distribuye por medio de la biblioteca </w:t>
-        </w:r>
-      </w:ins>
-      <w:ins w:id="118" w:author="Juan Pablo Rodriguez Montoya" w:date="2012-08-21T00:34:00Z">
-        <w:r>
-          <w:rPr>
-            <w:lang w:val="es-CO"/>
-          </w:rPr>
-          <w:t>Alfonso Borrero Cabal, S. J</w:t>
-        </w:r>
-      </w:ins>
-    </w:p>
-    <w:p>
-      <w:pPr>
-        <w:rPr>
-          <w:lang w:val="es-CO"/>
-          <w:rPrChange w:id="119" w:author="Juan Pablo Rodriguez Montoya" w:date="2012-08-21T00:32:00Z">
-            <w:rPr>
-              <w:lang w:val="en-US"/>
-            </w:rPr>
-          </w:rPrChange>
-        </w:rPr>
-      </w:pPr>
-    </w:p>
-    <w:p>
-      <w:pPr>
-        <w:rPr>
-          <w:lang w:val="es-CO"/>
-          <w:rPrChange w:id="120" w:author="Juan Pablo Rodriguez Montoya" w:date="2012-08-21T00:32:00Z">
-            <w:rPr>
-              <w:lang w:val="en-US"/>
-            </w:rPr>
-          </w:rPrChange>
-        </w:rPr>
-      </w:pPr>
-    </w:p>
+      <w:r>
+        <w:t>Floor</w:t>
+      </w:r>
+      <w:proofErr w:type="spellEnd"/>
+      <w:r>
+        <w:t xml:space="preserve"> </w:t>
+      </w:r>
+      <w:proofErr w:type="spellStart"/>
+      <w:r>
+        <w:t>Corp</w:t>
+      </w:r>
+      <w:proofErr w:type="spellEnd"/>
+      <w:r>
+        <w:t xml:space="preserve"> cuenta con  6 computadores distribuidos en los diferentes integrantes del grupo. </w:t>
+      </w:r>
+    </w:p>
+    <w:p>
+      <w:proofErr w:type="spellStart"/>
+      <w:r>
+        <w:t>Descripcion</w:t>
+      </w:r>
+      <w:proofErr w:type="spellEnd"/>
+      <w:r>
+        <w:t xml:space="preserve"> laptops</w:t>
+      </w:r>
+    </w:p>
+    <w:p>
+      <w:r>
+        <w:t>Este además cuenta información prestada por la pontificia universidad javeriana que la distribuye por medio de la biblioteca Alfonso Borrero Cabal, S. J</w:t>
+      </w:r>
+    </w:p>
+    <w:p/>
+    <w:p/>
     <w:p>
       <w:pPr>
         <w:pStyle w:val="Ttulo3"/>
@@ -13838,7 +13365,7 @@
           <w:lang w:val="en-US"/>
         </w:rPr>
       </w:pPr>
-      <w:bookmarkStart w:id="121" w:name="_Toc333053720"/>
+      <w:bookmarkStart w:id="70" w:name="_Toc333053720"/>
       <w:r>
         <w:rPr>
           <w:rFonts w:ascii="Arial" w:hAnsi="Arial" w:cs="Arial"/>
@@ -13848,7 +13375,7 @@
         </w:rPr>
         <w:t>5.2.4 Budget allocation</w:t>
       </w:r>
-      <w:bookmarkEnd w:id="121"/>
+      <w:bookmarkEnd w:id="70"/>
     </w:p>
     <w:p>
       <w:pPr>
@@ -13860,7 +13387,7 @@
           <w:lang w:val="en-US"/>
         </w:rPr>
       </w:pPr>
-      <w:bookmarkStart w:id="122" w:name="_Toc333053721"/>
+      <w:bookmarkStart w:id="71" w:name="_Toc333053721"/>
       <w:r>
         <w:rPr>
           <w:rFonts w:ascii="Arial" w:hAnsi="Arial" w:cs="Arial"/>
@@ -13870,7 +13397,7 @@
         </w:rPr>
         <w:t>5.2.5 Procurement plan</w:t>
       </w:r>
-      <w:bookmarkEnd w:id="122"/>
+      <w:bookmarkEnd w:id="71"/>
     </w:p>
     <w:p>
       <w:pPr>
@@ -13890,7 +13417,7 @@
           <w:lang w:val="en-US"/>
         </w:rPr>
       </w:pPr>
-      <w:bookmarkStart w:id="123" w:name="_Toc333053722"/>
+      <w:bookmarkStart w:id="72" w:name="_Toc333053722"/>
       <w:r>
         <w:rPr>
           <w:rFonts w:ascii="Arial" w:hAnsi="Arial"/>
@@ -13913,7 +13440,7 @@
         </w:rPr>
         <w:t xml:space="preserve"> and control</w:t>
       </w:r>
-      <w:bookmarkEnd w:id="123"/>
+      <w:bookmarkEnd w:id="72"/>
     </w:p>
     <w:p>
       <w:pPr>
@@ -13925,7 +13452,7 @@
           <w:lang w:val="en-US"/>
         </w:rPr>
       </w:pPr>
-      <w:bookmarkStart w:id="124" w:name="_Toc333053723"/>
+      <w:bookmarkStart w:id="73" w:name="_Toc333053723"/>
       <w:r>
         <w:rPr>
           <w:rFonts w:ascii="Arial" w:hAnsi="Arial" w:cs="Arial"/>
@@ -13935,7 +13462,7 @@
         </w:rPr>
         <w:t>6.1 Requirements management plan</w:t>
       </w:r>
-      <w:bookmarkEnd w:id="124"/>
+      <w:bookmarkEnd w:id="73"/>
     </w:p>
     <w:p>
       <w:pPr>
@@ -13947,7 +13474,7 @@
           <w:lang w:val="en-US"/>
         </w:rPr>
       </w:pPr>
-      <w:bookmarkStart w:id="125" w:name="_Toc333053724"/>
+      <w:bookmarkStart w:id="74" w:name="_Toc333053724"/>
       <w:r>
         <w:rPr>
           <w:rFonts w:ascii="Arial" w:hAnsi="Arial" w:cs="Arial"/>
@@ -13957,7 +13484,7 @@
         </w:rPr>
         <w:t>6.2 Scope Change control plan</w:t>
       </w:r>
-      <w:bookmarkEnd w:id="125"/>
+      <w:bookmarkEnd w:id="74"/>
     </w:p>
     <w:p>
       <w:pPr>
@@ -13969,7 +13496,7 @@
           <w:lang w:val="en-US"/>
         </w:rPr>
       </w:pPr>
-      <w:bookmarkStart w:id="126" w:name="_Toc333053725"/>
+      <w:bookmarkStart w:id="75" w:name="_Toc333053725"/>
       <w:r>
         <w:rPr>
           <w:rFonts w:ascii="Arial" w:hAnsi="Arial" w:cs="Arial"/>
@@ -13979,7 +13506,7 @@
         </w:rPr>
         <w:t>6.3 Schedule control plan</w:t>
       </w:r>
-      <w:bookmarkEnd w:id="126"/>
+      <w:bookmarkEnd w:id="75"/>
     </w:p>
     <w:p>
       <w:pPr>
@@ -13991,7 +13518,7 @@
           <w:lang w:val="en-US"/>
         </w:rPr>
       </w:pPr>
-      <w:bookmarkStart w:id="127" w:name="_Toc333053726"/>
+      <w:bookmarkStart w:id="76" w:name="_Toc333053726"/>
       <w:r>
         <w:rPr>
           <w:rFonts w:ascii="Arial" w:hAnsi="Arial" w:cs="Arial"/>
@@ -14001,20 +13528,125 @@
         </w:rPr>
         <w:t>6.4 Budget control plan</w:t>
       </w:r>
-      <w:bookmarkEnd w:id="127"/>
+      <w:bookmarkEnd w:id="76"/>
     </w:p>
     <w:p>
       <w:pPr>
         <w:pStyle w:val="Ttulo2"/>
         <w:rPr>
-          <w:ins w:id="128" w:author="Juan Pablo Rodriguez Montoya" w:date="2012-08-21T00:35:00Z"/>
+          <w:rFonts w:ascii="Arial" w:hAnsi="Arial" w:cs="Arial"/>
+          <w:sz w:val="28"/>
+          <w:szCs w:val="28"/>
+        </w:rPr>
+      </w:pPr>
+      <w:bookmarkStart w:id="77" w:name="_Toc333053727"/>
+      <w:r>
+        <w:rPr>
+          <w:rFonts w:ascii="Arial" w:hAnsi="Arial" w:cs="Arial"/>
+          <w:sz w:val="28"/>
+          <w:szCs w:val="28"/>
+        </w:rPr>
+        <w:t xml:space="preserve">6.5 </w:t>
+      </w:r>
+      <w:proofErr w:type="spellStart"/>
+      <w:r>
+        <w:rPr>
+          <w:rFonts w:ascii="Arial" w:hAnsi="Arial" w:cs="Arial"/>
+          <w:sz w:val="28"/>
+          <w:szCs w:val="28"/>
+        </w:rPr>
+        <w:t>Quality</w:t>
+      </w:r>
+      <w:proofErr w:type="spellEnd"/>
+      <w:r>
+        <w:rPr>
+          <w:rFonts w:ascii="Arial" w:hAnsi="Arial" w:cs="Arial"/>
+          <w:sz w:val="28"/>
+          <w:szCs w:val="28"/>
+        </w:rPr>
+        <w:t xml:space="preserve"> </w:t>
+      </w:r>
+      <w:proofErr w:type="spellStart"/>
+      <w:r>
+        <w:rPr>
+          <w:rFonts w:ascii="Arial" w:hAnsi="Arial" w:cs="Arial"/>
+          <w:sz w:val="28"/>
+          <w:szCs w:val="28"/>
+        </w:rPr>
+        <w:t>assurance</w:t>
+      </w:r>
+      <w:proofErr w:type="spellEnd"/>
+      <w:r>
+        <w:rPr>
+          <w:rFonts w:ascii="Arial" w:hAnsi="Arial" w:cs="Arial"/>
+          <w:sz w:val="28"/>
+          <w:szCs w:val="28"/>
+        </w:rPr>
+        <w:t xml:space="preserve"> plan</w:t>
+      </w:r>
+      <w:bookmarkEnd w:id="77"/>
+    </w:p>
+    <w:p>
+      <w:r>
+        <w:t xml:space="preserve">Para el plan de aseguramiento de la calidad se realizaran </w:t>
+      </w:r>
+      <w:r>
+        <w:t xml:space="preserve">una serie de plantillas para que el desarrollador pueda verificar y/o modificar lo que esta realizando, de la forma adecuada para que </w:t>
+      </w:r>
+      <w:proofErr w:type="spellStart"/>
+      <w:r>
+        <w:t>asi</w:t>
+      </w:r>
+      <w:proofErr w:type="spellEnd"/>
+      <w:r>
+        <w:t xml:space="preserve"> el resultado del producto sea determinado de alta calidad.</w:t>
+      </w:r>
+    </w:p>
+    <w:p>
+      <w:r>
+        <w:t>Para eso contamos con las siguientes plantillas:</w:t>
+      </w:r>
+    </w:p>
+    <w:p>
+      <w:r>
+        <w:t>[PLANTILLAS]</w:t>
+      </w:r>
+    </w:p>
+    <w:p>
+      <w:r>
+        <w:t>Acta de Reuniones</w:t>
+      </w:r>
+    </w:p>
+    <w:p>
+      <w:r>
+        <w:t>Acta de Reuniones con el Cliente</w:t>
+      </w:r>
+    </w:p>
+    <w:p>
+      <w:r>
+        <w:t xml:space="preserve">Formato </w:t>
+      </w:r>
+      <w:r>
+        <w:t>de Seguimiento</w:t>
+      </w:r>
+    </w:p>
+    <w:p>
+      <w:r>
+        <w:t>Listas de Chequeo</w:t>
+      </w:r>
+    </w:p>
+    <w:p/>
+    <w:p>
+      <w:pPr>
+        <w:pStyle w:val="Ttulo2"/>
+        <w:rPr>
           <w:rFonts w:ascii="Arial" w:hAnsi="Arial" w:cs="Arial"/>
           <w:sz w:val="28"/>
           <w:szCs w:val="28"/>
           <w:lang w:val="en-US"/>
         </w:rPr>
       </w:pPr>
-      <w:bookmarkStart w:id="129" w:name="_Toc333053727"/>
+      <w:bookmarkStart w:id="78" w:name="_Toc333053728"/>
       <w:r>
         <w:rPr>
           <w:rFonts w:ascii="Arial" w:hAnsi="Arial" w:cs="Arial"/>
@@ -14022,247 +13654,9 @@
           <w:szCs w:val="28"/>
           <w:lang w:val="en-US"/>
         </w:rPr>
-        <w:t>6.5 Quality assurance plan</w:t>
-      </w:r>
-      <w:bookmarkEnd w:id="129"/>
-    </w:p>
-    <w:p>
-      <w:pPr>
-        <w:rPr>
-          <w:ins w:id="130" w:author="Juan Pablo Rodriguez Montoya" w:date="2012-08-21T00:38:00Z"/>
-          <w:lang w:val="es-CO"/>
-        </w:rPr>
-        <w:pPrChange w:id="131" w:author="Juan Pablo Rodriguez Montoya" w:date="2012-08-21T00:35:00Z">
-          <w:pPr>
-            <w:pStyle w:val="Ttulo2"/>
-          </w:pPr>
-        </w:pPrChange>
-      </w:pPr>
-      <w:ins w:id="132" w:author="Juan Pablo Rodriguez Montoya" w:date="2012-08-21T00:35:00Z">
-        <w:r>
-          <w:rPr>
-            <w:lang w:val="es-CO"/>
-            <w:rPrChange w:id="133" w:author="Juan Pablo Rodriguez Montoya" w:date="2012-08-21T00:35:00Z">
-              <w:rPr>
-                <w:lang w:val="en-US"/>
-              </w:rPr>
-            </w:rPrChange>
-          </w:rPr>
-          <w:t xml:space="preserve">Para el plan de aseguramiento de la calidad se realizaran </w:t>
-        </w:r>
-        <w:r>
-          <w:rPr>
-            <w:lang w:val="es-CO"/>
-          </w:rPr>
-          <w:t>una serie de plantillas para que el desarrollador pueda</w:t>
-        </w:r>
-      </w:ins>
-      <w:ins w:id="134" w:author="Juan Pablo Rodriguez Montoya" w:date="2012-08-21T00:37:00Z">
-        <w:r>
-          <w:rPr>
-            <w:lang w:val="es-CO"/>
-          </w:rPr>
-          <w:t xml:space="preserve"> verificar y/o modificar</w:t>
-        </w:r>
-      </w:ins>
-      <w:ins w:id="135" w:author="Juan Pablo Rodriguez Montoya" w:date="2012-08-21T00:35:00Z">
-        <w:r>
-          <w:rPr>
-            <w:lang w:val="es-CO"/>
-          </w:rPr>
-          <w:t xml:space="preserve"> lo que esta realizando</w:t>
-        </w:r>
-      </w:ins>
-      <w:ins w:id="136" w:author="Juan Pablo Rodriguez Montoya" w:date="2012-08-21T00:38:00Z">
-        <w:r>
-          <w:rPr>
-            <w:lang w:val="es-CO"/>
-          </w:rPr>
-          <w:t>,</w:t>
-        </w:r>
-      </w:ins>
-      <w:ins w:id="137" w:author="Juan Pablo Rodriguez Montoya" w:date="2012-08-21T00:35:00Z">
-        <w:r>
-          <w:rPr>
-            <w:lang w:val="es-CO"/>
-          </w:rPr>
-          <w:t xml:space="preserve"> de la forma adecuada </w:t>
-        </w:r>
-      </w:ins>
-      <w:ins w:id="138" w:author="Juan Pablo Rodriguez Montoya" w:date="2012-08-21T00:38:00Z">
-        <w:r>
-          <w:rPr>
-            <w:lang w:val="es-CO"/>
-          </w:rPr>
-          <w:t xml:space="preserve">para que </w:t>
-        </w:r>
-        <w:proofErr w:type="spellStart"/>
-        <w:r>
-          <w:rPr>
-            <w:lang w:val="es-CO"/>
-          </w:rPr>
-          <w:t>asi</w:t>
-        </w:r>
-        <w:proofErr w:type="spellEnd"/>
-        <w:r>
-          <w:rPr>
-            <w:lang w:val="es-CO"/>
-          </w:rPr>
-          <w:t xml:space="preserve"> el resultado del producto sea determinado de alta calidad.</w:t>
-        </w:r>
-      </w:ins>
-    </w:p>
-    <w:p>
-      <w:pPr>
-        <w:rPr>
-          <w:ins w:id="139" w:author="Juan Pablo Rodriguez Montoya" w:date="2012-08-21T00:39:00Z"/>
-          <w:lang w:val="es-CO"/>
-        </w:rPr>
-        <w:pPrChange w:id="140" w:author="Juan Pablo Rodriguez Montoya" w:date="2012-08-21T00:35:00Z">
-          <w:pPr>
-            <w:pStyle w:val="Ttulo2"/>
-          </w:pPr>
-        </w:pPrChange>
-      </w:pPr>
-      <w:ins w:id="141" w:author="Juan Pablo Rodriguez Montoya" w:date="2012-08-21T00:39:00Z">
-        <w:r>
-          <w:rPr>
-            <w:lang w:val="es-CO"/>
-          </w:rPr>
-          <w:t>Para eso contamos con las siguientes plantillas:</w:t>
-        </w:r>
-      </w:ins>
-    </w:p>
-    <w:p>
-      <w:pPr>
-        <w:rPr>
-          <w:ins w:id="142" w:author="Juan Pablo Rodriguez Montoya" w:date="2012-08-21T00:39:00Z"/>
-          <w:lang w:val="es-CO"/>
-        </w:rPr>
-        <w:pPrChange w:id="143" w:author="Juan Pablo Rodriguez Montoya" w:date="2012-08-21T00:35:00Z">
-          <w:pPr>
-            <w:pStyle w:val="Ttulo2"/>
-          </w:pPr>
-        </w:pPrChange>
-      </w:pPr>
-      <w:ins w:id="144" w:author="Juan Pablo Rodriguez Montoya" w:date="2012-08-21T00:39:00Z">
-        <w:r>
-          <w:rPr>
-            <w:lang w:val="es-CO"/>
-          </w:rPr>
-          <w:t>[PLANTILLAS]</w:t>
-        </w:r>
-      </w:ins>
-    </w:p>
-    <w:p>
-      <w:pPr>
-        <w:rPr>
-          <w:ins w:id="145" w:author="Juan Pablo Rodriguez Montoya" w:date="2012-08-21T00:39:00Z"/>
-          <w:lang w:val="es-CO"/>
-        </w:rPr>
-        <w:pPrChange w:id="146" w:author="Juan Pablo Rodriguez Montoya" w:date="2012-08-21T00:35:00Z">
-          <w:pPr>
-            <w:pStyle w:val="Ttulo2"/>
-          </w:pPr>
-        </w:pPrChange>
-      </w:pPr>
-      <w:ins w:id="147" w:author="Juan Pablo Rodriguez Montoya" w:date="2012-08-21T00:39:00Z">
-        <w:r>
-          <w:rPr>
-            <w:lang w:val="es-CO"/>
-          </w:rPr>
-          <w:t>Acta de Reuniones</w:t>
-        </w:r>
-      </w:ins>
-    </w:p>
-    <w:p>
-      <w:pPr>
-        <w:rPr>
-          <w:ins w:id="148" w:author="Juan Pablo Rodriguez Montoya" w:date="2012-08-21T00:40:00Z"/>
-          <w:lang w:val="es-CO"/>
-        </w:rPr>
-        <w:pPrChange w:id="149" w:author="Juan Pablo Rodriguez Montoya" w:date="2012-08-21T00:35:00Z">
-          <w:pPr>
-            <w:pStyle w:val="Ttulo2"/>
-          </w:pPr>
-        </w:pPrChange>
-      </w:pPr>
-      <w:ins w:id="150" w:author="Juan Pablo Rodriguez Montoya" w:date="2012-08-21T00:40:00Z">
-        <w:r>
-          <w:rPr>
-            <w:lang w:val="es-CO"/>
-          </w:rPr>
-          <w:t>Acta de Reuniones con el Cliente</w:t>
-        </w:r>
-      </w:ins>
-    </w:p>
-    <w:p>
-      <w:pPr>
-        <w:rPr>
-          <w:ins w:id="151" w:author="Juan Pablo Rodriguez Montoya" w:date="2012-08-21T00:40:00Z"/>
-          <w:lang w:val="es-CO"/>
-        </w:rPr>
-        <w:pPrChange w:id="152" w:author="Juan Pablo Rodriguez Montoya" w:date="2012-08-21T00:35:00Z">
-          <w:pPr>
-            <w:pStyle w:val="Ttulo2"/>
-          </w:pPr>
-        </w:pPrChange>
-      </w:pPr>
-      <w:ins w:id="153" w:author="Juan Pablo Rodriguez Montoya" w:date="2012-08-21T00:40:00Z">
-        <w:r>
-          <w:rPr>
-            <w:lang w:val="es-CO"/>
-          </w:rPr>
-          <w:t xml:space="preserve">Formato </w:t>
-        </w:r>
-        <w:r>
-          <w:rPr>
-            <w:lang w:val="es-CO"/>
-          </w:rPr>
-          <w:t>de Seguimiento</w:t>
-        </w:r>
-      </w:ins>
-    </w:p>
-    <w:p>
-      <w:pPr>
-        <w:rPr>
-          <w:ins w:id="154" w:author="Juan Pablo Rodriguez Montoya" w:date="2012-08-21T00:40:00Z"/>
-          <w:lang w:val="es-CO"/>
-        </w:rPr>
-        <w:pPrChange w:id="155" w:author="Juan Pablo Rodriguez Montoya" w:date="2012-08-21T00:35:00Z">
-          <w:pPr>
-            <w:pStyle w:val="Ttulo2"/>
-          </w:pPr>
-        </w:pPrChange>
-      </w:pPr>
-      <w:ins w:id="156" w:author="Juan Pablo Rodriguez Montoya" w:date="2012-08-21T00:40:00Z">
-        <w:r>
-          <w:rPr>
-            <w:lang w:val="es-CO"/>
-          </w:rPr>
-          <w:t>Listas de Chequeo</w:t>
-        </w:r>
-      </w:ins>
-    </w:p>
-    <w:p>
-      <w:pPr>
-        <w:rPr>
-          <w:lang w:val="es-CO"/>
-          <w:rPrChange w:id="157" w:author="Juan Pablo Rodriguez Montoya" w:date="2012-08-21T00:35:00Z">
-            <w:rPr>
-              <w:rFonts w:ascii="Arial" w:hAnsi="Arial" w:cs="Arial"/>
-              <w:sz w:val="28"/>
-              <w:szCs w:val="28"/>
-              <w:lang w:val="en-US"/>
-            </w:rPr>
-          </w:rPrChange>
-        </w:rPr>
-        <w:pPrChange w:id="158" w:author="Juan Pablo Rodriguez Montoya" w:date="2012-08-21T00:35:00Z">
-          <w:pPr>
-            <w:pStyle w:val="Ttulo2"/>
-          </w:pPr>
-        </w:pPrChange>
-      </w:pPr>
+        <w:t>6.6 Subcontractor management plan</w:t>
+      </w:r>
+      <w:bookmarkEnd w:id="78"/>
     </w:p>
     <w:p>
       <w:pPr>
@@ -14274,7 +13668,7 @@
           <w:lang w:val="en-US"/>
         </w:rPr>
       </w:pPr>
-      <w:bookmarkStart w:id="159" w:name="_Toc333053728"/>
+      <w:bookmarkStart w:id="79" w:name="_Toc333053729"/>
       <w:r>
         <w:rPr>
           <w:rFonts w:ascii="Arial" w:hAnsi="Arial" w:cs="Arial"/>
@@ -14282,13 +13676,12 @@
           <w:szCs w:val="28"/>
           <w:lang w:val="en-US"/>
         </w:rPr>
-        <w:t>6.6 Subcontractor management plan</w:t>
-      </w:r>
-      <w:bookmarkEnd w:id="159"/>
-    </w:p>
-    <w:p>
-      <w:pPr>
-        <w:pStyle w:val="Ttulo2"/>
+        <w:t>6.7 Project closeout plan</w:t>
+      </w:r>
+      <w:bookmarkEnd w:id="79"/>
+    </w:p>
+    <w:p>
+      <w:pPr>
         <w:rPr>
           <w:rFonts w:ascii="Arial" w:hAnsi="Arial" w:cs="Arial"/>
           <w:sz w:val="28"/>
@@ -14296,20 +13689,171 @@
           <w:lang w:val="en-US"/>
         </w:rPr>
       </w:pPr>
-      <w:bookmarkStart w:id="160" w:name="_Toc333053729"/>
-      <w:r>
+    </w:p>
+    <w:p>
+      <w:pPr>
+        <w:pStyle w:val="Ttulo1"/>
+        <w:rPr>
+          <w:rFonts w:ascii="Arial" w:hAnsi="Arial" w:cs="Arial"/>
+        </w:rPr>
+      </w:pPr>
+      <w:bookmarkStart w:id="80" w:name="_Toc333053730"/>
+      <w:r>
+        <w:rPr>
+          <w:rFonts w:ascii="Arial" w:hAnsi="Arial"/>
+        </w:rPr>
+        <w:t xml:space="preserve">7. </w:t>
+      </w:r>
+      <w:proofErr w:type="spellStart"/>
+      <w:r>
+        <w:rPr>
+          <w:rFonts w:ascii="Arial" w:hAnsi="Arial"/>
+        </w:rPr>
+        <w:t>Product</w:t>
+      </w:r>
+      <w:proofErr w:type="spellEnd"/>
+      <w:r>
+        <w:rPr>
+          <w:rFonts w:ascii="Arial" w:hAnsi="Arial"/>
+        </w:rPr>
+        <w:t xml:space="preserve"> </w:t>
+      </w:r>
+      <w:proofErr w:type="spellStart"/>
+      <w:r>
+        <w:rPr>
+          <w:rFonts w:ascii="Arial" w:hAnsi="Arial"/>
+        </w:rPr>
+        <w:t>delivery</w:t>
+      </w:r>
+      <w:bookmarkEnd w:id="80"/>
+      <w:proofErr w:type="spellEnd"/>
+    </w:p>
+    <w:p>
+      <w:pPr>
+        <w:rPr>
+          <w:rFonts w:ascii="Arial" w:hAnsi="Arial" w:cs="Arial"/>
+          <w:sz w:val="24"/>
+          <w:szCs w:val="28"/>
+        </w:rPr>
+      </w:pPr>
+      <w:r>
+        <w:rPr>
+          <w:rFonts w:ascii="Arial" w:hAnsi="Arial" w:cs="Arial"/>
+          <w:sz w:val="28"/>
+          <w:szCs w:val="28"/>
+        </w:rPr>
+        <w:t>La entrega del producto se realizara el</w:t>
+      </w:r>
+      <w:r>
+        <w:rPr>
+          <w:rFonts w:ascii="Arial" w:hAnsi="Arial" w:cs="Arial"/>
+          <w:sz w:val="28"/>
+          <w:szCs w:val="28"/>
+        </w:rPr>
+        <w:t xml:space="preserve"> </w:t>
+      </w:r>
+      <w:r>
+        <w:rPr>
+          <w:rFonts w:ascii="Arial" w:hAnsi="Arial" w:cs="Arial"/>
+          <w:sz w:val="24"/>
+          <w:szCs w:val="28"/>
+        </w:rPr>
+        <w:t xml:space="preserve">día 30 de noviembre a las  </w:t>
+      </w:r>
+      <w:r>
+        <w:rPr>
+          <w:rFonts w:ascii="Arial" w:hAnsi="Arial" w:cs="Arial"/>
+          <w:sz w:val="24"/>
+          <w:szCs w:val="28"/>
+        </w:rPr>
+        <w:t>16:00</w:t>
+      </w:r>
+      <w:r>
+        <w:rPr>
+          <w:rFonts w:ascii="Arial" w:hAnsi="Arial" w:cs="Arial"/>
+          <w:sz w:val="24"/>
+          <w:szCs w:val="28"/>
+        </w:rPr>
+        <w:t xml:space="preserve"> y este contendrá os diferentes archivos requeridos para la entrega y además contara con un manual de usuario el cual se basara en el uso, reglas e instrucciones que faciliten el uso del programa.</w:t>
+      </w:r>
+    </w:p>
+    <w:p>
+      <w:r>
+        <w:t>SPMP</w:t>
+      </w:r>
+    </w:p>
+    <w:p>
+      <w:r>
+        <w:lastRenderedPageBreak/>
+        <w:t>SRS</w:t>
+      </w:r>
+    </w:p>
+    <w:p>
+      <w:r>
+        <w:t>SDD</w:t>
+      </w:r>
+    </w:p>
+    <w:p>
+      <w:r>
+        <w:t>Software</w:t>
+      </w:r>
+    </w:p>
+    <w:p>
+      <w:r>
+        <w:t>Manual</w:t>
+      </w:r>
+    </w:p>
+    <w:p>
+      <w:pPr>
         <w:rPr>
           <w:rFonts w:ascii="Arial" w:hAnsi="Arial" w:cs="Arial"/>
           <w:sz w:val="28"/>
           <w:szCs w:val="28"/>
           <w:lang w:val="en-US"/>
         </w:rPr>
-        <w:t>6.7 Project closeout plan</w:t>
-      </w:r>
-      <w:bookmarkEnd w:id="160"/>
-    </w:p>
-    <w:p>
-      <w:pPr>
+      </w:pPr>
+      <w:r>
+        <w:rPr>
+          <w:lang w:val="en-US"/>
+        </w:rPr>
+        <w:t>[</w:t>
+      </w:r>
+      <w:proofErr w:type="spellStart"/>
+      <w:r>
+        <w:rPr>
+          <w:lang w:val="en-US"/>
+        </w:rPr>
+        <w:t>Referencias</w:t>
+      </w:r>
+      <w:proofErr w:type="spellEnd"/>
+      <w:r>
+        <w:rPr>
+          <w:lang w:val="en-US"/>
+        </w:rPr>
+        <w:t>]</w:t>
+      </w:r>
+    </w:p>
+    <w:p>
+      <w:pPr>
+        <w:pStyle w:val="Ttulo1"/>
+        <w:rPr>
+          <w:rFonts w:ascii="Arial" w:hAnsi="Arial" w:cs="Arial"/>
+          <w:lang w:val="en-US"/>
+        </w:rPr>
+      </w:pPr>
+      <w:bookmarkStart w:id="81" w:name="_Toc333053731"/>
+      <w:r>
+        <w:rPr>
+          <w:rFonts w:ascii="Arial" w:hAnsi="Arial"/>
+          <w:lang w:val="en-US"/>
+        </w:rPr>
+        <w:t>8. Supporting process plans</w:t>
+      </w:r>
+      <w:bookmarkEnd w:id="81"/>
+    </w:p>
+    <w:p>
+      <w:pPr>
+        <w:pStyle w:val="Ttulo2"/>
         <w:rPr>
           <w:rFonts w:ascii="Arial" w:hAnsi="Arial" w:cs="Arial"/>
           <w:sz w:val="28"/>
@@ -14317,284 +13861,250 @@
           <w:lang w:val="en-US"/>
         </w:rPr>
       </w:pPr>
-    </w:p>
-    <w:p>
-      <w:pPr>
-        <w:pStyle w:val="Ttulo1"/>
-        <w:rPr>
-          <w:rFonts w:ascii="Arial" w:hAnsi="Arial" w:cs="Arial"/>
-          <w:lang w:val="en-US"/>
-        </w:rPr>
-      </w:pPr>
-      <w:bookmarkStart w:id="161" w:name="_Toc333053730"/>
-      <w:r>
-        <w:rPr>
-          <w:rFonts w:ascii="Arial" w:hAnsi="Arial"/>
-          <w:lang w:val="en-US"/>
-        </w:rPr>
-        <w:t>7. Product delivery</w:t>
-      </w:r>
-      <w:bookmarkEnd w:id="161"/>
-    </w:p>
-    <w:p>
-      <w:pPr>
-        <w:rPr>
-          <w:ins w:id="162" w:author="Juan Pablo Rodriguez Montoya" w:date="2012-08-21T00:45:00Z"/>
-          <w:rFonts w:ascii="Arial" w:hAnsi="Arial" w:cs="Arial"/>
-          <w:sz w:val="24"/>
-          <w:szCs w:val="28"/>
-        </w:rPr>
-      </w:pPr>
-      <w:ins w:id="163" w:author="Juan Pablo Rodriguez Montoya" w:date="2012-08-21T00:42:00Z">
-        <w:r>
-          <w:rPr>
-            <w:rFonts w:ascii="Arial" w:hAnsi="Arial" w:cs="Arial"/>
-            <w:sz w:val="28"/>
-            <w:szCs w:val="28"/>
-            <w:lang w:val="es-CO"/>
-            <w:rPrChange w:id="164" w:author="Juan Pablo Rodriguez Montoya" w:date="2012-08-21T00:42:00Z">
-              <w:rPr>
-                <w:rFonts w:ascii="Arial" w:hAnsi="Arial" w:cs="Arial"/>
-                <w:sz w:val="28"/>
-                <w:szCs w:val="28"/>
-                <w:lang w:val="en-US"/>
-              </w:rPr>
-            </w:rPrChange>
-          </w:rPr>
-          <w:t>La entrega del producto se realizara el</w:t>
-        </w:r>
-      </w:ins>
-      <w:ins w:id="165" w:author="Juan Pablo Rodriguez Montoya" w:date="2012-08-21T00:43:00Z">
-        <w:r>
-          <w:rPr>
-            <w:rFonts w:ascii="Arial" w:hAnsi="Arial" w:cs="Arial"/>
-            <w:sz w:val="28"/>
-            <w:szCs w:val="28"/>
-            <w:lang w:val="es-CO"/>
-          </w:rPr>
-          <w:t xml:space="preserve"> </w:t>
-        </w:r>
-        <w:r>
-          <w:rPr>
-            <w:rFonts w:ascii="Arial" w:hAnsi="Arial" w:cs="Arial"/>
-            <w:sz w:val="24"/>
-            <w:szCs w:val="28"/>
-          </w:rPr>
-          <w:t xml:space="preserve">día 30 de noviembre a las  </w:t>
-        </w:r>
-        <w:r>
-          <w:rPr>
-            <w:rFonts w:ascii="Arial" w:hAnsi="Arial" w:cs="Arial"/>
-            <w:sz w:val="24"/>
-            <w:szCs w:val="28"/>
-          </w:rPr>
-          <w:t>16:00</w:t>
-        </w:r>
-        <w:r>
-          <w:rPr>
-            <w:rFonts w:ascii="Arial" w:hAnsi="Arial" w:cs="Arial"/>
-            <w:sz w:val="24"/>
-            <w:szCs w:val="28"/>
-          </w:rPr>
-          <w:t xml:space="preserve"> y este contendrá os diferentes archivos requeridos para la entrega y </w:t>
-        </w:r>
-      </w:ins>
-      <w:ins w:id="166" w:author="Juan Pablo Rodriguez Montoya" w:date="2012-08-21T00:44:00Z">
-        <w:r>
-          <w:rPr>
-            <w:rFonts w:ascii="Arial" w:hAnsi="Arial" w:cs="Arial"/>
-            <w:sz w:val="24"/>
-            <w:szCs w:val="28"/>
-          </w:rPr>
-          <w:t>además</w:t>
-        </w:r>
-      </w:ins>
-      <w:ins w:id="167" w:author="Juan Pablo Rodriguez Montoya" w:date="2012-08-21T00:43:00Z">
-        <w:r>
-          <w:rPr>
-            <w:rFonts w:ascii="Arial" w:hAnsi="Arial" w:cs="Arial"/>
-            <w:sz w:val="24"/>
-            <w:szCs w:val="28"/>
-          </w:rPr>
-          <w:t xml:space="preserve"> </w:t>
-        </w:r>
-      </w:ins>
-      <w:ins w:id="168" w:author="Juan Pablo Rodriguez Montoya" w:date="2012-08-21T00:44:00Z">
-        <w:r>
-          <w:rPr>
-            <w:rFonts w:ascii="Arial" w:hAnsi="Arial" w:cs="Arial"/>
-            <w:sz w:val="24"/>
-            <w:szCs w:val="28"/>
-          </w:rPr>
-          <w:t xml:space="preserve">contara con un manual de usuario el cual se basara en el uso, reglas e </w:t>
-        </w:r>
-      </w:ins>
-      <w:ins w:id="169" w:author="Juan Pablo Rodriguez Montoya" w:date="2012-08-21T00:45:00Z">
-        <w:r>
-          <w:rPr>
-            <w:rFonts w:ascii="Arial" w:hAnsi="Arial" w:cs="Arial"/>
-            <w:sz w:val="24"/>
-            <w:szCs w:val="28"/>
-          </w:rPr>
-          <w:t>instrucciones</w:t>
-        </w:r>
-      </w:ins>
-      <w:ins w:id="170" w:author="Juan Pablo Rodriguez Montoya" w:date="2012-08-21T00:44:00Z">
-        <w:r>
-          <w:rPr>
-            <w:rFonts w:ascii="Arial" w:hAnsi="Arial" w:cs="Arial"/>
-            <w:sz w:val="24"/>
-            <w:szCs w:val="28"/>
-          </w:rPr>
-          <w:t xml:space="preserve"> </w:t>
-        </w:r>
-      </w:ins>
-      <w:ins w:id="171" w:author="Juan Pablo Rodriguez Montoya" w:date="2012-08-21T00:45:00Z">
-        <w:r>
-          <w:rPr>
-            <w:rFonts w:ascii="Arial" w:hAnsi="Arial" w:cs="Arial"/>
-            <w:sz w:val="24"/>
-            <w:szCs w:val="28"/>
-          </w:rPr>
-          <w:t>que faciliten el uso del programa.</w:t>
-        </w:r>
-      </w:ins>
-    </w:p>
-    <w:p>
-      <w:pPr>
-        <w:rPr>
-          <w:ins w:id="172" w:author="Juan Pablo Rodriguez Montoya" w:date="2012-08-21T00:46:00Z"/>
-        </w:rPr>
-      </w:pPr>
-      <w:ins w:id="173" w:author="Juan Pablo Rodriguez Montoya" w:date="2012-08-21T00:46:00Z">
-        <w:r>
-          <w:lastRenderedPageBreak/>
-          <w:t>SPMP</w:t>
-        </w:r>
-      </w:ins>
-    </w:p>
-    <w:p>
-      <w:pPr>
-        <w:rPr>
-          <w:ins w:id="174" w:author="Juan Pablo Rodriguez Montoya" w:date="2012-08-21T00:46:00Z"/>
-        </w:rPr>
-      </w:pPr>
-      <w:ins w:id="175" w:author="Juan Pablo Rodriguez Montoya" w:date="2012-08-21T00:46:00Z">
-        <w:r>
-          <w:t>SRS</w:t>
-        </w:r>
-      </w:ins>
-    </w:p>
-    <w:p>
-      <w:pPr>
-        <w:rPr>
-          <w:ins w:id="176" w:author="Juan Pablo Rodriguez Montoya" w:date="2012-08-21T00:46:00Z"/>
-        </w:rPr>
-      </w:pPr>
-      <w:ins w:id="177" w:author="Juan Pablo Rodriguez Montoya" w:date="2012-08-21T00:46:00Z">
-        <w:r>
-          <w:t>SDD</w:t>
-        </w:r>
-      </w:ins>
-    </w:p>
-    <w:p>
-      <w:pPr>
-        <w:rPr>
-          <w:ins w:id="178" w:author="Juan Pablo Rodriguez Montoya" w:date="2012-08-21T00:46:00Z"/>
-        </w:rPr>
-      </w:pPr>
-      <w:ins w:id="179" w:author="Juan Pablo Rodriguez Montoya" w:date="2012-08-21T00:46:00Z">
-        <w:r>
-          <w:t>Software</w:t>
-        </w:r>
-      </w:ins>
-    </w:p>
-    <w:p>
-      <w:pPr>
-        <w:rPr>
-          <w:ins w:id="180" w:author="Juan Pablo Rodriguez Montoya" w:date="2012-08-21T00:46:00Z"/>
-        </w:rPr>
-      </w:pPr>
-      <w:ins w:id="181" w:author="Juan Pablo Rodriguez Montoya" w:date="2012-08-21T00:46:00Z">
-        <w:r>
-          <w:t>Manual</w:t>
-        </w:r>
-      </w:ins>
-    </w:p>
-    <w:p>
-      <w:pPr>
-        <w:rPr>
-          <w:rFonts w:ascii="Arial" w:hAnsi="Arial" w:cs="Arial"/>
-          <w:sz w:val="28"/>
-          <w:szCs w:val="28"/>
-          <w:lang w:val="es-CO"/>
-          <w:rPrChange w:id="182" w:author="Juan Pablo Rodriguez Montoya" w:date="2012-08-21T00:42:00Z">
-            <w:rPr>
-              <w:rFonts w:ascii="Arial" w:hAnsi="Arial" w:cs="Arial"/>
-              <w:sz w:val="28"/>
-              <w:szCs w:val="28"/>
-              <w:lang w:val="en-US"/>
-            </w:rPr>
-          </w:rPrChange>
-        </w:rPr>
-      </w:pPr>
-      <w:ins w:id="183" w:author="Juan Pablo Rodriguez Montoya" w:date="2012-08-21T00:46:00Z">
-        <w:r>
-          <w:t>[Referencias]</w:t>
-        </w:r>
-      </w:ins>
-    </w:p>
-    <w:p>
-      <w:pPr>
-        <w:pStyle w:val="Ttulo1"/>
-        <w:rPr>
-          <w:rFonts w:ascii="Arial" w:hAnsi="Arial" w:cs="Arial"/>
-          <w:lang w:val="en-US"/>
-        </w:rPr>
-      </w:pPr>
-      <w:bookmarkStart w:id="184" w:name="_Toc333053731"/>
-      <w:r>
-        <w:rPr>
-          <w:rFonts w:ascii="Arial" w:hAnsi="Arial"/>
-          <w:lang w:val="en-US"/>
-        </w:rPr>
-        <w:t>8. Supporting process plans</w:t>
-      </w:r>
-      <w:bookmarkEnd w:id="184"/>
-    </w:p>
-    <w:p>
-      <w:pPr>
-        <w:pStyle w:val="Ttulo2"/>
+      <w:bookmarkStart w:id="82" w:name="_Toc333053732"/>
+      <w:r>
         <w:rPr>
           <w:rFonts w:ascii="Arial" w:hAnsi="Arial" w:cs="Arial"/>
           <w:sz w:val="28"/>
           <w:szCs w:val="28"/>
           <w:lang w:val="en-US"/>
         </w:rPr>
-      </w:pPr>
-      <w:bookmarkStart w:id="185" w:name="_Toc333053732"/>
-      <w:r>
+        <w:t>8.1 Project supervision and work environment</w:t>
+      </w:r>
+      <w:bookmarkEnd w:id="82"/>
+    </w:p>
+    <w:p>
+      <w:r>
+        <w:t xml:space="preserve">La </w:t>
+      </w:r>
+      <w:r>
+        <w:t>organización</w:t>
+      </w:r>
+      <w:r>
+        <w:t xml:space="preserve"> </w:t>
+      </w:r>
+      <w:proofErr w:type="spellStart"/>
+      <w:r>
+        <w:t>FifthFloorCorp</w:t>
+      </w:r>
+      <w:proofErr w:type="spellEnd"/>
+      <w:r>
+        <w:t>. A delegado como respons</w:t>
+      </w:r>
+      <w:r>
+        <w:t>able</w:t>
+      </w:r>
+      <w:r>
+        <w:t xml:space="preserve"> de la planeación y manejo de actividade</w:t>
+      </w:r>
+      <w:r>
+        <w:t>s</w:t>
+      </w:r>
+      <w:r>
+        <w:t xml:space="preserve"> y </w:t>
+      </w:r>
+      <w:r>
+        <w:t xml:space="preserve">tareas al gerente del proyecto. Adema s el gerente de proyecto como director debe generar un óptimo ambiente de trabajo, </w:t>
+      </w:r>
+      <w:r>
+        <w:t>para tal fin se han establecido una serie de p</w:t>
+      </w:r>
+      <w:r>
+        <w:t xml:space="preserve">autas y funciones que </w:t>
+      </w:r>
+      <w:r>
+        <w:t>se expondrán a continuación:</w:t>
+      </w:r>
+    </w:p>
+    <w:p>
+      <w:pPr>
+        <w:pStyle w:val="Prrafodelista"/>
+        <w:numPr>
+          <w:ilvl w:val="0"/>
+          <w:numId w:val="28"/>
+        </w:numPr>
+      </w:pPr>
+      <w:r>
+        <w:t xml:space="preserve">La selección de actividades se </w:t>
+      </w:r>
+      <w:r>
+        <w:t xml:space="preserve">está realizando por medio de sesiones, en la cuales el equipo de trabajo elige las actividades a </w:t>
+      </w:r>
+      <w:proofErr w:type="spellStart"/>
+      <w:r>
+        <w:t>a</w:t>
+      </w:r>
+      <w:proofErr w:type="spellEnd"/>
+      <w:r>
+        <w:t xml:space="preserve"> desarrollar en cada semana. Una vez establecidas, se reparten y se desarrollan por medio de pares de trabajo. En la siguiente sesión la actividad desarrollada es revisada por medio de diferentes métodos dependiendo de la importancia </w:t>
+      </w:r>
+      <w:r>
+        <w:t>de esta.</w:t>
+      </w:r>
+    </w:p>
+    <w:p>
+      <w:pPr>
+        <w:pStyle w:val="Prrafodelista"/>
+        <w:numPr>
+          <w:ilvl w:val="0"/>
+          <w:numId w:val="28"/>
+        </w:numPr>
+      </w:pPr>
+      <w:r>
+        <w:t xml:space="preserve">Una vez termina una entrega de actividades que complete una pre-entrega o entrega, se realiza una </w:t>
+      </w:r>
+      <w:commentRangeStart w:id="83"/>
+      <w:r>
+        <w:rPr>
+          <w:b/>
+        </w:rPr>
+        <w:t>revisión cruzada</w:t>
+      </w:r>
+      <w:commentRangeEnd w:id="83"/>
+      <w:r>
+        <w:rPr>
+          <w:rStyle w:val="Refdecomentario"/>
+        </w:rPr>
+        <w:commentReference w:id="83"/>
+      </w:r>
+      <w:r>
+        <w:t xml:space="preserve">. </w:t>
+      </w:r>
+    </w:p>
+    <w:p>
+      <w:pPr>
+        <w:pStyle w:val="Prrafodelista"/>
+        <w:numPr>
+          <w:ilvl w:val="0"/>
+          <w:numId w:val="28"/>
+        </w:numPr>
+      </w:pPr>
+      <w:r>
+        <w:t xml:space="preserve">La comunicación se realiza por medio </w:t>
+      </w:r>
+      <w:r>
+        <w:t xml:space="preserve">de </w:t>
+      </w:r>
+      <w:commentRangeStart w:id="84"/>
+      <w:r>
+        <w:t xml:space="preserve">canales de comunicación </w:t>
+      </w:r>
+      <w:commentRangeEnd w:id="84"/>
+      <w:r>
+        <w:rPr>
+          <w:rStyle w:val="Refdecomentario"/>
+        </w:rPr>
+        <w:commentReference w:id="84"/>
+      </w:r>
+      <w:r>
+        <w:t>pre</w:t>
+      </w:r>
+      <w:r>
+        <w:t>-establecidos por el equipo. Los comunicados de alta importancia se realizan por medio de una lista correos electrónicos.</w:t>
+      </w:r>
+    </w:p>
+    <w:p>
+      <w:pPr>
+        <w:pStyle w:val="Prrafodelista"/>
+        <w:numPr>
+          <w:ilvl w:val="0"/>
+          <w:numId w:val="28"/>
+        </w:numPr>
+      </w:pPr>
+      <w:r>
+        <w:t>Las sesiones gerenciales se realizan tipo bazar</w:t>
+      </w:r>
+      <w:r>
+        <w:t>, en</w:t>
+      </w:r>
+      <w:r>
+        <w:t xml:space="preserve"> el cual cualquier integrante del grupo podrá aportar ideas, conflictos y dudas  que estarán siendo moderadas por el gerente dependiendo del tema a tratar</w:t>
+      </w:r>
+      <w:r>
+        <w:t>.</w:t>
+      </w:r>
+    </w:p>
+    <w:p>
+      <w:pPr>
+        <w:pStyle w:val="Prrafodelista"/>
+        <w:numPr>
+          <w:ilvl w:val="0"/>
+          <w:numId w:val="28"/>
+        </w:numPr>
+      </w:pPr>
+      <w:r>
+        <w:t xml:space="preserve">Para mantener un ambiente optimo y productivo es necesaria la disciplina, para esto se han implementado una serie de amonestaciones, sanciones y reconocimientos que regulan la </w:t>
+      </w:r>
+      <w:r>
+        <w:t>interacción</w:t>
+      </w:r>
+      <w:r>
+        <w:t xml:space="preserve"> y cumplimiento del reglamento</w:t>
+      </w:r>
+    </w:p>
+    <w:p>
+      <w:pPr>
+        <w:pStyle w:val="Prrafodelista"/>
+        <w:numPr>
+          <w:ilvl w:val="0"/>
+          <w:numId w:val="28"/>
+        </w:numPr>
+      </w:pPr>
+      <w:r>
+        <w:t>Para la optimización de ciertas actividades  se han diseñado y adaptado plantillas.</w:t>
+      </w:r>
+    </w:p>
+    <w:p>
+      <w:pPr>
+        <w:pStyle w:val="Prrafodelista"/>
+        <w:numPr>
+          <w:ilvl w:val="0"/>
+          <w:numId w:val="28"/>
+        </w:numPr>
+      </w:pPr>
+      <w:r>
+        <w:t xml:space="preserve">En las entregas se realiza un </w:t>
+      </w:r>
+      <w:commentRangeStart w:id="85"/>
+      <w:r>
+        <w:rPr>
+          <w:b/>
+        </w:rPr>
+        <w:t>informe gerencial</w:t>
+      </w:r>
+      <w:commentRangeEnd w:id="85"/>
+      <w:r>
+        <w:rPr>
+          <w:rStyle w:val="Refdecomentario"/>
+        </w:rPr>
+        <w:commentReference w:id="85"/>
+      </w:r>
+      <w:r>
+        <w:t>, con el fin de hacer un cierre parcial de lo realizado hasta el corte.</w:t>
+      </w:r>
+    </w:p>
+    <w:p/>
+    <w:p/>
+    <w:p>
+      <w:pPr>
+        <w:pStyle w:val="Ttulo2"/>
         <w:rPr>
           <w:rFonts w:ascii="Arial" w:hAnsi="Arial" w:cs="Arial"/>
           <w:sz w:val="28"/>
           <w:szCs w:val="28"/>
           <w:lang w:val="en-US"/>
         </w:rPr>
-        <w:t>8.1 Project supervision and work environment</w:t>
-      </w:r>
-      <w:bookmarkEnd w:id="185"/>
-    </w:p>
-    <w:p>
-      <w:pPr>
-        <w:pStyle w:val="Ttulo2"/>
+      </w:pPr>
+      <w:bookmarkStart w:id="86" w:name="_Toc333053733"/>
+      <w:r>
         <w:rPr>
           <w:rFonts w:ascii="Arial" w:hAnsi="Arial" w:cs="Arial"/>
           <w:sz w:val="28"/>
           <w:szCs w:val="28"/>
           <w:lang w:val="en-US"/>
         </w:rPr>
-      </w:pPr>
-      <w:bookmarkStart w:id="186" w:name="_Toc333053733"/>
+        <w:t>8.2 Decisio</w:t>
+      </w:r>
       <w:r>
         <w:rPr>
           <w:rFonts w:ascii="Arial" w:hAnsi="Arial" w:cs="Arial"/>
@@ -14602,113 +14112,122 @@
           <w:szCs w:val="28"/>
           <w:lang w:val="en-US"/>
         </w:rPr>
-        <w:t>8.2 Decisio</w:t>
-      </w:r>
-      <w:r>
+        <w:t>n Management</w:t>
+      </w:r>
+      <w:bookmarkEnd w:id="86"/>
+    </w:p>
+    <w:p>
+      <w:pPr>
+        <w:pStyle w:val="Ttulo2"/>
         <w:rPr>
           <w:rFonts w:ascii="Arial" w:hAnsi="Arial" w:cs="Arial"/>
           <w:sz w:val="28"/>
           <w:szCs w:val="28"/>
           <w:lang w:val="en-US"/>
         </w:rPr>
-        <w:t>n Management</w:t>
-      </w:r>
-      <w:bookmarkEnd w:id="186"/>
-    </w:p>
-    <w:p>
-      <w:pPr>
-        <w:pStyle w:val="Ttulo2"/>
+      </w:pPr>
+      <w:bookmarkStart w:id="87" w:name="_Toc333053734"/>
+      <w:r>
         <w:rPr>
           <w:rFonts w:ascii="Arial" w:hAnsi="Arial" w:cs="Arial"/>
           <w:sz w:val="28"/>
           <w:szCs w:val="28"/>
           <w:lang w:val="en-US"/>
         </w:rPr>
-      </w:pPr>
-      <w:bookmarkStart w:id="187" w:name="_Toc333053734"/>
-      <w:r>
+        <w:t>8.3 Risk Management</w:t>
+      </w:r>
+      <w:bookmarkStart w:id="88" w:name="_GoBack"/>
+      <w:bookmarkEnd w:id="87"/>
+      <w:bookmarkEnd w:id="88"/>
+    </w:p>
+    <w:p>
+      <w:pPr>
+        <w:pStyle w:val="Ttulo2"/>
         <w:rPr>
           <w:rFonts w:ascii="Arial" w:hAnsi="Arial" w:cs="Arial"/>
           <w:sz w:val="28"/>
           <w:szCs w:val="28"/>
           <w:lang w:val="en-US"/>
         </w:rPr>
-        <w:t>8.3 Risk Management</w:t>
-      </w:r>
-      <w:bookmarkEnd w:id="187"/>
-    </w:p>
-    <w:p>
-      <w:pPr>
-        <w:pStyle w:val="Ttulo2"/>
+      </w:pPr>
+      <w:bookmarkStart w:id="89" w:name="_Toc333053735"/>
+      <w:r>
         <w:rPr>
           <w:rFonts w:ascii="Arial" w:hAnsi="Arial" w:cs="Arial"/>
           <w:sz w:val="28"/>
           <w:szCs w:val="28"/>
           <w:lang w:val="en-US"/>
         </w:rPr>
-      </w:pPr>
-      <w:bookmarkStart w:id="188" w:name="_Toc333053735"/>
-      <w:r>
+        <w:t>8.4 Configuration Management</w:t>
+      </w:r>
+      <w:bookmarkEnd w:id="89"/>
+    </w:p>
+    <w:p>
+      <w:pPr>
+        <w:pStyle w:val="Ttulo2"/>
         <w:rPr>
           <w:rFonts w:ascii="Arial" w:hAnsi="Arial" w:cs="Arial"/>
           <w:sz w:val="28"/>
           <w:szCs w:val="28"/>
-          <w:lang w:val="en-US"/>
-        </w:rPr>
-        <w:t>8.4 Configuration Management</w:t>
-      </w:r>
-      <w:bookmarkEnd w:id="188"/>
-    </w:p>
-    <w:p>
-      <w:pPr>
-        <w:pStyle w:val="Ttulo2"/>
+        </w:rPr>
+      </w:pPr>
+      <w:bookmarkStart w:id="90" w:name="_Toc333053736"/>
+      <w:r>
         <w:rPr>
           <w:rFonts w:ascii="Arial" w:hAnsi="Arial" w:cs="Arial"/>
           <w:sz w:val="28"/>
           <w:szCs w:val="28"/>
-          <w:lang w:val="en-US"/>
-        </w:rPr>
-      </w:pPr>
-      <w:bookmarkStart w:id="189" w:name="_Toc333053736"/>
+        </w:rPr>
+        <w:t xml:space="preserve">8.5 </w:t>
+      </w:r>
+      <w:proofErr w:type="spellStart"/>
       <w:r>
         <w:rPr>
           <w:rFonts w:ascii="Arial" w:hAnsi="Arial" w:cs="Arial"/>
           <w:sz w:val="28"/>
           <w:szCs w:val="28"/>
-          <w:lang w:val="en-US"/>
-        </w:rPr>
-        <w:t>8.5 Information Management</w:t>
-      </w:r>
-      <w:bookmarkEnd w:id="189"/>
-    </w:p>
-    <w:p>
-      <w:pPr>
-        <w:pStyle w:val="Ttulo3"/>
+        </w:rPr>
+        <w:t>Information</w:t>
+      </w:r>
+      <w:proofErr w:type="spellEnd"/>
+      <w:r>
         <w:rPr>
           <w:rFonts w:ascii="Arial" w:hAnsi="Arial" w:cs="Arial"/>
           <w:sz w:val="28"/>
           <w:szCs w:val="28"/>
         </w:rPr>
-      </w:pPr>
-      <w:bookmarkStart w:id="190" w:name="_Toc333053737"/>
-      <w:r>
+        <w:t xml:space="preserve"> Management</w:t>
+      </w:r>
+      <w:bookmarkEnd w:id="90"/>
+    </w:p>
+    <w:p>
+      <w:pPr>
+        <w:pStyle w:val="Ttulo3"/>
         <w:rPr>
           <w:rFonts w:ascii="Arial" w:hAnsi="Arial" w:cs="Arial"/>
           <w:sz w:val="28"/>
           <w:szCs w:val="28"/>
         </w:rPr>
-        <w:t xml:space="preserve">8.5.1 </w:t>
-      </w:r>
-      <w:proofErr w:type="spellStart"/>
+      </w:pPr>
+      <w:bookmarkStart w:id="91" w:name="_Toc333053737"/>
       <w:r>
         <w:rPr>
           <w:rFonts w:ascii="Arial" w:hAnsi="Arial" w:cs="Arial"/>
           <w:sz w:val="28"/>
           <w:szCs w:val="28"/>
         </w:rPr>
+        <w:t xml:space="preserve">8.5.1 </w:t>
+      </w:r>
+      <w:proofErr w:type="spellStart"/>
+      <w:r>
+        <w:rPr>
+          <w:rFonts w:ascii="Arial" w:hAnsi="Arial" w:cs="Arial"/>
+          <w:sz w:val="28"/>
+          <w:szCs w:val="28"/>
+        </w:rPr>
         <w:t>Documentation</w:t>
       </w:r>
-      <w:bookmarkEnd w:id="190"/>
+      <w:bookmarkEnd w:id="91"/>
       <w:proofErr w:type="spellEnd"/>
     </w:p>
     <w:p>
@@ -14716,12 +14235,15 @@
         <w:jc w:val="both"/>
       </w:pPr>
       <w:r>
-        <w:t>El objetivo de la documentación de este proyecto, es que el cliente pueda ver la forma en que se desarrollara el proyecto y que cada paso que se da esta sustentado en los diferentes documentos</w:t>
-      </w:r>
-      <w:bookmarkStart w:id="191" w:name="_GoBack"/>
-      <w:bookmarkEnd w:id="191"/>
-      <w:r>
-        <w:t xml:space="preserve"> que se le entregaran, SPMP, SRS y SDD, en las fechas establecidas en el calendario de actividades.</w:t>
+        <w:t xml:space="preserve">El objetivo de la documentación de este proyecto, es que el cliente pueda ver la forma en que se desarrollara el proyecto y que cada paso que se da esta sustentado en los diferentes documentos que se le entregaran, SPMP, SRS y SDD, en las fechas establecidas en el </w:t>
+      </w:r>
+      <w:proofErr w:type="gramStart"/>
+      <w:r>
+        <w:t>calendario</w:t>
+      </w:r>
+      <w:proofErr w:type="gramEnd"/>
+      <w:r>
+        <w:t xml:space="preserve"> de actividades.</w:t>
       </w:r>
     </w:p>
     <w:p>
@@ -14731,16 +14253,16 @@
       <w:r>
         <w:t xml:space="preserve">El encargado de llevar control de la documentación es el </w:t>
       </w:r>
-      <w:commentRangeStart w:id="192"/>
+      <w:commentRangeStart w:id="92"/>
       <w:r>
         <w:t>Director de comunicación (Ver Roles de grupo)</w:t>
       </w:r>
-      <w:commentRangeEnd w:id="192"/>
+      <w:commentRangeEnd w:id="92"/>
       <w:r>
         <w:rPr>
           <w:rStyle w:val="Refdecomentario"/>
         </w:rPr>
-        <w:commentReference w:id="192"/>
+        <w:commentReference w:id="92"/>
       </w:r>
       <w:r>
         <w:t xml:space="preserve">, el cual se basara en los estándares que se han definido para la elaboración de la documentación como se presenta en la siguiente imagen: </w:t>
@@ -14750,13 +14272,12 @@
       <w:pPr>
         <w:jc w:val="both"/>
       </w:pPr>
-      <w:commentRangeStart w:id="193"/>
+      <w:commentRangeStart w:id="93"/>
       <w:r>
         <w:rPr>
           <w:noProof/>
-          <w:lang w:val="es-CO" w:eastAsia="es-CO"/>
-        </w:rPr>
-        <w:lastRenderedPageBreak/>
+          <w:lang w:eastAsia="es-CO"/>
+        </w:rPr>
         <w:drawing>
           <wp:inline distT="0" distB="0" distL="0" distR="0" wp14:anchorId="057C3C93" wp14:editId="0A2C7918">
             <wp:extent cx="5400040" cy="3818255"/>
@@ -14799,12 +14320,12 @@
           </wp:inline>
         </w:drawing>
       </w:r>
-      <w:commentRangeEnd w:id="193"/>
+      <w:commentRangeEnd w:id="93"/>
       <w:r>
         <w:rPr>
           <w:rStyle w:val="Refdecomentario"/>
         </w:rPr>
-        <w:commentReference w:id="193"/>
+        <w:commentReference w:id="93"/>
       </w:r>
     </w:p>
     <w:p>
@@ -14819,16 +14340,16 @@
       <w:r>
         <w:t xml:space="preserve">Se espera que guiándonos por los estándares de anteriormente mencionados en la figura se de al usuario/cliente una información de calidad sobre el proyecto. También se espera reducir los riegos de fraude en la documentación llevando las referencias </w:t>
       </w:r>
-      <w:commentRangeStart w:id="194"/>
+      <w:commentRangeStart w:id="94"/>
       <w:r>
         <w:t>(Poner el estilo de referencia que vamos a manejar)</w:t>
       </w:r>
-      <w:commentRangeEnd w:id="194"/>
+      <w:commentRangeEnd w:id="94"/>
       <w:r>
         <w:rPr>
           <w:rStyle w:val="Refdecomentario"/>
         </w:rPr>
-        <w:commentReference w:id="194"/>
+        <w:commentReference w:id="94"/>
       </w:r>
       <w:r>
         <w:t>.</w:t>
@@ -14845,7 +14366,7 @@
           <w:lang w:val="en-US"/>
         </w:rPr>
       </w:pPr>
-      <w:bookmarkStart w:id="195" w:name="_Toc333053738"/>
+      <w:bookmarkStart w:id="95" w:name="_Toc333053738"/>
       <w:r>
         <w:rPr>
           <w:rFonts w:ascii="Arial" w:hAnsi="Arial" w:cs="Arial"/>
@@ -14855,7 +14376,7 @@
         </w:rPr>
         <w:t>8.5.2 Communication and publicity</w:t>
       </w:r>
-      <w:bookmarkEnd w:id="195"/>
+      <w:bookmarkEnd w:id="95"/>
     </w:p>
     <w:p>
       <w:pPr>
@@ -14867,7 +14388,7 @@
           <w:lang w:val="en-US"/>
         </w:rPr>
       </w:pPr>
-      <w:bookmarkStart w:id="196" w:name="_Toc333053739"/>
+      <w:bookmarkStart w:id="96" w:name="_Toc333053739"/>
       <w:r>
         <w:rPr>
           <w:rFonts w:ascii="Arial" w:hAnsi="Arial" w:cs="Arial"/>
@@ -14877,7 +14398,7 @@
         </w:rPr>
         <w:t>8.6 Quality assurance</w:t>
       </w:r>
-      <w:bookmarkEnd w:id="196"/>
+      <w:bookmarkEnd w:id="96"/>
     </w:p>
     <w:p>
       <w:pPr>
@@ -14889,7 +14410,7 @@
           <w:lang w:val="en-US"/>
         </w:rPr>
       </w:pPr>
-      <w:bookmarkStart w:id="197" w:name="_Toc333053740"/>
+      <w:bookmarkStart w:id="97" w:name="_Toc333053740"/>
       <w:r>
         <w:rPr>
           <w:rFonts w:ascii="Arial" w:hAnsi="Arial" w:cs="Arial"/>
@@ -14899,7 +14420,7 @@
         </w:rPr>
         <w:t>8.7 Measurement</w:t>
       </w:r>
-      <w:bookmarkEnd w:id="197"/>
+      <w:bookmarkEnd w:id="97"/>
     </w:p>
     <w:p>
       <w:pPr>
@@ -14914,7 +14435,7 @@
           <w:lang w:val="en-US"/>
         </w:rPr>
       </w:pPr>
-      <w:bookmarkStart w:id="198" w:name="_Toc333053741"/>
+      <w:bookmarkStart w:id="98" w:name="_Toc333053741"/>
       <w:r>
         <w:rPr>
           <w:rFonts w:ascii="Arial" w:hAnsi="Arial" w:cs="Arial"/>
@@ -14924,7 +14445,7 @@
         </w:rPr>
         <w:t>8.8 Reviews and audits</w:t>
       </w:r>
-      <w:bookmarkEnd w:id="198"/>
+      <w:bookmarkEnd w:id="98"/>
       <w:r>
         <w:rPr>
           <w:rFonts w:ascii="Arial" w:hAnsi="Arial" w:cs="Arial"/>
@@ -14945,7 +14466,7 @@
           <w:lang w:val="en-US"/>
         </w:rPr>
       </w:pPr>
-      <w:bookmarkStart w:id="199" w:name="_Toc333053742"/>
+      <w:bookmarkStart w:id="99" w:name="_Toc333053742"/>
       <w:r>
         <w:rPr>
           <w:rFonts w:ascii="Arial" w:hAnsi="Arial" w:cs="Arial"/>
@@ -14955,7 +14476,7 @@
         </w:rPr>
         <w:t>8.9 Verification and validation</w:t>
       </w:r>
-      <w:bookmarkEnd w:id="199"/>
+      <w:bookmarkEnd w:id="99"/>
     </w:p>
     <w:p>
       <w:pPr>
@@ -14974,12 +14495,11 @@
           <w:rFonts w:ascii="Arial" w:hAnsi="Arial"/>
         </w:rPr>
       </w:pPr>
-      <w:bookmarkStart w:id="200" w:name="_Toc333053743"/>
+      <w:bookmarkStart w:id="100" w:name="_Toc333053743"/>
       <w:r>
         <w:rPr>
           <w:rFonts w:ascii="Arial" w:hAnsi="Arial"/>
         </w:rPr>
-        <w:lastRenderedPageBreak/>
         <w:t xml:space="preserve">9. </w:t>
       </w:r>
       <w:proofErr w:type="spellStart"/>
@@ -15003,7 +14523,7 @@
         </w:rPr>
         <w:t>plans</w:t>
       </w:r>
-      <w:bookmarkEnd w:id="200"/>
+      <w:bookmarkEnd w:id="100"/>
       <w:proofErr w:type="spellEnd"/>
     </w:p>
     <w:p>
@@ -15021,7 +14541,7 @@
           <w:rFonts w:ascii="Arial" w:hAnsi="Arial" w:cs="Arial"/>
         </w:rPr>
       </w:pPr>
-      <w:bookmarkStart w:id="201" w:name="_Toc333053744"/>
+      <w:bookmarkStart w:id="101" w:name="_Toc333053744"/>
       <w:r>
         <w:rPr>
           <w:rFonts w:ascii="Arial" w:hAnsi="Arial" w:cs="Arial"/>
@@ -15035,7 +14555,7 @@
         </w:rPr>
         <w:t>Annexes</w:t>
       </w:r>
-      <w:bookmarkEnd w:id="201"/>
+      <w:bookmarkEnd w:id="101"/>
       <w:proofErr w:type="spellEnd"/>
     </w:p>
     <w:p>
@@ -15045,7 +14565,7 @@
           <w:rFonts w:ascii="Arial" w:hAnsi="Arial" w:cs="Arial"/>
         </w:rPr>
       </w:pPr>
-      <w:bookmarkStart w:id="202" w:name="_Toc333053745"/>
+      <w:bookmarkStart w:id="102" w:name="_Toc333053745"/>
       <w:r>
         <w:rPr>
           <w:rFonts w:ascii="Arial" w:hAnsi="Arial" w:cs="Arial"/>
@@ -15059,7 +14579,7 @@
         </w:rPr>
         <w:t>Index</w:t>
       </w:r>
-      <w:bookmarkEnd w:id="202"/>
+      <w:bookmarkEnd w:id="102"/>
       <w:proofErr w:type="spellEnd"/>
     </w:p>
     <w:sectPr>
@@ -15075,7 +14595,7 @@
 
 <file path=word/comments.xml><?xml version="1.0" encoding="utf-8"?>
 <w:comments xmlns:wpc="http://schemas.microsoft.com/office/word/2010/wordprocessingCanvas" xmlns:mc="http://schemas.openxmlformats.org/markup-compatibility/2006" xmlns:o="urn:schemas-microsoft-com:office:office" xmlns:r="http://schemas.openxmlformats.org/officeDocument/2006/relationships" xmlns:m="http://schemas.openxmlformats.org/officeDocument/2006/math" xmlns:v="urn:schemas-microsoft-com:vml" xmlns:wp14="http://schemas.microsoft.com/office/word/2010/wordprocessingDrawing" xmlns:wp="http://schemas.openxmlformats.org/drawingml/2006/wordprocessingDrawing" xmlns:w10="urn:schemas-microsoft-com:office:word" xmlns:w="http://schemas.openxmlformats.org/wordprocessingml/2006/main" xmlns:w14="http://schemas.microsoft.com/office/word/2010/wordml" xmlns:wpg="http://schemas.microsoft.com/office/word/2010/wordprocessingGroup" xmlns:wpi="http://schemas.microsoft.com/office/word/2010/wordprocessingInk" xmlns:wne="http://schemas.microsoft.com/office/word/2006/wordml" xmlns:wps="http://schemas.microsoft.com/office/word/2010/wordprocessingShape" mc:Ignorable="w14 wp14">
-  <w:comment w:id="0" w:author="Cristhian Camilo Gomez Narvaez" w:date="2012-08-18T03:41:00Z" w:initials="CCGN">
+  <w:comment w:id="0" w:author="Cristhian Camilo Gomez Narvaez" w:date="2012-08-25T00:29:00Z" w:initials="CCGN">
     <w:p>
       <w:pPr>
         <w:pStyle w:val="Textocomentario"/>
@@ -15091,7 +14611,7 @@
       </w:r>
     </w:p>
   </w:comment>
-  <w:comment w:id="9" w:author="Zebaxtian" w:date="2012-08-18T11:32:00Z" w:initials="Z">
+  <w:comment w:id="9" w:author="Zebaxtian" w:date="2012-08-25T00:29:00Z" w:initials="Z">
     <w:p>
       <w:pPr>
         <w:pStyle w:val="Textocomentario"/>
@@ -15110,7 +14630,7 @@
       </w:r>
     </w:p>
   </w:comment>
-  <w:comment w:id="10" w:author="Zebaxtian" w:date="2012-08-18T11:32:00Z" w:initials="Z">
+  <w:comment w:id="10" w:author="Zebaxtian" w:date="2012-08-25T00:29:00Z" w:initials="Z">
     <w:p>
       <w:pPr>
         <w:pStyle w:val="Textocomentario"/>
@@ -15126,7 +14646,7 @@
       </w:r>
     </w:p>
   </w:comment>
-  <w:comment w:id="11" w:author="Zebaxtian" w:date="2012-08-18T11:32:00Z" w:initials="Z">
+  <w:comment w:id="11" w:author="Zebaxtian" w:date="2012-08-25T00:29:00Z" w:initials="Z">
     <w:p>
       <w:pPr>
         <w:pStyle w:val="Textocomentario"/>
@@ -15142,7 +14662,7 @@
       </w:r>
     </w:p>
   </w:comment>
-  <w:comment w:id="14" w:author="Cristhian Camilo Gomez Narvaez" w:date="2012-08-18T06:33:00Z" w:initials="CCGN">
+  <w:comment w:id="14" w:author="Cristhian Camilo Gomez Narvaez" w:date="2012-08-25T00:29:00Z" w:initials="CCGN">
     <w:p>
       <w:pPr>
         <w:pStyle w:val="Textocomentario"/>
@@ -15166,7 +14686,7 @@
       </w:r>
     </w:p>
   </w:comment>
-  <w:comment w:id="15" w:author="Cristhian Camilo Gomez Narvaez" w:date="2012-08-18T05:17:00Z" w:initials="CCGN">
+  <w:comment w:id="15" w:author="Cristhian Camilo Gomez Narvaez" w:date="2012-08-25T00:29:00Z" w:initials="CCGN">
     <w:p>
       <w:pPr>
         <w:pStyle w:val="Textocomentario"/>
@@ -15182,7 +14702,7 @@
       </w:r>
     </w:p>
   </w:comment>
-  <w:comment w:id="49" w:author="Cristhian Camilo Gomez Narvaez" w:date="2012-08-18T04:50:00Z" w:initials="CCGN">
+  <w:comment w:id="16" w:author="Cristhian Camilo Gomez Narvaez" w:date="2012-08-25T00:29:00Z" w:initials="CCGN">
     <w:p>
       <w:pPr>
         <w:pStyle w:val="Textocomentario"/>
@@ -15198,7 +14718,7 @@
       </w:r>
     </w:p>
   </w:comment>
-  <w:comment w:id="50" w:author="Cristhian Camilo Gomez Narvaez" w:date="2012-08-18T04:50:00Z" w:initials="CCGN">
+  <w:comment w:id="17" w:author="Cristhian Camilo Gomez Narvaez" w:date="2012-08-25T00:29:00Z" w:initials="CCGN">
     <w:p>
       <w:pPr>
         <w:pStyle w:val="Textocomentario"/>
@@ -15214,7 +14734,7 @@
       </w:r>
     </w:p>
   </w:comment>
-  <w:comment w:id="61" w:author="Zebaxtian" w:date="2012-08-18T11:32:00Z" w:initials="Z">
+  <w:comment w:id="28" w:author="Zebaxtian" w:date="2012-08-25T00:29:00Z" w:initials="Z">
     <w:p>
       <w:pPr>
         <w:pStyle w:val="Textocomentario"/>
@@ -15230,7 +14750,7 @@
       </w:r>
     </w:p>
   </w:comment>
-  <w:comment w:id="64" w:author="Cristhian Camilo Gomez Narvaez" w:date="2012-08-18T03:41:00Z" w:initials="CCGN">
+  <w:comment w:id="31" w:author="Cristhian Camilo Gomez Narvaez" w:date="2012-08-25T00:29:00Z" w:initials="CCGN">
     <w:p>
       <w:pPr>
         <w:pStyle w:val="Textocomentario"/>
@@ -15246,7 +14766,7 @@
       </w:r>
     </w:p>
   </w:comment>
-  <w:comment w:id="66" w:author="Cristhian Camilo Gomez Narvaez" w:date="2012-08-18T03:41:00Z" w:initials="CCGN">
+  <w:comment w:id="33" w:author="Cristhian Camilo Gomez Narvaez" w:date="2012-08-25T00:29:00Z" w:initials="CCGN">
     <w:p>
       <w:pPr>
         <w:pStyle w:val="Textocomentario"/>
@@ -15262,7 +14782,7 @@
       </w:r>
     </w:p>
   </w:comment>
-  <w:comment w:id="81" w:author="Alice" w:date="2012-08-18T03:41:00Z" w:initials="A">
+  <w:comment w:id="48" w:author="Alice" w:date="2012-08-25T00:29:00Z" w:initials="A">
     <w:p>
       <w:pPr>
         <w:pStyle w:val="Textocomentario"/>
@@ -15278,7 +14798,7 @@
       </w:r>
     </w:p>
   </w:comment>
-  <w:comment w:id="82" w:author="Alice" w:date="2012-08-18T03:41:00Z" w:initials="A">
+  <w:comment w:id="49" w:author="Alice" w:date="2012-08-25T00:29:00Z" w:initials="A">
     <w:p>
       <w:pPr>
         <w:pStyle w:val="Textocomentario"/>
@@ -15328,7 +14848,7 @@
       </w:r>
     </w:p>
   </w:comment>
-  <w:comment w:id="83" w:author="Alice" w:date="2012-08-18T03:41:00Z" w:initials="A">
+  <w:comment w:id="50" w:author="Alice" w:date="2012-08-25T00:29:00Z" w:initials="A">
     <w:p>
       <w:pPr>
         <w:pStyle w:val="Textocomentario"/>
@@ -15340,11 +14860,19 @@
         <w:annotationRef/>
       </w:r>
       <w:r>
-        <w:t>anexo estara el  mapa de  roles</w:t>
+        <w:t xml:space="preserve">anexo </w:t>
+      </w:r>
+      <w:proofErr w:type="spellStart"/>
+      <w:r>
+        <w:t>estara</w:t>
+      </w:r>
+      <w:proofErr w:type="spellEnd"/>
+      <w:r>
+        <w:t xml:space="preserve"> el  mapa de  roles</w:t>
       </w:r>
     </w:p>
   </w:comment>
-  <w:comment w:id="84" w:author="Alice" w:date="2012-08-18T03:41:00Z" w:initials="A">
+  <w:comment w:id="51" w:author="Alice" w:date="2012-08-25T00:29:00Z" w:initials="A">
     <w:p>
       <w:pPr>
         <w:pStyle w:val="Textocomentario"/>
@@ -15360,7 +14888,7 @@
       </w:r>
     </w:p>
   </w:comment>
-  <w:comment w:id="95" w:author="Cristhian Camilo Gomez Narvaez" w:date="2012-08-18T03:41:00Z" w:initials="CCGN">
+  <w:comment w:id="62" w:author="Cristhian Camilo Gomez Narvaez" w:date="2012-08-25T00:29:00Z" w:initials="CCGN">
     <w:p>
       <w:pPr>
         <w:pStyle w:val="Textocomentario"/>
@@ -15376,7 +14904,7 @@
       </w:r>
     </w:p>
   </w:comment>
-  <w:comment w:id="102" w:author="Cristhian Camilo Gomez Narvaez" w:date="2012-08-18T03:41:00Z" w:initials="CCGN">
+  <w:comment w:id="69" w:author="Cristhian Camilo Gomez Narvaez" w:date="2012-08-25T00:29:00Z" w:initials="CCGN">
     <w:p>
       <w:pPr>
         <w:pStyle w:val="Textocomentario"/>
@@ -15392,7 +14920,7 @@
       </w:r>
     </w:p>
   </w:comment>
-  <w:comment w:id="192" w:author="Zebaxtian" w:date="2012-08-18T11:34:00Z" w:initials="Z">
+  <w:comment w:id="83" w:author="Juan Pablo Rodriguez Montoya" w:date="2012-08-25T00:29:00Z" w:initials="JP">
     <w:p>
       <w:pPr>
         <w:pStyle w:val="Textocomentario"/>
@@ -15404,11 +14932,62 @@
         <w:annotationRef/>
       </w:r>
       <w:r>
+        <w:t>Glosario</w:t>
+      </w:r>
+    </w:p>
+  </w:comment>
+  <w:comment w:id="84" w:author="Juan Pablo Rodriguez Montoya" w:date="2012-08-25T00:29:00Z" w:initials="JP">
+    <w:p>
+      <w:pPr>
+        <w:pStyle w:val="Textocomentario"/>
+      </w:pPr>
+      <w:r>
+        <w:rPr>
+          <w:rStyle w:val="Refdecomentario"/>
+        </w:rPr>
+        <w:annotationRef/>
+      </w:r>
+      <w:r>
+        <w:t xml:space="preserve">Referencia a reglamento canales de </w:t>
+      </w:r>
+      <w:r>
+        <w:t>comunicación</w:t>
+      </w:r>
+    </w:p>
+  </w:comment>
+  <w:comment w:id="85" w:author="Juan Pablo Rodriguez Montoya" w:date="2012-08-25T00:29:00Z" w:initials="JP">
+    <w:p>
+      <w:pPr>
+        <w:pStyle w:val="Textocomentario"/>
+      </w:pPr>
+      <w:r>
+        <w:rPr>
+          <w:rStyle w:val="Refdecomentario"/>
+        </w:rPr>
+        <w:annotationRef/>
+      </w:r>
+      <w:r>
+        <w:t>Glosario</w:t>
+      </w:r>
+    </w:p>
+  </w:comment>
+  <w:comment w:id="92" w:author="Zebaxtian" w:date="2012-08-25T00:29:00Z" w:initials="Z">
+    <w:p>
+      <w:pPr>
+        <w:pStyle w:val="Textocomentario"/>
+      </w:pPr>
+      <w:r>
+        <w:rPr>
+          <w:rStyle w:val="Refdecomentario"/>
+        </w:rPr>
+        <w:annotationRef/>
+      </w:r>
+      <w:r>
         <w:t>Verificar rol y crear hipervínculo</w:t>
       </w:r>
     </w:p>
   </w:comment>
-  <w:comment w:id="193" w:author="Zebaxtian" w:date="2012-08-18T11:34:00Z" w:initials="Z">
+  <w:comment w:id="93" w:author="Zebaxtian" w:date="2012-08-25T00:29:00Z" w:initials="Z">
     <w:p>
       <w:pPr>
         <w:pStyle w:val="Textocomentario"/>
@@ -15448,7 +15027,7 @@
       </w:r>
     </w:p>
   </w:comment>
-  <w:comment w:id="194" w:author="Zebaxtian" w:date="2012-08-18T11:34:00Z" w:initials="Z">
+  <w:comment w:id="94" w:author="Zebaxtian" w:date="2012-08-25T00:29:00Z" w:initials="Z">
     <w:p>
       <w:pPr>
         <w:pStyle w:val="Textocomentario"/>
@@ -15545,7 +15124,7 @@
       <w:rPr>
         <w:b/>
         <w:noProof/>
-        <w:lang w:val="es-CO" w:eastAsia="es-CO"/>
+        <w:lang w:eastAsia="es-CO"/>
       </w:rPr>
       <w:drawing>
         <wp:anchor distT="0" distB="0" distL="114300" distR="114300" simplePos="0" relativeHeight="251657216" behindDoc="1" locked="0" layoutInCell="1" allowOverlap="1" wp14:anchorId="5379B278" wp14:editId="3E6D9CF4">
@@ -15623,6 +15202,7 @@
       <w:rPr>
         <w:b/>
         <w:noProof/>
+        <w:lang w:val="es-ES"/>
       </w:rPr>
       <w:pict w14:anchorId="45573D28">
         <v:shapetype id="_x0000_t75" coordsize="21600,21600" o:spt="75" o:preferrelative="t" path="m@4@5l@4@11@9@11@9@5xe" filled="f" stroked="f">
@@ -18504,6 +18084,119 @@
       <w:pPr>
         <w:ind w:left="6828" w:hanging="180"/>
       </w:pPr>
+    </w:lvl>
+  </w:abstractNum>
+  <w:abstractNum w:abstractNumId="27">
+    <w:nsid w:val="7E6F434B"/>
+    <w:multiLevelType w:val="hybridMultilevel"/>
+    <w:tmpl w:val="BE52F8D4"/>
+    <w:lvl w:ilvl="0" w:tplc="240A0001">
+      <w:start w:val="1"/>
+      <w:numFmt w:val="bullet"/>
+      <w:lvlText w:val=""/>
+      <w:lvlJc w:val="left"/>
+      <w:pPr>
+        <w:ind w:left="720" w:hanging="360"/>
+      </w:pPr>
+      <w:rPr>
+        <w:rFonts w:ascii="Symbol" w:hAnsi="Symbol" w:hint="default"/>
+      </w:rPr>
+    </w:lvl>
+    <w:lvl w:ilvl="1" w:tplc="240A0003" w:tentative="1">
+      <w:start w:val="1"/>
+      <w:numFmt w:val="bullet"/>
+      <w:lvlText w:val="o"/>
+      <w:lvlJc w:val="left"/>
+      <w:pPr>
+        <w:ind w:left="1440" w:hanging="360"/>
+      </w:pPr>
+      <w:rPr>
+        <w:rFonts w:ascii="Courier New" w:hAnsi="Courier New" w:cs="Courier New" w:hint="default"/>
+      </w:rPr>
+    </w:lvl>
+    <w:lvl w:ilvl="2" w:tplc="240A0005" w:tentative="1">
+      <w:start w:val="1"/>
+      <w:numFmt w:val="bullet"/>
+      <w:lvlText w:val=""/>
+      <w:lvlJc w:val="left"/>
+      <w:pPr>
+        <w:ind w:left="2160" w:hanging="360"/>
+      </w:pPr>
+      <w:rPr>
+        <w:rFonts w:ascii="Wingdings" w:hAnsi="Wingdings" w:hint="default"/>
+      </w:rPr>
+    </w:lvl>
+    <w:lvl w:ilvl="3" w:tplc="240A0001" w:tentative="1">
+      <w:start w:val="1"/>
+      <w:numFmt w:val="bullet"/>
+      <w:lvlText w:val=""/>
+      <w:lvlJc w:val="left"/>
+      <w:pPr>
+        <w:ind w:left="2880" w:hanging="360"/>
+      </w:pPr>
+      <w:rPr>
+        <w:rFonts w:ascii="Symbol" w:hAnsi="Symbol" w:hint="default"/>
+      </w:rPr>
+    </w:lvl>
+    <w:lvl w:ilvl="4" w:tplc="240A0003" w:tentative="1">
+      <w:start w:val="1"/>
+      <w:numFmt w:val="bullet"/>
+      <w:lvlText w:val="o"/>
+      <w:lvlJc w:val="left"/>
+      <w:pPr>
+        <w:ind w:left="3600" w:hanging="360"/>
+      </w:pPr>
+      <w:rPr>
+        <w:rFonts w:ascii="Courier New" w:hAnsi="Courier New" w:cs="Courier New" w:hint="default"/>
+      </w:rPr>
+    </w:lvl>
+    <w:lvl w:ilvl="5" w:tplc="240A0005" w:tentative="1">
+      <w:start w:val="1"/>
+      <w:numFmt w:val="bullet"/>
+      <w:lvlText w:val=""/>
+      <w:lvlJc w:val="left"/>
+      <w:pPr>
+        <w:ind w:left="4320" w:hanging="360"/>
+      </w:pPr>
+      <w:rPr>
+        <w:rFonts w:ascii="Wingdings" w:hAnsi="Wingdings" w:hint="default"/>
+      </w:rPr>
+    </w:lvl>
+    <w:lvl w:ilvl="6" w:tplc="240A0001" w:tentative="1">
+      <w:start w:val="1"/>
+      <w:numFmt w:val="bullet"/>
+      <w:lvlText w:val=""/>
+      <w:lvlJc w:val="left"/>
+      <w:pPr>
+        <w:ind w:left="5040" w:hanging="360"/>
+      </w:pPr>
+      <w:rPr>
+        <w:rFonts w:ascii="Symbol" w:hAnsi="Symbol" w:hint="default"/>
+      </w:rPr>
+    </w:lvl>
+    <w:lvl w:ilvl="7" w:tplc="240A0003" w:tentative="1">
+      <w:start w:val="1"/>
+      <w:numFmt w:val="bullet"/>
+      <w:lvlText w:val="o"/>
+      <w:lvlJc w:val="left"/>
+      <w:pPr>
+        <w:ind w:left="5760" w:hanging="360"/>
+      </w:pPr>
+      <w:rPr>
+        <w:rFonts w:ascii="Courier New" w:hAnsi="Courier New" w:cs="Courier New" w:hint="default"/>
+      </w:rPr>
+    </w:lvl>
+    <w:lvl w:ilvl="8" w:tplc="240A0005" w:tentative="1">
+      <w:start w:val="1"/>
+      <w:numFmt w:val="bullet"/>
+      <w:lvlText w:val=""/>
+      <w:lvlJc w:val="left"/>
+      <w:pPr>
+        <w:ind w:left="6480" w:hanging="360"/>
+      </w:pPr>
+      <w:rPr>
+        <w:rFonts w:ascii="Wingdings" w:hAnsi="Wingdings" w:hint="default"/>
+      </w:rPr>
     </w:lvl>
   </w:abstractNum>
   <w:num w:numId="1">
@@ -18586,6 +18279,9 @@
   </w:num>
   <w:num w:numId="27">
     <w:abstractNumId w:val="22"/>
+  </w:num>
+  <w:num w:numId="28">
+    <w:abstractNumId w:val="27"/>
   </w:num>
 </w:numbering>
 </file>
@@ -18750,9 +18446,6 @@
     <w:name w:val="Normal"/>
     <w:qFormat/>
     <w:rsid w:val="003A6D2F"/>
-    <w:rPr>
-      <w:lang w:val="es-ES"/>
-    </w:rPr>
   </w:style>
   <w:style w:type="paragraph" w:styleId="Ttulo1">
     <w:name w:val="heading 1"/>
@@ -19860,7 +19553,7 @@
       <w:rFonts w:ascii="Times New Roman" w:eastAsia="Times New Roman" w:hAnsi="Times New Roman" w:cs="Times New Roman"/>
       <w:sz w:val="24"/>
       <w:szCs w:val="24"/>
-      <w:lang w:val="es-CO" w:eastAsia="es-CO"/>
+      <w:lang w:eastAsia="es-CO"/>
     </w:rPr>
   </w:style>
   <w:style w:type="character" w:customStyle="1" w:styleId="apple-converted-space">
@@ -20031,9 +19724,6 @@
     <w:name w:val="Normal"/>
     <w:qFormat/>
     <w:rsid w:val="003A6D2F"/>
-    <w:rPr>
-      <w:lang w:val="es-ES"/>
-    </w:rPr>
   </w:style>
   <w:style w:type="paragraph" w:styleId="Ttulo1">
     <w:name w:val="heading 1"/>
@@ -21141,7 +20831,7 @@
       <w:rFonts w:ascii="Times New Roman" w:eastAsia="Times New Roman" w:hAnsi="Times New Roman" w:cs="Times New Roman"/>
       <w:sz w:val="24"/>
       <w:szCs w:val="24"/>
-      <w:lang w:val="es-CO" w:eastAsia="es-CO"/>
+      <w:lang w:eastAsia="es-CO"/>
     </w:rPr>
   </w:style>
   <w:style w:type="character" w:customStyle="1" w:styleId="apple-converted-space">
@@ -22646,66 +22336,66 @@
     </dgm:pt>
   </dgm:ptLst>
   <dgm:cxnLst>
-    <dgm:cxn modelId="{C7EAF171-16AB-4D22-96BF-9E8985D4AF46}" type="presOf" srcId="{18B7C8EB-C745-4C20-8A9D-4D4D497341C3}" destId="{CCE865E6-A543-4DEC-83CF-FDB8D33369C6}" srcOrd="1" destOrd="0" presId="urn:microsoft.com/office/officeart/2005/8/layout/radial5"/>
-    <dgm:cxn modelId="{026B034A-F921-4690-867E-15853D9FDA94}" type="presOf" srcId="{EC5CD053-991A-49C2-8E91-883958B281FE}" destId="{D7990666-7F4D-4D83-A834-647CFF0C41FD}" srcOrd="0" destOrd="0" presId="urn:microsoft.com/office/officeart/2005/8/layout/radial5"/>
     <dgm:cxn modelId="{01BB8C6D-9A12-4129-8206-175F6353C646}" srcId="{F7420165-9021-44F1-BBD5-4EE74743EFCE}" destId="{1F58F8FD-546E-46CD-83C9-466EB5E78A1C}" srcOrd="2" destOrd="0" parTransId="{B7D2AFC1-0576-4693-ADD4-65B9C42A053C}" sibTransId="{78B302FC-BE0D-4913-B6BB-D30A4C11CEA3}"/>
-    <dgm:cxn modelId="{42E9BE13-7E0B-4555-95E4-667DC4624F70}" type="presOf" srcId="{7BE8DEF7-012B-4CC8-80F7-BD83343BF6A5}" destId="{3ED9EAA3-91A2-4444-A8EB-FA2B9EE719E8}" srcOrd="1" destOrd="0" presId="urn:microsoft.com/office/officeart/2005/8/layout/radial5"/>
-    <dgm:cxn modelId="{06BEE8BD-E5D0-41EC-9BD8-2F60F5EDB5F1}" type="presOf" srcId="{AA3AE431-6E38-4467-A862-744AB834DF49}" destId="{6EC804A8-D5E6-4750-B72A-B626C03701E2}" srcOrd="0" destOrd="0" presId="urn:microsoft.com/office/officeart/2005/8/layout/radial5"/>
+    <dgm:cxn modelId="{C261E4AB-A368-41CC-B07C-D15DBA7968D2}" type="presOf" srcId="{6BBE6CE1-81DC-4CC1-A9D8-670CEC9AEE9C}" destId="{7D6524C6-6790-41F6-A510-384C4EBB0B42}" srcOrd="0" destOrd="0" presId="urn:microsoft.com/office/officeart/2005/8/layout/radial5"/>
+    <dgm:cxn modelId="{985DFCF0-4C75-4FDB-B8AB-57DEC4910F09}" type="presOf" srcId="{EC5CD053-991A-49C2-8E91-883958B281FE}" destId="{B669C026-517D-45DD-8232-CE060975CC33}" srcOrd="1" destOrd="0" presId="urn:microsoft.com/office/officeart/2005/8/layout/radial5"/>
     <dgm:cxn modelId="{8A9C2FED-3BE3-4444-92C7-CE8D9D1D2C22}" srcId="{F7420165-9021-44F1-BBD5-4EE74743EFCE}" destId="{FB0E39E0-7DCB-49B3-AB25-32C690432D86}" srcOrd="5" destOrd="0" parTransId="{5D8AF85A-519C-4035-9396-72EB80AFC4D0}" sibTransId="{F2807029-0514-4931-B99E-3BBB4E2B2C9A}"/>
-    <dgm:cxn modelId="{17DDA73D-AB7B-4794-87F0-D0B7CFAD73C5}" type="presOf" srcId="{86CA724C-E1FC-49D4-A97B-BE3180A2391E}" destId="{147A53D6-7CD7-447B-AC19-AB98CDDDA1BF}" srcOrd="0" destOrd="0" presId="urn:microsoft.com/office/officeart/2005/8/layout/radial5"/>
-    <dgm:cxn modelId="{AB0115C0-E9AF-4AB8-9E92-841A909129BE}" type="presOf" srcId="{5D8AF85A-519C-4035-9396-72EB80AFC4D0}" destId="{623AF920-100A-4B64-91D2-F35E1EAF5D6C}" srcOrd="1" destOrd="0" presId="urn:microsoft.com/office/officeart/2005/8/layout/radial5"/>
-    <dgm:cxn modelId="{6DB7E45F-84AE-4DFE-A43C-AFADD9A46DF9}" type="presOf" srcId="{18B7C8EB-C745-4C20-8A9D-4D4D497341C3}" destId="{1DA63683-A578-4DCC-9D4B-185977D621DD}" srcOrd="0" destOrd="0" presId="urn:microsoft.com/office/officeart/2005/8/layout/radial5"/>
-    <dgm:cxn modelId="{5FEEC0A0-B1E9-44CB-907B-D793E3DA98D9}" type="presOf" srcId="{4A398404-64D6-40A1-A816-35C4804ADDC3}" destId="{C5703348-FD55-4B75-8FC6-76375B11653F}" srcOrd="1" destOrd="0" presId="urn:microsoft.com/office/officeart/2005/8/layout/radial5"/>
-    <dgm:cxn modelId="{24B9B2E2-5A98-4222-BF29-AB932409A65C}" type="presOf" srcId="{B7D2AFC1-0576-4693-ADD4-65B9C42A053C}" destId="{2397EC32-F7FF-406B-9F00-ECA0B7ED3EA5}" srcOrd="1" destOrd="0" presId="urn:microsoft.com/office/officeart/2005/8/layout/radial5"/>
-    <dgm:cxn modelId="{083709CE-1153-46A9-80FC-000F6D0117A1}" type="presOf" srcId="{4A398404-64D6-40A1-A816-35C4804ADDC3}" destId="{0DCBC6F7-D5BE-43B3-B04F-3469C2D6FC90}" srcOrd="0" destOrd="0" presId="urn:microsoft.com/office/officeart/2005/8/layout/radial5"/>
+    <dgm:cxn modelId="{F96D84E5-B859-4124-9EC2-0066E5F587A3}" type="presOf" srcId="{EC5CD053-991A-49C2-8E91-883958B281FE}" destId="{D7990666-7F4D-4D83-A834-647CFF0C41FD}" srcOrd="0" destOrd="0" presId="urn:microsoft.com/office/officeart/2005/8/layout/radial5"/>
+    <dgm:cxn modelId="{ED9D0DDD-AC04-469E-892F-5AF28025EF34}" type="presOf" srcId="{AA3AE431-6E38-4467-A862-744AB834DF49}" destId="{6EC804A8-D5E6-4750-B72A-B626C03701E2}" srcOrd="0" destOrd="0" presId="urn:microsoft.com/office/officeart/2005/8/layout/radial5"/>
+    <dgm:cxn modelId="{945446F5-06E9-448C-B8CA-8D3FA4E010D3}" type="presOf" srcId="{FB0E39E0-7DCB-49B3-AB25-32C690432D86}" destId="{76C477AE-2907-4A82-893D-75CA5A94CA64}" srcOrd="0" destOrd="0" presId="urn:microsoft.com/office/officeart/2005/8/layout/radial5"/>
     <dgm:cxn modelId="{DFC650EB-64AE-4C6A-81C3-8321DB221483}" srcId="{F7420165-9021-44F1-BBD5-4EE74743EFCE}" destId="{6BBE6CE1-81DC-4CC1-A9D8-670CEC9AEE9C}" srcOrd="6" destOrd="0" parTransId="{974439A4-00BA-48AB-8561-489F4E404187}" sibTransId="{F1218FA7-B8FF-4B33-A613-01534F047C68}"/>
-    <dgm:cxn modelId="{77468F6C-288A-41BD-A346-DD19C5DEE521}" type="presOf" srcId="{BA9F920C-3E2B-4642-A0A9-FBE58E89CDE1}" destId="{BD1E6539-46C9-4705-BF25-DD85A948CE3D}" srcOrd="0" destOrd="0" presId="urn:microsoft.com/office/officeart/2005/8/layout/radial5"/>
-    <dgm:cxn modelId="{410F45CE-A9D7-40DC-9EE8-501A1E4C2E75}" type="presOf" srcId="{FB0E39E0-7DCB-49B3-AB25-32C690432D86}" destId="{76C477AE-2907-4A82-893D-75CA5A94CA64}" srcOrd="0" destOrd="0" presId="urn:microsoft.com/office/officeart/2005/8/layout/radial5"/>
-    <dgm:cxn modelId="{0B4A63A9-3F62-4E56-A7A1-DA646580CEC3}" type="presOf" srcId="{F7420165-9021-44F1-BBD5-4EE74743EFCE}" destId="{814076A2-1CB4-4791-849B-6B39765CA4A0}" srcOrd="0" destOrd="0" presId="urn:microsoft.com/office/officeart/2005/8/layout/radial5"/>
-    <dgm:cxn modelId="{9777E8FF-ACDE-4727-9E5C-CB4DDFC7565C}" type="presOf" srcId="{EC5CD053-991A-49C2-8E91-883958B281FE}" destId="{B669C026-517D-45DD-8232-CE060975CC33}" srcOrd="1" destOrd="0" presId="urn:microsoft.com/office/officeart/2005/8/layout/radial5"/>
-    <dgm:cxn modelId="{130AE15C-83C5-4D07-9DF7-CA092B5A6B47}" type="presOf" srcId="{8AF19001-A37C-4074-9F2C-F49F8D2AC75D}" destId="{1924F538-E8FC-48EA-87A3-DBC0357ECC1B}" srcOrd="0" destOrd="0" presId="urn:microsoft.com/office/officeart/2005/8/layout/radial5"/>
+    <dgm:cxn modelId="{05886CDA-3B74-47CA-B877-25931890A2C7}" type="presOf" srcId="{B7D2AFC1-0576-4693-ADD4-65B9C42A053C}" destId="{2397EC32-F7FF-406B-9F00-ECA0B7ED3EA5}" srcOrd="1" destOrd="0" presId="urn:microsoft.com/office/officeart/2005/8/layout/radial5"/>
+    <dgm:cxn modelId="{C73B9D9E-BC0C-493D-82C0-86B04CC468BB}" type="presOf" srcId="{5D8AF85A-519C-4035-9396-72EB80AFC4D0}" destId="{623AF920-100A-4B64-91D2-F35E1EAF5D6C}" srcOrd="1" destOrd="0" presId="urn:microsoft.com/office/officeart/2005/8/layout/radial5"/>
+    <dgm:cxn modelId="{F81DA4E7-7263-4251-8775-E1BB5A897BBF}" type="presOf" srcId="{4A398404-64D6-40A1-A816-35C4804ADDC3}" destId="{0DCBC6F7-D5BE-43B3-B04F-3469C2D6FC90}" srcOrd="0" destOrd="0" presId="urn:microsoft.com/office/officeart/2005/8/layout/radial5"/>
+    <dgm:cxn modelId="{0308D64A-8A36-4B4C-8EB8-7E02D989CE79}" type="presOf" srcId="{8AF19001-A37C-4074-9F2C-F49F8D2AC75D}" destId="{1924F538-E8FC-48EA-87A3-DBC0357ECC1B}" srcOrd="0" destOrd="0" presId="urn:microsoft.com/office/officeart/2005/8/layout/radial5"/>
+    <dgm:cxn modelId="{3256E55B-75B2-43CC-B4B6-9B50E06BDF19}" type="presOf" srcId="{F7420165-9021-44F1-BBD5-4EE74743EFCE}" destId="{814076A2-1CB4-4791-849B-6B39765CA4A0}" srcOrd="0" destOrd="0" presId="urn:microsoft.com/office/officeart/2005/8/layout/radial5"/>
+    <dgm:cxn modelId="{57158F89-9801-4F74-AEA2-88E03F46A3CA}" type="presOf" srcId="{4A398404-64D6-40A1-A816-35C4804ADDC3}" destId="{C5703348-FD55-4B75-8FC6-76375B11653F}" srcOrd="1" destOrd="0" presId="urn:microsoft.com/office/officeart/2005/8/layout/radial5"/>
     <dgm:cxn modelId="{838B5E78-76F4-40D1-85E3-E7CBD4DA0F24}" srcId="{F7420165-9021-44F1-BBD5-4EE74743EFCE}" destId="{BA9F920C-3E2B-4642-A0A9-FBE58E89CDE1}" srcOrd="7" destOrd="0" parTransId="{4A398404-64D6-40A1-A816-35C4804ADDC3}" sibTransId="{293E0468-ED3C-43A6-ADDF-A9B0CE9C211A}"/>
+    <dgm:cxn modelId="{928BDE8A-69F9-499E-953B-8A7E9DFE1DBF}" type="presOf" srcId="{18B7C8EB-C745-4C20-8A9D-4D4D497341C3}" destId="{1DA63683-A578-4DCC-9D4B-185977D621DD}" srcOrd="0" destOrd="0" presId="urn:microsoft.com/office/officeart/2005/8/layout/radial5"/>
     <dgm:cxn modelId="{31596380-06C8-4826-8CFD-A13DEA74D0F5}" srcId="{F7420165-9021-44F1-BBD5-4EE74743EFCE}" destId="{86CA724C-E1FC-49D4-A97B-BE3180A2391E}" srcOrd="0" destOrd="0" parTransId="{AA3AE431-6E38-4467-A862-744AB834DF49}" sibTransId="{6905CCDE-D755-4FB8-87FB-BF2B1BEE595A}"/>
+    <dgm:cxn modelId="{77B1BF9C-6385-40DB-817A-2BA555206B9B}" type="presOf" srcId="{A928D84F-F510-4455-B6F6-8A516041EA5D}" destId="{9CF613C2-FC76-400D-B3BD-18F9FBD3F76A}" srcOrd="0" destOrd="0" presId="urn:microsoft.com/office/officeart/2005/8/layout/radial5"/>
     <dgm:cxn modelId="{3F168B8F-903F-4725-B681-455D12E006BD}" srcId="{F7420165-9021-44F1-BBD5-4EE74743EFCE}" destId="{A928D84F-F510-4455-B6F6-8A516041EA5D}" srcOrd="3" destOrd="0" parTransId="{7BE8DEF7-012B-4CC8-80F7-BD83343BF6A5}" sibTransId="{FBFBE9A4-A8BB-4889-AA34-05F06BBBF397}"/>
     <dgm:cxn modelId="{6D2F47FE-6D9F-496B-BDC9-3F5511A034C2}" srcId="{F7420165-9021-44F1-BBD5-4EE74743EFCE}" destId="{8AF19001-A37C-4074-9F2C-F49F8D2AC75D}" srcOrd="1" destOrd="0" parTransId="{EC5CD053-991A-49C2-8E91-883958B281FE}" sibTransId="{57AA3EEB-5158-4E45-BA54-E0B0C2410B82}"/>
-    <dgm:cxn modelId="{2900762E-B410-444B-B502-46F7B32B94D0}" type="presOf" srcId="{974439A4-00BA-48AB-8561-489F4E404187}" destId="{4E1AEDC5-78DE-4C9E-A2FD-6D2EEA11C00E}" srcOrd="0" destOrd="0" presId="urn:microsoft.com/office/officeart/2005/8/layout/radial5"/>
-    <dgm:cxn modelId="{82D219F4-E2C5-4564-B164-FDAE6ECB30DD}" type="presOf" srcId="{C7F1ABC5-FBC1-49ED-BF1D-1F47C7F45F12}" destId="{A20C39A1-4C97-46E0-A175-37DACB63AC33}" srcOrd="0" destOrd="0" presId="urn:microsoft.com/office/officeart/2005/8/layout/radial5"/>
-    <dgm:cxn modelId="{953FADF8-7EFA-4CF9-8FF4-581D7BEE785D}" type="presOf" srcId="{974439A4-00BA-48AB-8561-489F4E404187}" destId="{2EBECA69-F28C-4EC1-AC8A-3BE82C984033}" srcOrd="1" destOrd="0" presId="urn:microsoft.com/office/officeart/2005/8/layout/radial5"/>
-    <dgm:cxn modelId="{C53D4BCB-A333-469B-BA4C-02F53D7566CA}" type="presOf" srcId="{5D8AF85A-519C-4035-9396-72EB80AFC4D0}" destId="{1642D5CD-887E-481D-8729-3966AECDA291}" srcOrd="0" destOrd="0" presId="urn:microsoft.com/office/officeart/2005/8/layout/radial5"/>
-    <dgm:cxn modelId="{91DE525E-15B1-43C0-AEA1-1E8DCF72191F}" type="presOf" srcId="{AA3AE431-6E38-4467-A862-744AB834DF49}" destId="{1ACB7136-B320-42E0-9B56-9833EDA70F45}" srcOrd="1" destOrd="0" presId="urn:microsoft.com/office/officeart/2005/8/layout/radial5"/>
+    <dgm:cxn modelId="{3C0807D9-CD42-4F1A-85AB-55A53F3C2D00}" type="presOf" srcId="{7BE8DEF7-012B-4CC8-80F7-BD83343BF6A5}" destId="{BCDCA649-6DFE-41E8-8B0E-932ED78283A8}" srcOrd="0" destOrd="0" presId="urn:microsoft.com/office/officeart/2005/8/layout/radial5"/>
+    <dgm:cxn modelId="{4B045E15-846A-44AD-B4E7-CD8471390D67}" type="presOf" srcId="{7BE8DEF7-012B-4CC8-80F7-BD83343BF6A5}" destId="{3ED9EAA3-91A2-4444-A8EB-FA2B9EE719E8}" srcOrd="1" destOrd="0" presId="urn:microsoft.com/office/officeart/2005/8/layout/radial5"/>
+    <dgm:cxn modelId="{9A078B1C-323C-4C33-BC20-52B444BF03F3}" type="presOf" srcId="{C7F1ABC5-FBC1-49ED-BF1D-1F47C7F45F12}" destId="{A20C39A1-4C97-46E0-A175-37DACB63AC33}" srcOrd="0" destOrd="0" presId="urn:microsoft.com/office/officeart/2005/8/layout/radial5"/>
+    <dgm:cxn modelId="{49597B7F-80DF-4573-AEE7-45B1F7B1058D}" type="presOf" srcId="{1F58F8FD-546E-46CD-83C9-466EB5E78A1C}" destId="{EF855903-1CAE-4C32-8B66-0C3F23A76E85}" srcOrd="0" destOrd="0" presId="urn:microsoft.com/office/officeart/2005/8/layout/radial5"/>
+    <dgm:cxn modelId="{E9D3E609-A1D8-4847-B6BC-C488981E8CC1}" type="presOf" srcId="{5D8AF85A-519C-4035-9396-72EB80AFC4D0}" destId="{1642D5CD-887E-481D-8729-3966AECDA291}" srcOrd="0" destOrd="0" presId="urn:microsoft.com/office/officeart/2005/8/layout/radial5"/>
+    <dgm:cxn modelId="{17083568-A3C6-435B-BF1A-B916EDB19A27}" type="presOf" srcId="{974439A4-00BA-48AB-8561-489F4E404187}" destId="{2EBECA69-F28C-4EC1-AC8A-3BE82C984033}" srcOrd="1" destOrd="0" presId="urn:microsoft.com/office/officeart/2005/8/layout/radial5"/>
+    <dgm:cxn modelId="{66B46E58-17EE-4D55-BE0F-ABE182BC10F0}" type="presOf" srcId="{BA9F920C-3E2B-4642-A0A9-FBE58E89CDE1}" destId="{BD1E6539-46C9-4705-BF25-DD85A948CE3D}" srcOrd="0" destOrd="0" presId="urn:microsoft.com/office/officeart/2005/8/layout/radial5"/>
     <dgm:cxn modelId="{27ADA697-3AE3-4D17-9F7B-B128329F8C9E}" srcId="{7B883B14-106E-4048-84D9-75B5EF6542AB}" destId="{F7420165-9021-44F1-BBD5-4EE74743EFCE}" srcOrd="0" destOrd="0" parTransId="{568CB72E-5B43-4911-A23D-1C6D0FF9FE1E}" sibTransId="{BAF86FDE-BE3F-4ABD-A13D-4741774659F7}"/>
-    <dgm:cxn modelId="{1F85A1AE-CDD2-4C65-BA1F-79D9F94E7887}" type="presOf" srcId="{1F58F8FD-546E-46CD-83C9-466EB5E78A1C}" destId="{EF855903-1CAE-4C32-8B66-0C3F23A76E85}" srcOrd="0" destOrd="0" presId="urn:microsoft.com/office/officeart/2005/8/layout/radial5"/>
-    <dgm:cxn modelId="{AFF1AD8D-CBA4-4BD4-AC29-FB45AC4DEC49}" type="presOf" srcId="{6BBE6CE1-81DC-4CC1-A9D8-670CEC9AEE9C}" destId="{7D6524C6-6790-41F6-A510-384C4EBB0B42}" srcOrd="0" destOrd="0" presId="urn:microsoft.com/office/officeart/2005/8/layout/radial5"/>
-    <dgm:cxn modelId="{A83BC91F-B649-4D2B-843C-19145136B7DA}" type="presOf" srcId="{A928D84F-F510-4455-B6F6-8A516041EA5D}" destId="{9CF613C2-FC76-400D-B3BD-18F9FBD3F76A}" srcOrd="0" destOrd="0" presId="urn:microsoft.com/office/officeart/2005/8/layout/radial5"/>
-    <dgm:cxn modelId="{EAC70708-9CDF-4AE3-940D-F6C15DAF409C}" type="presOf" srcId="{7BE8DEF7-012B-4CC8-80F7-BD83343BF6A5}" destId="{BCDCA649-6DFE-41E8-8B0E-932ED78283A8}" srcOrd="0" destOrd="0" presId="urn:microsoft.com/office/officeart/2005/8/layout/radial5"/>
-    <dgm:cxn modelId="{9749EB0D-7F25-433F-8AFC-6CC6CFC60435}" type="presOf" srcId="{7B883B14-106E-4048-84D9-75B5EF6542AB}" destId="{6A7DA7E8-A7F2-4164-98C9-450F29A3AF5A}" srcOrd="0" destOrd="0" presId="urn:microsoft.com/office/officeart/2005/8/layout/radial5"/>
+    <dgm:cxn modelId="{F5A7DA2C-37E0-408A-97D8-320F7EDA1A0E}" type="presOf" srcId="{7B883B14-106E-4048-84D9-75B5EF6542AB}" destId="{6A7DA7E8-A7F2-4164-98C9-450F29A3AF5A}" srcOrd="0" destOrd="0" presId="urn:microsoft.com/office/officeart/2005/8/layout/radial5"/>
+    <dgm:cxn modelId="{5493A051-ECD7-4AC7-A17F-124A5F35C940}" type="presOf" srcId="{86CA724C-E1FC-49D4-A97B-BE3180A2391E}" destId="{147A53D6-7CD7-447B-AC19-AB98CDDDA1BF}" srcOrd="0" destOrd="0" presId="urn:microsoft.com/office/officeart/2005/8/layout/radial5"/>
+    <dgm:cxn modelId="{33E16AFA-053B-4AAD-9AF0-DCC063153848}" type="presOf" srcId="{974439A4-00BA-48AB-8561-489F4E404187}" destId="{4E1AEDC5-78DE-4C9E-A2FD-6D2EEA11C00E}" srcOrd="0" destOrd="0" presId="urn:microsoft.com/office/officeart/2005/8/layout/radial5"/>
+    <dgm:cxn modelId="{A0612CAE-F7BE-46B4-94CD-0B56C5F56EF8}" type="presOf" srcId="{18B7C8EB-C745-4C20-8A9D-4D4D497341C3}" destId="{CCE865E6-A543-4DEC-83CF-FDB8D33369C6}" srcOrd="1" destOrd="0" presId="urn:microsoft.com/office/officeart/2005/8/layout/radial5"/>
+    <dgm:cxn modelId="{AA622188-E37C-40E7-BB50-7307FE4EB6D6}" type="presOf" srcId="{B7D2AFC1-0576-4693-ADD4-65B9C42A053C}" destId="{A2645C85-6571-467A-B85C-A2D25318828E}" srcOrd="0" destOrd="0" presId="urn:microsoft.com/office/officeart/2005/8/layout/radial5"/>
+    <dgm:cxn modelId="{58BE3ACC-B6A9-4A71-B697-0E6ADAB2F716}" type="presOf" srcId="{AA3AE431-6E38-4467-A862-744AB834DF49}" destId="{1ACB7136-B320-42E0-9B56-9833EDA70F45}" srcOrd="1" destOrd="0" presId="urn:microsoft.com/office/officeart/2005/8/layout/radial5"/>
     <dgm:cxn modelId="{933AC4C1-4BCF-4699-B146-9DED0CC3AFBC}" srcId="{F7420165-9021-44F1-BBD5-4EE74743EFCE}" destId="{C7F1ABC5-FBC1-49ED-BF1D-1F47C7F45F12}" srcOrd="4" destOrd="0" parTransId="{18B7C8EB-C745-4C20-8A9D-4D4D497341C3}" sibTransId="{ADB49ED5-060E-4D9A-BA25-965D40F4E940}"/>
-    <dgm:cxn modelId="{BB7BE297-3A31-4FF3-A98D-90D055793DC1}" type="presOf" srcId="{B7D2AFC1-0576-4693-ADD4-65B9C42A053C}" destId="{A2645C85-6571-467A-B85C-A2D25318828E}" srcOrd="0" destOrd="0" presId="urn:microsoft.com/office/officeart/2005/8/layout/radial5"/>
-    <dgm:cxn modelId="{51AA51B0-6A2B-4CA2-80E4-3DA74CD2BF19}" type="presParOf" srcId="{6A7DA7E8-A7F2-4164-98C9-450F29A3AF5A}" destId="{814076A2-1CB4-4791-849B-6B39765CA4A0}" srcOrd="0" destOrd="0" presId="urn:microsoft.com/office/officeart/2005/8/layout/radial5"/>
-    <dgm:cxn modelId="{6E775912-A76A-432B-91FD-776A427676BC}" type="presParOf" srcId="{6A7DA7E8-A7F2-4164-98C9-450F29A3AF5A}" destId="{6EC804A8-D5E6-4750-B72A-B626C03701E2}" srcOrd="1" destOrd="0" presId="urn:microsoft.com/office/officeart/2005/8/layout/radial5"/>
-    <dgm:cxn modelId="{28F710D8-6802-4B9E-AEC5-3A9C5363B641}" type="presParOf" srcId="{6EC804A8-D5E6-4750-B72A-B626C03701E2}" destId="{1ACB7136-B320-42E0-9B56-9833EDA70F45}" srcOrd="0" destOrd="0" presId="urn:microsoft.com/office/officeart/2005/8/layout/radial5"/>
-    <dgm:cxn modelId="{BC7E0863-0CA9-4460-A9B5-7A5510CCB314}" type="presParOf" srcId="{6A7DA7E8-A7F2-4164-98C9-450F29A3AF5A}" destId="{147A53D6-7CD7-447B-AC19-AB98CDDDA1BF}" srcOrd="2" destOrd="0" presId="urn:microsoft.com/office/officeart/2005/8/layout/radial5"/>
-    <dgm:cxn modelId="{F6B507A6-F6AE-4258-A838-29FDF88C83B3}" type="presParOf" srcId="{6A7DA7E8-A7F2-4164-98C9-450F29A3AF5A}" destId="{D7990666-7F4D-4D83-A834-647CFF0C41FD}" srcOrd="3" destOrd="0" presId="urn:microsoft.com/office/officeart/2005/8/layout/radial5"/>
-    <dgm:cxn modelId="{7ABF03AD-0A48-49C0-A7F8-4D05AECB9E3D}" type="presParOf" srcId="{D7990666-7F4D-4D83-A834-647CFF0C41FD}" destId="{B669C026-517D-45DD-8232-CE060975CC33}" srcOrd="0" destOrd="0" presId="urn:microsoft.com/office/officeart/2005/8/layout/radial5"/>
-    <dgm:cxn modelId="{3966C4BE-4014-467A-9314-EF8528CF9914}" type="presParOf" srcId="{6A7DA7E8-A7F2-4164-98C9-450F29A3AF5A}" destId="{1924F538-E8FC-48EA-87A3-DBC0357ECC1B}" srcOrd="4" destOrd="0" presId="urn:microsoft.com/office/officeart/2005/8/layout/radial5"/>
-    <dgm:cxn modelId="{EACB4CBA-3240-4925-BE01-68E9310325AE}" type="presParOf" srcId="{6A7DA7E8-A7F2-4164-98C9-450F29A3AF5A}" destId="{A2645C85-6571-467A-B85C-A2D25318828E}" srcOrd="5" destOrd="0" presId="urn:microsoft.com/office/officeart/2005/8/layout/radial5"/>
-    <dgm:cxn modelId="{42D49D12-646A-45C2-A0A6-EDE0ECEBAD44}" type="presParOf" srcId="{A2645C85-6571-467A-B85C-A2D25318828E}" destId="{2397EC32-F7FF-406B-9F00-ECA0B7ED3EA5}" srcOrd="0" destOrd="0" presId="urn:microsoft.com/office/officeart/2005/8/layout/radial5"/>
-    <dgm:cxn modelId="{F11B63CD-FAE0-40A8-A875-EE9B32B3F21E}" type="presParOf" srcId="{6A7DA7E8-A7F2-4164-98C9-450F29A3AF5A}" destId="{EF855903-1CAE-4C32-8B66-0C3F23A76E85}" srcOrd="6" destOrd="0" presId="urn:microsoft.com/office/officeart/2005/8/layout/radial5"/>
-    <dgm:cxn modelId="{71C6B6C4-6959-4EB2-A920-E8A09FC65ABD}" type="presParOf" srcId="{6A7DA7E8-A7F2-4164-98C9-450F29A3AF5A}" destId="{BCDCA649-6DFE-41E8-8B0E-932ED78283A8}" srcOrd="7" destOrd="0" presId="urn:microsoft.com/office/officeart/2005/8/layout/radial5"/>
-    <dgm:cxn modelId="{759B9318-7D6C-4C8E-99C6-68638C7C3D40}" type="presParOf" srcId="{BCDCA649-6DFE-41E8-8B0E-932ED78283A8}" destId="{3ED9EAA3-91A2-4444-A8EB-FA2B9EE719E8}" srcOrd="0" destOrd="0" presId="urn:microsoft.com/office/officeart/2005/8/layout/radial5"/>
-    <dgm:cxn modelId="{FE293DC5-A7BF-42DC-978B-0D5F5A994AA1}" type="presParOf" srcId="{6A7DA7E8-A7F2-4164-98C9-450F29A3AF5A}" destId="{9CF613C2-FC76-400D-B3BD-18F9FBD3F76A}" srcOrd="8" destOrd="0" presId="urn:microsoft.com/office/officeart/2005/8/layout/radial5"/>
-    <dgm:cxn modelId="{5000ED75-668C-4F54-BCFF-ABAD83B0BEF2}" type="presParOf" srcId="{6A7DA7E8-A7F2-4164-98C9-450F29A3AF5A}" destId="{1DA63683-A578-4DCC-9D4B-185977D621DD}" srcOrd="9" destOrd="0" presId="urn:microsoft.com/office/officeart/2005/8/layout/radial5"/>
-    <dgm:cxn modelId="{9517FAE5-B080-468A-AC2F-9BA1B769575F}" type="presParOf" srcId="{1DA63683-A578-4DCC-9D4B-185977D621DD}" destId="{CCE865E6-A543-4DEC-83CF-FDB8D33369C6}" srcOrd="0" destOrd="0" presId="urn:microsoft.com/office/officeart/2005/8/layout/radial5"/>
-    <dgm:cxn modelId="{2302CA10-CB2F-436A-B97F-E8E820B9160A}" type="presParOf" srcId="{6A7DA7E8-A7F2-4164-98C9-450F29A3AF5A}" destId="{A20C39A1-4C97-46E0-A175-37DACB63AC33}" srcOrd="10" destOrd="0" presId="urn:microsoft.com/office/officeart/2005/8/layout/radial5"/>
-    <dgm:cxn modelId="{DFA8EF76-9792-434C-9B32-9FB3FFEC9232}" type="presParOf" srcId="{6A7DA7E8-A7F2-4164-98C9-450F29A3AF5A}" destId="{1642D5CD-887E-481D-8729-3966AECDA291}" srcOrd="11" destOrd="0" presId="urn:microsoft.com/office/officeart/2005/8/layout/radial5"/>
-    <dgm:cxn modelId="{28FDBFD0-BEC0-4B8A-A5BE-4868F0D4ED8A}" type="presParOf" srcId="{1642D5CD-887E-481D-8729-3966AECDA291}" destId="{623AF920-100A-4B64-91D2-F35E1EAF5D6C}" srcOrd="0" destOrd="0" presId="urn:microsoft.com/office/officeart/2005/8/layout/radial5"/>
-    <dgm:cxn modelId="{DE7FA4C1-77A5-4DBB-A068-06B8296FAF52}" type="presParOf" srcId="{6A7DA7E8-A7F2-4164-98C9-450F29A3AF5A}" destId="{76C477AE-2907-4A82-893D-75CA5A94CA64}" srcOrd="12" destOrd="0" presId="urn:microsoft.com/office/officeart/2005/8/layout/radial5"/>
-    <dgm:cxn modelId="{4DF383C5-2BBA-4242-BF84-B1962E6E5C88}" type="presParOf" srcId="{6A7DA7E8-A7F2-4164-98C9-450F29A3AF5A}" destId="{4E1AEDC5-78DE-4C9E-A2FD-6D2EEA11C00E}" srcOrd="13" destOrd="0" presId="urn:microsoft.com/office/officeart/2005/8/layout/radial5"/>
-    <dgm:cxn modelId="{3E8F17FE-E5B3-416D-BDFB-345204B832C0}" type="presParOf" srcId="{4E1AEDC5-78DE-4C9E-A2FD-6D2EEA11C00E}" destId="{2EBECA69-F28C-4EC1-AC8A-3BE82C984033}" srcOrd="0" destOrd="0" presId="urn:microsoft.com/office/officeart/2005/8/layout/radial5"/>
-    <dgm:cxn modelId="{4B3486F0-4A0E-40BF-B34B-96FAA95D429B}" type="presParOf" srcId="{6A7DA7E8-A7F2-4164-98C9-450F29A3AF5A}" destId="{7D6524C6-6790-41F6-A510-384C4EBB0B42}" srcOrd="14" destOrd="0" presId="urn:microsoft.com/office/officeart/2005/8/layout/radial5"/>
-    <dgm:cxn modelId="{28F9F61B-B756-4311-9C68-9E2E513A4162}" type="presParOf" srcId="{6A7DA7E8-A7F2-4164-98C9-450F29A3AF5A}" destId="{0DCBC6F7-D5BE-43B3-B04F-3469C2D6FC90}" srcOrd="15" destOrd="0" presId="urn:microsoft.com/office/officeart/2005/8/layout/radial5"/>
-    <dgm:cxn modelId="{CEDECD17-BE7C-46E1-82EF-674B7C4347F3}" type="presParOf" srcId="{0DCBC6F7-D5BE-43B3-B04F-3469C2D6FC90}" destId="{C5703348-FD55-4B75-8FC6-76375B11653F}" srcOrd="0" destOrd="0" presId="urn:microsoft.com/office/officeart/2005/8/layout/radial5"/>
-    <dgm:cxn modelId="{9C58902F-E529-4967-83B3-F6217670973A}" type="presParOf" srcId="{6A7DA7E8-A7F2-4164-98C9-450F29A3AF5A}" destId="{BD1E6539-46C9-4705-BF25-DD85A948CE3D}" srcOrd="16" destOrd="0" presId="urn:microsoft.com/office/officeart/2005/8/layout/radial5"/>
+    <dgm:cxn modelId="{4E4EDBBB-78B7-4E78-9F2E-0FEFBF080D77}" type="presParOf" srcId="{6A7DA7E8-A7F2-4164-98C9-450F29A3AF5A}" destId="{814076A2-1CB4-4791-849B-6B39765CA4A0}" srcOrd="0" destOrd="0" presId="urn:microsoft.com/office/officeart/2005/8/layout/radial5"/>
+    <dgm:cxn modelId="{4A09B056-9BB6-4808-BE3D-15BE0D225D42}" type="presParOf" srcId="{6A7DA7E8-A7F2-4164-98C9-450F29A3AF5A}" destId="{6EC804A8-D5E6-4750-B72A-B626C03701E2}" srcOrd="1" destOrd="0" presId="urn:microsoft.com/office/officeart/2005/8/layout/radial5"/>
+    <dgm:cxn modelId="{03C4154F-28BB-48F1-9FD6-6F0AA8C4A59E}" type="presParOf" srcId="{6EC804A8-D5E6-4750-B72A-B626C03701E2}" destId="{1ACB7136-B320-42E0-9B56-9833EDA70F45}" srcOrd="0" destOrd="0" presId="urn:microsoft.com/office/officeart/2005/8/layout/radial5"/>
+    <dgm:cxn modelId="{4F463A1B-E579-4689-B776-AA26E935EE24}" type="presParOf" srcId="{6A7DA7E8-A7F2-4164-98C9-450F29A3AF5A}" destId="{147A53D6-7CD7-447B-AC19-AB98CDDDA1BF}" srcOrd="2" destOrd="0" presId="urn:microsoft.com/office/officeart/2005/8/layout/radial5"/>
+    <dgm:cxn modelId="{78A7544D-B821-4CB6-83A5-06CFCD282495}" type="presParOf" srcId="{6A7DA7E8-A7F2-4164-98C9-450F29A3AF5A}" destId="{D7990666-7F4D-4D83-A834-647CFF0C41FD}" srcOrd="3" destOrd="0" presId="urn:microsoft.com/office/officeart/2005/8/layout/radial5"/>
+    <dgm:cxn modelId="{A851808C-9F74-4391-94A9-705996F84030}" type="presParOf" srcId="{D7990666-7F4D-4D83-A834-647CFF0C41FD}" destId="{B669C026-517D-45DD-8232-CE060975CC33}" srcOrd="0" destOrd="0" presId="urn:microsoft.com/office/officeart/2005/8/layout/radial5"/>
+    <dgm:cxn modelId="{FA5707FD-2724-4D54-904B-B4EE2D50D051}" type="presParOf" srcId="{6A7DA7E8-A7F2-4164-98C9-450F29A3AF5A}" destId="{1924F538-E8FC-48EA-87A3-DBC0357ECC1B}" srcOrd="4" destOrd="0" presId="urn:microsoft.com/office/officeart/2005/8/layout/radial5"/>
+    <dgm:cxn modelId="{AF758DD9-D790-4AC8-8987-F65E4BA7E459}" type="presParOf" srcId="{6A7DA7E8-A7F2-4164-98C9-450F29A3AF5A}" destId="{A2645C85-6571-467A-B85C-A2D25318828E}" srcOrd="5" destOrd="0" presId="urn:microsoft.com/office/officeart/2005/8/layout/radial5"/>
+    <dgm:cxn modelId="{AE328203-70BF-4AE8-9CE1-83C906CD6B57}" type="presParOf" srcId="{A2645C85-6571-467A-B85C-A2D25318828E}" destId="{2397EC32-F7FF-406B-9F00-ECA0B7ED3EA5}" srcOrd="0" destOrd="0" presId="urn:microsoft.com/office/officeart/2005/8/layout/radial5"/>
+    <dgm:cxn modelId="{AC9E9E67-52FD-4C5E-8CE2-50F7839A3B81}" type="presParOf" srcId="{6A7DA7E8-A7F2-4164-98C9-450F29A3AF5A}" destId="{EF855903-1CAE-4C32-8B66-0C3F23A76E85}" srcOrd="6" destOrd="0" presId="urn:microsoft.com/office/officeart/2005/8/layout/radial5"/>
+    <dgm:cxn modelId="{9CACF28E-0C01-407C-97B5-B42FA891E554}" type="presParOf" srcId="{6A7DA7E8-A7F2-4164-98C9-450F29A3AF5A}" destId="{BCDCA649-6DFE-41E8-8B0E-932ED78283A8}" srcOrd="7" destOrd="0" presId="urn:microsoft.com/office/officeart/2005/8/layout/radial5"/>
+    <dgm:cxn modelId="{973E0D25-6626-425B-91FD-7FDC3170EE37}" type="presParOf" srcId="{BCDCA649-6DFE-41E8-8B0E-932ED78283A8}" destId="{3ED9EAA3-91A2-4444-A8EB-FA2B9EE719E8}" srcOrd="0" destOrd="0" presId="urn:microsoft.com/office/officeart/2005/8/layout/radial5"/>
+    <dgm:cxn modelId="{FD349FE2-16FE-4B0F-BB33-9328CC52EA46}" type="presParOf" srcId="{6A7DA7E8-A7F2-4164-98C9-450F29A3AF5A}" destId="{9CF613C2-FC76-400D-B3BD-18F9FBD3F76A}" srcOrd="8" destOrd="0" presId="urn:microsoft.com/office/officeart/2005/8/layout/radial5"/>
+    <dgm:cxn modelId="{94F9E59C-9EA6-4D0D-8431-1A966046EAA3}" type="presParOf" srcId="{6A7DA7E8-A7F2-4164-98C9-450F29A3AF5A}" destId="{1DA63683-A578-4DCC-9D4B-185977D621DD}" srcOrd="9" destOrd="0" presId="urn:microsoft.com/office/officeart/2005/8/layout/radial5"/>
+    <dgm:cxn modelId="{46D84EBF-409E-4069-9885-4816E8D7C367}" type="presParOf" srcId="{1DA63683-A578-4DCC-9D4B-185977D621DD}" destId="{CCE865E6-A543-4DEC-83CF-FDB8D33369C6}" srcOrd="0" destOrd="0" presId="urn:microsoft.com/office/officeart/2005/8/layout/radial5"/>
+    <dgm:cxn modelId="{E19BD804-E160-4CD8-BCEF-14D5D05D7318}" type="presParOf" srcId="{6A7DA7E8-A7F2-4164-98C9-450F29A3AF5A}" destId="{A20C39A1-4C97-46E0-A175-37DACB63AC33}" srcOrd="10" destOrd="0" presId="urn:microsoft.com/office/officeart/2005/8/layout/radial5"/>
+    <dgm:cxn modelId="{7F91D067-81E8-4088-B9CD-89B77C5FE6DE}" type="presParOf" srcId="{6A7DA7E8-A7F2-4164-98C9-450F29A3AF5A}" destId="{1642D5CD-887E-481D-8729-3966AECDA291}" srcOrd="11" destOrd="0" presId="urn:microsoft.com/office/officeart/2005/8/layout/radial5"/>
+    <dgm:cxn modelId="{CD4C341F-FDAC-41CE-BAA2-43FC5D286076}" type="presParOf" srcId="{1642D5CD-887E-481D-8729-3966AECDA291}" destId="{623AF920-100A-4B64-91D2-F35E1EAF5D6C}" srcOrd="0" destOrd="0" presId="urn:microsoft.com/office/officeart/2005/8/layout/radial5"/>
+    <dgm:cxn modelId="{DAD9F43B-4A59-4B75-B98B-114B0F0EFF51}" type="presParOf" srcId="{6A7DA7E8-A7F2-4164-98C9-450F29A3AF5A}" destId="{76C477AE-2907-4A82-893D-75CA5A94CA64}" srcOrd="12" destOrd="0" presId="urn:microsoft.com/office/officeart/2005/8/layout/radial5"/>
+    <dgm:cxn modelId="{2D3B84A7-445C-40C9-BBF4-8E625E5F2164}" type="presParOf" srcId="{6A7DA7E8-A7F2-4164-98C9-450F29A3AF5A}" destId="{4E1AEDC5-78DE-4C9E-A2FD-6D2EEA11C00E}" srcOrd="13" destOrd="0" presId="urn:microsoft.com/office/officeart/2005/8/layout/radial5"/>
+    <dgm:cxn modelId="{37303290-DD81-4F25-A19C-6AF723872FF6}" type="presParOf" srcId="{4E1AEDC5-78DE-4C9E-A2FD-6D2EEA11C00E}" destId="{2EBECA69-F28C-4EC1-AC8A-3BE82C984033}" srcOrd="0" destOrd="0" presId="urn:microsoft.com/office/officeart/2005/8/layout/radial5"/>
+    <dgm:cxn modelId="{E5C6FAE2-0EEC-4051-9920-D97D3B0AD16F}" type="presParOf" srcId="{6A7DA7E8-A7F2-4164-98C9-450F29A3AF5A}" destId="{7D6524C6-6790-41F6-A510-384C4EBB0B42}" srcOrd="14" destOrd="0" presId="urn:microsoft.com/office/officeart/2005/8/layout/radial5"/>
+    <dgm:cxn modelId="{479A67C1-A3C3-48D1-994E-6B3E1768C64A}" type="presParOf" srcId="{6A7DA7E8-A7F2-4164-98C9-450F29A3AF5A}" destId="{0DCBC6F7-D5BE-43B3-B04F-3469C2D6FC90}" srcOrd="15" destOrd="0" presId="urn:microsoft.com/office/officeart/2005/8/layout/radial5"/>
+    <dgm:cxn modelId="{4D8FDA63-A2D0-4155-8116-6BD1DD2A973D}" type="presParOf" srcId="{0DCBC6F7-D5BE-43B3-B04F-3469C2D6FC90}" destId="{C5703348-FD55-4B75-8FC6-76375B11653F}" srcOrd="0" destOrd="0" presId="urn:microsoft.com/office/officeart/2005/8/layout/radial5"/>
+    <dgm:cxn modelId="{ED4CDED6-75B0-4E63-8A7A-908F205AEB3B}" type="presParOf" srcId="{6A7DA7E8-A7F2-4164-98C9-450F29A3AF5A}" destId="{BD1E6539-46C9-4705-BF25-DD85A948CE3D}" srcOrd="16" destOrd="0" presId="urn:microsoft.com/office/officeart/2005/8/layout/radial5"/>
   </dgm:cxnLst>
   <dgm:bg/>
   <dgm:whole/>
@@ -26025,7 +25715,7 @@
 </file>
 
 <file path=customXml/itemProps1.xml><?xml version="1.0" encoding="utf-8"?>
-<ds:datastoreItem xmlns:ds="http://schemas.openxmlformats.org/officeDocument/2006/customXml" ds:itemID="{BA90E4AE-E97E-411B-AFEE-5C66955051FA}">
+<ds:datastoreItem xmlns:ds="http://schemas.openxmlformats.org/officeDocument/2006/customXml" ds:itemID="{CDA5EBF2-4540-4EBC-9B64-D9F18572C0CC}">
   <ds:schemaRefs>
     <ds:schemaRef ds:uri="http://schemas.openxmlformats.org/officeDocument/2006/bibliography"/>
   </ds:schemaRefs>
@@ -26033,7 +25723,7 @@
 </file>
 
 <file path=customXml/itemProps2.xml><?xml version="1.0" encoding="utf-8"?>
-<ds:datastoreItem xmlns:ds="http://schemas.openxmlformats.org/officeDocument/2006/customXml" ds:itemID="{406C2F45-9257-481E-9B50-E522466B1CFF}">
+<ds:datastoreItem xmlns:ds="http://schemas.openxmlformats.org/officeDocument/2006/customXml" ds:itemID="{A7FEBC0B-4CEC-4738-81CF-FAFB910F7FE1}">
   <ds:schemaRefs>
     <ds:schemaRef ds:uri="http://schemas.openxmlformats.org/officeDocument/2006/bibliography"/>
   </ds:schemaRefs>
@@ -26041,7 +25731,7 @@
 </file>
 
 <file path=customXml/itemProps3.xml><?xml version="1.0" encoding="utf-8"?>
-<ds:datastoreItem xmlns:ds="http://schemas.openxmlformats.org/officeDocument/2006/customXml" ds:itemID="{9FCF8873-4AE1-45FE-B045-042FD626C797}">
+<ds:datastoreItem xmlns:ds="http://schemas.openxmlformats.org/officeDocument/2006/customXml" ds:itemID="{C5C0480D-2BC6-4A36-A40A-D221CE82EF76}">
   <ds:schemaRefs>
     <ds:schemaRef ds:uri="http://schemas.openxmlformats.org/officeDocument/2006/bibliography"/>
   </ds:schemaRefs>
@@ -26049,7 +25739,7 @@
 </file>
 
 <file path=customXml/itemProps4.xml><?xml version="1.0" encoding="utf-8"?>
-<ds:datastoreItem xmlns:ds="http://schemas.openxmlformats.org/officeDocument/2006/customXml" ds:itemID="{BA20BC9D-765B-4BF4-9702-AAA253F0B450}">
+<ds:datastoreItem xmlns:ds="http://schemas.openxmlformats.org/officeDocument/2006/customXml" ds:itemID="{A4D48257-CE5C-4766-BA35-2B27C8D0F6C0}">
   <ds:schemaRefs>
     <ds:schemaRef ds:uri="http://schemas.openxmlformats.org/officeDocument/2006/bibliography"/>
   </ds:schemaRefs>
@@ -26057,7 +25747,7 @@
 </file>
 
 <file path=customXml/itemProps5.xml><?xml version="1.0" encoding="utf-8"?>
-<ds:datastoreItem xmlns:ds="http://schemas.openxmlformats.org/officeDocument/2006/customXml" ds:itemID="{20E0EBA1-189C-493C-A617-611793B48A05}">
+<ds:datastoreItem xmlns:ds="http://schemas.openxmlformats.org/officeDocument/2006/customXml" ds:itemID="{2D86336E-1C4D-4CD3-A177-738C69BEBB0A}">
   <ds:schemaRefs>
     <ds:schemaRef ds:uri="http://schemas.openxmlformats.org/officeDocument/2006/bibliography"/>
   </ds:schemaRefs>

</xml_diff>

<commit_message>
Arreglo proposito, objetivos alcance y documentacion
</commit_message>
<xml_diff>
--- a/SPMP - FifthFloor - CLUE.docx
+++ b/SPMP - FifthFloor - CLUE.docx
@@ -118,8 +118,6 @@
           <w:sz w:val="32"/>
         </w:rPr>
       </w:pPr>
-      <w:bookmarkStart w:id="1" w:name="_GoBack"/>
-      <w:bookmarkEnd w:id="1"/>
     </w:p>
     <w:p>
       <w:pPr>
@@ -234,7 +232,7 @@
           <w:rFonts w:ascii="Arial" w:hAnsi="Arial"/>
         </w:rPr>
       </w:pPr>
-      <w:bookmarkStart w:id="2" w:name="_Toc333053669"/>
+      <w:bookmarkStart w:id="1" w:name="_Toc333053669"/>
       <w:proofErr w:type="spellStart"/>
       <w:r>
         <w:rPr>
@@ -256,7 +254,7 @@
         </w:rPr>
         <w:t>age</w:t>
       </w:r>
-      <w:bookmarkEnd w:id="2"/>
+      <w:bookmarkEnd w:id="1"/>
     </w:p>
     <w:p>
       <w:pPr>
@@ -1018,7 +1016,7 @@
           <w:rFonts w:ascii="Arial" w:hAnsi="Arial" w:cs="Arial"/>
         </w:rPr>
       </w:pPr>
-      <w:bookmarkStart w:id="3" w:name="_Toc333053670"/>
+      <w:bookmarkStart w:id="2" w:name="_Toc333053670"/>
       <w:proofErr w:type="spellStart"/>
       <w:r>
         <w:rPr>
@@ -1041,7 +1039,7 @@
         </w:rPr>
         <w:t>History</w:t>
       </w:r>
-      <w:bookmarkEnd w:id="3"/>
+      <w:bookmarkEnd w:id="2"/>
       <w:proofErr w:type="spellEnd"/>
       <w:r>
         <w:rPr>
@@ -1945,7 +1943,7 @@
           <w:rFonts w:ascii="Arial" w:hAnsi="Arial"/>
         </w:rPr>
       </w:pPr>
-      <w:bookmarkStart w:id="4" w:name="_Toc333053671"/>
+      <w:bookmarkStart w:id="3" w:name="_Toc333053671"/>
       <w:proofErr w:type="spellStart"/>
       <w:r>
         <w:rPr>
@@ -1954,7 +1952,7 @@
         <w:lastRenderedPageBreak/>
         <w:t>Preface</w:t>
       </w:r>
-      <w:bookmarkEnd w:id="4"/>
+      <w:bookmarkEnd w:id="3"/>
       <w:proofErr w:type="spellEnd"/>
       <w:r>
         <w:rPr>
@@ -2199,7 +2197,23 @@
                 <w:rFonts w:ascii="Arial" w:hAnsi="Arial"/>
                 <w:noProof/>
               </w:rPr>
-              <w:t>Signature Page</w:t>
+              <w:t xml:space="preserve">Signature </w:t>
+            </w:r>
+            <w:r>
+              <w:rPr>
+                <w:rStyle w:val="Hipervnculo"/>
+                <w:rFonts w:ascii="Arial" w:hAnsi="Arial"/>
+                <w:noProof/>
+              </w:rPr>
+              <w:t>P</w:t>
+            </w:r>
+            <w:r>
+              <w:rPr>
+                <w:rStyle w:val="Hipervnculo"/>
+                <w:rFonts w:ascii="Arial" w:hAnsi="Arial"/>
+                <w:noProof/>
+              </w:rPr>
+              <w:t>age</w:t>
             </w:r>
             <w:r>
               <w:rPr>
@@ -3177,6 +3191,12 @@
               <w:fldChar w:fldCharType="end"/>
             </w:r>
           </w:hyperlink>
+          <w:r>
+            <w:rPr>
+              <w:noProof/>
+            </w:rPr>
+            <w:t xml:space="preserve">                                                                                                                                                                                                                                                                                                                                                                                                                                                                                                                                                                                                                                                                                                                                                                                                                                                                                                                                                                                                                                                                                                                                                                                                                                                                                                                                                                                                                                                                                                                                                                                                                                                                                                                                                                                                                                                                                                                                                                                                                                                                                                                                                                                                                                                                                                                                                                                                                                                                                                                                                                                                                                                                                                                                                                                                                                                                                                                                                                                                                                                                                                                                                                                                                                                                                                                                                                                                                                                                                                                                                                                                                                                                                                                                                                                                                                                                                                                                                                                                                                                                                                                                                                                                                                                                                                                                                                                                                                                                                                                                                                                                                                                                                                                                                                                                                                                                                                                                                                                                                                                                                                                                                                                                                                                                                                                                                                                                                                                                                                                                                                                                                                                                                                                                                                                                                                                                                                                                                                                                                                                                                                                                                                                                                                                                                                                                                                                                                                                                                                                                                                                                                                                                                                                                                                                                                                                                                                                                                                                                                                                                                                                                                                                                                                                                                                                                                                                                                                                                                                                                                                                                                                                                                                                                                                                                                                                                                                                                                                                                                                                                                                                                                                                                                                                                                                                                                                                                                                                                                                                                                                                                                                                                                                                                                                                                                                                                                                                                                                                                                                                                                                                                                                                                                                                                                                                                                                                                                                                                                                                                                                                                                                                                                                                                                                                                                                                                                                                                                                                                                                                                                                                                                                                                                                                                                                                                                                                                                                                                                                                                                                                                                                                                                                                                                                                                                                                                                                                                                                                                                                                                                                                                                                                                                                                                                                                                                                                                                                                                                                                                                                                                                                                                                                                                                                                                                                                                                                                                                                                                                                                                                                                                                                                                                                                                                                                                                                                                                                                                                                                                                                                                                                                                                                                                                                                                                                                                                                                                                                                                                                                                                                                                                                                                                                                                                                                                                                                                                                                                                                                                                                                                                                                                                                                                                                                                                                                                                                                                                                                                                                                                                                                                                                                                                                                                                                                                                                                                                                                                                                                                                                                                                                                                                                                                                                                                                                                                                                                                                                                                                                                                                                                                                                                                                                                                                                                                                                                                                                                                                                                                                                                                                                                                                                                                                                                                                                                                                                                                                                                                                                                                                                                                                                                                                                                                                                                                                                                                                                                                                                                                                                                                                                                                                                                                                                                                                                                                                                                                                                                                                                                                                                                                                                                                                                                                                                                                                                                                                                                                                                                                                                                                                                                                                                                                                                                                                                                                                                                                                                                                                                                                                                                                                                                                                                                                                                                                                                                                                                                                                                                                                                                                                                                                                                                                                                                                                                                                                                                                                                                                                                                                                                                                                                                                                                                                                                                                                                                                                                                                                                                                                                                                                                                                                                                                                                                                                                                                                                                                                                                                                                                                                                                                                                                                                                                                                                                                                                                                                                                                                                                                                                                                                                                                                                                                                                                                                                                                                                                                                                                                                                                                                                                                                                                                                                                                                                                                                                                                                                                                                                                                                                                                                                                                                                                                                                                                                                                                                                                                                                                                                                                                                                                                                                                                                                                                                                                                                                                                                                                                                                                                                                                                                                                                                                                                                    </w:t>
+          </w:r>
         </w:p>
         <w:p>
           <w:pPr>
@@ -4189,7 +4209,23 @@
                 <w:noProof/>
                 <w:lang w:val="es-CO"/>
               </w:rPr>
-              <w:t>Herramientas CASE</w:t>
+              <w:t>Herramientas C</w:t>
+            </w:r>
+            <w:r>
+              <w:rPr>
+                <w:rStyle w:val="Hipervnculo"/>
+                <w:noProof/>
+                <w:lang w:val="es-CO"/>
+              </w:rPr>
+              <w:t>A</w:t>
+            </w:r>
+            <w:r>
+              <w:rPr>
+                <w:rStyle w:val="Hipervnculo"/>
+                <w:noProof/>
+                <w:lang w:val="es-CO"/>
+              </w:rPr>
+              <w:t>SE</w:t>
             </w:r>
             <w:r>
               <w:rPr>
@@ -7722,7 +7758,7 @@
           <w:rFonts w:ascii="Arial" w:hAnsi="Arial"/>
         </w:rPr>
       </w:pPr>
-      <w:bookmarkStart w:id="5" w:name="_Toc333053672"/>
+      <w:bookmarkStart w:id="4" w:name="_Toc333053672"/>
       <w:proofErr w:type="spellStart"/>
       <w:r>
         <w:rPr>
@@ -7738,7 +7774,7 @@
         </w:rPr>
         <w:t xml:space="preserve"> of figures</w:t>
       </w:r>
-      <w:bookmarkEnd w:id="5"/>
+      <w:bookmarkEnd w:id="4"/>
       <w:r>
         <w:rPr>
           <w:rFonts w:ascii="Arial" w:hAnsi="Arial"/>
@@ -7873,7 +7909,7 @@
           <w:rFonts w:ascii="Arial" w:hAnsi="Arial"/>
         </w:rPr>
       </w:pPr>
-      <w:bookmarkStart w:id="6" w:name="_Toc333053673"/>
+      <w:bookmarkStart w:id="5" w:name="_Toc333053673"/>
       <w:proofErr w:type="spellStart"/>
       <w:r>
         <w:rPr>
@@ -7896,7 +7932,7 @@
         </w:rPr>
         <w:t>tables</w:t>
       </w:r>
-      <w:bookmarkEnd w:id="6"/>
+      <w:bookmarkEnd w:id="5"/>
       <w:proofErr w:type="spellEnd"/>
       <w:r>
         <w:rPr>
@@ -8054,7 +8090,7 @@
           <w:lang w:val="en-US"/>
         </w:rPr>
       </w:pPr>
-      <w:bookmarkStart w:id="7" w:name="_Toc333053674"/>
+      <w:bookmarkStart w:id="6" w:name="_Toc333053674"/>
       <w:proofErr w:type="gramStart"/>
       <w:r>
         <w:rPr>
@@ -8072,7 +8108,7 @@
         </w:rPr>
         <w:t xml:space="preserve"> Overview</w:t>
       </w:r>
-      <w:bookmarkEnd w:id="7"/>
+      <w:bookmarkEnd w:id="6"/>
     </w:p>
     <w:p>
       <w:pPr>
@@ -8084,7 +8120,7 @@
           <w:lang w:val="en-US"/>
         </w:rPr>
       </w:pPr>
-      <w:bookmarkStart w:id="8" w:name="_Toc333053675"/>
+      <w:bookmarkStart w:id="7" w:name="_Toc333053675"/>
       <w:r>
         <w:rPr>
           <w:rFonts w:ascii="Arial" w:hAnsi="Arial"/>
@@ -8093,7 +8129,7 @@
         </w:rPr>
         <w:t>1.1 Project Summary</w:t>
       </w:r>
-      <w:bookmarkEnd w:id="8"/>
+      <w:bookmarkEnd w:id="7"/>
     </w:p>
     <w:p>
       <w:pPr>
@@ -8105,7 +8141,7 @@
           <w:lang w:val="en-US"/>
         </w:rPr>
       </w:pPr>
-      <w:bookmarkStart w:id="9" w:name="_Toc333053676"/>
+      <w:bookmarkStart w:id="8" w:name="_Toc333053676"/>
       <w:r>
         <w:rPr>
           <w:rFonts w:ascii="Arial" w:hAnsi="Arial"/>
@@ -8114,7 +8150,7 @@
         </w:rPr>
         <w:t>1.1.1 Purpose, Scope and objectives</w:t>
       </w:r>
-      <w:bookmarkEnd w:id="9"/>
+      <w:bookmarkEnd w:id="8"/>
     </w:p>
     <w:p>
       <w:pPr>
@@ -8123,6 +8159,7 @@
           <w:ilvl w:val="0"/>
           <w:numId w:val="26"/>
         </w:numPr>
+        <w:jc w:val="both"/>
       </w:pPr>
       <w:r>
         <w:t>Propósito</w:t>
@@ -8133,16 +8170,23 @@
         <w:ind w:left="708"/>
         <w:jc w:val="both"/>
       </w:pPr>
-      <w:commentRangeStart w:id="10"/>
-      <w:r>
-        <w:t>El propósito de este proyecto es cumplir satisfactoriamente con todos los requerimientos, tanto de documentación como de desarrollo, que impone la materia de Ingeniería de Software.</w:t>
-      </w:r>
-      <w:commentRangeEnd w:id="10"/>
-      <w:r>
-        <w:rPr>
-          <w:rStyle w:val="Refdecomentario"/>
-        </w:rPr>
-        <w:commentReference w:id="10"/>
+      <w:r>
+        <w:t>El propósito de este proyecto es cumplir satisfactoriamente con todos los requerimientos</w:t>
+      </w:r>
+      <w:r>
+        <w:t xml:space="preserve"> que conlleva el desarrollo de software</w:t>
+      </w:r>
+      <w:r>
+        <w:t xml:space="preserve">, tanto de documentación como de desarrollo, que impone la materia </w:t>
+      </w:r>
+      <w:r>
+        <w:t>de Ingeniería de Software</w:t>
+      </w:r>
+      <w:r>
+        <w:t xml:space="preserve"> de la Pontificia Universidad Javeriana</w:t>
+      </w:r>
+      <w:r>
+        <w:t>.</w:t>
       </w:r>
     </w:p>
     <w:p>
@@ -8151,7 +8195,61 @@
         <w:jc w:val="both"/>
       </w:pPr>
       <w:r>
-        <w:t>El desarrollo de este proyecto será basado en el manejo de roles y bajo fechas de entrega fija pasa una simulación mas aproximada a un desarrollo de ingeniería de software real.</w:t>
+        <w:t>El desarrollo de este proyecto s</w:t>
+      </w:r>
+      <w:r>
+        <w:t>er</w:t>
+      </w:r>
+      <w:r>
+        <w:t>á basado en el manejo de roles adoptando</w:t>
+      </w:r>
+      <w:r>
+        <w:t xml:space="preserve"> una estructura de trabajo tipo B</w:t>
+      </w:r>
+      <w:r>
+        <w:t>AZAR.</w:t>
+      </w:r>
+      <w:commentRangeStart w:id="9"/>
+      <w:r>
+        <w:t xml:space="preserve"> </w:t>
+      </w:r>
+      <w:commentRangeEnd w:id="9"/>
+      <w:r>
+        <w:rPr>
+          <w:rStyle w:val="Refdecomentario"/>
+        </w:rPr>
+        <w:commentReference w:id="9"/>
+      </w:r>
+      <w:r>
+        <w:t>Este desarrollo estará sujeto a las</w:t>
+      </w:r>
+      <w:r>
+        <w:t xml:space="preserve"> fechas de entrega fija</w:t>
+      </w:r>
+      <w:r>
+        <w:t xml:space="preserve">das y las cuales están representadas en el cronograma de trabajo del grupo </w:t>
+      </w:r>
+      <w:proofErr w:type="spellStart"/>
+      <w:r>
+        <w:t>Fifth</w:t>
+      </w:r>
+      <w:proofErr w:type="spellEnd"/>
+      <w:r>
+        <w:t xml:space="preserve"> </w:t>
+      </w:r>
+      <w:proofErr w:type="spellStart"/>
+      <w:r>
+        <w:t>Floor</w:t>
+      </w:r>
+      <w:proofErr w:type="spellEnd"/>
+      <w:r>
+        <w:t xml:space="preserve"> Corp. Con esto se espera crear un ambiente de trabajo lo </w:t>
+      </w:r>
+      <w:r>
+        <w:t>más</w:t>
+      </w:r>
+      <w:r>
+        <w:t xml:space="preserve"> acercado a la realidad.</w:t>
       </w:r>
     </w:p>
     <w:p>
@@ -8161,6 +8259,7 @@
           <w:ilvl w:val="0"/>
           <w:numId w:val="26"/>
         </w:numPr>
+        <w:jc w:val="both"/>
       </w:pPr>
       <w:r>
         <w:t>Alcance</w:t>
@@ -8198,22 +8297,172 @@
         <w:jc w:val="both"/>
       </w:pPr>
       <w:r>
+        <w:t>La arquitectura de la aplicación será cliente servidor.</w:t>
+      </w:r>
+    </w:p>
+    <w:p>
+      <w:pPr>
+        <w:pStyle w:val="Prrafodelista"/>
+        <w:numPr>
+          <w:ilvl w:val="0"/>
+          <w:numId w:val="24"/>
+        </w:numPr>
+        <w:jc w:val="both"/>
+      </w:pPr>
+      <w:r>
+        <w:t>Habrá un lobby en donde se mostraran las partidas (salas) disponibles, las cuales tendrán un mínimo de 3 jugadores y un máximo de 6. A la hora que el jugador que haya creado la partida la deje otro jugador tomara el control de la sala.</w:t>
+      </w:r>
+    </w:p>
+    <w:p>
+      <w:pPr>
+        <w:pStyle w:val="Prrafodelista"/>
+        <w:numPr>
+          <w:ilvl w:val="0"/>
+          <w:numId w:val="24"/>
+        </w:numPr>
+        <w:jc w:val="both"/>
+      </w:pPr>
+      <w:r>
+        <w:t>Se manejaran la misma cantidad de cartas</w:t>
+      </w:r>
+      <w:r>
+        <w:t>, dados</w:t>
+      </w:r>
+      <w:r>
+        <w:t xml:space="preserve"> que se manejan en el juego </w:t>
+      </w:r>
+      <w:commentRangeStart w:id="10"/>
+      <w:r>
+        <w:t>CLUE de HASBRO</w:t>
+      </w:r>
+      <w:commentRangeEnd w:id="10"/>
+      <w:r>
+        <w:rPr>
+          <w:rStyle w:val="Refdecomentario"/>
+        </w:rPr>
+        <w:commentReference w:id="10"/>
+      </w:r>
+      <w:r>
+        <w:t>.</w:t>
+      </w:r>
+    </w:p>
+    <w:p>
+      <w:pPr>
+        <w:pStyle w:val="Prrafodelista"/>
+        <w:numPr>
+          <w:ilvl w:val="0"/>
+          <w:numId w:val="24"/>
+        </w:numPr>
+        <w:jc w:val="both"/>
+      </w:pPr>
+      <w:r>
+        <w:t xml:space="preserve">El juego será en </w:t>
+      </w:r>
+      <w:commentRangeStart w:id="11"/>
+      <w:r>
+        <w:t>2D.</w:t>
+      </w:r>
+      <w:commentRangeEnd w:id="11"/>
+      <w:r>
+        <w:rPr>
+          <w:rStyle w:val="Refdecomentario"/>
+        </w:rPr>
+        <w:commentReference w:id="11"/>
+      </w:r>
+    </w:p>
+    <w:p>
+      <w:pPr>
+        <w:pStyle w:val="Prrafodelista"/>
+        <w:numPr>
+          <w:ilvl w:val="0"/>
+          <w:numId w:val="24"/>
+        </w:numPr>
+        <w:jc w:val="both"/>
+      </w:pPr>
+      <w:r>
+        <w:t>El juego permitirá la administración de amigos</w:t>
+      </w:r>
+      <w:r>
+        <w:t xml:space="preserve"> </w:t>
+      </w:r>
+      <w:r>
+        <w:t>(chat</w:t>
+      </w:r>
+      <w:r>
+        <w:t>s</w:t>
+      </w:r>
+      <w:r>
+        <w:t>,</w:t>
+      </w:r>
+      <w:r>
+        <w:t xml:space="preserve"> </w:t>
+      </w:r>
+      <w:r>
+        <w:t>agregar amigo, eliminar amigo, entre otras).</w:t>
+      </w:r>
+      <w:r>
+        <w:t xml:space="preserve"> </w:t>
+      </w:r>
+    </w:p>
+    <w:p>
+      <w:pPr>
+        <w:pStyle w:val="Prrafodelista"/>
+        <w:numPr>
+          <w:ilvl w:val="0"/>
+          <w:numId w:val="24"/>
+        </w:numPr>
+        <w:jc w:val="both"/>
+      </w:pPr>
+      <w:r>
+        <w:t>El registro de los usuarios será soportado por un motor de base de datos Oracle.</w:t>
+      </w:r>
+    </w:p>
+    <w:p>
+      <w:pPr>
+        <w:pStyle w:val="Prrafodelista"/>
+        <w:numPr>
+          <w:ilvl w:val="0"/>
+          <w:numId w:val="24"/>
+        </w:numPr>
+        <w:jc w:val="both"/>
+      </w:pPr>
+      <w:r>
         <w:t xml:space="preserve">Entrega final del producto, el cual tendrá un desarrollo final del </w:t>
       </w:r>
-      <w:commentRangeStart w:id="11"/>
+      <w:commentRangeStart w:id="12"/>
       <w:r>
         <w:t>80%</w:t>
       </w:r>
-      <w:commentRangeEnd w:id="11"/>
+      <w:commentRangeEnd w:id="12"/>
       <w:r>
         <w:rPr>
           <w:rStyle w:val="Refdecomentario"/>
         </w:rPr>
-        <w:commentReference w:id="11"/>
+        <w:commentReference w:id="12"/>
       </w:r>
       <w:r>
         <w:t>, en la fecha estipulada en el calendario de actividades.</w:t>
       </w:r>
+    </w:p>
+    <w:p>
+      <w:pPr>
+        <w:pStyle w:val="Prrafodelista"/>
+        <w:numPr>
+          <w:ilvl w:val="0"/>
+          <w:numId w:val="24"/>
+        </w:numPr>
+        <w:jc w:val="both"/>
+      </w:pPr>
+      <w:r>
+        <w:t>No se hará control de mantenimiento ni futuras versiones del juego.</w:t>
+      </w:r>
+    </w:p>
+    <w:p>
+      <w:pPr>
+        <w:pStyle w:val="Prrafodelista"/>
+        <w:ind w:left="1068"/>
+        <w:jc w:val="both"/>
+      </w:pPr>
     </w:p>
     <w:p>
       <w:pPr>
@@ -8229,10 +8478,50 @@
     </w:p>
     <w:p>
       <w:pPr>
+        <w:pStyle w:val="Prrafodelista"/>
+        <w:ind w:left="775"/>
+      </w:pPr>
+    </w:p>
+    <w:p>
+      <w:pPr>
+        <w:pStyle w:val="Prrafodelista"/>
+        <w:ind w:left="775"/>
+        <w:jc w:val="both"/>
+      </w:pPr>
+      <w:r>
+        <w:t xml:space="preserve">El objetivo </w:t>
+      </w:r>
+      <w:r>
+        <w:t>principal de este proyecto</w:t>
+      </w:r>
+      <w:r>
+        <w:t xml:space="preserve"> es el desarrollo de una aplicación la cual esta basada en el juego </w:t>
+      </w:r>
+      <w:commentRangeStart w:id="13"/>
+      <w:r>
+        <w:t>CLUE de HASBRO</w:t>
+      </w:r>
+      <w:commentRangeEnd w:id="13"/>
+      <w:r>
+        <w:rPr>
+          <w:rStyle w:val="Refdecomentario"/>
+        </w:rPr>
+        <w:commentReference w:id="13"/>
+      </w:r>
+      <w:r>
+        <w:t>. El contexto que se le dará al juego recreara personajes de la saga de piratas del caribe y diferentes escenarios del Holandés Errante, barco del pirata Davy Jones.</w:t>
+      </w:r>
+    </w:p>
+    <w:p>
+      <w:pPr>
         <w:ind w:firstLine="708"/>
-      </w:pPr>
-      <w:r>
-        <w:t>Los objetivos del proyecto se mencionan a continuación:</w:t>
+        <w:jc w:val="both"/>
+      </w:pPr>
+      <w:r>
+        <w:t>Otros objetivos de este proyecto se encuentran a continuación</w:t>
+      </w:r>
+      <w:r>
+        <w:t>:</w:t>
       </w:r>
     </w:p>
     <w:p>
@@ -8242,9 +8531,10 @@
           <w:ilvl w:val="0"/>
           <w:numId w:val="27"/>
         </w:numPr>
-      </w:pPr>
-      <w:r>
-        <w:t>Cumplir con los requisitos de la materia de ingeniería de software.</w:t>
+        <w:jc w:val="both"/>
+      </w:pPr>
+      <w:r>
+        <w:t>Aplicar los conocimientos que se adquieren en el curso de Ingeniería de Software.</w:t>
       </w:r>
     </w:p>
     <w:p>
@@ -8254,23 +8544,10 @@
           <w:ilvl w:val="0"/>
           <w:numId w:val="27"/>
         </w:numPr>
-      </w:pPr>
-      <w:r>
-        <w:t xml:space="preserve">Lograr un desarrollo mínimo del </w:t>
-      </w:r>
-      <w:commentRangeStart w:id="12"/>
-      <w:r>
-        <w:t>80%</w:t>
-      </w:r>
-      <w:commentRangeEnd w:id="12"/>
-      <w:r>
-        <w:rPr>
-          <w:rStyle w:val="Refdecomentario"/>
-        </w:rPr>
-        <w:commentReference w:id="12"/>
-      </w:r>
-      <w:r>
-        <w:t xml:space="preserve"> de la totalidad del proyecto con altos estándares de calidad.</w:t>
+        <w:jc w:val="both"/>
+      </w:pPr>
+      <w:r>
+        <w:t>Cumplir con los requisitos de la materia de ingeniería de software.</w:t>
       </w:r>
     </w:p>
     <w:p>
@@ -8280,6 +8557,34 @@
           <w:ilvl w:val="0"/>
           <w:numId w:val="27"/>
         </w:numPr>
+        <w:jc w:val="both"/>
+      </w:pPr>
+      <w:r>
+        <w:t xml:space="preserve">Lograr un desarrollo mínimo del </w:t>
+      </w:r>
+      <w:commentRangeStart w:id="14"/>
+      <w:r>
+        <w:t>80%</w:t>
+      </w:r>
+      <w:commentRangeEnd w:id="14"/>
+      <w:r>
+        <w:rPr>
+          <w:rStyle w:val="Refdecomentario"/>
+        </w:rPr>
+        <w:commentReference w:id="14"/>
+      </w:r>
+      <w:r>
+        <w:t xml:space="preserve"> de la totalidad del proyecto con altos estándares de calidad.</w:t>
+      </w:r>
+    </w:p>
+    <w:p>
+      <w:pPr>
+        <w:pStyle w:val="Prrafodelista"/>
+        <w:numPr>
+          <w:ilvl w:val="0"/>
+          <w:numId w:val="27"/>
+        </w:numPr>
+        <w:jc w:val="both"/>
       </w:pPr>
       <w:r>
         <w:t>Incentivar a futuros estudiantes de este curso para que tengan como objetivo el uso de nuevas tecnologías y mejores estándares de calidad a la hora de desarrollar futuros proyectos.</w:t>
@@ -8295,7 +8600,7 @@
           <w:szCs w:val="28"/>
         </w:rPr>
       </w:pPr>
-      <w:bookmarkStart w:id="13" w:name="_Toc333053677"/>
+      <w:bookmarkStart w:id="15" w:name="_Toc333053677"/>
       <w:r>
         <w:rPr>
           <w:rFonts w:ascii="Arial" w:hAnsi="Arial" w:cs="Arial"/>
@@ -8331,7 +8636,7 @@
         </w:rPr>
         <w:t>constrains</w:t>
       </w:r>
-      <w:bookmarkEnd w:id="13"/>
+      <w:bookmarkEnd w:id="15"/>
       <w:proofErr w:type="spellEnd"/>
     </w:p>
     <w:p/>
@@ -8344,12 +8649,11 @@
       <w:pPr>
         <w:pStyle w:val="Ttulo3"/>
       </w:pPr>
-      <w:bookmarkStart w:id="14" w:name="_Toc333053678"/>
-      <w:r>
-        <w:lastRenderedPageBreak/>
+      <w:bookmarkStart w:id="16" w:name="_Toc333053678"/>
+      <w:r>
         <w:t>Restricciones</w:t>
       </w:r>
-      <w:bookmarkEnd w:id="14"/>
+      <w:bookmarkEnd w:id="16"/>
     </w:p>
     <w:p>
       <w:pPr>
@@ -8420,7 +8724,7 @@
         </w:rPr>
         <w:t xml:space="preserve"> </w:t>
       </w:r>
-      <w:commentRangeStart w:id="15"/>
+      <w:commentRangeStart w:id="17"/>
       <w:r>
         <w:rPr>
           <w:rFonts w:ascii="Arial" w:hAnsi="Arial" w:cs="Arial"/>
@@ -8470,12 +8774,12 @@
         </w:rPr>
         <w:t>]</w:t>
       </w:r>
-      <w:commentRangeEnd w:id="15"/>
+      <w:commentRangeEnd w:id="17"/>
       <w:r>
         <w:rPr>
           <w:rStyle w:val="Refdecomentario"/>
         </w:rPr>
-        <w:commentReference w:id="15"/>
+        <w:commentReference w:id="17"/>
       </w:r>
     </w:p>
     <w:p>
@@ -8573,7 +8877,7 @@
           <w:lang w:val="en-US"/>
         </w:rPr>
       </w:pPr>
-      <w:commentRangeStart w:id="16"/>
+      <w:commentRangeStart w:id="18"/>
       <w:r>
         <w:rPr>
           <w:rFonts w:ascii="Arial" w:hAnsi="Arial" w:cs="Arial"/>
@@ -8615,12 +8919,12 @@
         </w:rPr>
         <w:t>Genuine Windows Vista Home Basic**</w:t>
       </w:r>
-      <w:commentRangeEnd w:id="16"/>
+      <w:commentRangeEnd w:id="18"/>
       <w:r>
         <w:rPr>
           <w:rStyle w:val="Refdecomentario"/>
         </w:rPr>
-        <w:commentReference w:id="16"/>
+        <w:commentReference w:id="18"/>
       </w:r>
     </w:p>
     <w:p>
@@ -8797,6 +9101,7 @@
           <w:sz w:val="24"/>
           <w:szCs w:val="28"/>
         </w:rPr>
+        <w:lastRenderedPageBreak/>
         <w:t xml:space="preserve">La demostración del producto se deberá realizar </w:t>
       </w:r>
       <w:r>
@@ -8896,7 +9201,7 @@
         </w:rPr>
         <w:t xml:space="preserve">El avance del proyecto estará guiado por los siguientes estándares de desarrollo de software y de </w:t>
       </w:r>
-      <w:commentRangeStart w:id="17"/>
+      <w:commentRangeStart w:id="19"/>
       <w:r>
         <w:rPr>
           <w:rFonts w:ascii="Arial" w:hAnsi="Arial" w:cs="Arial"/>
@@ -8905,12 +9210,12 @@
         </w:rPr>
         <w:t>calidad</w:t>
       </w:r>
-      <w:commentRangeEnd w:id="17"/>
+      <w:commentRangeEnd w:id="19"/>
       <w:r>
         <w:rPr>
           <w:rStyle w:val="Refdecomentario"/>
         </w:rPr>
-        <w:commentReference w:id="17"/>
+        <w:commentReference w:id="19"/>
       </w:r>
       <w:r>
         <w:rPr>
@@ -9032,7 +9337,6 @@
           <w:sz w:val="24"/>
           <w:szCs w:val="28"/>
         </w:rPr>
-        <w:lastRenderedPageBreak/>
         <w:t>{</w:t>
       </w:r>
       <w:proofErr w:type="gramStart"/>
@@ -9219,7 +9523,7 @@
         </w:rPr>
         <w:t xml:space="preserve">La entrega de los documentos que sustentan el proceso de gerencia del proyecto y la implementación del software, deberán ser entregados en las fechas establecidas en el calendario del curso las cuales se listan a </w:t>
       </w:r>
-      <w:commentRangeStart w:id="18"/>
+      <w:commentRangeStart w:id="20"/>
       <w:r>
         <w:rPr>
           <w:rFonts w:ascii="Arial" w:hAnsi="Arial" w:cs="Arial"/>
@@ -9228,12 +9532,12 @@
         </w:rPr>
         <w:t>continuación</w:t>
       </w:r>
-      <w:commentRangeEnd w:id="18"/>
+      <w:commentRangeEnd w:id="20"/>
       <w:r>
         <w:rPr>
           <w:rStyle w:val="Refdecomentario"/>
         </w:rPr>
-        <w:commentReference w:id="18"/>
+        <w:commentReference w:id="20"/>
       </w:r>
       <w:r>
         <w:rPr>
@@ -9896,7 +10200,6 @@
           <w:sz w:val="24"/>
           <w:szCs w:val="28"/>
         </w:rPr>
-        <w:lastRenderedPageBreak/>
         <w:t xml:space="preserve">Las locaciones para el desarrollo del proyecto </w:t>
       </w:r>
       <w:r>
@@ -9972,11 +10275,11 @@
       <w:pPr>
         <w:pStyle w:val="Ttulo3"/>
       </w:pPr>
-      <w:bookmarkStart w:id="19" w:name="_Toc333053679"/>
+      <w:bookmarkStart w:id="21" w:name="_Toc333053679"/>
       <w:r>
         <w:t>Supuestos</w:t>
       </w:r>
-      <w:bookmarkEnd w:id="19"/>
+      <w:bookmarkEnd w:id="21"/>
     </w:p>
     <w:p>
       <w:pPr>
@@ -10062,6 +10365,7 @@
           <w:sz w:val="24"/>
           <w:szCs w:val="24"/>
         </w:rPr>
+        <w:lastRenderedPageBreak/>
         <w:t>El equipo de desarrollo no incurrirá en gastos adicionales como consecuencia del desarrollo del proyecto</w:t>
       </w:r>
       <w:r>
@@ -10388,14 +10692,7 @@
               <w:rPr>
                 <w:sz w:val="20"/>
               </w:rPr>
-              <w:t xml:space="preserve">Informe </w:t>
-            </w:r>
-            <w:r>
-              <w:rPr>
-                <w:sz w:val="20"/>
-              </w:rPr>
-              <w:lastRenderedPageBreak/>
-              <w:t>Gerencial, incluida la  presentación</w:t>
+              <w:t>Informe Gerencial, incluida la  presentación</w:t>
             </w:r>
           </w:p>
           <w:p>
@@ -10433,15 +10730,7 @@
               <w:rPr>
                 <w:sz w:val="20"/>
               </w:rPr>
-              <w:lastRenderedPageBreak/>
-              <w:t xml:space="preserve">Martes 11 de Septiembre de 2012, 4:00pm salón de Clase (3-501), Instalaciones </w:t>
-            </w:r>
-            <w:r>
-              <w:rPr>
-                <w:sz w:val="20"/>
-              </w:rPr>
-              <w:lastRenderedPageBreak/>
-              <w:t xml:space="preserve">Pontificia Universidad Javeriana –Bogotá </w:t>
+              <w:t xml:space="preserve">Martes 11 de Septiembre de 2012, 4:00pm salón de Clase (3-501), Instalaciones Pontificia Universidad Javeriana –Bogotá </w:t>
             </w:r>
           </w:p>
         </w:tc>
@@ -10460,7 +10749,6 @@
               <w:rPr>
                 <w:sz w:val="20"/>
               </w:rPr>
-              <w:lastRenderedPageBreak/>
               <w:t>Digital</w:t>
             </w:r>
           </w:p>
@@ -10480,14 +10768,7 @@
               <w:rPr>
                 <w:sz w:val="20"/>
               </w:rPr>
-              <w:t xml:space="preserve">Los documentos seguirán los lineamientos de estándares de calidad, asociados a </w:t>
-            </w:r>
-            <w:r>
-              <w:rPr>
-                <w:sz w:val="20"/>
-              </w:rPr>
-              <w:lastRenderedPageBreak/>
-              <w:t>cada entrega</w:t>
+              <w:t>Los documentos seguirán los lineamientos de estándares de calidad, asociados a cada entrega</w:t>
             </w:r>
           </w:p>
         </w:tc>
@@ -10511,7 +10792,6 @@
               <w:rPr>
                 <w:sz w:val="20"/>
               </w:rPr>
-              <w:lastRenderedPageBreak/>
               <w:t>SRS</w:t>
             </w:r>
           </w:p>
@@ -10581,7 +10861,14 @@
               <w:rPr>
                 <w:sz w:val="20"/>
               </w:rPr>
-              <w:t xml:space="preserve">Prototipo Funcional, con la implementación  del caso de uso mas difícil </w:t>
+              <w:t xml:space="preserve">Prototipo Funcional, con la implementación  del caso de uso </w:t>
+            </w:r>
+            <w:r>
+              <w:rPr>
+                <w:sz w:val="20"/>
+              </w:rPr>
+              <w:lastRenderedPageBreak/>
+              <w:t xml:space="preserve">mas difícil </w:t>
             </w:r>
           </w:p>
           <w:p>
@@ -10655,7 +10942,15 @@
               <w:rPr>
                 <w:sz w:val="20"/>
               </w:rPr>
-              <w:t xml:space="preserve">Jueves 18 de Octubre de 2012, 4:00pm, salón de clase (3-301), Instalaciones Pontificia Universidad Javeriana –Bogotá </w:t>
+              <w:lastRenderedPageBreak/>
+              <w:t xml:space="preserve">Jueves 18 de Octubre de 2012, 4:00pm, salón de clase (3-301), Instalaciones Pontificia </w:t>
+            </w:r>
+            <w:r>
+              <w:rPr>
+                <w:sz w:val="20"/>
+              </w:rPr>
+              <w:lastRenderedPageBreak/>
+              <w:t xml:space="preserve">Universidad Javeriana –Bogotá </w:t>
             </w:r>
           </w:p>
         </w:tc>
@@ -10674,6 +10969,7 @@
               <w:rPr>
                 <w:sz w:val="20"/>
               </w:rPr>
+              <w:lastRenderedPageBreak/>
               <w:t>Digital</w:t>
             </w:r>
           </w:p>
@@ -10693,7 +10989,14 @@
               <w:rPr>
                 <w:sz w:val="20"/>
               </w:rPr>
-              <w:t>Los documentos seguirán los lineamientos de estándares de calidad, asociados a cada entrega, satisfaciendo las restricciones de hardware y software dadas por el cliente.</w:t>
+              <w:t xml:space="preserve">Los documentos seguirán los lineamientos de estándares de calidad, asociados a cada entrega, </w:t>
+            </w:r>
+            <w:r>
+              <w:rPr>
+                <w:sz w:val="20"/>
+              </w:rPr>
+              <w:lastRenderedPageBreak/>
+              <w:t>satisfaciendo las restricciones de hardware y software dadas por el cliente.</w:t>
             </w:r>
           </w:p>
           <w:p>
@@ -10725,6 +11028,7 @@
               <w:rPr>
                 <w:sz w:val="20"/>
               </w:rPr>
+              <w:lastRenderedPageBreak/>
               <w:t>SDD</w:t>
             </w:r>
           </w:p>
@@ -10850,14 +11154,7 @@
               <w:rPr>
                 <w:sz w:val="20"/>
               </w:rPr>
-              <w:t xml:space="preserve">Documento </w:t>
-            </w:r>
-            <w:r>
-              <w:rPr>
-                <w:sz w:val="20"/>
-              </w:rPr>
-              <w:lastRenderedPageBreak/>
-              <w:t>LEEME, que explique el contenido de la entrega</w:t>
+              <w:t>Documento LEEME, que explique el contenido de la entrega</w:t>
             </w:r>
           </w:p>
         </w:tc>
@@ -10876,7 +11173,6 @@
               <w:rPr>
                 <w:sz w:val="20"/>
               </w:rPr>
-              <w:lastRenderedPageBreak/>
               <w:t>Martes 6 de Noviembre  de 2012, 4:00pm, salón de clase (3-501) Instalaciones Pontificia Universidad Javeriana –Bogotá</w:t>
             </w:r>
           </w:p>
@@ -10947,7 +11243,6 @@
               <w:rPr>
                 <w:sz w:val="20"/>
               </w:rPr>
-              <w:lastRenderedPageBreak/>
               <w:t>Final</w:t>
             </w:r>
           </w:p>
@@ -11085,7 +11380,14 @@
               <w:rPr>
                 <w:sz w:val="20"/>
               </w:rPr>
-              <w:t>Corrección de entregables anteriores</w:t>
+              <w:t xml:space="preserve">Corrección de entregables </w:t>
+            </w:r>
+            <w:r>
+              <w:rPr>
+                <w:sz w:val="20"/>
+              </w:rPr>
+              <w:lastRenderedPageBreak/>
+              <w:t>anteriores</w:t>
             </w:r>
           </w:p>
           <w:p>
@@ -11122,6 +11424,7 @@
               <w:rPr>
                 <w:sz w:val="20"/>
               </w:rPr>
+              <w:lastRenderedPageBreak/>
               <w:t>Viernes 30 de Noviembre de 2012, sala de Bases de Datos, Instalaciones Pontificia Universidad Javeriana –Bogotá</w:t>
             </w:r>
           </w:p>
@@ -11160,7 +11463,14 @@
               <w:rPr>
                 <w:sz w:val="20"/>
               </w:rPr>
-              <w:t>Los documentos seguirán los lineamientos de estándares de calidad asociados a cada entrega, satisfaciendo las restricciones de hardware y software dadas por el cliente.</w:t>
+              <w:t xml:space="preserve">Los documentos seguirán los lineamientos de estándares de calidad asociados a cada entrega, satisfaciendo las restricciones de hardware y software dadas </w:t>
+            </w:r>
+            <w:r>
+              <w:rPr>
+                <w:sz w:val="20"/>
+              </w:rPr>
+              <w:lastRenderedPageBreak/>
+              <w:t>por el cliente.</w:t>
             </w:r>
           </w:p>
           <w:p>
@@ -11183,12 +11493,13 @@
           <w:lang w:val="en-US"/>
         </w:rPr>
       </w:pPr>
-      <w:bookmarkStart w:id="20" w:name="_Toc333012790"/>
+      <w:bookmarkStart w:id="22" w:name="_Toc333012790"/>
       <w:proofErr w:type="spellStart"/>
       <w:r>
         <w:rPr>
           <w:lang w:val="en-US"/>
         </w:rPr>
+        <w:lastRenderedPageBreak/>
         <w:t>Tabla</w:t>
       </w:r>
       <w:proofErr w:type="spellEnd"/>
@@ -11261,7 +11572,7 @@
         </w:rPr>
         <w:t>Proyecto</w:t>
       </w:r>
-      <w:bookmarkEnd w:id="20"/>
+      <w:bookmarkEnd w:id="22"/>
       <w:proofErr w:type="spellEnd"/>
     </w:p>
     <w:p>
@@ -11288,7 +11599,7 @@
           <w:lang w:val="en-US"/>
         </w:rPr>
       </w:pPr>
-      <w:bookmarkStart w:id="21" w:name="_Toc333053680"/>
+      <w:bookmarkStart w:id="23" w:name="_Toc333053680"/>
       <w:r>
         <w:rPr>
           <w:rFonts w:ascii="Arial" w:hAnsi="Arial"/>
@@ -11297,7 +11608,7 @@
         </w:rPr>
         <w:t>1.1.4 Schedules and budget summary</w:t>
       </w:r>
-      <w:bookmarkEnd w:id="21"/>
+      <w:bookmarkEnd w:id="23"/>
     </w:p>
     <w:p>
       <w:pPr>
@@ -11319,7 +11630,7 @@
           <w:lang w:val="en-US"/>
         </w:rPr>
       </w:pPr>
-      <w:bookmarkStart w:id="22" w:name="_Toc333053681"/>
+      <w:bookmarkStart w:id="24" w:name="_Toc333053681"/>
       <w:r>
         <w:rPr>
           <w:rFonts w:ascii="Arial" w:hAnsi="Arial"/>
@@ -11328,7 +11639,7 @@
         </w:rPr>
         <w:t>1.2 Evolution of the plan</w:t>
       </w:r>
-      <w:bookmarkEnd w:id="22"/>
+      <w:bookmarkEnd w:id="24"/>
     </w:p>
     <w:p>
       <w:pPr>
@@ -11348,16 +11659,15 @@
           <w:lang w:val="en-US"/>
         </w:rPr>
       </w:pPr>
-      <w:bookmarkStart w:id="23" w:name="_Toc333053682"/>
+      <w:bookmarkStart w:id="25" w:name="_Toc333053682"/>
       <w:r>
         <w:rPr>
           <w:rFonts w:ascii="Arial" w:hAnsi="Arial"/>
           <w:lang w:val="en-US"/>
         </w:rPr>
-        <w:lastRenderedPageBreak/>
         <w:t>2. References</w:t>
       </w:r>
-      <w:bookmarkEnd w:id="23"/>
+      <w:bookmarkEnd w:id="25"/>
     </w:p>
     <w:p>
       <w:pPr>
@@ -11367,7 +11677,7 @@
           <w:lang w:val="en-US"/>
         </w:rPr>
       </w:pPr>
-      <w:bookmarkStart w:id="24" w:name="_Toc333053683"/>
+      <w:bookmarkStart w:id="26" w:name="_Toc333053683"/>
       <w:r>
         <w:rPr>
           <w:rFonts w:ascii="Arial" w:hAnsi="Arial"/>
@@ -11375,7 +11685,7 @@
         </w:rPr>
         <w:t>3. Definitions</w:t>
       </w:r>
-      <w:bookmarkEnd w:id="24"/>
+      <w:bookmarkEnd w:id="26"/>
     </w:p>
     <w:p>
       <w:pPr>
@@ -11385,7 +11695,7 @@
           <w:lang w:val="en-US"/>
         </w:rPr>
       </w:pPr>
-      <w:bookmarkStart w:id="25" w:name="_Toc333053684"/>
+      <w:bookmarkStart w:id="27" w:name="_Toc333053684"/>
       <w:proofErr w:type="gramStart"/>
       <w:r>
         <w:rPr>
@@ -11402,7 +11712,7 @@
         </w:rPr>
         <w:t xml:space="preserve"> Context</w:t>
       </w:r>
-      <w:bookmarkEnd w:id="25"/>
+      <w:bookmarkEnd w:id="27"/>
     </w:p>
     <w:p>
       <w:pPr>
@@ -11414,7 +11724,7 @@
           <w:lang w:val="en-US"/>
         </w:rPr>
       </w:pPr>
-      <w:bookmarkStart w:id="26" w:name="_Toc333053685"/>
+      <w:bookmarkStart w:id="28" w:name="_Toc333053685"/>
       <w:r>
         <w:rPr>
           <w:rFonts w:ascii="Arial" w:hAnsi="Arial"/>
@@ -11423,7 +11733,7 @@
         </w:rPr>
         <w:t>4.1 Process Model</w:t>
       </w:r>
-      <w:bookmarkEnd w:id="26"/>
+      <w:bookmarkEnd w:id="28"/>
     </w:p>
     <w:p>
       <w:pPr>
@@ -11435,7 +11745,7 @@
           <w:lang w:val="en-US"/>
         </w:rPr>
       </w:pPr>
-      <w:bookmarkStart w:id="27" w:name="_Toc333053686"/>
+      <w:bookmarkStart w:id="29" w:name="_Toc333053686"/>
       <w:r>
         <w:rPr>
           <w:rFonts w:ascii="Arial" w:hAnsi="Arial"/>
@@ -11444,7 +11754,7 @@
         </w:rPr>
         <w:t>4.2 Process Improvement Plan</w:t>
       </w:r>
-      <w:bookmarkEnd w:id="27"/>
+      <w:bookmarkEnd w:id="29"/>
     </w:p>
     <w:p>
       <w:pPr>
@@ -11454,7 +11764,7 @@
           <w:sz w:val="28"/>
         </w:rPr>
       </w:pPr>
-      <w:bookmarkStart w:id="28" w:name="_Toc333053687"/>
+      <w:bookmarkStart w:id="30" w:name="_Toc333053687"/>
       <w:r>
         <w:rPr>
           <w:rFonts w:ascii="Arial" w:hAnsi="Arial"/>
@@ -11485,7 +11795,7 @@
         </w:rPr>
         <w:t xml:space="preserve"> Plan</w:t>
       </w:r>
-      <w:bookmarkEnd w:id="28"/>
+      <w:bookmarkEnd w:id="30"/>
     </w:p>
     <w:p>
       <w:pPr>
@@ -11494,19 +11804,19 @@
       <w:r>
         <w:t xml:space="preserve">El plan de instalación del producto se basa en las dotaciones físicas y de equipos, tanto hardware como software, que brindan la Pontificia Universidad Javeriana para el desarrollo de este proyecto, como se ve en la siguiente figura </w:t>
       </w:r>
-      <w:commentRangeStart w:id="29"/>
+      <w:commentRangeStart w:id="31"/>
       <w:r>
         <w:rPr>
           <w:b/>
         </w:rPr>
         <w:t>Infraestructural institucional</w:t>
       </w:r>
-      <w:commentRangeEnd w:id="29"/>
+      <w:commentRangeEnd w:id="31"/>
       <w:r>
         <w:rPr>
           <w:rStyle w:val="Refdecomentario"/>
         </w:rPr>
-        <w:commentReference w:id="29"/>
+        <w:commentReference w:id="31"/>
       </w:r>
       <w:r>
         <w:t>.</w:t>
@@ -11521,6 +11831,7 @@
           <w:noProof/>
           <w:lang w:eastAsia="ja-JP"/>
         </w:rPr>
+        <w:lastRenderedPageBreak/>
         <w:drawing>
           <wp:inline distT="0" distB="0" distL="0" distR="0" wp14:anchorId="2E1827BB" wp14:editId="79B54441">
             <wp:extent cx="5252085" cy="3713480"/>
@@ -11585,14 +11896,109 @@
       </w:r>
       <w:proofErr w:type="spellEnd"/>
       <w:r>
-        <w:t xml:space="preserve"> Corp., ya que no se hará adquisición de estos para este desarrollo. En </w:t>
-      </w:r>
-      <w:r>
+        <w:t xml:space="preserve"> Corp., ya que no se hará adquisición de estos para este desarrollo. En cuanto a las instalaciones físicas en las cuales se desarrollara y se harán las pruebas  al proyecto se encuentran los hogares de los integrantes del grupo teniendo en cuenta la disponibilidad de estos</w:t>
+      </w:r>
+      <w:r>
+        <w:t xml:space="preserve"> </w:t>
+      </w:r>
+      <w:commentRangeStart w:id="32"/>
+      <w:r>
+        <w:t>(Ver figura ##)</w:t>
+      </w:r>
+      <w:r>
+        <w:t xml:space="preserve">. </w:t>
+      </w:r>
+      <w:commentRangeEnd w:id="32"/>
+      <w:r>
+        <w:rPr>
+          <w:rStyle w:val="Refdecomentario"/>
+        </w:rPr>
+        <w:commentReference w:id="32"/>
+      </w:r>
+      <w:r>
+        <w:t>También serán usadas las instalaciones de la universidad, en especial la sala de bases de datos, ya que este proyecto se esta desarrollando bajo la configuración de esta sala.</w:t>
+      </w:r>
+    </w:p>
+    <w:p>
+      <w:commentRangeStart w:id="33"/>
+      <w:r>
+        <w:rPr>
+          <w:noProof/>
+          <w:lang w:eastAsia="ja-JP"/>
+        </w:rPr>
         <w:lastRenderedPageBreak/>
-        <w:t xml:space="preserve">cuanto a las instalaciones físicas en las cuales se desarrollara y se harán las pruebas  al proyecto se encuentran los hogares de los integrantes del grupo teniendo en cuenta la disponibilidad de estos. También serán usadas las instalaciones de la universidad, en especial la sala de bases de datos, ya que este proyecto se esta desarrollando bajo la configuración de esta sala. </w:t>
-      </w:r>
-    </w:p>
-    <w:p/>
+        <w:drawing>
+          <wp:anchor distT="0" distB="0" distL="114300" distR="114300" simplePos="0" relativeHeight="251658240" behindDoc="1" locked="0" layoutInCell="1" allowOverlap="1" wp14:anchorId="61727E7B" wp14:editId="37116FD1">
+            <wp:simplePos x="0" y="0"/>
+            <wp:positionH relativeFrom="column">
+              <wp:posOffset>-1905</wp:posOffset>
+            </wp:positionH>
+            <wp:positionV relativeFrom="paragraph">
+              <wp:posOffset>-1905</wp:posOffset>
+            </wp:positionV>
+            <wp:extent cx="5252085" cy="3713480"/>
+            <wp:effectExtent l="0" t="0" r="5715" b="1270"/>
+            <wp:wrapTight wrapText="bothSides">
+              <wp:wrapPolygon edited="0">
+                <wp:start x="0" y="0"/>
+                <wp:lineTo x="0" y="21497"/>
+                <wp:lineTo x="21545" y="21497"/>
+                <wp:lineTo x="21545" y="0"/>
+                <wp:lineTo x="0" y="0"/>
+              </wp:wrapPolygon>
+            </wp:wrapTight>
+            <wp:docPr id="11" name="0 Imagen"/>
+            <wp:cNvGraphicFramePr>
+              <a:graphicFrameLocks xmlns:a="http://schemas.openxmlformats.org/drawingml/2006/main" noChangeAspect="1"/>
+            </wp:cNvGraphicFramePr>
+            <a:graphic xmlns:a="http://schemas.openxmlformats.org/drawingml/2006/main">
+              <a:graphicData uri="http://schemas.openxmlformats.org/drawingml/2006/picture">
+                <pic:pic xmlns:pic="http://schemas.openxmlformats.org/drawingml/2006/picture">
+                  <pic:nvPicPr>
+                    <pic:cNvPr id="0" name="InfraestructuraFifthFloor.png"/>
+                    <pic:cNvPicPr/>
+                  </pic:nvPicPr>
+                  <pic:blipFill>
+                    <a:blip r:embed="rId15">
+                      <a:extLst>
+                        <a:ext uri="{28A0092B-C50C-407E-A947-70E740481C1C}">
+                          <a14:useLocalDpi xmlns:a14="http://schemas.microsoft.com/office/drawing/2010/main" val="0"/>
+                        </a:ext>
+                      </a:extLst>
+                    </a:blip>
+                    <a:stretch>
+                      <a:fillRect/>
+                    </a:stretch>
+                  </pic:blipFill>
+                  <pic:spPr>
+                    <a:xfrm>
+                      <a:off x="0" y="0"/>
+                      <a:ext cx="5252085" cy="3713480"/>
+                    </a:xfrm>
+                    <a:prstGeom prst="rect">
+                      <a:avLst/>
+                    </a:prstGeom>
+                  </pic:spPr>
+                </pic:pic>
+              </a:graphicData>
+            </a:graphic>
+            <wp14:sizeRelH relativeFrom="page">
+              <wp14:pctWidth>0</wp14:pctWidth>
+            </wp14:sizeRelH>
+            <wp14:sizeRelV relativeFrom="page">
+              <wp14:pctHeight>0</wp14:pctHeight>
+            </wp14:sizeRelV>
+          </wp:anchor>
+        </w:drawing>
+      </w:r>
+      <w:commentRangeEnd w:id="33"/>
+      <w:r>
+        <w:rPr>
+          <w:rStyle w:val="Refdecomentario"/>
+        </w:rPr>
+        <w:commentReference w:id="33"/>
+      </w:r>
+    </w:p>
     <w:p>
       <w:pPr>
         <w:pStyle w:val="Ttulo2"/>
@@ -11602,7 +12008,7 @@
           <w:szCs w:val="28"/>
         </w:rPr>
       </w:pPr>
-      <w:bookmarkStart w:id="30" w:name="_Toc333053688"/>
+      <w:bookmarkStart w:id="34" w:name="_Toc333053688"/>
       <w:r>
         <w:rPr>
           <w:rFonts w:ascii="Arial" w:hAnsi="Arial"/>
@@ -11650,7 +12056,7 @@
         </w:rPr>
         <w:t>techniques</w:t>
       </w:r>
-      <w:bookmarkEnd w:id="30"/>
+      <w:bookmarkEnd w:id="34"/>
       <w:proofErr w:type="spellEnd"/>
     </w:p>
     <w:p>
@@ -11662,8 +12068,8 @@
           <w:sz w:val="24"/>
         </w:rPr>
       </w:pPr>
-      <w:bookmarkStart w:id="31" w:name="_Toc333053689"/>
-      <w:commentRangeStart w:id="32"/>
+      <w:bookmarkStart w:id="35" w:name="_Toc333053689"/>
+      <w:commentRangeStart w:id="36"/>
       <w:proofErr w:type="gramStart"/>
       <w:r>
         <w:rPr>
@@ -11673,7 +12079,7 @@
         </w:rPr>
         <w:t>referencia</w:t>
       </w:r>
-      <w:commentRangeEnd w:id="32"/>
+      <w:commentRangeEnd w:id="36"/>
       <w:proofErr w:type="gramEnd"/>
       <w:r>
         <w:rPr>
@@ -11683,47 +12089,47 @@
           <w:bCs w:val="0"/>
           <w:color w:val="auto"/>
         </w:rPr>
-        <w:commentReference w:id="32"/>
-      </w:r>
-      <w:bookmarkEnd w:id="31"/>
+        <w:commentReference w:id="36"/>
+      </w:r>
+      <w:bookmarkEnd w:id="35"/>
     </w:p>
     <w:p>
       <w:pPr>
         <w:pStyle w:val="Ttulo2"/>
       </w:pPr>
-      <w:bookmarkStart w:id="33" w:name="_Toc333053690"/>
-      <w:commentRangeStart w:id="34"/>
+      <w:bookmarkStart w:id="37" w:name="_Toc333053690"/>
+      <w:commentRangeStart w:id="38"/>
       <w:r>
         <w:t>Herramientas y Lenguajes</w:t>
       </w:r>
-      <w:commentRangeEnd w:id="34"/>
+      <w:commentRangeEnd w:id="38"/>
       <w:r>
         <w:rPr>
           <w:rStyle w:val="Refdecomentario"/>
         </w:rPr>
-        <w:commentReference w:id="34"/>
-      </w:r>
-      <w:bookmarkEnd w:id="33"/>
+        <w:commentReference w:id="38"/>
+      </w:r>
+      <w:bookmarkEnd w:id="37"/>
     </w:p>
     <w:p>
       <w:pPr>
         <w:pStyle w:val="Ttulo2"/>
       </w:pPr>
-      <w:bookmarkStart w:id="35" w:name="_Toc333053691"/>
+      <w:bookmarkStart w:id="39" w:name="_Toc333053691"/>
       <w:r>
         <w:t>Herramientas de Software</w:t>
       </w:r>
-      <w:bookmarkEnd w:id="35"/>
+      <w:bookmarkEnd w:id="39"/>
     </w:p>
     <w:p>
       <w:pPr>
         <w:pStyle w:val="Ttulo3"/>
       </w:pPr>
-      <w:bookmarkStart w:id="36" w:name="_Toc333053692"/>
+      <w:bookmarkStart w:id="40" w:name="_Toc333053692"/>
       <w:r>
         <w:t>Lenguajes de programación</w:t>
       </w:r>
-      <w:bookmarkEnd w:id="36"/>
+      <w:bookmarkEnd w:id="40"/>
     </w:p>
     <w:p>
       <w:pPr>
@@ -11753,11 +12159,11 @@
       <w:pPr>
         <w:pStyle w:val="Ttulo3"/>
       </w:pPr>
-      <w:bookmarkStart w:id="37" w:name="_Toc333053693"/>
+      <w:bookmarkStart w:id="41" w:name="_Toc333053693"/>
       <w:r>
         <w:t>Sistema Operativo</w:t>
       </w:r>
-      <w:bookmarkEnd w:id="37"/>
+      <w:bookmarkEnd w:id="41"/>
     </w:p>
     <w:p>
       <w:pPr>
@@ -11775,14 +12181,14 @@
       <w:pPr>
         <w:pStyle w:val="Ttulo3"/>
       </w:pPr>
-      <w:bookmarkStart w:id="38" w:name="_Toc333053694"/>
+      <w:bookmarkStart w:id="42" w:name="_Toc333053694"/>
       <w:r>
         <w:t xml:space="preserve">Entornos de </w:t>
       </w:r>
       <w:r>
         <w:t>Desarrollo (IDE)</w:t>
       </w:r>
-      <w:bookmarkEnd w:id="38"/>
+      <w:bookmarkEnd w:id="42"/>
     </w:p>
     <w:p>
       <w:pPr>
@@ -11835,14 +12241,15 @@
           <w:lang w:val="en-US"/>
         </w:rPr>
       </w:pPr>
-      <w:bookmarkStart w:id="39" w:name="_Toc333053695"/>
+      <w:bookmarkStart w:id="43" w:name="_Toc333053695"/>
       <w:r>
         <w:rPr>
           <w:lang w:val="en-US"/>
         </w:rPr>
+        <w:lastRenderedPageBreak/>
         <w:t>Frameworks</w:t>
       </w:r>
-      <w:bookmarkEnd w:id="39"/>
+      <w:bookmarkEnd w:id="43"/>
     </w:p>
     <w:p>
       <w:pPr>
@@ -11872,11 +12279,11 @@
       <w:pPr>
         <w:pStyle w:val="Ttulo3"/>
       </w:pPr>
-      <w:bookmarkStart w:id="40" w:name="_Toc333053696"/>
+      <w:bookmarkStart w:id="44" w:name="_Toc333053696"/>
       <w:r>
         <w:t>Control de Versiones</w:t>
       </w:r>
-      <w:bookmarkEnd w:id="40"/>
+      <w:bookmarkEnd w:id="44"/>
     </w:p>
     <w:p>
       <w:pPr>
@@ -11899,14 +12306,14 @@
           <w:lang w:val="es-CO"/>
         </w:rPr>
       </w:pPr>
-      <w:bookmarkStart w:id="41" w:name="_Toc333053697"/>
+      <w:bookmarkStart w:id="45" w:name="_Toc333053697"/>
       <w:r>
         <w:rPr>
           <w:lang w:val="es-CO"/>
         </w:rPr>
         <w:t>Herramientas CASE</w:t>
       </w:r>
-      <w:bookmarkEnd w:id="41"/>
+      <w:bookmarkEnd w:id="45"/>
     </w:p>
     <w:p>
       <w:pPr>
@@ -11947,14 +12354,14 @@
           <w:lang w:val="es-CO"/>
         </w:rPr>
       </w:pPr>
-      <w:bookmarkStart w:id="42" w:name="_Toc333053698"/>
+      <w:bookmarkStart w:id="46" w:name="_Toc333053698"/>
       <w:r>
         <w:rPr>
           <w:lang w:val="es-CO"/>
         </w:rPr>
         <w:t>Diseño de Interfaz</w:t>
       </w:r>
-      <w:bookmarkEnd w:id="42"/>
+      <w:bookmarkEnd w:id="46"/>
     </w:p>
     <w:p>
       <w:pPr>
@@ -12065,7 +12472,6 @@
         <w:rPr>
           <w:lang w:val="es-CO"/>
         </w:rPr>
-        <w:lastRenderedPageBreak/>
         <w:t>Adobe Reader</w:t>
       </w:r>
     </w:p>
@@ -12160,7 +12566,7 @@
           <w:lang w:val="es-CO"/>
         </w:rPr>
       </w:pPr>
-      <w:bookmarkStart w:id="43" w:name="_Toc333053699"/>
+      <w:bookmarkStart w:id="47" w:name="_Toc333053699"/>
       <w:r>
         <w:rPr>
           <w:lang w:val="es-CO"/>
@@ -12179,7 +12585,7 @@
         </w:rPr>
         <w:t xml:space="preserve"> de Correos</w:t>
       </w:r>
-      <w:bookmarkEnd w:id="43"/>
+      <w:bookmarkEnd w:id="47"/>
     </w:p>
     <w:p>
       <w:pPr>
@@ -12250,14 +12656,14 @@
           <w:lang w:val="es-CO"/>
         </w:rPr>
       </w:pPr>
-      <w:bookmarkStart w:id="44" w:name="_Toc333053700"/>
+      <w:bookmarkStart w:id="48" w:name="_Toc333053700"/>
       <w:r>
         <w:rPr>
           <w:lang w:val="es-CO"/>
         </w:rPr>
         <w:t>Herramientas de Hardware</w:t>
       </w:r>
-      <w:bookmarkEnd w:id="44"/>
+      <w:bookmarkEnd w:id="48"/>
     </w:p>
     <w:p>
       <w:pPr>
@@ -12282,7 +12688,7 @@
           <w:lang w:val="en-US"/>
         </w:rPr>
       </w:pPr>
-      <w:bookmarkStart w:id="45" w:name="_Toc333053701"/>
+      <w:bookmarkStart w:id="49" w:name="_Toc333053701"/>
       <w:r>
         <w:rPr>
           <w:rFonts w:ascii="Arial" w:hAnsi="Arial"/>
@@ -12291,7 +12697,7 @@
         </w:rPr>
         <w:t>4.5 Product Acceptance plan</w:t>
       </w:r>
-      <w:bookmarkEnd w:id="45"/>
+      <w:bookmarkEnd w:id="49"/>
     </w:p>
     <w:p>
       <w:pPr>
@@ -12310,7 +12716,7 @@
           <w:lang w:val="en-US"/>
         </w:rPr>
       </w:pPr>
-      <w:bookmarkStart w:id="46" w:name="_Toc333053702"/>
+      <w:bookmarkStart w:id="50" w:name="_Toc333053702"/>
       <w:r>
         <w:rPr>
           <w:rFonts w:ascii="Arial" w:hAnsi="Arial"/>
@@ -12319,7 +12725,7 @@
         </w:rPr>
         <w:t>4.6 Project Organization</w:t>
       </w:r>
-      <w:bookmarkEnd w:id="46"/>
+      <w:bookmarkEnd w:id="50"/>
     </w:p>
     <w:p>
       <w:pPr>
@@ -12331,7 +12737,7 @@
           <w:lang w:val="en-US"/>
         </w:rPr>
       </w:pPr>
-      <w:bookmarkStart w:id="47" w:name="_Toc333053703"/>
+      <w:bookmarkStart w:id="51" w:name="_Toc333053703"/>
       <w:r>
         <w:rPr>
           <w:rFonts w:ascii="Arial" w:hAnsi="Arial"/>
@@ -12340,7 +12746,7 @@
         </w:rPr>
         <w:t>4.6.1 External Interfaces</w:t>
       </w:r>
-      <w:bookmarkEnd w:id="47"/>
+      <w:bookmarkEnd w:id="51"/>
     </w:p>
     <w:p>
       <w:pPr>
@@ -12369,7 +12775,7 @@
           <w:lang w:val="es-CO"/>
         </w:rPr>
       </w:pPr>
-      <w:bookmarkStart w:id="48" w:name="_Toc333053704"/>
+      <w:bookmarkStart w:id="52" w:name="_Toc333053704"/>
       <w:r>
         <w:rPr>
           <w:rFonts w:ascii="Arial" w:hAnsi="Arial" w:cs="Arial"/>
@@ -12377,6 +12783,7 @@
           <w:szCs w:val="28"/>
           <w:lang w:val="es-CO"/>
         </w:rPr>
+        <w:lastRenderedPageBreak/>
         <w:t xml:space="preserve">4.6.2 </w:t>
       </w:r>
       <w:r>
@@ -12388,7 +12795,7 @@
         </w:rPr>
         <w:t>Interfaces internas</w:t>
       </w:r>
-      <w:bookmarkEnd w:id="48"/>
+      <w:bookmarkEnd w:id="52"/>
       <w:r>
         <w:rPr>
           <w:rFonts w:ascii="Arial" w:hAnsi="Arial" w:cs="Arial"/>
@@ -12439,16 +12846,16 @@
       <w:r>
         <w:t xml:space="preserve"> en su correspondiente </w:t>
       </w:r>
-      <w:commentRangeStart w:id="49"/>
+      <w:commentRangeStart w:id="53"/>
       <w:r>
         <w:t>hoja de vida</w:t>
       </w:r>
-      <w:commentRangeEnd w:id="49"/>
+      <w:commentRangeEnd w:id="53"/>
       <w:r>
         <w:rPr>
           <w:rStyle w:val="Refdecomentario"/>
         </w:rPr>
-        <w:commentReference w:id="49"/>
+        <w:commentReference w:id="53"/>
       </w:r>
       <w:r>
         <w:t>. Los integrantes son liderados por el gerente del proyecto, basados en los principios de respeto,</w:t>
@@ -12538,129 +12945,129 @@
         <w:jc w:val="both"/>
       </w:pPr>
       <w:r>
+        <w:t xml:space="preserve">La siguiente ilustración, muestra </w:t>
+      </w:r>
+      <w:r>
+        <w:t>cómo</w:t>
+      </w:r>
+      <w:r>
+        <w:t xml:space="preserve"> aunque todos los miembros tienen la misma jerarquía</w:t>
+      </w:r>
+      <w:r>
+        <w:t>. E</w:t>
+      </w:r>
+      <w:r>
+        <w:t xml:space="preserve">s el líder quien desde el centro guía el equipo. </w:t>
+      </w:r>
+      <w:r>
+        <w:t>Asemejándose</w:t>
+      </w:r>
+      <w:r>
+        <w:t xml:space="preserve"> a una estructura de </w:t>
+      </w:r>
+      <w:commentRangeStart w:id="54"/>
+      <w:r>
+        <w:t>Bazar</w:t>
+      </w:r>
+      <w:commentRangeEnd w:id="54"/>
+      <w:r>
+        <w:rPr>
+          <w:rStyle w:val="Refdecomentario"/>
+        </w:rPr>
+        <w:commentReference w:id="54"/>
+      </w:r>
+      <w:r>
+        <w:t>.</w:t>
+      </w:r>
+    </w:p>
+    <w:p>
+      <w:pPr>
+        <w:jc w:val="both"/>
+      </w:pPr>
+      <w:r>
+        <w:t>Para conocer con mayor detalle</w:t>
+      </w:r>
+      <w:r>
+        <w:t>n</w:t>
+      </w:r>
+      <w:r>
+        <w:t xml:space="preserve"> los roles existentes durante el desarrollo del proyecto, revisar el </w:t>
+      </w:r>
+      <w:commentRangeStart w:id="55"/>
+      <w:r>
+        <w:t>mapa mental de roles</w:t>
+      </w:r>
+      <w:commentRangeEnd w:id="55"/>
+      <w:r>
+        <w:rPr>
+          <w:rStyle w:val="Refdecomentario"/>
+        </w:rPr>
+        <w:commentReference w:id="55"/>
+      </w:r>
+      <w:r>
+        <w:t xml:space="preserve">, mientras que para indagar por la </w:t>
+      </w:r>
+      <w:proofErr w:type="spellStart"/>
+      <w:r>
+        <w:t>interaccion</w:t>
+      </w:r>
+      <w:proofErr w:type="spellEnd"/>
+      <w:r>
+        <w:t xml:space="preserve"> interna del grupo puede leer las </w:t>
+      </w:r>
+      <w:commentRangeStart w:id="56"/>
+      <w:r>
+        <w:t>reglas</w:t>
+      </w:r>
+      <w:r>
+        <w:t xml:space="preserve"> de </w:t>
+      </w:r>
+      <w:proofErr w:type="spellStart"/>
+      <w:r>
+        <w:t>Fifth</w:t>
+      </w:r>
+      <w:proofErr w:type="spellEnd"/>
+      <w:r>
+        <w:t xml:space="preserve"> Flor </w:t>
+      </w:r>
+      <w:proofErr w:type="spellStart"/>
+      <w:r>
+        <w:t>Coorp</w:t>
+      </w:r>
+      <w:commentRangeEnd w:id="56"/>
+      <w:proofErr w:type="spellEnd"/>
+      <w:r>
+        <w:rPr>
+          <w:rStyle w:val="Refdecomentario"/>
+        </w:rPr>
+        <w:commentReference w:id="56"/>
+      </w:r>
+      <w:r>
+        <w:t>.</w:t>
+      </w:r>
+      <w:r>
+        <w:t xml:space="preserve"> </w:t>
+      </w:r>
+    </w:p>
+    <w:p>
+      <w:pPr>
+        <w:jc w:val="both"/>
+      </w:pPr>
+    </w:p>
+    <w:p>
+      <w:pPr>
+        <w:jc w:val="both"/>
+      </w:pPr>
+    </w:p>
+    <w:p>
+      <w:pPr>
+        <w:jc w:val="both"/>
+      </w:pPr>
+      <w:r>
+        <w:rPr>
+          <w:noProof/>
+        </w:rPr>
         <w:lastRenderedPageBreak/>
-        <w:t xml:space="preserve">La siguiente ilustración, muestra </w:t>
-      </w:r>
-      <w:r>
-        <w:t>cómo</w:t>
-      </w:r>
-      <w:r>
-        <w:t xml:space="preserve"> aunque todos los miembros tienen la misma jerarquía</w:t>
-      </w:r>
-      <w:r>
-        <w:t>. E</w:t>
-      </w:r>
-      <w:r>
-        <w:t xml:space="preserve">s el líder quien desde el centro guía el equipo. </w:t>
-      </w:r>
-      <w:r>
-        <w:t>Asemejándose</w:t>
-      </w:r>
-      <w:r>
-        <w:t xml:space="preserve"> a una estructura de </w:t>
-      </w:r>
-      <w:commentRangeStart w:id="50"/>
-      <w:r>
-        <w:t>Bazar</w:t>
-      </w:r>
-      <w:commentRangeEnd w:id="50"/>
-      <w:r>
-        <w:rPr>
-          <w:rStyle w:val="Refdecomentario"/>
-        </w:rPr>
-        <w:commentReference w:id="50"/>
-      </w:r>
-      <w:r>
-        <w:t>.</w:t>
-      </w:r>
-    </w:p>
-    <w:p>
-      <w:pPr>
-        <w:jc w:val="both"/>
-      </w:pPr>
-      <w:r>
-        <w:t>Para conocer con mayor detalle</w:t>
-      </w:r>
-      <w:r>
-        <w:t>n</w:t>
-      </w:r>
-      <w:r>
-        <w:t xml:space="preserve"> los roles existentes durante el desarrollo del proyecto, revisar el </w:t>
-      </w:r>
-      <w:commentRangeStart w:id="51"/>
-      <w:r>
-        <w:t>mapa mental de roles</w:t>
-      </w:r>
-      <w:commentRangeEnd w:id="51"/>
-      <w:r>
-        <w:rPr>
-          <w:rStyle w:val="Refdecomentario"/>
-        </w:rPr>
-        <w:commentReference w:id="51"/>
-      </w:r>
-      <w:r>
-        <w:t xml:space="preserve">, mientras que para indagar por la </w:t>
-      </w:r>
-      <w:proofErr w:type="spellStart"/>
-      <w:r>
-        <w:t>interaccion</w:t>
-      </w:r>
-      <w:proofErr w:type="spellEnd"/>
-      <w:r>
-        <w:t xml:space="preserve"> interna del grupo puede leer las </w:t>
-      </w:r>
-      <w:commentRangeStart w:id="52"/>
-      <w:r>
-        <w:t>reglas</w:t>
-      </w:r>
-      <w:r>
-        <w:t xml:space="preserve"> de </w:t>
-      </w:r>
-      <w:proofErr w:type="spellStart"/>
-      <w:r>
-        <w:t>Fifth</w:t>
-      </w:r>
-      <w:proofErr w:type="spellEnd"/>
-      <w:r>
-        <w:t xml:space="preserve"> Flor </w:t>
-      </w:r>
-      <w:proofErr w:type="spellStart"/>
-      <w:r>
-        <w:t>Coorp</w:t>
-      </w:r>
-      <w:commentRangeEnd w:id="52"/>
-      <w:proofErr w:type="spellEnd"/>
-      <w:r>
-        <w:rPr>
-          <w:rStyle w:val="Refdecomentario"/>
-        </w:rPr>
-        <w:commentReference w:id="52"/>
-      </w:r>
-      <w:r>
-        <w:t>.</w:t>
-      </w:r>
-      <w:r>
-        <w:t xml:space="preserve"> </w:t>
-      </w:r>
-    </w:p>
-    <w:p>
-      <w:pPr>
-        <w:jc w:val="both"/>
-      </w:pPr>
-    </w:p>
-    <w:p>
-      <w:pPr>
-        <w:jc w:val="both"/>
-      </w:pPr>
-    </w:p>
-    <w:p>
-      <w:pPr>
-        <w:jc w:val="both"/>
-      </w:pPr>
-      <w:r>
-        <w:rPr>
-          <w:noProof/>
-        </w:rPr>
         <w:t>gg</w:t>
       </w:r>
       <w:r>
@@ -12676,7 +13083,7 @@
             <wp:cNvGraphicFramePr/>
             <a:graphic xmlns:a="http://schemas.openxmlformats.org/drawingml/2006/main">
               <a:graphicData uri="http://schemas.openxmlformats.org/drawingml/2006/diagram">
-                <dgm:relIds xmlns:dgm="http://schemas.openxmlformats.org/drawingml/2006/diagram" xmlns:r="http://schemas.openxmlformats.org/officeDocument/2006/relationships" r:dm="rId15" r:lo="rId16" r:qs="rId17" r:cs="rId18"/>
+                <dgm:relIds xmlns:dgm="http://schemas.openxmlformats.org/drawingml/2006/diagram" xmlns:r="http://schemas.openxmlformats.org/officeDocument/2006/relationships" r:dm="rId16" r:lo="rId17" r:qs="rId18" r:cs="rId19"/>
               </a:graphicData>
             </a:graphic>
           </wp:inline>
@@ -12688,7 +13095,7 @@
         <w:pStyle w:val="Epgrafe"/>
         <w:jc w:val="center"/>
       </w:pPr>
-      <w:bookmarkStart w:id="53" w:name="_Toc333018256"/>
+      <w:bookmarkStart w:id="57" w:name="_Toc333018256"/>
       <w:r>
         <w:t xml:space="preserve">Ilustración </w:t>
       </w:r>
@@ -12733,7 +13140,7 @@
       <w:r>
         <w:t>Coorp</w:t>
       </w:r>
-      <w:bookmarkEnd w:id="53"/>
+      <w:bookmarkEnd w:id="57"/>
       <w:proofErr w:type="spellEnd"/>
     </w:p>
     <w:p/>
@@ -12755,7 +13162,7 @@
           <w:lang w:val="en-US"/>
         </w:rPr>
       </w:pPr>
-      <w:bookmarkStart w:id="54" w:name="_Toc333053705"/>
+      <w:bookmarkStart w:id="58" w:name="_Toc333053705"/>
       <w:r>
         <w:rPr>
           <w:rFonts w:ascii="Arial" w:hAnsi="Arial" w:cs="Arial"/>
@@ -12763,10 +13170,9 @@
           <w:szCs w:val="28"/>
           <w:lang w:val="en-US"/>
         </w:rPr>
-        <w:lastRenderedPageBreak/>
         <w:t>4.6.3 Authorities and responsibilities</w:t>
       </w:r>
-      <w:bookmarkEnd w:id="54"/>
+      <w:bookmarkEnd w:id="58"/>
     </w:p>
     <w:p>
       <w:pPr>
@@ -12786,15 +13192,16 @@
           <w:lang w:val="en-US"/>
         </w:rPr>
       </w:pPr>
-      <w:bookmarkStart w:id="55" w:name="_Toc333053706"/>
+      <w:bookmarkStart w:id="59" w:name="_Toc333053706"/>
       <w:r>
         <w:rPr>
           <w:rFonts w:ascii="Arial" w:hAnsi="Arial"/>
           <w:lang w:val="en-US"/>
         </w:rPr>
+        <w:lastRenderedPageBreak/>
         <w:t>5. Project planning</w:t>
       </w:r>
-      <w:bookmarkEnd w:id="55"/>
+      <w:bookmarkEnd w:id="59"/>
     </w:p>
     <w:p>
       <w:pPr>
@@ -12806,7 +13213,7 @@
           <w:lang w:val="en-US"/>
         </w:rPr>
       </w:pPr>
-      <w:bookmarkStart w:id="56" w:name="_Toc333053707"/>
+      <w:bookmarkStart w:id="60" w:name="_Toc333053707"/>
       <w:r>
         <w:rPr>
           <w:rFonts w:ascii="Arial" w:hAnsi="Arial" w:cs="Arial"/>
@@ -12816,7 +13223,7 @@
         </w:rPr>
         <w:t>5.1 Project initiation</w:t>
       </w:r>
-      <w:bookmarkEnd w:id="56"/>
+      <w:bookmarkEnd w:id="60"/>
     </w:p>
     <w:p>
       <w:pPr>
@@ -12828,7 +13235,7 @@
           <w:lang w:val="en-US"/>
         </w:rPr>
       </w:pPr>
-      <w:bookmarkStart w:id="57" w:name="_Toc333053708"/>
+      <w:bookmarkStart w:id="61" w:name="_Toc333053708"/>
       <w:r>
         <w:rPr>
           <w:rFonts w:ascii="Arial" w:hAnsi="Arial" w:cs="Arial"/>
@@ -12838,7 +13245,7 @@
         </w:rPr>
         <w:t>5.1.1 Estimation Plan</w:t>
       </w:r>
-      <w:bookmarkEnd w:id="57"/>
+      <w:bookmarkEnd w:id="61"/>
     </w:p>
     <w:p>
       <w:pPr>
@@ -12850,7 +13257,7 @@
           <w:lang w:val="en-US"/>
         </w:rPr>
       </w:pPr>
-      <w:bookmarkStart w:id="58" w:name="_Toc333053709"/>
+      <w:bookmarkStart w:id="62" w:name="_Toc333053709"/>
       <w:r>
         <w:rPr>
           <w:rFonts w:ascii="Arial" w:hAnsi="Arial" w:cs="Arial"/>
@@ -12860,7 +13267,7 @@
         </w:rPr>
         <w:t>5.1.2 Staffing Plan</w:t>
       </w:r>
-      <w:bookmarkEnd w:id="58"/>
+      <w:bookmarkEnd w:id="62"/>
     </w:p>
     <w:p>
       <w:pPr>
@@ -12872,7 +13279,7 @@
           <w:lang w:val="en-US"/>
         </w:rPr>
       </w:pPr>
-      <w:bookmarkStart w:id="59" w:name="_Toc333053710"/>
+      <w:bookmarkStart w:id="63" w:name="_Toc333053710"/>
       <w:r>
         <w:rPr>
           <w:rFonts w:ascii="Arial" w:hAnsi="Arial" w:cs="Arial"/>
@@ -12882,7 +13289,7 @@
         </w:rPr>
         <w:t>5.1.3 Resource acquisition plan</w:t>
       </w:r>
-      <w:bookmarkEnd w:id="59"/>
+      <w:bookmarkEnd w:id="63"/>
     </w:p>
     <w:p>
       <w:pPr>
@@ -12892,7 +13299,7 @@
           <w:sz w:val="28"/>
         </w:rPr>
       </w:pPr>
-      <w:bookmarkStart w:id="60" w:name="_Toc333053711"/>
+      <w:bookmarkStart w:id="64" w:name="_Toc333053711"/>
       <w:r>
         <w:rPr>
           <w:rFonts w:ascii="Arial" w:hAnsi="Arial"/>
@@ -12900,7 +13307,7 @@
         </w:rPr>
         <w:t>5.1.4 Project staff training plan</w:t>
       </w:r>
-      <w:bookmarkEnd w:id="60"/>
+      <w:bookmarkEnd w:id="64"/>
     </w:p>
     <w:p/>
     <w:p>
@@ -13065,14 +13472,14 @@
       <w:pPr>
         <w:pStyle w:val="Ttulo1"/>
       </w:pPr>
-      <w:bookmarkStart w:id="61" w:name="_Toc333053712"/>
+      <w:bookmarkStart w:id="65" w:name="_Toc333053712"/>
       <w:r>
         <w:t>Entrena</w:t>
       </w:r>
       <w:r>
         <w:t>miento GIT</w:t>
       </w:r>
-      <w:bookmarkEnd w:id="61"/>
+      <w:bookmarkEnd w:id="65"/>
     </w:p>
     <w:p>
       <w:pPr>
@@ -13236,53 +13643,45 @@
           <w:sz w:val="24"/>
           <w:szCs w:val="28"/>
         </w:rPr>
-        <w:t xml:space="preserve">, actualización de </w:t>
-      </w:r>
-      <w:r>
-        <w:rPr>
-          <w:rFonts w:ascii="Arial" w:hAnsi="Arial" w:cs="Arial"/>
-          <w:sz w:val="24"/>
-          <w:szCs w:val="28"/>
-        </w:rPr>
+        <w:t>, actualización de archivos, recuperación de una versión en un archivo, recuperación de versión del repositorio completo.</w:t>
+      </w:r>
+    </w:p>
+    <w:p>
+      <w:pPr>
+        <w:pStyle w:val="Ttulo1"/>
+      </w:pPr>
+      <w:bookmarkStart w:id="66" w:name="_Toc333053713"/>
+      <w:commentRangeStart w:id="67"/>
+      <w:r>
         <w:lastRenderedPageBreak/>
-        <w:t>archivos, recuperación de una versión en un archivo, recuperación de versión del repositorio completo.</w:t>
-      </w:r>
+        <w:t>Entornos de D</w:t>
+      </w:r>
+      <w:r>
+        <w:t>esarrollo</w:t>
+      </w:r>
+      <w:bookmarkEnd w:id="66"/>
     </w:p>
     <w:p>
       <w:pPr>
         <w:pStyle w:val="Ttulo1"/>
       </w:pPr>
-      <w:bookmarkStart w:id="62" w:name="_Toc333053713"/>
-      <w:commentRangeStart w:id="63"/>
-      <w:r>
-        <w:t>Entornos de D</w:t>
-      </w:r>
-      <w:r>
-        <w:t>esarrollo</w:t>
-      </w:r>
-      <w:bookmarkEnd w:id="62"/>
+      <w:bookmarkStart w:id="68" w:name="_Toc333053714"/>
+      <w:r>
+        <w:t xml:space="preserve">Lenguajes de </w:t>
+      </w:r>
+      <w:r>
+        <w:t>Programación</w:t>
+      </w:r>
+      <w:bookmarkEnd w:id="68"/>
     </w:p>
     <w:p>
       <w:pPr>
         <w:pStyle w:val="Ttulo1"/>
-      </w:pPr>
-      <w:bookmarkStart w:id="64" w:name="_Toc333053714"/>
-      <w:r>
-        <w:t xml:space="preserve">Lenguajes de </w:t>
-      </w:r>
-      <w:r>
-        <w:t>Programación</w:t>
-      </w:r>
-      <w:bookmarkEnd w:id="64"/>
-    </w:p>
-    <w:p>
-      <w:pPr>
-        <w:pStyle w:val="Ttulo1"/>
         <w:rPr>
           <w:lang w:val="en-US"/>
         </w:rPr>
       </w:pPr>
-      <w:bookmarkStart w:id="65" w:name="_Toc333053715"/>
+      <w:bookmarkStart w:id="69" w:name="_Toc333053715"/>
       <w:r>
         <w:rPr>
           <w:lang w:val="en-US"/>
@@ -13308,7 +13707,7 @@
         </w:rPr>
         <w:t>tilidades</w:t>
       </w:r>
-      <w:commentRangeEnd w:id="63"/>
+      <w:commentRangeEnd w:id="67"/>
       <w:proofErr w:type="spellEnd"/>
       <w:r>
         <w:rPr>
@@ -13318,9 +13717,9 @@
           <w:bCs w:val="0"/>
           <w:color w:val="auto"/>
         </w:rPr>
-        <w:commentReference w:id="63"/>
-      </w:r>
-      <w:bookmarkEnd w:id="65"/>
+        <w:commentReference w:id="67"/>
+      </w:r>
+      <w:bookmarkEnd w:id="69"/>
     </w:p>
     <w:p>
       <w:pPr>
@@ -13351,7 +13750,7 @@
           <w:lang w:val="en-US"/>
         </w:rPr>
       </w:pPr>
-      <w:bookmarkStart w:id="66" w:name="_Toc333053716"/>
+      <w:bookmarkStart w:id="70" w:name="_Toc333053716"/>
       <w:r>
         <w:rPr>
           <w:rFonts w:ascii="Arial" w:hAnsi="Arial" w:cs="Arial"/>
@@ -13361,7 +13760,7 @@
         </w:rPr>
         <w:t>5.2 Project work plans</w:t>
       </w:r>
-      <w:bookmarkEnd w:id="66"/>
+      <w:bookmarkEnd w:id="70"/>
     </w:p>
     <w:p>
       <w:pPr>
@@ -13373,7 +13772,7 @@
           <w:lang w:val="en-US"/>
         </w:rPr>
       </w:pPr>
-      <w:bookmarkStart w:id="67" w:name="_Toc333053717"/>
+      <w:bookmarkStart w:id="71" w:name="_Toc333053717"/>
       <w:r>
         <w:rPr>
           <w:rFonts w:ascii="Arial" w:hAnsi="Arial" w:cs="Arial"/>
@@ -13383,7 +13782,7 @@
         </w:rPr>
         <w:t>5.2.1 Work Activities</w:t>
       </w:r>
-      <w:bookmarkEnd w:id="67"/>
+      <w:bookmarkEnd w:id="71"/>
     </w:p>
     <w:p>
       <w:pPr>
@@ -13395,7 +13794,7 @@
           <w:lang w:val="en-US"/>
         </w:rPr>
       </w:pPr>
-      <w:bookmarkStart w:id="68" w:name="_Toc333053718"/>
+      <w:bookmarkStart w:id="72" w:name="_Toc333053718"/>
       <w:r>
         <w:rPr>
           <w:rFonts w:ascii="Arial" w:hAnsi="Arial" w:cs="Arial"/>
@@ -13405,7 +13804,7 @@
         </w:rPr>
         <w:t>5.2.2 Schedule Allocation</w:t>
       </w:r>
-      <w:bookmarkEnd w:id="68"/>
+      <w:bookmarkEnd w:id="72"/>
     </w:p>
     <w:p>
       <w:pPr>
@@ -13417,7 +13816,7 @@
           <w:lang w:val="en-US"/>
         </w:rPr>
       </w:pPr>
-      <w:bookmarkStart w:id="69" w:name="_Toc333053719"/>
+      <w:bookmarkStart w:id="73" w:name="_Toc333053719"/>
       <w:r>
         <w:rPr>
           <w:rFonts w:ascii="Arial" w:hAnsi="Arial" w:cs="Arial"/>
@@ -13427,7 +13826,7 @@
         </w:rPr>
         <w:t xml:space="preserve">5.2.3 Resource </w:t>
       </w:r>
-      <w:commentRangeStart w:id="70"/>
+      <w:commentRangeStart w:id="74"/>
       <w:r>
         <w:rPr>
           <w:rFonts w:ascii="Arial" w:hAnsi="Arial" w:cs="Arial"/>
@@ -13437,7 +13836,7 @@
         </w:rPr>
         <w:t>allocation</w:t>
       </w:r>
-      <w:commentRangeEnd w:id="70"/>
+      <w:commentRangeEnd w:id="74"/>
       <w:r>
         <w:rPr>
           <w:rStyle w:val="Refdecomentario"/>
@@ -13446,9 +13845,9 @@
           <w:bCs w:val="0"/>
           <w:color w:val="auto"/>
         </w:rPr>
-        <w:commentReference w:id="70"/>
-      </w:r>
-      <w:bookmarkEnd w:id="69"/>
+        <w:commentReference w:id="74"/>
+      </w:r>
+      <w:bookmarkEnd w:id="73"/>
     </w:p>
     <w:p>
       <w:pPr>
@@ -13474,7 +13873,7 @@
           <w:lang w:val="en-US"/>
         </w:rPr>
       </w:pPr>
-      <w:bookmarkStart w:id="71" w:name="_Toc333053720"/>
+      <w:bookmarkStart w:id="75" w:name="_Toc333053720"/>
       <w:r>
         <w:rPr>
           <w:rFonts w:ascii="Arial" w:hAnsi="Arial" w:cs="Arial"/>
@@ -13484,7 +13883,7 @@
         </w:rPr>
         <w:t>5.2.4 Budget allocation</w:t>
       </w:r>
-      <w:bookmarkEnd w:id="71"/>
+      <w:bookmarkEnd w:id="75"/>
     </w:p>
     <w:p>
       <w:pPr>
@@ -13496,7 +13895,7 @@
           <w:lang w:val="en-US"/>
         </w:rPr>
       </w:pPr>
-      <w:bookmarkStart w:id="72" w:name="_Toc333053721"/>
+      <w:bookmarkStart w:id="76" w:name="_Toc333053721"/>
       <w:r>
         <w:rPr>
           <w:rFonts w:ascii="Arial" w:hAnsi="Arial" w:cs="Arial"/>
@@ -13506,7 +13905,7 @@
         </w:rPr>
         <w:t>5.2.5 Procurement plan</w:t>
       </w:r>
-      <w:bookmarkEnd w:id="72"/>
+      <w:bookmarkEnd w:id="76"/>
     </w:p>
     <w:p>
       <w:pPr>
@@ -13526,7 +13925,7 @@
           <w:lang w:val="en-US"/>
         </w:rPr>
       </w:pPr>
-      <w:bookmarkStart w:id="73" w:name="_Toc333053722"/>
+      <w:bookmarkStart w:id="77" w:name="_Toc333053722"/>
       <w:r>
         <w:rPr>
           <w:rFonts w:ascii="Arial" w:hAnsi="Arial"/>
@@ -13549,7 +13948,7 @@
         </w:rPr>
         <w:t xml:space="preserve"> and control</w:t>
       </w:r>
-      <w:bookmarkEnd w:id="73"/>
+      <w:bookmarkEnd w:id="77"/>
     </w:p>
     <w:p>
       <w:pPr>
@@ -13561,7 +13960,7 @@
           <w:lang w:val="en-US"/>
         </w:rPr>
       </w:pPr>
-      <w:bookmarkStart w:id="74" w:name="_Toc333053723"/>
+      <w:bookmarkStart w:id="78" w:name="_Toc333053723"/>
       <w:r>
         <w:rPr>
           <w:rFonts w:ascii="Arial" w:hAnsi="Arial" w:cs="Arial"/>
@@ -13571,7 +13970,7 @@
         </w:rPr>
         <w:t>6.1 Requirements management plan</w:t>
       </w:r>
-      <w:bookmarkEnd w:id="74"/>
+      <w:bookmarkEnd w:id="78"/>
     </w:p>
     <w:p>
       <w:pPr>
@@ -13583,7 +13982,7 @@
           <w:lang w:val="en-US"/>
         </w:rPr>
       </w:pPr>
-      <w:bookmarkStart w:id="75" w:name="_Toc333053724"/>
+      <w:bookmarkStart w:id="79" w:name="_Toc333053724"/>
       <w:r>
         <w:rPr>
           <w:rFonts w:ascii="Arial" w:hAnsi="Arial" w:cs="Arial"/>
@@ -13593,7 +13992,7 @@
         </w:rPr>
         <w:t>6.2 Scope Change control plan</w:t>
       </w:r>
-      <w:bookmarkEnd w:id="75"/>
+      <w:bookmarkEnd w:id="79"/>
     </w:p>
     <w:p>
       <w:pPr>
@@ -13605,7 +14004,7 @@
           <w:lang w:val="en-US"/>
         </w:rPr>
       </w:pPr>
-      <w:bookmarkStart w:id="76" w:name="_Toc333053725"/>
+      <w:bookmarkStart w:id="80" w:name="_Toc333053725"/>
       <w:r>
         <w:rPr>
           <w:rFonts w:ascii="Arial" w:hAnsi="Arial" w:cs="Arial"/>
@@ -13615,7 +14014,7 @@
         </w:rPr>
         <w:t>6.3 Schedule control plan</w:t>
       </w:r>
-      <w:bookmarkEnd w:id="76"/>
+      <w:bookmarkEnd w:id="80"/>
     </w:p>
     <w:p>
       <w:pPr>
@@ -13627,7 +14026,7 @@
           <w:lang w:val="en-US"/>
         </w:rPr>
       </w:pPr>
-      <w:bookmarkStart w:id="77" w:name="_Toc333053726"/>
+      <w:bookmarkStart w:id="81" w:name="_Toc333053726"/>
       <w:r>
         <w:rPr>
           <w:rFonts w:ascii="Arial" w:hAnsi="Arial" w:cs="Arial"/>
@@ -13637,7 +14036,7 @@
         </w:rPr>
         <w:t>6.4 Budget control plan</w:t>
       </w:r>
-      <w:bookmarkEnd w:id="77"/>
+      <w:bookmarkEnd w:id="81"/>
     </w:p>
     <w:p>
       <w:pPr>
@@ -13649,7 +14048,7 @@
           <w:lang w:val="en-US"/>
         </w:rPr>
       </w:pPr>
-      <w:bookmarkStart w:id="78" w:name="_Toc333053727"/>
+      <w:bookmarkStart w:id="82" w:name="_Toc333053727"/>
       <w:r>
         <w:rPr>
           <w:rFonts w:ascii="Arial" w:hAnsi="Arial" w:cs="Arial"/>
@@ -13659,7 +14058,7 @@
         </w:rPr>
         <w:t>6.5 Quality assurance plan</w:t>
       </w:r>
-      <w:bookmarkEnd w:id="78"/>
+      <w:bookmarkEnd w:id="82"/>
     </w:p>
     <w:p>
       <w:pPr>
@@ -13671,7 +14070,7 @@
           <w:lang w:val="en-US"/>
         </w:rPr>
       </w:pPr>
-      <w:bookmarkStart w:id="79" w:name="_Toc333053728"/>
+      <w:bookmarkStart w:id="83" w:name="_Toc333053728"/>
       <w:r>
         <w:rPr>
           <w:rFonts w:ascii="Arial" w:hAnsi="Arial" w:cs="Arial"/>
@@ -13681,7 +14080,7 @@
         </w:rPr>
         <w:t>6.6 Subcontractor management plan</w:t>
       </w:r>
-      <w:bookmarkEnd w:id="79"/>
+      <w:bookmarkEnd w:id="83"/>
     </w:p>
     <w:p>
       <w:pPr>
@@ -13693,7 +14092,7 @@
           <w:lang w:val="en-US"/>
         </w:rPr>
       </w:pPr>
-      <w:bookmarkStart w:id="80" w:name="_Toc333053729"/>
+      <w:bookmarkStart w:id="84" w:name="_Toc333053729"/>
       <w:r>
         <w:rPr>
           <w:rFonts w:ascii="Arial" w:hAnsi="Arial" w:cs="Arial"/>
@@ -13703,7 +14102,7 @@
         </w:rPr>
         <w:t>6.7 Project closeout plan</w:t>
       </w:r>
-      <w:bookmarkEnd w:id="80"/>
+      <w:bookmarkEnd w:id="84"/>
     </w:p>
     <w:p>
       <w:pPr>
@@ -13723,7 +14122,7 @@
           <w:lang w:val="en-US"/>
         </w:rPr>
       </w:pPr>
-      <w:bookmarkStart w:id="81" w:name="_Toc333053730"/>
+      <w:bookmarkStart w:id="85" w:name="_Toc333053730"/>
       <w:r>
         <w:rPr>
           <w:rFonts w:ascii="Arial" w:hAnsi="Arial"/>
@@ -13731,7 +14130,7 @@
         </w:rPr>
         <w:t>7. Product delivery</w:t>
       </w:r>
-      <w:bookmarkEnd w:id="81"/>
+      <w:bookmarkEnd w:id="85"/>
     </w:p>
     <w:p>
       <w:pPr>
@@ -13751,7 +14150,7 @@
           <w:lang w:val="en-US"/>
         </w:rPr>
       </w:pPr>
-      <w:bookmarkStart w:id="82" w:name="_Toc333053731"/>
+      <w:bookmarkStart w:id="86" w:name="_Toc333053731"/>
       <w:r>
         <w:rPr>
           <w:rFonts w:ascii="Arial" w:hAnsi="Arial"/>
@@ -13759,7 +14158,7 @@
         </w:rPr>
         <w:t>8. Supporting process plans</w:t>
       </w:r>
-      <w:bookmarkEnd w:id="82"/>
+      <w:bookmarkEnd w:id="86"/>
     </w:p>
     <w:p>
       <w:pPr>
@@ -13771,7 +14170,7 @@
           <w:lang w:val="en-US"/>
         </w:rPr>
       </w:pPr>
-      <w:bookmarkStart w:id="83" w:name="_Toc333053732"/>
+      <w:bookmarkStart w:id="87" w:name="_Toc333053732"/>
       <w:r>
         <w:rPr>
           <w:rFonts w:ascii="Arial" w:hAnsi="Arial" w:cs="Arial"/>
@@ -13781,7 +14180,7 @@
         </w:rPr>
         <w:t>8.1 Project supervision and work environment</w:t>
       </w:r>
-      <w:bookmarkEnd w:id="83"/>
+      <w:bookmarkEnd w:id="87"/>
     </w:p>
     <w:p>
       <w:pPr>
@@ -13793,7 +14192,7 @@
           <w:lang w:val="en-US"/>
         </w:rPr>
       </w:pPr>
-      <w:bookmarkStart w:id="84" w:name="_Toc333053733"/>
+      <w:bookmarkStart w:id="88" w:name="_Toc333053733"/>
       <w:r>
         <w:rPr>
           <w:rFonts w:ascii="Arial" w:hAnsi="Arial" w:cs="Arial"/>
@@ -13812,7 +14211,7 @@
         </w:rPr>
         <w:t>n Management</w:t>
       </w:r>
-      <w:bookmarkEnd w:id="84"/>
+      <w:bookmarkEnd w:id="88"/>
     </w:p>
     <w:p>
       <w:pPr>
@@ -13824,7 +14223,7 @@
           <w:lang w:val="en-US"/>
         </w:rPr>
       </w:pPr>
-      <w:bookmarkStart w:id="85" w:name="_Toc333053734"/>
+      <w:bookmarkStart w:id="89" w:name="_Toc333053734"/>
       <w:r>
         <w:rPr>
           <w:rFonts w:ascii="Arial" w:hAnsi="Arial" w:cs="Arial"/>
@@ -13834,7 +14233,7 @@
         </w:rPr>
         <w:t>8.3 Risk Management</w:t>
       </w:r>
-      <w:bookmarkEnd w:id="85"/>
+      <w:bookmarkEnd w:id="89"/>
     </w:p>
     <w:p>
       <w:pPr>
@@ -13846,7 +14245,7 @@
           <w:lang w:val="en-US"/>
         </w:rPr>
       </w:pPr>
-      <w:bookmarkStart w:id="86" w:name="_Toc333053735"/>
+      <w:bookmarkStart w:id="90" w:name="_Toc333053735"/>
       <w:r>
         <w:rPr>
           <w:rFonts w:ascii="Arial" w:hAnsi="Arial" w:cs="Arial"/>
@@ -13856,7 +14255,7 @@
         </w:rPr>
         <w:t>8.4 Configuration Management</w:t>
       </w:r>
-      <w:bookmarkEnd w:id="86"/>
+      <w:bookmarkEnd w:id="90"/>
     </w:p>
     <w:p>
       <w:pPr>
@@ -13868,7 +14267,7 @@
           <w:lang w:val="en-US"/>
         </w:rPr>
       </w:pPr>
-      <w:bookmarkStart w:id="87" w:name="_Toc333053736"/>
+      <w:bookmarkStart w:id="91" w:name="_Toc333053736"/>
       <w:r>
         <w:rPr>
           <w:rFonts w:ascii="Arial" w:hAnsi="Arial" w:cs="Arial"/>
@@ -13878,7 +14277,7 @@
         </w:rPr>
         <w:t>8.5 Information Management</w:t>
       </w:r>
-      <w:bookmarkEnd w:id="87"/>
+      <w:bookmarkEnd w:id="91"/>
     </w:p>
     <w:p>
       <w:pPr>
@@ -13889,7 +14288,7 @@
           <w:szCs w:val="28"/>
         </w:rPr>
       </w:pPr>
-      <w:bookmarkStart w:id="88" w:name="_Toc333053737"/>
+      <w:bookmarkStart w:id="92" w:name="_Toc333053737"/>
       <w:r>
         <w:rPr>
           <w:rFonts w:ascii="Arial" w:hAnsi="Arial" w:cs="Arial"/>
@@ -13907,45 +14306,159 @@
         </w:rPr>
         <w:t>Documentation</w:t>
       </w:r>
-      <w:bookmarkEnd w:id="88"/>
+      <w:bookmarkEnd w:id="92"/>
       <w:proofErr w:type="spellEnd"/>
+      <w:r>
+        <w:rPr>
+          <w:rFonts w:ascii="Arial" w:hAnsi="Arial" w:cs="Arial"/>
+          <w:sz w:val="28"/>
+          <w:szCs w:val="28"/>
+        </w:rPr>
+        <w:t xml:space="preserve"> Plan</w:t>
+      </w:r>
     </w:p>
     <w:p>
       <w:pPr>
         <w:jc w:val="both"/>
       </w:pPr>
-      <w:r>
-        <w:t>El objetivo de la documentación de este proyecto, es que el cliente pueda ver la forma en que se desarrollara el proyecto y que cada paso que se da esta sustentado en los diferentes documentos que se le entregaran, SPMP, SRS y SDD, en las fechas establecidas en el calendario de actividades.</w:t>
-      </w:r>
     </w:p>
     <w:p>
       <w:pPr>
         <w:jc w:val="both"/>
       </w:pPr>
       <w:r>
+        <w:t>El objetivo de la documentación de este proyecto</w:t>
+      </w:r>
+      <w:r>
+        <w:t xml:space="preserve"> es que el cliente tenga un </w:t>
+      </w:r>
+      <w:r>
+        <w:t>sustento de cada uno de las etapas y pasos</w:t>
+      </w:r>
+      <w:r>
+        <w:t xml:space="preserve"> que</w:t>
+      </w:r>
+      <w:r>
+        <w:t xml:space="preserve"> ejecuta la</w:t>
+      </w:r>
+      <w:r>
+        <w:t xml:space="preserve"> organización </w:t>
+      </w:r>
+      <w:proofErr w:type="spellStart"/>
+      <w:r>
+        <w:t>Fifth</w:t>
+      </w:r>
+      <w:proofErr w:type="spellEnd"/>
+      <w:r>
+        <w:t xml:space="preserve"> </w:t>
+      </w:r>
+      <w:proofErr w:type="spellStart"/>
+      <w:r>
+        <w:t>Floor</w:t>
+      </w:r>
+      <w:proofErr w:type="spellEnd"/>
+      <w:r>
+        <w:t xml:space="preserve"> </w:t>
+      </w:r>
+      <w:proofErr w:type="spellStart"/>
+      <w:r>
+        <w:t>Corp</w:t>
+      </w:r>
+      <w:proofErr w:type="spellEnd"/>
+      <w:r>
+        <w:t xml:space="preserve"> en el desarrollo del proyecto, los documentos que estarán sustentando este desarrollo son:</w:t>
+      </w:r>
+    </w:p>
+    <w:p>
+      <w:pPr>
+        <w:pStyle w:val="Prrafodelista"/>
+        <w:numPr>
+          <w:ilvl w:val="0"/>
+          <w:numId w:val="28"/>
+        </w:numPr>
+        <w:jc w:val="both"/>
+        <w:rPr>
+          <w:lang w:val="en-US"/>
+        </w:rPr>
+      </w:pPr>
+      <w:r>
+        <w:rPr>
+          <w:lang w:val="en-US"/>
+        </w:rPr>
         <w:lastRenderedPageBreak/>
-        <w:t xml:space="preserve">El encargado de llevar control de la documentación es el </w:t>
-      </w:r>
-      <w:commentRangeStart w:id="89"/>
-      <w:r>
-        <w:t>Director de comunicación (Ver Roles de grupo)</w:t>
-      </w:r>
-      <w:commentRangeEnd w:id="89"/>
-      <w:r>
-        <w:rPr>
-          <w:rStyle w:val="Refdecomentario"/>
-        </w:rPr>
-        <w:commentReference w:id="89"/>
-      </w:r>
-      <w:r>
-        <w:t xml:space="preserve">, el cual se basara en los estándares que se han definido para la elaboración de la documentación como se presenta en la siguiente imagen: </w:t>
-      </w:r>
-    </w:p>
-    <w:p>
-      <w:pPr>
+        <w:t>SPMP -Software Project Management Plan</w:t>
+      </w:r>
+    </w:p>
+    <w:p>
+      <w:pPr>
+        <w:pStyle w:val="Prrafodelista"/>
+        <w:numPr>
+          <w:ilvl w:val="0"/>
+          <w:numId w:val="28"/>
+        </w:numPr>
         <w:jc w:val="both"/>
       </w:pPr>
-      <w:commentRangeStart w:id="90"/>
+      <w:r>
+        <w:t xml:space="preserve">SRS - Software </w:t>
+      </w:r>
+      <w:proofErr w:type="spellStart"/>
+      <w:r>
+        <w:t>Requirements</w:t>
+      </w:r>
+      <w:proofErr w:type="spellEnd"/>
+      <w:r>
+        <w:t xml:space="preserve"> </w:t>
+      </w:r>
+      <w:proofErr w:type="spellStart"/>
+      <w:r>
+        <w:t>Specificaions</w:t>
+      </w:r>
+      <w:proofErr w:type="spellEnd"/>
+    </w:p>
+    <w:p>
+      <w:pPr>
+        <w:pStyle w:val="Prrafodelista"/>
+        <w:numPr>
+          <w:ilvl w:val="0"/>
+          <w:numId w:val="28"/>
+        </w:numPr>
+        <w:jc w:val="both"/>
+      </w:pPr>
+      <w:r>
+        <w:t xml:space="preserve">SDD – Software </w:t>
+      </w:r>
+      <w:proofErr w:type="spellStart"/>
+      <w:r>
+        <w:t>Design</w:t>
+      </w:r>
+      <w:proofErr w:type="spellEnd"/>
+      <w:r>
+        <w:t xml:space="preserve"> </w:t>
+      </w:r>
+      <w:proofErr w:type="spellStart"/>
+      <w:r>
+        <w:t>Description</w:t>
+      </w:r>
+      <w:proofErr w:type="spellEnd"/>
+    </w:p>
+    <w:p>
+      <w:pPr>
+        <w:pStyle w:val="Prrafodelista"/>
+        <w:numPr>
+          <w:ilvl w:val="0"/>
+          <w:numId w:val="28"/>
+        </w:numPr>
+        <w:jc w:val="both"/>
+      </w:pPr>
+      <w:r>
+        <w:t>Manual del usuario e instalación.</w:t>
+      </w:r>
+    </w:p>
+    <w:p>
+      <w:pPr>
+        <w:jc w:val="both"/>
+      </w:pPr>
+      <w:commentRangeStart w:id="93"/>
       <w:r>
         <w:rPr>
           <w:noProof/>
@@ -13967,7 +14480,7 @@
                     <pic:cNvPicPr/>
                   </pic:nvPicPr>
                   <pic:blipFill>
-                    <a:blip r:embed="rId20">
+                    <a:blip r:embed="rId21">
                       <a:extLst>
                         <a:ext uri="{28A0092B-C50C-407E-A947-70E740481C1C}">
                           <a14:useLocalDpi xmlns:a14="http://schemas.microsoft.com/office/drawing/2010/main" val="0"/>
@@ -13993,12 +14506,12 @@
           </wp:inline>
         </w:drawing>
       </w:r>
-      <w:commentRangeEnd w:id="90"/>
+      <w:commentRangeEnd w:id="93"/>
       <w:r>
         <w:rPr>
           <w:rStyle w:val="Refdecomentario"/>
         </w:rPr>
-        <w:commentReference w:id="90"/>
+        <w:commentReference w:id="93"/>
       </w:r>
     </w:p>
     <w:p>
@@ -14013,22 +14526,124 @@
       <w:r>
         <w:t xml:space="preserve">Se espera que guiándonos por los estándares de anteriormente mencionados en la figura se de al usuario/cliente una información de calidad sobre el proyecto. También se espera reducir los riegos de fraude en la documentación llevando las referencias </w:t>
       </w:r>
-      <w:commentRangeStart w:id="91"/>
+      <w:commentRangeStart w:id="94"/>
       <w:r>
         <w:t>(Poner el estilo de referencia que vamos a manejar)</w:t>
       </w:r>
-      <w:commentRangeEnd w:id="91"/>
+      <w:commentRangeEnd w:id="94"/>
       <w:r>
         <w:rPr>
           <w:rStyle w:val="Refdecomentario"/>
         </w:rPr>
-        <w:commentReference w:id="91"/>
+        <w:commentReference w:id="94"/>
       </w:r>
       <w:r>
         <w:t>.</w:t>
       </w:r>
     </w:p>
-    <w:p/>
+    <w:p>
+      <w:pPr>
+        <w:pStyle w:val="Ttulo4"/>
+      </w:pPr>
+      <w:r>
+        <w:t>Responsables</w:t>
+      </w:r>
+    </w:p>
+    <w:p>
+      <w:r>
+        <w:t>Cada uno de los entregables tendrá un responsable el cual se encargara de la elaboración y revisión del documento para asegurar su calidad. En la siguiente imagen se puede observar como se han distribuido los responsables en la elaboración de los entregables.</w:t>
+      </w:r>
+    </w:p>
+    <w:p>
+      <w:r>
+        <w:rPr>
+          <w:noProof/>
+          <w:lang w:eastAsia="ja-JP"/>
+        </w:rPr>
+        <w:lastRenderedPageBreak/>
+        <w:drawing>
+          <wp:inline distT="0" distB="0" distL="0" distR="0" wp14:anchorId="3F2140A2" wp14:editId="2129EF5F">
+            <wp:extent cx="5252085" cy="3713480"/>
+            <wp:effectExtent l="0" t="0" r="5715" b="1270"/>
+            <wp:docPr id="12" name="0 Imagen"/>
+            <wp:cNvGraphicFramePr>
+              <a:graphicFrameLocks xmlns:a="http://schemas.openxmlformats.org/drawingml/2006/main" noChangeAspect="1"/>
+            </wp:cNvGraphicFramePr>
+            <a:graphic xmlns:a="http://schemas.openxmlformats.org/drawingml/2006/main">
+              <a:graphicData uri="http://schemas.openxmlformats.org/drawingml/2006/picture">
+                <pic:pic xmlns:pic="http://schemas.openxmlformats.org/drawingml/2006/picture">
+                  <pic:nvPicPr>
+                    <pic:cNvPr id="0" name="ResponsablesEntregables.png"/>
+                    <pic:cNvPicPr/>
+                  </pic:nvPicPr>
+                  <pic:blipFill>
+                    <a:blip r:embed="rId22">
+                      <a:extLst>
+                        <a:ext uri="{28A0092B-C50C-407E-A947-70E740481C1C}">
+                          <a14:useLocalDpi xmlns:a14="http://schemas.microsoft.com/office/drawing/2010/main" val="0"/>
+                        </a:ext>
+                      </a:extLst>
+                    </a:blip>
+                    <a:stretch>
+                      <a:fillRect/>
+                    </a:stretch>
+                  </pic:blipFill>
+                  <pic:spPr>
+                    <a:xfrm>
+                      <a:off x="0" y="0"/>
+                      <a:ext cx="5252085" cy="3713480"/>
+                    </a:xfrm>
+                    <a:prstGeom prst="rect">
+                      <a:avLst/>
+                    </a:prstGeom>
+                  </pic:spPr>
+                </pic:pic>
+              </a:graphicData>
+            </a:graphic>
+          </wp:inline>
+        </w:drawing>
+      </w:r>
+    </w:p>
+    <w:p>
+      <w:pPr>
+        <w:jc w:val="both"/>
+      </w:pPr>
+      <w:r>
+        <w:t>Los responsables en cada una de las entregas  estarán acompañados y apoyados</w:t>
+      </w:r>
+      <w:r>
+        <w:t xml:space="preserve"> </w:t>
+      </w:r>
+      <w:r>
+        <w:t xml:space="preserve">por el departamento de calidad, </w:t>
+      </w:r>
+      <w:r>
+        <w:t xml:space="preserve"> documentación</w:t>
+      </w:r>
+      <w:r>
+        <w:t xml:space="preserve"> y gerencia</w:t>
+      </w:r>
+      <w:r>
+        <w:t>.</w:t>
+      </w:r>
+    </w:p>
+    <w:p>
+      <w:pPr>
+        <w:pStyle w:val="Ttulo4"/>
+        <w:jc w:val="both"/>
+      </w:pPr>
+      <w:r>
+        <w:t>Plantillas y Formatos</w:t>
+      </w:r>
+      <w:bookmarkStart w:id="95" w:name="_Toc333053738"/>
+    </w:p>
+    <w:p>
+      <w:pPr>
+        <w:jc w:val="both"/>
+      </w:pPr>
+      <w:bookmarkStart w:id="96" w:name="_GoBack"/>
+      <w:bookmarkEnd w:id="96"/>
+    </w:p>
     <w:p>
       <w:pPr>
         <w:pStyle w:val="Ttulo3"/>
@@ -14039,7 +14654,6 @@
           <w:lang w:val="en-US"/>
         </w:rPr>
       </w:pPr>
-      <w:bookmarkStart w:id="92" w:name="_Toc333053738"/>
       <w:r>
         <w:rPr>
           <w:rFonts w:ascii="Arial" w:hAnsi="Arial" w:cs="Arial"/>
@@ -14047,10 +14661,9 @@
           <w:szCs w:val="28"/>
           <w:lang w:val="en-US"/>
         </w:rPr>
-        <w:lastRenderedPageBreak/>
         <w:t>8.5.2 Communication and publicity</w:t>
       </w:r>
-      <w:bookmarkEnd w:id="92"/>
+      <w:bookmarkEnd w:id="95"/>
     </w:p>
     <w:p>
       <w:pPr>
@@ -14062,7 +14675,7 @@
           <w:lang w:val="en-US"/>
         </w:rPr>
       </w:pPr>
-      <w:bookmarkStart w:id="93" w:name="_Toc333053739"/>
+      <w:bookmarkStart w:id="97" w:name="_Toc333053739"/>
       <w:r>
         <w:rPr>
           <w:rFonts w:ascii="Arial" w:hAnsi="Arial" w:cs="Arial"/>
@@ -14072,7 +14685,7 @@
         </w:rPr>
         <w:t>8.6 Quality assurance</w:t>
       </w:r>
-      <w:bookmarkEnd w:id="93"/>
+      <w:bookmarkEnd w:id="97"/>
     </w:p>
     <w:p>
       <w:pPr>
@@ -14084,7 +14697,7 @@
           <w:lang w:val="en-US"/>
         </w:rPr>
       </w:pPr>
-      <w:bookmarkStart w:id="94" w:name="_Toc333053740"/>
+      <w:bookmarkStart w:id="98" w:name="_Toc333053740"/>
       <w:r>
         <w:rPr>
           <w:rFonts w:ascii="Arial" w:hAnsi="Arial" w:cs="Arial"/>
@@ -14094,7 +14707,7 @@
         </w:rPr>
         <w:t>8.7 Measurement</w:t>
       </w:r>
-      <w:bookmarkEnd w:id="94"/>
+      <w:bookmarkEnd w:id="98"/>
     </w:p>
     <w:p>
       <w:pPr>
@@ -14109,7 +14722,7 @@
           <w:lang w:val="en-US"/>
         </w:rPr>
       </w:pPr>
-      <w:bookmarkStart w:id="95" w:name="_Toc333053741"/>
+      <w:bookmarkStart w:id="99" w:name="_Toc333053741"/>
       <w:r>
         <w:rPr>
           <w:rFonts w:ascii="Arial" w:hAnsi="Arial" w:cs="Arial"/>
@@ -14119,7 +14732,7 @@
         </w:rPr>
         <w:t>8.8 Reviews and audits</w:t>
       </w:r>
-      <w:bookmarkEnd w:id="95"/>
+      <w:bookmarkEnd w:id="99"/>
       <w:r>
         <w:rPr>
           <w:rFonts w:ascii="Arial" w:hAnsi="Arial" w:cs="Arial"/>
@@ -14140,7 +14753,7 @@
           <w:lang w:val="en-US"/>
         </w:rPr>
       </w:pPr>
-      <w:bookmarkStart w:id="96" w:name="_Toc333053742"/>
+      <w:bookmarkStart w:id="100" w:name="_Toc333053742"/>
       <w:r>
         <w:rPr>
           <w:rFonts w:ascii="Arial" w:hAnsi="Arial" w:cs="Arial"/>
@@ -14150,7 +14763,7 @@
         </w:rPr>
         <w:t>8.9 Verification and validation</w:t>
       </w:r>
-      <w:bookmarkEnd w:id="96"/>
+      <w:bookmarkEnd w:id="100"/>
     </w:p>
     <w:p>
       <w:pPr>
@@ -14169,11 +14782,12 @@
           <w:rFonts w:ascii="Arial" w:hAnsi="Arial"/>
         </w:rPr>
       </w:pPr>
-      <w:bookmarkStart w:id="97" w:name="_Toc333053743"/>
+      <w:bookmarkStart w:id="101" w:name="_Toc333053743"/>
       <w:r>
         <w:rPr>
           <w:rFonts w:ascii="Arial" w:hAnsi="Arial"/>
         </w:rPr>
+        <w:lastRenderedPageBreak/>
         <w:t xml:space="preserve">9. </w:t>
       </w:r>
       <w:proofErr w:type="spellStart"/>
@@ -14197,7 +14811,7 @@
         </w:rPr>
         <w:t>plans</w:t>
       </w:r>
-      <w:bookmarkEnd w:id="97"/>
+      <w:bookmarkEnd w:id="101"/>
       <w:proofErr w:type="spellEnd"/>
     </w:p>
     <w:p>
@@ -14215,7 +14829,7 @@
           <w:rFonts w:ascii="Arial" w:hAnsi="Arial" w:cs="Arial"/>
         </w:rPr>
       </w:pPr>
-      <w:bookmarkStart w:id="98" w:name="_Toc333053744"/>
+      <w:bookmarkStart w:id="102" w:name="_Toc333053744"/>
       <w:r>
         <w:rPr>
           <w:rFonts w:ascii="Arial" w:hAnsi="Arial" w:cs="Arial"/>
@@ -14229,7 +14843,7 @@
         </w:rPr>
         <w:t>Annexes</w:t>
       </w:r>
-      <w:bookmarkEnd w:id="98"/>
+      <w:bookmarkEnd w:id="102"/>
       <w:proofErr w:type="spellEnd"/>
     </w:p>
     <w:p>
@@ -14239,7 +14853,7 @@
           <w:rFonts w:ascii="Arial" w:hAnsi="Arial" w:cs="Arial"/>
         </w:rPr>
       </w:pPr>
-      <w:bookmarkStart w:id="99" w:name="_Toc333053745"/>
+      <w:bookmarkStart w:id="103" w:name="_Toc333053745"/>
       <w:r>
         <w:rPr>
           <w:rFonts w:ascii="Arial" w:hAnsi="Arial" w:cs="Arial"/>
@@ -14253,11 +14867,11 @@
         </w:rPr>
         <w:t>Index</w:t>
       </w:r>
-      <w:bookmarkEnd w:id="99"/>
+      <w:bookmarkEnd w:id="103"/>
       <w:proofErr w:type="spellEnd"/>
     </w:p>
     <w:sectPr>
-      <w:headerReference w:type="default" r:id="rId21"/>
+      <w:headerReference w:type="default" r:id="rId23"/>
       <w:pgSz w:w="12240" w:h="15840"/>
       <w:pgMar w:top="2268" w:right="1701" w:bottom="1701" w:left="2268" w:header="709" w:footer="709" w:gutter="0"/>
       <w:cols w:space="708"/>
@@ -14285,7 +14899,7 @@
       </w:r>
     </w:p>
   </w:comment>
-  <w:comment w:id="10" w:author="Zebaxtian" w:date="2012-08-18T11:32:00Z" w:initials="Z">
+  <w:comment w:id="9" w:author="Zebaxtian" w:date="2012-08-24T17:52:00Z" w:initials="Z">
     <w:p>
       <w:pPr>
         <w:pStyle w:val="Textocomentario"/>
@@ -14297,14 +14911,11 @@
         <w:annotationRef/>
       </w:r>
       <w:r>
-        <w:t xml:space="preserve">Hola esta es una prueba, por favor no sigas leyendo este comentario </w:t>
-      </w:r>
-      <w:r>
-        <w:sym w:font="Wingdings" w:char="F04A"/>
+        <w:t>Se necesita especificar el ciclo de vida</w:t>
       </w:r>
     </w:p>
   </w:comment>
-  <w:comment w:id="11" w:author="Zebaxtian" w:date="2012-08-18T11:32:00Z" w:initials="Z">
+  <w:comment w:id="10" w:author="Zebaxtian" w:date="2012-08-25T01:48:00Z" w:initials="Z">
     <w:p>
       <w:pPr>
         <w:pStyle w:val="Textocomentario"/>
@@ -14316,7 +14927,23 @@
         <w:annotationRef/>
       </w:r>
       <w:r>
-        <w:t>Falta definir que porcentaje entregaremos.</w:t>
+        <w:t xml:space="preserve">Referencia a juego </w:t>
+      </w:r>
+    </w:p>
+  </w:comment>
+  <w:comment w:id="11" w:author="Zebaxtian" w:date="2012-08-25T02:01:00Z" w:initials="Z">
+    <w:p>
+      <w:pPr>
+        <w:pStyle w:val="Textocomentario"/>
+      </w:pPr>
+      <w:r>
+        <w:rPr>
+          <w:rStyle w:val="Refdecomentario"/>
+        </w:rPr>
+        <w:annotationRef/>
+      </w:r>
+      <w:r>
+        <w:t>Especificar si el proyecto lo desarrollaremos en 2d o 3d</w:t>
       </w:r>
     </w:p>
   </w:comment>
@@ -14332,11 +14959,48 @@
         <w:annotationRef/>
       </w:r>
       <w:r>
+        <w:t>Falta definir que porcentaje entregaremos.</w:t>
+      </w:r>
+    </w:p>
+  </w:comment>
+  <w:comment w:id="13" w:author="Zebaxtian" w:date="2012-08-24T18:03:00Z" w:initials="Z">
+    <w:p>
+      <w:pPr>
+        <w:pStyle w:val="Textocomentario"/>
+      </w:pPr>
+      <w:r>
+        <w:rPr>
+          <w:rStyle w:val="Refdecomentario"/>
+        </w:rPr>
+        <w:annotationRef/>
+      </w:r>
+      <w:proofErr w:type="spellStart"/>
+      <w:r>
+        <w:t>Rederencia</w:t>
+      </w:r>
+      <w:proofErr w:type="spellEnd"/>
+      <w:r>
+        <w:t xml:space="preserve"> de el juego</w:t>
+      </w:r>
+    </w:p>
+  </w:comment>
+  <w:comment w:id="14" w:author="Zebaxtian" w:date="2012-08-18T11:32:00Z" w:initials="Z">
+    <w:p>
+      <w:pPr>
+        <w:pStyle w:val="Textocomentario"/>
+      </w:pPr>
+      <w:r>
+        <w:rPr>
+          <w:rStyle w:val="Refdecomentario"/>
+        </w:rPr>
+        <w:annotationRef/>
+      </w:r>
+      <w:r>
         <w:t>Definir porcentaje</w:t>
       </w:r>
     </w:p>
   </w:comment>
-  <w:comment w:id="15" w:author="Cristhian Camilo Gomez Narvaez" w:date="2012-08-18T06:33:00Z" w:initials="CCGN">
+  <w:comment w:id="17" w:author="Cristhian Camilo Gomez Narvaez" w:date="2012-08-18T06:33:00Z" w:initials="CCGN">
     <w:p>
       <w:pPr>
         <w:pStyle w:val="Textocomentario"/>
@@ -14360,7 +15024,7 @@
       </w:r>
     </w:p>
   </w:comment>
-  <w:comment w:id="16" w:author="Cristhian Camilo Gomez Narvaez" w:date="2012-08-18T05:17:00Z" w:initials="CCGN">
+  <w:comment w:id="18" w:author="Cristhian Camilo Gomez Narvaez" w:date="2012-08-18T05:17:00Z" w:initials="CCGN">
     <w:p>
       <w:pPr>
         <w:pStyle w:val="Textocomentario"/>
@@ -14376,7 +15040,7 @@
       </w:r>
     </w:p>
   </w:comment>
-  <w:comment w:id="17" w:author="Cristhian Camilo Gomez Narvaez" w:date="2012-08-18T04:50:00Z" w:initials="CCGN">
+  <w:comment w:id="19" w:author="Cristhian Camilo Gomez Narvaez" w:date="2012-08-18T04:50:00Z" w:initials="CCGN">
     <w:p>
       <w:pPr>
         <w:pStyle w:val="Textocomentario"/>
@@ -14392,7 +15056,7 @@
       </w:r>
     </w:p>
   </w:comment>
-  <w:comment w:id="18" w:author="Cristhian Camilo Gomez Narvaez" w:date="2012-08-18T04:50:00Z" w:initials="CCGN">
+  <w:comment w:id="20" w:author="Cristhian Camilo Gomez Narvaez" w:date="2012-08-18T04:50:00Z" w:initials="CCGN">
     <w:p>
       <w:pPr>
         <w:pStyle w:val="Textocomentario"/>
@@ -14408,7 +15072,7 @@
       </w:r>
     </w:p>
   </w:comment>
-  <w:comment w:id="29" w:author="Zebaxtian" w:date="2012-08-18T11:32:00Z" w:initials="Z">
+  <w:comment w:id="31" w:author="Zebaxtian" w:date="2012-08-18T11:32:00Z" w:initials="Z">
     <w:p>
       <w:pPr>
         <w:pStyle w:val="Textocomentario"/>
@@ -14424,7 +15088,7 @@
       </w:r>
     </w:p>
   </w:comment>
-  <w:comment w:id="32" w:author="Cristhian Camilo Gomez Narvaez" w:date="2012-08-18T03:41:00Z" w:initials="CCGN">
+  <w:comment w:id="32" w:author="Zebaxtian" w:date="2012-08-25T02:37:00Z" w:initials="Z">
     <w:p>
       <w:pPr>
         <w:pStyle w:val="Textocomentario"/>
@@ -14436,11 +15100,48 @@
         <w:annotationRef/>
       </w:r>
       <w:r>
+        <w:t xml:space="preserve">Figura infraestructura de </w:t>
+      </w:r>
+      <w:proofErr w:type="spellStart"/>
+      <w:r>
+        <w:t>fifthfloor</w:t>
+      </w:r>
+      <w:proofErr w:type="spellEnd"/>
+    </w:p>
+  </w:comment>
+  <w:comment w:id="33" w:author="Zebaxtian" w:date="2012-08-25T06:30:00Z" w:initials="Z">
+    <w:p>
+      <w:pPr>
+        <w:pStyle w:val="Textocomentario"/>
+      </w:pPr>
+      <w:r>
+        <w:rPr>
+          <w:rStyle w:val="Refdecomentario"/>
+        </w:rPr>
+        <w:annotationRef/>
+      </w:r>
+      <w:r>
+        <w:t>Numero imagen para el párrafo anterior, ilustración</w:t>
+      </w:r>
+    </w:p>
+  </w:comment>
+  <w:comment w:id="36" w:author="Cristhian Camilo Gomez Narvaez" w:date="2012-08-18T03:41:00Z" w:initials="CCGN">
+    <w:p>
+      <w:pPr>
+        <w:pStyle w:val="Textocomentario"/>
+      </w:pPr>
+      <w:r>
+        <w:rPr>
+          <w:rStyle w:val="Refdecomentario"/>
+        </w:rPr>
+        <w:annotationRef/>
+      </w:r>
+      <w:r>
         <w:t>Referencia al proceso de gerencia del ciclo de vida.</w:t>
       </w:r>
     </w:p>
   </w:comment>
-  <w:comment w:id="34" w:author="Cristhian Camilo Gomez Narvaez" w:date="2012-08-18T03:41:00Z" w:initials="CCGN">
+  <w:comment w:id="38" w:author="Cristhian Camilo Gomez Narvaez" w:date="2012-08-18T03:41:00Z" w:initials="CCGN">
     <w:p>
       <w:pPr>
         <w:pStyle w:val="Textocomentario"/>
@@ -14456,7 +15157,7 @@
       </w:r>
     </w:p>
   </w:comment>
-  <w:comment w:id="49" w:author="Alice" w:date="2012-08-18T03:41:00Z" w:initials="A">
+  <w:comment w:id="53" w:author="Alice" w:date="2012-08-18T03:41:00Z" w:initials="A">
     <w:p>
       <w:pPr>
         <w:pStyle w:val="Textocomentario"/>
@@ -14472,7 +15173,7 @@
       </w:r>
     </w:p>
   </w:comment>
-  <w:comment w:id="50" w:author="Alice" w:date="2012-08-18T03:41:00Z" w:initials="A">
+  <w:comment w:id="54" w:author="Alice" w:date="2012-08-18T03:41:00Z" w:initials="A">
     <w:p>
       <w:pPr>
         <w:pStyle w:val="Textocomentario"/>
@@ -14522,7 +15223,7 @@
       </w:r>
     </w:p>
   </w:comment>
-  <w:comment w:id="51" w:author="Alice" w:date="2012-08-18T03:41:00Z" w:initials="A">
+  <w:comment w:id="55" w:author="Alice" w:date="2012-08-18T03:41:00Z" w:initials="A">
     <w:p>
       <w:pPr>
         <w:pStyle w:val="Textocomentario"/>
@@ -14538,7 +15239,7 @@
       </w:r>
     </w:p>
   </w:comment>
-  <w:comment w:id="52" w:author="Alice" w:date="2012-08-18T03:41:00Z" w:initials="A">
+  <w:comment w:id="56" w:author="Alice" w:date="2012-08-18T03:41:00Z" w:initials="A">
     <w:p>
       <w:pPr>
         <w:pStyle w:val="Textocomentario"/>
@@ -14554,7 +15255,7 @@
       </w:r>
     </w:p>
   </w:comment>
-  <w:comment w:id="63" w:author="Cristhian Camilo Gomez Narvaez" w:date="2012-08-18T03:41:00Z" w:initials="CCGN">
+  <w:comment w:id="67" w:author="Cristhian Camilo Gomez Narvaez" w:date="2012-08-18T03:41:00Z" w:initials="CCGN">
     <w:p>
       <w:pPr>
         <w:pStyle w:val="Textocomentario"/>
@@ -14570,7 +15271,7 @@
       </w:r>
     </w:p>
   </w:comment>
-  <w:comment w:id="70" w:author="Cristhian Camilo Gomez Narvaez" w:date="2012-08-18T03:41:00Z" w:initials="CCGN">
+  <w:comment w:id="74" w:author="Cristhian Camilo Gomez Narvaez" w:date="2012-08-18T03:41:00Z" w:initials="CCGN">
     <w:p>
       <w:pPr>
         <w:pStyle w:val="Textocomentario"/>
@@ -14586,7 +15287,7 @@
       </w:r>
     </w:p>
   </w:comment>
-  <w:comment w:id="89" w:author="Zebaxtian" w:date="2012-08-18T11:34:00Z" w:initials="Z">
+  <w:comment w:id="93" w:author="Zebaxtian" w:date="2012-08-18T11:34:00Z" w:initials="Z">
     <w:p>
       <w:pPr>
         <w:pStyle w:val="Textocomentario"/>
@@ -14598,51 +15299,35 @@
         <w:annotationRef/>
       </w:r>
       <w:r>
-        <w:t>Verificar rol y crear hipervínculo</w:t>
+        <w:t xml:space="preserve">Revisar si se utilizaran otros estándares, el archivo esta en </w:t>
+      </w:r>
+      <w:proofErr w:type="spellStart"/>
+      <w:r>
+        <w:t>dropbox</w:t>
+      </w:r>
+      <w:proofErr w:type="spellEnd"/>
+      <w:r>
+        <w:t xml:space="preserve"> para hacer las modificaciones y subirlo a </w:t>
+      </w:r>
+      <w:proofErr w:type="spellStart"/>
+      <w:r>
+        <w:t>Git</w:t>
+      </w:r>
+      <w:proofErr w:type="spellEnd"/>
+      <w:r>
+        <w:t xml:space="preserve">, si se cambian esta imagen y la de infraestructura toca cambiarlas en el </w:t>
+      </w:r>
+      <w:proofErr w:type="spellStart"/>
+      <w:r>
+        <w:t>gibhub</w:t>
+      </w:r>
+      <w:proofErr w:type="spellEnd"/>
+      <w:r>
+        <w:t xml:space="preserve"> porque están arriba</w:t>
       </w:r>
     </w:p>
   </w:comment>
-  <w:comment w:id="90" w:author="Zebaxtian" w:date="2012-08-18T11:34:00Z" w:initials="Z">
-    <w:p>
-      <w:pPr>
-        <w:pStyle w:val="Textocomentario"/>
-      </w:pPr>
-      <w:r>
-        <w:rPr>
-          <w:rStyle w:val="Refdecomentario"/>
-        </w:rPr>
-        <w:annotationRef/>
-      </w:r>
-      <w:r>
-        <w:t xml:space="preserve">Revisar si se utilizaran otros estándares, el archivo esta en </w:t>
-      </w:r>
-      <w:proofErr w:type="spellStart"/>
-      <w:r>
-        <w:t>dropbox</w:t>
-      </w:r>
-      <w:proofErr w:type="spellEnd"/>
-      <w:r>
-        <w:t xml:space="preserve"> para hacer las modificaciones y subirlo a </w:t>
-      </w:r>
-      <w:proofErr w:type="spellStart"/>
-      <w:r>
-        <w:t>Git</w:t>
-      </w:r>
-      <w:proofErr w:type="spellEnd"/>
-      <w:r>
-        <w:t xml:space="preserve">, si se cambian esta imagen y la de infraestructura toca cambiarlas en el </w:t>
-      </w:r>
-      <w:proofErr w:type="spellStart"/>
-      <w:r>
-        <w:t>gibhub</w:t>
-      </w:r>
-      <w:proofErr w:type="spellEnd"/>
-      <w:r>
-        <w:t xml:space="preserve"> porque están arriba</w:t>
-      </w:r>
-    </w:p>
-  </w:comment>
-  <w:comment w:id="91" w:author="Zebaxtian" w:date="2012-08-18T11:34:00Z" w:initials="Z">
+  <w:comment w:id="94" w:author="Zebaxtian" w:date="2012-08-18T11:34:00Z" w:initials="Z">
     <w:p>
       <w:pPr>
         <w:pStyle w:val="Textocomentario"/>
@@ -15080,6 +15765,119 @@
     </w:lvl>
   </w:abstractNum>
   <w:abstractNum w:abstractNumId="2">
+    <w:nsid w:val="139E4F65"/>
+    <w:multiLevelType w:val="hybridMultilevel"/>
+    <w:tmpl w:val="4C8E4AC0"/>
+    <w:lvl w:ilvl="0" w:tplc="0C0A0001">
+      <w:start w:val="1"/>
+      <w:numFmt w:val="bullet"/>
+      <w:lvlText w:val=""/>
+      <w:lvlJc w:val="left"/>
+      <w:pPr>
+        <w:ind w:left="1425" w:hanging="360"/>
+      </w:pPr>
+      <w:rPr>
+        <w:rFonts w:ascii="Symbol" w:hAnsi="Symbol" w:hint="default"/>
+      </w:rPr>
+    </w:lvl>
+    <w:lvl w:ilvl="1" w:tplc="0C0A0003" w:tentative="1">
+      <w:start w:val="1"/>
+      <w:numFmt w:val="bullet"/>
+      <w:lvlText w:val="o"/>
+      <w:lvlJc w:val="left"/>
+      <w:pPr>
+        <w:ind w:left="2145" w:hanging="360"/>
+      </w:pPr>
+      <w:rPr>
+        <w:rFonts w:ascii="Courier New" w:hAnsi="Courier New" w:cs="Courier New" w:hint="default"/>
+      </w:rPr>
+    </w:lvl>
+    <w:lvl w:ilvl="2" w:tplc="0C0A0005" w:tentative="1">
+      <w:start w:val="1"/>
+      <w:numFmt w:val="bullet"/>
+      <w:lvlText w:val=""/>
+      <w:lvlJc w:val="left"/>
+      <w:pPr>
+        <w:ind w:left="2865" w:hanging="360"/>
+      </w:pPr>
+      <w:rPr>
+        <w:rFonts w:ascii="Wingdings" w:hAnsi="Wingdings" w:hint="default"/>
+      </w:rPr>
+    </w:lvl>
+    <w:lvl w:ilvl="3" w:tplc="0C0A0001" w:tentative="1">
+      <w:start w:val="1"/>
+      <w:numFmt w:val="bullet"/>
+      <w:lvlText w:val=""/>
+      <w:lvlJc w:val="left"/>
+      <w:pPr>
+        <w:ind w:left="3585" w:hanging="360"/>
+      </w:pPr>
+      <w:rPr>
+        <w:rFonts w:ascii="Symbol" w:hAnsi="Symbol" w:hint="default"/>
+      </w:rPr>
+    </w:lvl>
+    <w:lvl w:ilvl="4" w:tplc="0C0A0003" w:tentative="1">
+      <w:start w:val="1"/>
+      <w:numFmt w:val="bullet"/>
+      <w:lvlText w:val="o"/>
+      <w:lvlJc w:val="left"/>
+      <w:pPr>
+        <w:ind w:left="4305" w:hanging="360"/>
+      </w:pPr>
+      <w:rPr>
+        <w:rFonts w:ascii="Courier New" w:hAnsi="Courier New" w:cs="Courier New" w:hint="default"/>
+      </w:rPr>
+    </w:lvl>
+    <w:lvl w:ilvl="5" w:tplc="0C0A0005" w:tentative="1">
+      <w:start w:val="1"/>
+      <w:numFmt w:val="bullet"/>
+      <w:lvlText w:val=""/>
+      <w:lvlJc w:val="left"/>
+      <w:pPr>
+        <w:ind w:left="5025" w:hanging="360"/>
+      </w:pPr>
+      <w:rPr>
+        <w:rFonts w:ascii="Wingdings" w:hAnsi="Wingdings" w:hint="default"/>
+      </w:rPr>
+    </w:lvl>
+    <w:lvl w:ilvl="6" w:tplc="0C0A0001" w:tentative="1">
+      <w:start w:val="1"/>
+      <w:numFmt w:val="bullet"/>
+      <w:lvlText w:val=""/>
+      <w:lvlJc w:val="left"/>
+      <w:pPr>
+        <w:ind w:left="5745" w:hanging="360"/>
+      </w:pPr>
+      <w:rPr>
+        <w:rFonts w:ascii="Symbol" w:hAnsi="Symbol" w:hint="default"/>
+      </w:rPr>
+    </w:lvl>
+    <w:lvl w:ilvl="7" w:tplc="0C0A0003" w:tentative="1">
+      <w:start w:val="1"/>
+      <w:numFmt w:val="bullet"/>
+      <w:lvlText w:val="o"/>
+      <w:lvlJc w:val="left"/>
+      <w:pPr>
+        <w:ind w:left="6465" w:hanging="360"/>
+      </w:pPr>
+      <w:rPr>
+        <w:rFonts w:ascii="Courier New" w:hAnsi="Courier New" w:cs="Courier New" w:hint="default"/>
+      </w:rPr>
+    </w:lvl>
+    <w:lvl w:ilvl="8" w:tplc="0C0A0005" w:tentative="1">
+      <w:start w:val="1"/>
+      <w:numFmt w:val="bullet"/>
+      <w:lvlText w:val=""/>
+      <w:lvlJc w:val="left"/>
+      <w:pPr>
+        <w:ind w:left="7185" w:hanging="360"/>
+      </w:pPr>
+      <w:rPr>
+        <w:rFonts w:ascii="Wingdings" w:hAnsi="Wingdings" w:hint="default"/>
+      </w:rPr>
+    </w:lvl>
+  </w:abstractNum>
+  <w:abstractNum w:abstractNumId="3">
     <w:nsid w:val="1DB42A55"/>
     <w:multiLevelType w:val="hybridMultilevel"/>
     <w:tmpl w:val="4FEA2F98"/>
@@ -15192,7 +15990,7 @@
       </w:rPr>
     </w:lvl>
   </w:abstractNum>
-  <w:abstractNum w:abstractNumId="3">
+  <w:abstractNum w:abstractNumId="4">
     <w:nsid w:val="23AE0A62"/>
     <w:multiLevelType w:val="hybridMultilevel"/>
     <w:tmpl w:val="357A088C"/>
@@ -15281,7 +16079,7 @@
       </w:pPr>
     </w:lvl>
   </w:abstractNum>
-  <w:abstractNum w:abstractNumId="4">
+  <w:abstractNum w:abstractNumId="5">
     <w:nsid w:val="26D329A8"/>
     <w:multiLevelType w:val="hybridMultilevel"/>
     <w:tmpl w:val="267E094E"/>
@@ -15370,7 +16168,7 @@
       </w:pPr>
     </w:lvl>
   </w:abstractNum>
-  <w:abstractNum w:abstractNumId="5">
+  <w:abstractNum w:abstractNumId="6">
     <w:nsid w:val="2E566388"/>
     <w:multiLevelType w:val="hybridMultilevel"/>
     <w:tmpl w:val="555E6066"/>
@@ -15483,7 +16281,7 @@
       </w:rPr>
     </w:lvl>
   </w:abstractNum>
-  <w:abstractNum w:abstractNumId="6">
+  <w:abstractNum w:abstractNumId="7">
     <w:nsid w:val="39647CFC"/>
     <w:multiLevelType w:val="hybridMultilevel"/>
     <w:tmpl w:val="38208FA0"/>
@@ -15569,7 +16367,7 @@
       </w:pPr>
     </w:lvl>
   </w:abstractNum>
-  <w:abstractNum w:abstractNumId="7">
+  <w:abstractNum w:abstractNumId="8">
     <w:nsid w:val="39B04D3D"/>
     <w:multiLevelType w:val="hybridMultilevel"/>
     <w:tmpl w:val="D95657D0"/>
@@ -15655,7 +16453,7 @@
       </w:pPr>
     </w:lvl>
   </w:abstractNum>
-  <w:abstractNum w:abstractNumId="8">
+  <w:abstractNum w:abstractNumId="9">
     <w:nsid w:val="3FF01200"/>
     <w:multiLevelType w:val="hybridMultilevel"/>
     <w:tmpl w:val="6956A0AA"/>
@@ -15768,7 +16566,7 @@
       </w:rPr>
     </w:lvl>
   </w:abstractNum>
-  <w:abstractNum w:abstractNumId="9">
+  <w:abstractNum w:abstractNumId="10">
     <w:nsid w:val="44EF3ACB"/>
     <w:multiLevelType w:val="hybridMultilevel"/>
     <w:tmpl w:val="772C600E"/>
@@ -15854,7 +16652,7 @@
       </w:pPr>
     </w:lvl>
   </w:abstractNum>
-  <w:abstractNum w:abstractNumId="10">
+  <w:abstractNum w:abstractNumId="11">
     <w:nsid w:val="4E8F769B"/>
     <w:multiLevelType w:val="hybridMultilevel"/>
     <w:tmpl w:val="DB2A7DF4"/>
@@ -15967,7 +16765,7 @@
       </w:rPr>
     </w:lvl>
   </w:abstractNum>
-  <w:abstractNum w:abstractNumId="11">
+  <w:abstractNum w:abstractNumId="12">
     <w:nsid w:val="5266501A"/>
     <w:multiLevelType w:val="hybridMultilevel"/>
     <w:tmpl w:val="816E00B0"/>
@@ -16080,7 +16878,7 @@
       </w:rPr>
     </w:lvl>
   </w:abstractNum>
-  <w:abstractNum w:abstractNumId="12">
+  <w:abstractNum w:abstractNumId="13">
     <w:nsid w:val="52706C7E"/>
     <w:multiLevelType w:val="hybridMultilevel"/>
     <w:tmpl w:val="B6D49150"/>
@@ -16193,7 +16991,7 @@
       </w:rPr>
     </w:lvl>
   </w:abstractNum>
-  <w:abstractNum w:abstractNumId="13">
+  <w:abstractNum w:abstractNumId="14">
     <w:nsid w:val="529F6CCE"/>
     <w:multiLevelType w:val="hybridMultilevel"/>
     <w:tmpl w:val="CAF0ED36"/>
@@ -16306,7 +17104,7 @@
       </w:rPr>
     </w:lvl>
   </w:abstractNum>
-  <w:abstractNum w:abstractNumId="14">
+  <w:abstractNum w:abstractNumId="15">
     <w:nsid w:val="535072D2"/>
     <w:multiLevelType w:val="hybridMultilevel"/>
     <w:tmpl w:val="428EBA80"/>
@@ -16419,7 +17217,7 @@
       </w:rPr>
     </w:lvl>
   </w:abstractNum>
-  <w:abstractNum w:abstractNumId="15">
+  <w:abstractNum w:abstractNumId="16">
     <w:nsid w:val="588C29B7"/>
     <w:multiLevelType w:val="hybridMultilevel"/>
     <w:tmpl w:val="08A85738"/>
@@ -16532,7 +17330,7 @@
       </w:rPr>
     </w:lvl>
   </w:abstractNum>
-  <w:abstractNum w:abstractNumId="16">
+  <w:abstractNum w:abstractNumId="17">
     <w:nsid w:val="5E843222"/>
     <w:multiLevelType w:val="hybridMultilevel"/>
     <w:tmpl w:val="6038BEB6"/>
@@ -16645,7 +17443,7 @@
       </w:rPr>
     </w:lvl>
   </w:abstractNum>
-  <w:abstractNum w:abstractNumId="17">
+  <w:abstractNum w:abstractNumId="18">
     <w:nsid w:val="5EC61511"/>
     <w:multiLevelType w:val="hybridMultilevel"/>
     <w:tmpl w:val="AD2AB4BA"/>
@@ -16758,7 +17556,7 @@
       </w:rPr>
     </w:lvl>
   </w:abstractNum>
-  <w:abstractNum w:abstractNumId="18">
+  <w:abstractNum w:abstractNumId="19">
     <w:nsid w:val="62AE7955"/>
     <w:multiLevelType w:val="hybridMultilevel"/>
     <w:tmpl w:val="060EB22A"/>
@@ -16871,7 +17669,7 @@
       </w:rPr>
     </w:lvl>
   </w:abstractNum>
-  <w:abstractNum w:abstractNumId="19">
+  <w:abstractNum w:abstractNumId="20">
     <w:nsid w:val="632B340B"/>
     <w:multiLevelType w:val="hybridMultilevel"/>
     <w:tmpl w:val="77544876"/>
@@ -16984,7 +17782,7 @@
       </w:rPr>
     </w:lvl>
   </w:abstractNum>
-  <w:abstractNum w:abstractNumId="20">
+  <w:abstractNum w:abstractNumId="21">
     <w:nsid w:val="64C10B05"/>
     <w:multiLevelType w:val="hybridMultilevel"/>
     <w:tmpl w:val="C39E343C"/>
@@ -17097,7 +17895,7 @@
       </w:rPr>
     </w:lvl>
   </w:abstractNum>
-  <w:abstractNum w:abstractNumId="21">
+  <w:abstractNum w:abstractNumId="22">
     <w:nsid w:val="6ACD16D8"/>
     <w:multiLevelType w:val="hybridMultilevel"/>
     <w:tmpl w:val="0600944A"/>
@@ -17210,7 +18008,7 @@
       </w:rPr>
     </w:lvl>
   </w:abstractNum>
-  <w:abstractNum w:abstractNumId="22">
+  <w:abstractNum w:abstractNumId="23">
     <w:nsid w:val="74AB1BAC"/>
     <w:multiLevelType w:val="hybridMultilevel"/>
     <w:tmpl w:val="BB26235C"/>
@@ -17299,7 +18097,7 @@
       </w:pPr>
     </w:lvl>
   </w:abstractNum>
-  <w:abstractNum w:abstractNumId="23">
+  <w:abstractNum w:abstractNumId="24">
     <w:nsid w:val="74CA2F54"/>
     <w:multiLevelType w:val="hybridMultilevel"/>
     <w:tmpl w:val="EF7C1D32"/>
@@ -17385,7 +18183,7 @@
       </w:pPr>
     </w:lvl>
   </w:abstractNum>
-  <w:abstractNum w:abstractNumId="24">
+  <w:abstractNum w:abstractNumId="25">
     <w:nsid w:val="75092358"/>
     <w:multiLevelType w:val="hybridMultilevel"/>
     <w:tmpl w:val="321A776A"/>
@@ -17498,7 +18296,7 @@
       </w:rPr>
     </w:lvl>
   </w:abstractNum>
-  <w:abstractNum w:abstractNumId="25">
+  <w:abstractNum w:abstractNumId="26">
     <w:nsid w:val="758E1730"/>
     <w:multiLevelType w:val="hybridMultilevel"/>
     <w:tmpl w:val="891687F8"/>
@@ -17611,7 +18409,7 @@
       </w:rPr>
     </w:lvl>
   </w:abstractNum>
-  <w:abstractNum w:abstractNumId="26">
+  <w:abstractNum w:abstractNumId="27">
     <w:nsid w:val="75C54BD4"/>
     <w:multiLevelType w:val="hybridMultilevel"/>
     <w:tmpl w:val="EE386A84"/>
@@ -17701,85 +18499,88 @@
     </w:lvl>
   </w:abstractNum>
   <w:num w:numId="1">
-    <w:abstractNumId w:val="20"/>
+    <w:abstractNumId w:val="21"/>
   </w:num>
   <w:num w:numId="2">
-    <w:abstractNumId w:val="15"/>
+    <w:abstractNumId w:val="16"/>
   </w:num>
   <w:num w:numId="3">
     <w:abstractNumId w:val="1"/>
   </w:num>
   <w:num w:numId="4">
+    <w:abstractNumId w:val="9"/>
+  </w:num>
+  <w:num w:numId="5">
+    <w:abstractNumId w:val="20"/>
+  </w:num>
+  <w:num w:numId="6">
+    <w:abstractNumId w:val="15"/>
+  </w:num>
+  <w:num w:numId="7">
     <w:abstractNumId w:val="8"/>
   </w:num>
-  <w:num w:numId="5">
+  <w:num w:numId="8">
+    <w:abstractNumId w:val="14"/>
+  </w:num>
+  <w:num w:numId="9">
+    <w:abstractNumId w:val="17"/>
+  </w:num>
+  <w:num w:numId="10">
+    <w:abstractNumId w:val="26"/>
+  </w:num>
+  <w:num w:numId="11">
+    <w:abstractNumId w:val="6"/>
+  </w:num>
+  <w:num w:numId="12">
+    <w:abstractNumId w:val="24"/>
+  </w:num>
+  <w:num w:numId="13">
+    <w:abstractNumId w:val="4"/>
+  </w:num>
+  <w:num w:numId="14">
+    <w:abstractNumId w:val="5"/>
+  </w:num>
+  <w:num w:numId="15">
+    <w:abstractNumId w:val="10"/>
+  </w:num>
+  <w:num w:numId="16">
+    <w:abstractNumId w:val="22"/>
+  </w:num>
+  <w:num w:numId="17">
+    <w:abstractNumId w:val="13"/>
+  </w:num>
+  <w:num w:numId="18">
+    <w:abstractNumId w:val="3"/>
+  </w:num>
+  <w:num w:numId="19">
+    <w:abstractNumId w:val="11"/>
+  </w:num>
+  <w:num w:numId="20">
     <w:abstractNumId w:val="19"/>
   </w:num>
-  <w:num w:numId="6">
-    <w:abstractNumId w:val="14"/>
-  </w:num>
-  <w:num w:numId="7">
-    <w:abstractNumId w:val="7"/>
-  </w:num>
-  <w:num w:numId="8">
-    <w:abstractNumId w:val="13"/>
-  </w:num>
-  <w:num w:numId="9">
-    <w:abstractNumId w:val="16"/>
-  </w:num>
-  <w:num w:numId="10">
-    <w:abstractNumId w:val="25"/>
-  </w:num>
-  <w:num w:numId="11">
-    <w:abstractNumId w:val="5"/>
-  </w:num>
-  <w:num w:numId="12">
-    <w:abstractNumId w:val="23"/>
-  </w:num>
-  <w:num w:numId="13">
-    <w:abstractNumId w:val="3"/>
-  </w:num>
-  <w:num w:numId="14">
-    <w:abstractNumId w:val="4"/>
-  </w:num>
-  <w:num w:numId="15">
-    <w:abstractNumId w:val="9"/>
-  </w:num>
-  <w:num w:numId="16">
-    <w:abstractNumId w:val="21"/>
-  </w:num>
-  <w:num w:numId="17">
+  <w:num w:numId="21">
     <w:abstractNumId w:val="12"/>
   </w:num>
-  <w:num w:numId="18">
-    <w:abstractNumId w:val="2"/>
-  </w:num>
-  <w:num w:numId="19">
-    <w:abstractNumId w:val="10"/>
-  </w:num>
-  <w:num w:numId="20">
+  <w:num w:numId="22">
     <w:abstractNumId w:val="18"/>
   </w:num>
-  <w:num w:numId="21">
-    <w:abstractNumId w:val="11"/>
-  </w:num>
-  <w:num w:numId="22">
-    <w:abstractNumId w:val="17"/>
-  </w:num>
   <w:num w:numId="23">
-    <w:abstractNumId w:val="24"/>
+    <w:abstractNumId w:val="25"/>
   </w:num>
   <w:num w:numId="24">
     <w:abstractNumId w:val="0"/>
   </w:num>
   <w:num w:numId="25">
-    <w:abstractNumId w:val="26"/>
+    <w:abstractNumId w:val="27"/>
   </w:num>
   <w:num w:numId="26">
-    <w:abstractNumId w:val="6"/>
+    <w:abstractNumId w:val="7"/>
   </w:num>
   <w:num w:numId="27">
-    <w:abstractNumId w:val="22"/>
+    <w:abstractNumId w:val="23"/>
+  </w:num>
+  <w:num w:numId="28">
+    <w:abstractNumId w:val="2"/>
   </w:num>
 </w:numbering>
 </file>
@@ -18014,6 +18815,30 @@
       <w:rFonts w:asciiTheme="majorHAnsi" w:eastAsiaTheme="majorEastAsia" w:hAnsiTheme="majorHAnsi" w:cstheme="majorBidi"/>
       <w:b/>
       <w:bCs/>
+      <w:color w:val="4F81BD" w:themeColor="accent1"/>
+    </w:rPr>
+  </w:style>
+  <w:style w:type="paragraph" w:styleId="Ttulo4">
+    <w:name w:val="heading 4"/>
+    <w:basedOn w:val="Normal"/>
+    <w:next w:val="Normal"/>
+    <w:link w:val="Ttulo4Car"/>
+    <w:uiPriority w:val="9"/>
+    <w:unhideWhenUsed/>
+    <w:qFormat/>
+    <w:rsid w:val="00F4132A"/>
+    <w:pPr>
+      <w:keepNext/>
+      <w:keepLines/>
+      <w:spacing w:before="200" w:after="0"/>
+      <w:outlineLvl w:val="3"/>
+    </w:pPr>
+    <w:rPr>
+      <w:rFonts w:asciiTheme="majorHAnsi" w:eastAsiaTheme="majorEastAsia" w:hAnsiTheme="majorHAnsi" w:cstheme="majorBidi"/>
+      <w:b/>
+      <w:bCs/>
+      <w:i/>
+      <w:iCs/>
       <w:color w:val="4F81BD" w:themeColor="accent1"/>
     </w:rPr>
   </w:style>
@@ -19062,6 +19887,22 @@
     <w:basedOn w:val="Fuentedeprrafopredeter"/>
     <w:rsid w:val="00074DE9"/>
   </w:style>
+  <w:style w:type="character" w:customStyle="1" w:styleId="Ttulo4Car">
+    <w:name w:val="Título 4 Car"/>
+    <w:basedOn w:val="Fuentedeprrafopredeter"/>
+    <w:link w:val="Ttulo4"/>
+    <w:uiPriority w:val="9"/>
+    <w:rsid w:val="00F4132A"/>
+    <w:rPr>
+      <w:rFonts w:asciiTheme="majorHAnsi" w:eastAsiaTheme="majorEastAsia" w:hAnsiTheme="majorHAnsi" w:cstheme="majorBidi"/>
+      <w:b/>
+      <w:bCs/>
+      <w:i/>
+      <w:iCs/>
+      <w:color w:val="4F81BD" w:themeColor="accent1"/>
+      <w:lang w:val="es-ES"/>
+    </w:rPr>
+  </w:style>
 </w:styles>
 </file>
 
@@ -19295,6 +20136,30 @@
       <w:rFonts w:asciiTheme="majorHAnsi" w:eastAsiaTheme="majorEastAsia" w:hAnsiTheme="majorHAnsi" w:cstheme="majorBidi"/>
       <w:b/>
       <w:bCs/>
+      <w:color w:val="4F81BD" w:themeColor="accent1"/>
+    </w:rPr>
+  </w:style>
+  <w:style w:type="paragraph" w:styleId="Ttulo4">
+    <w:name w:val="heading 4"/>
+    <w:basedOn w:val="Normal"/>
+    <w:next w:val="Normal"/>
+    <w:link w:val="Ttulo4Car"/>
+    <w:uiPriority w:val="9"/>
+    <w:unhideWhenUsed/>
+    <w:qFormat/>
+    <w:rsid w:val="00F4132A"/>
+    <w:pPr>
+      <w:keepNext/>
+      <w:keepLines/>
+      <w:spacing w:before="200" w:after="0"/>
+      <w:outlineLvl w:val="3"/>
+    </w:pPr>
+    <w:rPr>
+      <w:rFonts w:asciiTheme="majorHAnsi" w:eastAsiaTheme="majorEastAsia" w:hAnsiTheme="majorHAnsi" w:cstheme="majorBidi"/>
+      <w:b/>
+      <w:bCs/>
+      <w:i/>
+      <w:iCs/>
       <w:color w:val="4F81BD" w:themeColor="accent1"/>
     </w:rPr>
   </w:style>
@@ -20342,6 +21207,22 @@
     <w:name w:val="apple-converted-space"/>
     <w:basedOn w:val="Fuentedeprrafopredeter"/>
     <w:rsid w:val="00074DE9"/>
+  </w:style>
+  <w:style w:type="character" w:customStyle="1" w:styleId="Ttulo4Car">
+    <w:name w:val="Título 4 Car"/>
+    <w:basedOn w:val="Fuentedeprrafopredeter"/>
+    <w:link w:val="Ttulo4"/>
+    <w:uiPriority w:val="9"/>
+    <w:rsid w:val="00F4132A"/>
+    <w:rPr>
+      <w:rFonts w:asciiTheme="majorHAnsi" w:eastAsiaTheme="majorEastAsia" w:hAnsiTheme="majorHAnsi" w:cstheme="majorBidi"/>
+      <w:b/>
+      <w:bCs/>
+      <w:i/>
+      <w:iCs/>
+      <w:color w:val="4F81BD" w:themeColor="accent1"/>
+      <w:lang w:val="es-ES"/>
+    </w:rPr>
   </w:style>
 </w:styles>
 </file>
@@ -21840,72 +22721,72 @@
     </dgm:pt>
   </dgm:ptLst>
   <dgm:cxnLst>
-    <dgm:cxn modelId="{0A29A871-FFBC-4EEF-B01C-AF628D0FB420}" type="presOf" srcId="{4A398404-64D6-40A1-A816-35C4804ADDC3}" destId="{C5703348-FD55-4B75-8FC6-76375B11653F}" srcOrd="1" destOrd="0" presId="urn:microsoft.com/office/officeart/2005/8/layout/radial5"/>
-    <dgm:cxn modelId="{877E0A93-C5FD-4EF1-9F73-AF8AFC37BAFA}" type="presOf" srcId="{EC5CD053-991A-49C2-8E91-883958B281FE}" destId="{B669C026-517D-45DD-8232-CE060975CC33}" srcOrd="1" destOrd="0" presId="urn:microsoft.com/office/officeart/2005/8/layout/radial5"/>
-    <dgm:cxn modelId="{778C6FA5-D60A-4AE0-B208-AA3E506215F2}" type="presOf" srcId="{4A398404-64D6-40A1-A816-35C4804ADDC3}" destId="{0DCBC6F7-D5BE-43B3-B04F-3469C2D6FC90}" srcOrd="0" destOrd="0" presId="urn:microsoft.com/office/officeart/2005/8/layout/radial5"/>
-    <dgm:cxn modelId="{9C433758-F7C4-452D-A884-99A642306679}" type="presOf" srcId="{A928D84F-F510-4455-B6F6-8A516041EA5D}" destId="{9CF613C2-FC76-400D-B3BD-18F9FBD3F76A}" srcOrd="0" destOrd="0" presId="urn:microsoft.com/office/officeart/2005/8/layout/radial5"/>
-    <dgm:cxn modelId="{C7B3F790-13EB-43DE-88D9-2E1252678C89}" type="presOf" srcId="{7B883B14-106E-4048-84D9-75B5EF6542AB}" destId="{6A7DA7E8-A7F2-4164-98C9-450F29A3AF5A}" srcOrd="0" destOrd="0" presId="urn:microsoft.com/office/officeart/2005/8/layout/radial5"/>
-    <dgm:cxn modelId="{04D38628-FC3A-4E42-A209-E19E5A46167F}" type="presOf" srcId="{AA3AE431-6E38-4467-A862-744AB834DF49}" destId="{1ACB7136-B320-42E0-9B56-9833EDA70F45}" srcOrd="1" destOrd="0" presId="urn:microsoft.com/office/officeart/2005/8/layout/radial5"/>
-    <dgm:cxn modelId="{5F94E15D-A62A-4E3B-B2CE-2C0502A208FF}" type="presOf" srcId="{B7D2AFC1-0576-4693-ADD4-65B9C42A053C}" destId="{A2645C85-6571-467A-B85C-A2D25318828E}" srcOrd="0" destOrd="0" presId="urn:microsoft.com/office/officeart/2005/8/layout/radial5"/>
-    <dgm:cxn modelId="{04C6AC56-6AD8-4C36-9BDE-B5573D023BFB}" type="presOf" srcId="{974439A4-00BA-48AB-8561-489F4E404187}" destId="{4E1AEDC5-78DE-4C9E-A2FD-6D2EEA11C00E}" srcOrd="0" destOrd="0" presId="urn:microsoft.com/office/officeart/2005/8/layout/radial5"/>
+    <dgm:cxn modelId="{89C2B513-83D2-4E9C-837C-CB73E807FE57}" type="presOf" srcId="{B7D2AFC1-0576-4693-ADD4-65B9C42A053C}" destId="{A2645C85-6571-467A-B85C-A2D25318828E}" srcOrd="0" destOrd="0" presId="urn:microsoft.com/office/officeart/2005/8/layout/radial5"/>
+    <dgm:cxn modelId="{7EFFC11E-8388-4727-B9BC-776ABF214975}" type="presOf" srcId="{BA9F920C-3E2B-4642-A0A9-FBE58E89CDE1}" destId="{BD1E6539-46C9-4705-BF25-DD85A948CE3D}" srcOrd="0" destOrd="0" presId="urn:microsoft.com/office/officeart/2005/8/layout/radial5"/>
+    <dgm:cxn modelId="{01BB8C6D-9A12-4129-8206-175F6353C646}" srcId="{F7420165-9021-44F1-BBD5-4EE74743EFCE}" destId="{1F58F8FD-546E-46CD-83C9-466EB5E78A1C}" srcOrd="2" destOrd="0" parTransId="{B7D2AFC1-0576-4693-ADD4-65B9C42A053C}" sibTransId="{78B302FC-BE0D-4913-B6BB-D30A4C11CEA3}"/>
+    <dgm:cxn modelId="{7BB396E0-9B6A-4BB5-B7AB-A699A22C4907}" type="presOf" srcId="{5D8AF85A-519C-4035-9396-72EB80AFC4D0}" destId="{1642D5CD-887E-481D-8729-3966AECDA291}" srcOrd="0" destOrd="0" presId="urn:microsoft.com/office/officeart/2005/8/layout/radial5"/>
+    <dgm:cxn modelId="{3FD10889-71EA-48EA-89DB-37863DD103A1}" type="presOf" srcId="{86CA724C-E1FC-49D4-A97B-BE3180A2391E}" destId="{147A53D6-7CD7-447B-AC19-AB98CDDDA1BF}" srcOrd="0" destOrd="0" presId="urn:microsoft.com/office/officeart/2005/8/layout/radial5"/>
     <dgm:cxn modelId="{8A9C2FED-3BE3-4444-92C7-CE8D9D1D2C22}" srcId="{F7420165-9021-44F1-BBD5-4EE74743EFCE}" destId="{FB0E39E0-7DCB-49B3-AB25-32C690432D86}" srcOrd="5" destOrd="0" parTransId="{5D8AF85A-519C-4035-9396-72EB80AFC4D0}" sibTransId="{F2807029-0514-4931-B99E-3BBB4E2B2C9A}"/>
-    <dgm:cxn modelId="{BA5DAFC8-675B-45AA-8F62-3DB95EE64407}" type="presOf" srcId="{B7D2AFC1-0576-4693-ADD4-65B9C42A053C}" destId="{2397EC32-F7FF-406B-9F00-ECA0B7ED3EA5}" srcOrd="1" destOrd="0" presId="urn:microsoft.com/office/officeart/2005/8/layout/radial5"/>
-    <dgm:cxn modelId="{01BB8C6D-9A12-4129-8206-175F6353C646}" srcId="{F7420165-9021-44F1-BBD5-4EE74743EFCE}" destId="{1F58F8FD-546E-46CD-83C9-466EB5E78A1C}" srcOrd="2" destOrd="0" parTransId="{B7D2AFC1-0576-4693-ADD4-65B9C42A053C}" sibTransId="{78B302FC-BE0D-4913-B6BB-D30A4C11CEA3}"/>
-    <dgm:cxn modelId="{48D69D09-4259-4AFA-8A33-E177B74BB46C}" type="presOf" srcId="{6BBE6CE1-81DC-4CC1-A9D8-670CEC9AEE9C}" destId="{7D6524C6-6790-41F6-A510-384C4EBB0B42}" srcOrd="0" destOrd="0" presId="urn:microsoft.com/office/officeart/2005/8/layout/radial5"/>
-    <dgm:cxn modelId="{1DDB259A-4E5E-40E4-9D05-DBE8A046C2D2}" type="presOf" srcId="{18B7C8EB-C745-4C20-8A9D-4D4D497341C3}" destId="{CCE865E6-A543-4DEC-83CF-FDB8D33369C6}" srcOrd="1" destOrd="0" presId="urn:microsoft.com/office/officeart/2005/8/layout/radial5"/>
-    <dgm:cxn modelId="{827EDCF7-16B5-467F-A3BB-A6849E7759A1}" type="presOf" srcId="{974439A4-00BA-48AB-8561-489F4E404187}" destId="{2EBECA69-F28C-4EC1-AC8A-3BE82C984033}" srcOrd="1" destOrd="0" presId="urn:microsoft.com/office/officeart/2005/8/layout/radial5"/>
+    <dgm:cxn modelId="{1EF154B8-829B-45C6-88CC-E5C96FEF79D2}" type="presOf" srcId="{7BE8DEF7-012B-4CC8-80F7-BD83343BF6A5}" destId="{3ED9EAA3-91A2-4444-A8EB-FA2B9EE719E8}" srcOrd="1" destOrd="0" presId="urn:microsoft.com/office/officeart/2005/8/layout/radial5"/>
+    <dgm:cxn modelId="{9D9741E1-2BFC-4963-B150-C5A71219E692}" type="presOf" srcId="{974439A4-00BA-48AB-8561-489F4E404187}" destId="{4E1AEDC5-78DE-4C9E-A2FD-6D2EEA11C00E}" srcOrd="0" destOrd="0" presId="urn:microsoft.com/office/officeart/2005/8/layout/radial5"/>
+    <dgm:cxn modelId="{9F9B6FB6-A71E-49D2-9695-206CD7C88DE1}" type="presOf" srcId="{7B883B14-106E-4048-84D9-75B5EF6542AB}" destId="{6A7DA7E8-A7F2-4164-98C9-450F29A3AF5A}" srcOrd="0" destOrd="0" presId="urn:microsoft.com/office/officeart/2005/8/layout/radial5"/>
+    <dgm:cxn modelId="{E13EC218-3D2C-4FEC-94A7-67E299414DDB}" type="presOf" srcId="{AA3AE431-6E38-4467-A862-744AB834DF49}" destId="{6EC804A8-D5E6-4750-B72A-B626C03701E2}" srcOrd="0" destOrd="0" presId="urn:microsoft.com/office/officeart/2005/8/layout/radial5"/>
+    <dgm:cxn modelId="{DFC650EB-64AE-4C6A-81C3-8321DB221483}" srcId="{F7420165-9021-44F1-BBD5-4EE74743EFCE}" destId="{6BBE6CE1-81DC-4CC1-A9D8-670CEC9AEE9C}" srcOrd="6" destOrd="0" parTransId="{974439A4-00BA-48AB-8561-489F4E404187}" sibTransId="{F1218FA7-B8FF-4B33-A613-01534F047C68}"/>
+    <dgm:cxn modelId="{9EA2DED1-3826-48A1-826C-A6859BC40A61}" type="presOf" srcId="{1F58F8FD-546E-46CD-83C9-466EB5E78A1C}" destId="{EF855903-1CAE-4C32-8B66-0C3F23A76E85}" srcOrd="0" destOrd="0" presId="urn:microsoft.com/office/officeart/2005/8/layout/radial5"/>
+    <dgm:cxn modelId="{22E33C73-B587-44F2-B7C4-3FCB07205DC5}" type="presOf" srcId="{18B7C8EB-C745-4C20-8A9D-4D4D497341C3}" destId="{1DA63683-A578-4DCC-9D4B-185977D621DD}" srcOrd="0" destOrd="0" presId="urn:microsoft.com/office/officeart/2005/8/layout/radial5"/>
+    <dgm:cxn modelId="{C3A66777-2F41-4AD0-9B45-EB09B9A9FC5C}" type="presOf" srcId="{EC5CD053-991A-49C2-8E91-883958B281FE}" destId="{D7990666-7F4D-4D83-A834-647CFF0C41FD}" srcOrd="0" destOrd="0" presId="urn:microsoft.com/office/officeart/2005/8/layout/radial5"/>
+    <dgm:cxn modelId="{81EA2418-C6E6-4CB0-B8C2-DF1E595B764F}" type="presOf" srcId="{6BBE6CE1-81DC-4CC1-A9D8-670CEC9AEE9C}" destId="{7D6524C6-6790-41F6-A510-384C4EBB0B42}" srcOrd="0" destOrd="0" presId="urn:microsoft.com/office/officeart/2005/8/layout/radial5"/>
+    <dgm:cxn modelId="{9ADED366-0085-42D8-98F0-DCFB4D79E64F}" type="presOf" srcId="{AA3AE431-6E38-4467-A862-744AB834DF49}" destId="{1ACB7136-B320-42E0-9B56-9833EDA70F45}" srcOrd="1" destOrd="0" presId="urn:microsoft.com/office/officeart/2005/8/layout/radial5"/>
+    <dgm:cxn modelId="{F4D7A813-F686-487B-BE9B-05ACB4AD6AAA}" type="presOf" srcId="{5D8AF85A-519C-4035-9396-72EB80AFC4D0}" destId="{623AF920-100A-4B64-91D2-F35E1EAF5D6C}" srcOrd="1" destOrd="0" presId="urn:microsoft.com/office/officeart/2005/8/layout/radial5"/>
+    <dgm:cxn modelId="{C581DEB8-853C-493E-A76B-7460FD85F4B4}" type="presOf" srcId="{4A398404-64D6-40A1-A816-35C4804ADDC3}" destId="{C5703348-FD55-4B75-8FC6-76375B11653F}" srcOrd="1" destOrd="0" presId="urn:microsoft.com/office/officeart/2005/8/layout/radial5"/>
+    <dgm:cxn modelId="{838B5E78-76F4-40D1-85E3-E7CBD4DA0F24}" srcId="{F7420165-9021-44F1-BBD5-4EE74743EFCE}" destId="{BA9F920C-3E2B-4642-A0A9-FBE58E89CDE1}" srcOrd="7" destOrd="0" parTransId="{4A398404-64D6-40A1-A816-35C4804ADDC3}" sibTransId="{293E0468-ED3C-43A6-ADDF-A9B0CE9C211A}"/>
+    <dgm:cxn modelId="{14A25468-5807-4808-BDE7-782210541292}" type="presOf" srcId="{A928D84F-F510-4455-B6F6-8A516041EA5D}" destId="{9CF613C2-FC76-400D-B3BD-18F9FBD3F76A}" srcOrd="0" destOrd="0" presId="urn:microsoft.com/office/officeart/2005/8/layout/radial5"/>
+    <dgm:cxn modelId="{F8A9F947-314B-4A56-8F79-C6D9BB7BDF01}" type="presOf" srcId="{7BE8DEF7-012B-4CC8-80F7-BD83343BF6A5}" destId="{BCDCA649-6DFE-41E8-8B0E-932ED78283A8}" srcOrd="0" destOrd="0" presId="urn:microsoft.com/office/officeart/2005/8/layout/radial5"/>
+    <dgm:cxn modelId="{31596380-06C8-4826-8CFD-A13DEA74D0F5}" srcId="{F7420165-9021-44F1-BBD5-4EE74743EFCE}" destId="{86CA724C-E1FC-49D4-A97B-BE3180A2391E}" srcOrd="0" destOrd="0" parTransId="{AA3AE431-6E38-4467-A862-744AB834DF49}" sibTransId="{6905CCDE-D755-4FB8-87FB-BF2B1BEE595A}"/>
+    <dgm:cxn modelId="{9EF0EFBB-149A-4212-9513-D44122DFCDF0}" type="presOf" srcId="{18B7C8EB-C745-4C20-8A9D-4D4D497341C3}" destId="{CCE865E6-A543-4DEC-83CF-FDB8D33369C6}" srcOrd="1" destOrd="0" presId="urn:microsoft.com/office/officeart/2005/8/layout/radial5"/>
+    <dgm:cxn modelId="{3F168B8F-903F-4725-B681-455D12E006BD}" srcId="{F7420165-9021-44F1-BBD5-4EE74743EFCE}" destId="{A928D84F-F510-4455-B6F6-8A516041EA5D}" srcOrd="3" destOrd="0" parTransId="{7BE8DEF7-012B-4CC8-80F7-BD83343BF6A5}" sibTransId="{FBFBE9A4-A8BB-4889-AA34-05F06BBBF397}"/>
+    <dgm:cxn modelId="{6D2F47FE-6D9F-496B-BDC9-3F5511A034C2}" srcId="{F7420165-9021-44F1-BBD5-4EE74743EFCE}" destId="{8AF19001-A37C-4074-9F2C-F49F8D2AC75D}" srcOrd="1" destOrd="0" parTransId="{EC5CD053-991A-49C2-8E91-883958B281FE}" sibTransId="{57AA3EEB-5158-4E45-BA54-E0B0C2410B82}"/>
+    <dgm:cxn modelId="{45C4BF5C-86C8-4DBD-ADA1-6EFB9A46ABC3}" type="presOf" srcId="{B7D2AFC1-0576-4693-ADD4-65B9C42A053C}" destId="{2397EC32-F7FF-406B-9F00-ECA0B7ED3EA5}" srcOrd="1" destOrd="0" presId="urn:microsoft.com/office/officeart/2005/8/layout/radial5"/>
+    <dgm:cxn modelId="{473AC1A5-C3A0-4E1A-9F00-9C8FE8A53D38}" type="presOf" srcId="{F7420165-9021-44F1-BBD5-4EE74743EFCE}" destId="{814076A2-1CB4-4791-849B-6B39765CA4A0}" srcOrd="0" destOrd="0" presId="urn:microsoft.com/office/officeart/2005/8/layout/radial5"/>
+    <dgm:cxn modelId="{757A8944-E90F-4B00-A987-F21B0AA04D79}" type="presOf" srcId="{EC5CD053-991A-49C2-8E91-883958B281FE}" destId="{B669C026-517D-45DD-8232-CE060975CC33}" srcOrd="1" destOrd="0" presId="urn:microsoft.com/office/officeart/2005/8/layout/radial5"/>
+    <dgm:cxn modelId="{73C7D32F-F82C-4F33-8EF8-3A8668906447}" type="presOf" srcId="{C7F1ABC5-FBC1-49ED-BF1D-1F47C7F45F12}" destId="{A20C39A1-4C97-46E0-A175-37DACB63AC33}" srcOrd="0" destOrd="0" presId="urn:microsoft.com/office/officeart/2005/8/layout/radial5"/>
+    <dgm:cxn modelId="{720A89A3-6D65-4492-A9F9-73F88D587337}" type="presOf" srcId="{FB0E39E0-7DCB-49B3-AB25-32C690432D86}" destId="{76C477AE-2907-4A82-893D-75CA5A94CA64}" srcOrd="0" destOrd="0" presId="urn:microsoft.com/office/officeart/2005/8/layout/radial5"/>
+    <dgm:cxn modelId="{27ADA697-3AE3-4D17-9F7B-B128329F8C9E}" srcId="{7B883B14-106E-4048-84D9-75B5EF6542AB}" destId="{F7420165-9021-44F1-BBD5-4EE74743EFCE}" srcOrd="0" destOrd="0" parTransId="{568CB72E-5B43-4911-A23D-1C6D0FF9FE1E}" sibTransId="{BAF86FDE-BE3F-4ABD-A13D-4741774659F7}"/>
+    <dgm:cxn modelId="{116FE2AB-0A25-475A-BEE6-8C72A077CDE9}" type="presOf" srcId="{8AF19001-A37C-4074-9F2C-F49F8D2AC75D}" destId="{1924F538-E8FC-48EA-87A3-DBC0357ECC1B}" srcOrd="0" destOrd="0" presId="urn:microsoft.com/office/officeart/2005/8/layout/radial5"/>
+    <dgm:cxn modelId="{CAC85662-F6B0-42E5-BD6B-2C2D2E810F32}" type="presOf" srcId="{974439A4-00BA-48AB-8561-489F4E404187}" destId="{2EBECA69-F28C-4EC1-AC8A-3BE82C984033}" srcOrd="1" destOrd="0" presId="urn:microsoft.com/office/officeart/2005/8/layout/radial5"/>
     <dgm:cxn modelId="{933AC4C1-4BCF-4699-B146-9DED0CC3AFBC}" srcId="{F7420165-9021-44F1-BBD5-4EE74743EFCE}" destId="{C7F1ABC5-FBC1-49ED-BF1D-1F47C7F45F12}" srcOrd="4" destOrd="0" parTransId="{18B7C8EB-C745-4C20-8A9D-4D4D497341C3}" sibTransId="{ADB49ED5-060E-4D9A-BA25-965D40F4E940}"/>
-    <dgm:cxn modelId="{838B5E78-76F4-40D1-85E3-E7CBD4DA0F24}" srcId="{F7420165-9021-44F1-BBD5-4EE74743EFCE}" destId="{BA9F920C-3E2B-4642-A0A9-FBE58E89CDE1}" srcOrd="7" destOrd="0" parTransId="{4A398404-64D6-40A1-A816-35C4804ADDC3}" sibTransId="{293E0468-ED3C-43A6-ADDF-A9B0CE9C211A}"/>
-    <dgm:cxn modelId="{31596380-06C8-4826-8CFD-A13DEA74D0F5}" srcId="{F7420165-9021-44F1-BBD5-4EE74743EFCE}" destId="{86CA724C-E1FC-49D4-A97B-BE3180A2391E}" srcOrd="0" destOrd="0" parTransId="{AA3AE431-6E38-4467-A862-744AB834DF49}" sibTransId="{6905CCDE-D755-4FB8-87FB-BF2B1BEE595A}"/>
-    <dgm:cxn modelId="{294CCDED-4ABB-408F-BA9D-97CE27173EA5}" type="presOf" srcId="{8AF19001-A37C-4074-9F2C-F49F8D2AC75D}" destId="{1924F538-E8FC-48EA-87A3-DBC0357ECC1B}" srcOrd="0" destOrd="0" presId="urn:microsoft.com/office/officeart/2005/8/layout/radial5"/>
-    <dgm:cxn modelId="{9ADB9A1D-75C2-47F5-AAE1-156658A12A2A}" type="presOf" srcId="{86CA724C-E1FC-49D4-A97B-BE3180A2391E}" destId="{147A53D6-7CD7-447B-AC19-AB98CDDDA1BF}" srcOrd="0" destOrd="0" presId="urn:microsoft.com/office/officeart/2005/8/layout/radial5"/>
-    <dgm:cxn modelId="{B2AAEE1C-16E5-4761-AEAD-35A5D1AA00CA}" type="presOf" srcId="{FB0E39E0-7DCB-49B3-AB25-32C690432D86}" destId="{76C477AE-2907-4A82-893D-75CA5A94CA64}" srcOrd="0" destOrd="0" presId="urn:microsoft.com/office/officeart/2005/8/layout/radial5"/>
-    <dgm:cxn modelId="{3F168B8F-903F-4725-B681-455D12E006BD}" srcId="{F7420165-9021-44F1-BBD5-4EE74743EFCE}" destId="{A928D84F-F510-4455-B6F6-8A516041EA5D}" srcOrd="3" destOrd="0" parTransId="{7BE8DEF7-012B-4CC8-80F7-BD83343BF6A5}" sibTransId="{FBFBE9A4-A8BB-4889-AA34-05F06BBBF397}"/>
-    <dgm:cxn modelId="{DFC650EB-64AE-4C6A-81C3-8321DB221483}" srcId="{F7420165-9021-44F1-BBD5-4EE74743EFCE}" destId="{6BBE6CE1-81DC-4CC1-A9D8-670CEC9AEE9C}" srcOrd="6" destOrd="0" parTransId="{974439A4-00BA-48AB-8561-489F4E404187}" sibTransId="{F1218FA7-B8FF-4B33-A613-01534F047C68}"/>
-    <dgm:cxn modelId="{E2EDDB39-45D2-49FC-9718-A91A6D297863}" type="presOf" srcId="{AA3AE431-6E38-4467-A862-744AB834DF49}" destId="{6EC804A8-D5E6-4750-B72A-B626C03701E2}" srcOrd="0" destOrd="0" presId="urn:microsoft.com/office/officeart/2005/8/layout/radial5"/>
-    <dgm:cxn modelId="{5E5D1321-F85A-49A2-9E0D-B12C1515B386}" type="presOf" srcId="{F7420165-9021-44F1-BBD5-4EE74743EFCE}" destId="{814076A2-1CB4-4791-849B-6B39765CA4A0}" srcOrd="0" destOrd="0" presId="urn:microsoft.com/office/officeart/2005/8/layout/radial5"/>
-    <dgm:cxn modelId="{330969E3-17E6-4993-B0C5-4FC42D99662F}" type="presOf" srcId="{C7F1ABC5-FBC1-49ED-BF1D-1F47C7F45F12}" destId="{A20C39A1-4C97-46E0-A175-37DACB63AC33}" srcOrd="0" destOrd="0" presId="urn:microsoft.com/office/officeart/2005/8/layout/radial5"/>
-    <dgm:cxn modelId="{27ADA697-3AE3-4D17-9F7B-B128329F8C9E}" srcId="{7B883B14-106E-4048-84D9-75B5EF6542AB}" destId="{F7420165-9021-44F1-BBD5-4EE74743EFCE}" srcOrd="0" destOrd="0" parTransId="{568CB72E-5B43-4911-A23D-1C6D0FF9FE1E}" sibTransId="{BAF86FDE-BE3F-4ABD-A13D-4741774659F7}"/>
-    <dgm:cxn modelId="{FD9EE8CB-BE53-4C3C-876C-473E2F00351C}" type="presOf" srcId="{7BE8DEF7-012B-4CC8-80F7-BD83343BF6A5}" destId="{BCDCA649-6DFE-41E8-8B0E-932ED78283A8}" srcOrd="0" destOrd="0" presId="urn:microsoft.com/office/officeart/2005/8/layout/radial5"/>
-    <dgm:cxn modelId="{761E74E7-747F-433B-B33F-F717D1E0EAF5}" type="presOf" srcId="{18B7C8EB-C745-4C20-8A9D-4D4D497341C3}" destId="{1DA63683-A578-4DCC-9D4B-185977D621DD}" srcOrd="0" destOrd="0" presId="urn:microsoft.com/office/officeart/2005/8/layout/radial5"/>
-    <dgm:cxn modelId="{DBA5C7A0-2FAC-43EC-BC54-069E3F463CF9}" type="presOf" srcId="{BA9F920C-3E2B-4642-A0A9-FBE58E89CDE1}" destId="{BD1E6539-46C9-4705-BF25-DD85A948CE3D}" srcOrd="0" destOrd="0" presId="urn:microsoft.com/office/officeart/2005/8/layout/radial5"/>
-    <dgm:cxn modelId="{0E8F29A3-98E3-4C44-8354-0F036653278C}" type="presOf" srcId="{5D8AF85A-519C-4035-9396-72EB80AFC4D0}" destId="{1642D5CD-887E-481D-8729-3966AECDA291}" srcOrd="0" destOrd="0" presId="urn:microsoft.com/office/officeart/2005/8/layout/radial5"/>
-    <dgm:cxn modelId="{D9F9642B-6C3F-4A74-9735-A09A887FE5F6}" type="presOf" srcId="{7BE8DEF7-012B-4CC8-80F7-BD83343BF6A5}" destId="{3ED9EAA3-91A2-4444-A8EB-FA2B9EE719E8}" srcOrd="1" destOrd="0" presId="urn:microsoft.com/office/officeart/2005/8/layout/radial5"/>
-    <dgm:cxn modelId="{246CFF38-E13C-4A55-9E70-DA2203416447}" type="presOf" srcId="{1F58F8FD-546E-46CD-83C9-466EB5E78A1C}" destId="{EF855903-1CAE-4C32-8B66-0C3F23A76E85}" srcOrd="0" destOrd="0" presId="urn:microsoft.com/office/officeart/2005/8/layout/radial5"/>
-    <dgm:cxn modelId="{FD4D0BE4-E13E-4CDC-B7A5-CC2537E54584}" type="presOf" srcId="{EC5CD053-991A-49C2-8E91-883958B281FE}" destId="{D7990666-7F4D-4D83-A834-647CFF0C41FD}" srcOrd="0" destOrd="0" presId="urn:microsoft.com/office/officeart/2005/8/layout/radial5"/>
-    <dgm:cxn modelId="{6D2F47FE-6D9F-496B-BDC9-3F5511A034C2}" srcId="{F7420165-9021-44F1-BBD5-4EE74743EFCE}" destId="{8AF19001-A37C-4074-9F2C-F49F8D2AC75D}" srcOrd="1" destOrd="0" parTransId="{EC5CD053-991A-49C2-8E91-883958B281FE}" sibTransId="{57AA3EEB-5158-4E45-BA54-E0B0C2410B82}"/>
-    <dgm:cxn modelId="{2008BA60-4A9A-47AA-843A-677006DF529B}" type="presOf" srcId="{5D8AF85A-519C-4035-9396-72EB80AFC4D0}" destId="{623AF920-100A-4B64-91D2-F35E1EAF5D6C}" srcOrd="1" destOrd="0" presId="urn:microsoft.com/office/officeart/2005/8/layout/radial5"/>
-    <dgm:cxn modelId="{17002278-C435-4B4F-B9A9-987E61006944}" type="presParOf" srcId="{6A7DA7E8-A7F2-4164-98C9-450F29A3AF5A}" destId="{814076A2-1CB4-4791-849B-6B39765CA4A0}" srcOrd="0" destOrd="0" presId="urn:microsoft.com/office/officeart/2005/8/layout/radial5"/>
-    <dgm:cxn modelId="{D070A867-DC30-4A2F-BADC-844BF1A7B5C4}" type="presParOf" srcId="{6A7DA7E8-A7F2-4164-98C9-450F29A3AF5A}" destId="{6EC804A8-D5E6-4750-B72A-B626C03701E2}" srcOrd="1" destOrd="0" presId="urn:microsoft.com/office/officeart/2005/8/layout/radial5"/>
-    <dgm:cxn modelId="{5557F389-268D-4672-B88D-2F4CEF0A7861}" type="presParOf" srcId="{6EC804A8-D5E6-4750-B72A-B626C03701E2}" destId="{1ACB7136-B320-42E0-9B56-9833EDA70F45}" srcOrd="0" destOrd="0" presId="urn:microsoft.com/office/officeart/2005/8/layout/radial5"/>
-    <dgm:cxn modelId="{BEAB44B3-13F3-4C23-8B44-0F0458D5EA17}" type="presParOf" srcId="{6A7DA7E8-A7F2-4164-98C9-450F29A3AF5A}" destId="{147A53D6-7CD7-447B-AC19-AB98CDDDA1BF}" srcOrd="2" destOrd="0" presId="urn:microsoft.com/office/officeart/2005/8/layout/radial5"/>
-    <dgm:cxn modelId="{96CAF441-E0F8-4138-88E4-BB20F540977A}" type="presParOf" srcId="{6A7DA7E8-A7F2-4164-98C9-450F29A3AF5A}" destId="{D7990666-7F4D-4D83-A834-647CFF0C41FD}" srcOrd="3" destOrd="0" presId="urn:microsoft.com/office/officeart/2005/8/layout/radial5"/>
-    <dgm:cxn modelId="{9F03568A-E746-49B6-A498-E913E9376733}" type="presParOf" srcId="{D7990666-7F4D-4D83-A834-647CFF0C41FD}" destId="{B669C026-517D-45DD-8232-CE060975CC33}" srcOrd="0" destOrd="0" presId="urn:microsoft.com/office/officeart/2005/8/layout/radial5"/>
-    <dgm:cxn modelId="{3B4A1316-4DB7-4A38-B165-96ED51ECFAC5}" type="presParOf" srcId="{6A7DA7E8-A7F2-4164-98C9-450F29A3AF5A}" destId="{1924F538-E8FC-48EA-87A3-DBC0357ECC1B}" srcOrd="4" destOrd="0" presId="urn:microsoft.com/office/officeart/2005/8/layout/radial5"/>
-    <dgm:cxn modelId="{1BE0482B-8C89-40FD-8131-878729ED4E02}" type="presParOf" srcId="{6A7DA7E8-A7F2-4164-98C9-450F29A3AF5A}" destId="{A2645C85-6571-467A-B85C-A2D25318828E}" srcOrd="5" destOrd="0" presId="urn:microsoft.com/office/officeart/2005/8/layout/radial5"/>
-    <dgm:cxn modelId="{2442BED3-1608-4EAF-A745-4F85970552ED}" type="presParOf" srcId="{A2645C85-6571-467A-B85C-A2D25318828E}" destId="{2397EC32-F7FF-406B-9F00-ECA0B7ED3EA5}" srcOrd="0" destOrd="0" presId="urn:microsoft.com/office/officeart/2005/8/layout/radial5"/>
-    <dgm:cxn modelId="{75786AF0-2E8B-4ECE-ADF9-A8DC408FE67F}" type="presParOf" srcId="{6A7DA7E8-A7F2-4164-98C9-450F29A3AF5A}" destId="{EF855903-1CAE-4C32-8B66-0C3F23A76E85}" srcOrd="6" destOrd="0" presId="urn:microsoft.com/office/officeart/2005/8/layout/radial5"/>
-    <dgm:cxn modelId="{4A1564A4-AC64-4878-936F-DE8C79896ADA}" type="presParOf" srcId="{6A7DA7E8-A7F2-4164-98C9-450F29A3AF5A}" destId="{BCDCA649-6DFE-41E8-8B0E-932ED78283A8}" srcOrd="7" destOrd="0" presId="urn:microsoft.com/office/officeart/2005/8/layout/radial5"/>
-    <dgm:cxn modelId="{8749647D-8238-4AA9-BEA3-7D0AF1DBA89F}" type="presParOf" srcId="{BCDCA649-6DFE-41E8-8B0E-932ED78283A8}" destId="{3ED9EAA3-91A2-4444-A8EB-FA2B9EE719E8}" srcOrd="0" destOrd="0" presId="urn:microsoft.com/office/officeart/2005/8/layout/radial5"/>
-    <dgm:cxn modelId="{0116EA36-385B-4B80-8C1E-3E8A1EEAD437}" type="presParOf" srcId="{6A7DA7E8-A7F2-4164-98C9-450F29A3AF5A}" destId="{9CF613C2-FC76-400D-B3BD-18F9FBD3F76A}" srcOrd="8" destOrd="0" presId="urn:microsoft.com/office/officeart/2005/8/layout/radial5"/>
-    <dgm:cxn modelId="{C5677BCA-25A9-49AD-918E-4939F37ED6A0}" type="presParOf" srcId="{6A7DA7E8-A7F2-4164-98C9-450F29A3AF5A}" destId="{1DA63683-A578-4DCC-9D4B-185977D621DD}" srcOrd="9" destOrd="0" presId="urn:microsoft.com/office/officeart/2005/8/layout/radial5"/>
-    <dgm:cxn modelId="{A623A878-7C12-4D06-83DB-D1C9329B8B45}" type="presParOf" srcId="{1DA63683-A578-4DCC-9D4B-185977D621DD}" destId="{CCE865E6-A543-4DEC-83CF-FDB8D33369C6}" srcOrd="0" destOrd="0" presId="urn:microsoft.com/office/officeart/2005/8/layout/radial5"/>
-    <dgm:cxn modelId="{7657B87A-3911-4767-AA33-FB6A08DB1C3D}" type="presParOf" srcId="{6A7DA7E8-A7F2-4164-98C9-450F29A3AF5A}" destId="{A20C39A1-4C97-46E0-A175-37DACB63AC33}" srcOrd="10" destOrd="0" presId="urn:microsoft.com/office/officeart/2005/8/layout/radial5"/>
-    <dgm:cxn modelId="{974F2076-0FEB-44C1-B1B6-3295B8EAA703}" type="presParOf" srcId="{6A7DA7E8-A7F2-4164-98C9-450F29A3AF5A}" destId="{1642D5CD-887E-481D-8729-3966AECDA291}" srcOrd="11" destOrd="0" presId="urn:microsoft.com/office/officeart/2005/8/layout/radial5"/>
-    <dgm:cxn modelId="{417F275C-3BD4-41BE-8ADA-35EC7573533E}" type="presParOf" srcId="{1642D5CD-887E-481D-8729-3966AECDA291}" destId="{623AF920-100A-4B64-91D2-F35E1EAF5D6C}" srcOrd="0" destOrd="0" presId="urn:microsoft.com/office/officeart/2005/8/layout/radial5"/>
-    <dgm:cxn modelId="{F7D6FC59-8F80-41A7-A304-5ACED5F8DBAF}" type="presParOf" srcId="{6A7DA7E8-A7F2-4164-98C9-450F29A3AF5A}" destId="{76C477AE-2907-4A82-893D-75CA5A94CA64}" srcOrd="12" destOrd="0" presId="urn:microsoft.com/office/officeart/2005/8/layout/radial5"/>
-    <dgm:cxn modelId="{FAB18D0E-5696-4864-A97E-EE0D2849EB72}" type="presParOf" srcId="{6A7DA7E8-A7F2-4164-98C9-450F29A3AF5A}" destId="{4E1AEDC5-78DE-4C9E-A2FD-6D2EEA11C00E}" srcOrd="13" destOrd="0" presId="urn:microsoft.com/office/officeart/2005/8/layout/radial5"/>
-    <dgm:cxn modelId="{EAE40F69-CB78-455A-9E53-2A1AA6B47DDF}" type="presParOf" srcId="{4E1AEDC5-78DE-4C9E-A2FD-6D2EEA11C00E}" destId="{2EBECA69-F28C-4EC1-AC8A-3BE82C984033}" srcOrd="0" destOrd="0" presId="urn:microsoft.com/office/officeart/2005/8/layout/radial5"/>
-    <dgm:cxn modelId="{FE8EB869-92A6-4319-86E2-1DC97D7D9677}" type="presParOf" srcId="{6A7DA7E8-A7F2-4164-98C9-450F29A3AF5A}" destId="{7D6524C6-6790-41F6-A510-384C4EBB0B42}" srcOrd="14" destOrd="0" presId="urn:microsoft.com/office/officeart/2005/8/layout/radial5"/>
-    <dgm:cxn modelId="{9A2686A4-96A4-4F7A-A5BB-65D53B4015AD}" type="presParOf" srcId="{6A7DA7E8-A7F2-4164-98C9-450F29A3AF5A}" destId="{0DCBC6F7-D5BE-43B3-B04F-3469C2D6FC90}" srcOrd="15" destOrd="0" presId="urn:microsoft.com/office/officeart/2005/8/layout/radial5"/>
-    <dgm:cxn modelId="{D823C175-92FA-4C0C-9227-614736D9CA0D}" type="presParOf" srcId="{0DCBC6F7-D5BE-43B3-B04F-3469C2D6FC90}" destId="{C5703348-FD55-4B75-8FC6-76375B11653F}" srcOrd="0" destOrd="0" presId="urn:microsoft.com/office/officeart/2005/8/layout/radial5"/>
-    <dgm:cxn modelId="{7CBA160A-0EBD-47D6-9761-2CBD20545520}" type="presParOf" srcId="{6A7DA7E8-A7F2-4164-98C9-450F29A3AF5A}" destId="{BD1E6539-46C9-4705-BF25-DD85A948CE3D}" srcOrd="16" destOrd="0" presId="urn:microsoft.com/office/officeart/2005/8/layout/radial5"/>
+    <dgm:cxn modelId="{E680897A-952E-492D-9768-35D36EDDFD08}" type="presOf" srcId="{4A398404-64D6-40A1-A816-35C4804ADDC3}" destId="{0DCBC6F7-D5BE-43B3-B04F-3469C2D6FC90}" srcOrd="0" destOrd="0" presId="urn:microsoft.com/office/officeart/2005/8/layout/radial5"/>
+    <dgm:cxn modelId="{5A48D9A7-3C38-44AD-9633-42F2788B6520}" type="presParOf" srcId="{6A7DA7E8-A7F2-4164-98C9-450F29A3AF5A}" destId="{814076A2-1CB4-4791-849B-6B39765CA4A0}" srcOrd="0" destOrd="0" presId="urn:microsoft.com/office/officeart/2005/8/layout/radial5"/>
+    <dgm:cxn modelId="{5FB7AC47-C331-4FF7-A94C-12F36EECCE97}" type="presParOf" srcId="{6A7DA7E8-A7F2-4164-98C9-450F29A3AF5A}" destId="{6EC804A8-D5E6-4750-B72A-B626C03701E2}" srcOrd="1" destOrd="0" presId="urn:microsoft.com/office/officeart/2005/8/layout/radial5"/>
+    <dgm:cxn modelId="{E6DA399A-28A3-46E9-9DC4-F63E0A9E0752}" type="presParOf" srcId="{6EC804A8-D5E6-4750-B72A-B626C03701E2}" destId="{1ACB7136-B320-42E0-9B56-9833EDA70F45}" srcOrd="0" destOrd="0" presId="urn:microsoft.com/office/officeart/2005/8/layout/radial5"/>
+    <dgm:cxn modelId="{002829F0-0458-4828-AA96-03A7CAA3EE74}" type="presParOf" srcId="{6A7DA7E8-A7F2-4164-98C9-450F29A3AF5A}" destId="{147A53D6-7CD7-447B-AC19-AB98CDDDA1BF}" srcOrd="2" destOrd="0" presId="urn:microsoft.com/office/officeart/2005/8/layout/radial5"/>
+    <dgm:cxn modelId="{2A10ED00-2BA4-4F1A-8E17-DF6F162BB14B}" type="presParOf" srcId="{6A7DA7E8-A7F2-4164-98C9-450F29A3AF5A}" destId="{D7990666-7F4D-4D83-A834-647CFF0C41FD}" srcOrd="3" destOrd="0" presId="urn:microsoft.com/office/officeart/2005/8/layout/radial5"/>
+    <dgm:cxn modelId="{7374DD9C-10CC-4256-9BA4-F57E212EA2A2}" type="presParOf" srcId="{D7990666-7F4D-4D83-A834-647CFF0C41FD}" destId="{B669C026-517D-45DD-8232-CE060975CC33}" srcOrd="0" destOrd="0" presId="urn:microsoft.com/office/officeart/2005/8/layout/radial5"/>
+    <dgm:cxn modelId="{C18DBC9D-FA36-4726-8222-A277F454737D}" type="presParOf" srcId="{6A7DA7E8-A7F2-4164-98C9-450F29A3AF5A}" destId="{1924F538-E8FC-48EA-87A3-DBC0357ECC1B}" srcOrd="4" destOrd="0" presId="urn:microsoft.com/office/officeart/2005/8/layout/radial5"/>
+    <dgm:cxn modelId="{524A0AB0-CDC8-43D4-9371-396801365193}" type="presParOf" srcId="{6A7DA7E8-A7F2-4164-98C9-450F29A3AF5A}" destId="{A2645C85-6571-467A-B85C-A2D25318828E}" srcOrd="5" destOrd="0" presId="urn:microsoft.com/office/officeart/2005/8/layout/radial5"/>
+    <dgm:cxn modelId="{D791B896-98BC-4343-A8CA-AC89F86BDC54}" type="presParOf" srcId="{A2645C85-6571-467A-B85C-A2D25318828E}" destId="{2397EC32-F7FF-406B-9F00-ECA0B7ED3EA5}" srcOrd="0" destOrd="0" presId="urn:microsoft.com/office/officeart/2005/8/layout/radial5"/>
+    <dgm:cxn modelId="{AE102D7C-9A27-4E51-9511-7D95C9F172F8}" type="presParOf" srcId="{6A7DA7E8-A7F2-4164-98C9-450F29A3AF5A}" destId="{EF855903-1CAE-4C32-8B66-0C3F23A76E85}" srcOrd="6" destOrd="0" presId="urn:microsoft.com/office/officeart/2005/8/layout/radial5"/>
+    <dgm:cxn modelId="{42931B95-BA54-47A6-8979-2883F8EF2BF4}" type="presParOf" srcId="{6A7DA7E8-A7F2-4164-98C9-450F29A3AF5A}" destId="{BCDCA649-6DFE-41E8-8B0E-932ED78283A8}" srcOrd="7" destOrd="0" presId="urn:microsoft.com/office/officeart/2005/8/layout/radial5"/>
+    <dgm:cxn modelId="{A60885B4-4709-413E-8241-0FDE17FEB5DD}" type="presParOf" srcId="{BCDCA649-6DFE-41E8-8B0E-932ED78283A8}" destId="{3ED9EAA3-91A2-4444-A8EB-FA2B9EE719E8}" srcOrd="0" destOrd="0" presId="urn:microsoft.com/office/officeart/2005/8/layout/radial5"/>
+    <dgm:cxn modelId="{4008A254-EF79-4C41-B88E-0C7157D4D010}" type="presParOf" srcId="{6A7DA7E8-A7F2-4164-98C9-450F29A3AF5A}" destId="{9CF613C2-FC76-400D-B3BD-18F9FBD3F76A}" srcOrd="8" destOrd="0" presId="urn:microsoft.com/office/officeart/2005/8/layout/radial5"/>
+    <dgm:cxn modelId="{0CB625B2-2433-4023-A6E6-D6DD0BF29E5B}" type="presParOf" srcId="{6A7DA7E8-A7F2-4164-98C9-450F29A3AF5A}" destId="{1DA63683-A578-4DCC-9D4B-185977D621DD}" srcOrd="9" destOrd="0" presId="urn:microsoft.com/office/officeart/2005/8/layout/radial5"/>
+    <dgm:cxn modelId="{8E8A0130-1BF4-406B-BA64-7D3517CD11CD}" type="presParOf" srcId="{1DA63683-A578-4DCC-9D4B-185977D621DD}" destId="{CCE865E6-A543-4DEC-83CF-FDB8D33369C6}" srcOrd="0" destOrd="0" presId="urn:microsoft.com/office/officeart/2005/8/layout/radial5"/>
+    <dgm:cxn modelId="{0A6BAEC9-8C6D-465B-97ED-9873872A31E3}" type="presParOf" srcId="{6A7DA7E8-A7F2-4164-98C9-450F29A3AF5A}" destId="{A20C39A1-4C97-46E0-A175-37DACB63AC33}" srcOrd="10" destOrd="0" presId="urn:microsoft.com/office/officeart/2005/8/layout/radial5"/>
+    <dgm:cxn modelId="{7B2B70CF-4DD3-4D54-A0CA-C31A7370FD0F}" type="presParOf" srcId="{6A7DA7E8-A7F2-4164-98C9-450F29A3AF5A}" destId="{1642D5CD-887E-481D-8729-3966AECDA291}" srcOrd="11" destOrd="0" presId="urn:microsoft.com/office/officeart/2005/8/layout/radial5"/>
+    <dgm:cxn modelId="{BCE4EB4C-1C58-48A5-AB75-59812CC56784}" type="presParOf" srcId="{1642D5CD-887E-481D-8729-3966AECDA291}" destId="{623AF920-100A-4B64-91D2-F35E1EAF5D6C}" srcOrd="0" destOrd="0" presId="urn:microsoft.com/office/officeart/2005/8/layout/radial5"/>
+    <dgm:cxn modelId="{4859259E-2F60-42D8-A58A-3D9473F3FFC2}" type="presParOf" srcId="{6A7DA7E8-A7F2-4164-98C9-450F29A3AF5A}" destId="{76C477AE-2907-4A82-893D-75CA5A94CA64}" srcOrd="12" destOrd="0" presId="urn:microsoft.com/office/officeart/2005/8/layout/radial5"/>
+    <dgm:cxn modelId="{9BB755F2-2F07-4499-B5BE-05D5B2B59BC1}" type="presParOf" srcId="{6A7DA7E8-A7F2-4164-98C9-450F29A3AF5A}" destId="{4E1AEDC5-78DE-4C9E-A2FD-6D2EEA11C00E}" srcOrd="13" destOrd="0" presId="urn:microsoft.com/office/officeart/2005/8/layout/radial5"/>
+    <dgm:cxn modelId="{370C4BA9-F1FE-41D8-9295-4AE37C412FA3}" type="presParOf" srcId="{4E1AEDC5-78DE-4C9E-A2FD-6D2EEA11C00E}" destId="{2EBECA69-F28C-4EC1-AC8A-3BE82C984033}" srcOrd="0" destOrd="0" presId="urn:microsoft.com/office/officeart/2005/8/layout/radial5"/>
+    <dgm:cxn modelId="{017F45D0-C5E2-4A16-89BB-9FF17B51D08C}" type="presParOf" srcId="{6A7DA7E8-A7F2-4164-98C9-450F29A3AF5A}" destId="{7D6524C6-6790-41F6-A510-384C4EBB0B42}" srcOrd="14" destOrd="0" presId="urn:microsoft.com/office/officeart/2005/8/layout/radial5"/>
+    <dgm:cxn modelId="{F930164A-F17F-472C-AE3B-3F427B7E2431}" type="presParOf" srcId="{6A7DA7E8-A7F2-4164-98C9-450F29A3AF5A}" destId="{0DCBC6F7-D5BE-43B3-B04F-3469C2D6FC90}" srcOrd="15" destOrd="0" presId="urn:microsoft.com/office/officeart/2005/8/layout/radial5"/>
+    <dgm:cxn modelId="{A17FC1D1-EC4C-43DF-A4AC-1D326599BDD1}" type="presParOf" srcId="{0DCBC6F7-D5BE-43B3-B04F-3469C2D6FC90}" destId="{C5703348-FD55-4B75-8FC6-76375B11653F}" srcOrd="0" destOrd="0" presId="urn:microsoft.com/office/officeart/2005/8/layout/radial5"/>
+    <dgm:cxn modelId="{7AF6DD25-6B6A-4689-81CA-B2B702DEF750}" type="presParOf" srcId="{6A7DA7E8-A7F2-4164-98C9-450F29A3AF5A}" destId="{BD1E6539-46C9-4705-BF25-DD85A948CE3D}" srcOrd="16" destOrd="0" presId="urn:microsoft.com/office/officeart/2005/8/layout/radial5"/>
   </dgm:cxnLst>
   <dgm:bg/>
   <dgm:whole/>
   <dgm:extLst>
     <a:ext uri="http://schemas.microsoft.com/office/drawing/2008/diagram">
-      <dsp:dataModelExt xmlns:dsp="http://schemas.microsoft.com/office/drawing/2008/diagram" relId="rId19" minVer="http://schemas.openxmlformats.org/drawingml/2006/diagram"/>
+      <dsp:dataModelExt xmlns:dsp="http://schemas.microsoft.com/office/drawing/2008/diagram" relId="rId20" minVer="http://schemas.openxmlformats.org/drawingml/2006/diagram"/>
     </a:ext>
   </dgm:extLst>
 </dgm:dataModel>
@@ -25219,7 +26100,7 @@
 </file>
 
 <file path=customXml/itemProps1.xml><?xml version="1.0" encoding="utf-8"?>
-<ds:datastoreItem xmlns:ds="http://schemas.openxmlformats.org/officeDocument/2006/customXml" ds:itemID="{101EEC16-AE75-47EB-9F43-EA12EC624276}">
+<ds:datastoreItem xmlns:ds="http://schemas.openxmlformats.org/officeDocument/2006/customXml" ds:itemID="{13B633B8-F1B2-491D-AC41-12596D811047}">
   <ds:schemaRefs>
     <ds:schemaRef ds:uri="http://schemas.openxmlformats.org/officeDocument/2006/bibliography"/>
   </ds:schemaRefs>
@@ -25227,7 +26108,7 @@
 </file>
 
 <file path=customXml/itemProps2.xml><?xml version="1.0" encoding="utf-8"?>
-<ds:datastoreItem xmlns:ds="http://schemas.openxmlformats.org/officeDocument/2006/customXml" ds:itemID="{97601B7E-4B8B-440A-ADEF-653888122736}">
+<ds:datastoreItem xmlns:ds="http://schemas.openxmlformats.org/officeDocument/2006/customXml" ds:itemID="{7398DE14-C705-462D-8669-FF17B7F29929}">
   <ds:schemaRefs>
     <ds:schemaRef ds:uri="http://schemas.openxmlformats.org/officeDocument/2006/bibliography"/>
   </ds:schemaRefs>
@@ -25235,7 +26116,7 @@
 </file>
 
 <file path=customXml/itemProps3.xml><?xml version="1.0" encoding="utf-8"?>
-<ds:datastoreItem xmlns:ds="http://schemas.openxmlformats.org/officeDocument/2006/customXml" ds:itemID="{4023C58D-3F41-4F09-9E56-AEC149EC6602}">
+<ds:datastoreItem xmlns:ds="http://schemas.openxmlformats.org/officeDocument/2006/customXml" ds:itemID="{0F2B8625-89CC-4D6A-ACE0-584697912951}">
   <ds:schemaRefs>
     <ds:schemaRef ds:uri="http://schemas.openxmlformats.org/officeDocument/2006/bibliography"/>
   </ds:schemaRefs>
@@ -25243,7 +26124,7 @@
 </file>
 
 <file path=customXml/itemProps4.xml><?xml version="1.0" encoding="utf-8"?>
-<ds:datastoreItem xmlns:ds="http://schemas.openxmlformats.org/officeDocument/2006/customXml" ds:itemID="{215D4062-F464-40FC-A65E-B28BEF8FFB7B}">
+<ds:datastoreItem xmlns:ds="http://schemas.openxmlformats.org/officeDocument/2006/customXml" ds:itemID="{FC5BCFAB-D17B-4E96-9D55-8EC3CAB6C12F}">
   <ds:schemaRefs>
     <ds:schemaRef ds:uri="http://schemas.openxmlformats.org/officeDocument/2006/bibliography"/>
   </ds:schemaRefs>
@@ -25251,7 +26132,7 @@
 </file>
 
 <file path=customXml/itemProps5.xml><?xml version="1.0" encoding="utf-8"?>
-<ds:datastoreItem xmlns:ds="http://schemas.openxmlformats.org/officeDocument/2006/customXml" ds:itemID="{0B84E985-EC3F-4B30-849C-4D2191042A2B}">
+<ds:datastoreItem xmlns:ds="http://schemas.openxmlformats.org/officeDocument/2006/customXml" ds:itemID="{A51262DF-4AD9-4895-9AB3-0C978F6B3057}">
   <ds:schemaRefs>
     <ds:schemaRef ds:uri="http://schemas.openxmlformats.org/officeDocument/2006/bibliography"/>
   </ds:schemaRefs>

</xml_diff>